<commit_message>
Renamed cloth to clothing.
</commit_message>
<xml_diff>
--- a/Manual/TweeFly Documentation.docx
+++ b/Manual/TweeFly Documentation.docx
@@ -1,6 +1,6 @@
 
 <file path=word/document.xml><?xml version="1.0" encoding="utf-8"?>
-<w:document xmlns:wpc="http://schemas.microsoft.com/office/word/2010/wordprocessingCanvas" xmlns:cx="http://schemas.microsoft.com/office/drawing/2014/chartex" xmlns:cx1="http://schemas.microsoft.com/office/drawing/2015/9/8/chartex" xmlns:cx2="http://schemas.microsoft.com/office/drawing/2015/10/21/chartex" xmlns:cx3="http://schemas.microsoft.com/office/drawing/2016/5/9/chartex" xmlns:cx4="http://schemas.microsoft.com/office/drawing/2016/5/10/chartex" xmlns:cx5="http://schemas.microsoft.com/office/drawing/2016/5/11/chartex" xmlns:cx6="http://schemas.microsoft.com/office/drawing/2016/5/12/chartex" xmlns:cx7="http://schemas.microsoft.com/office/drawing/2016/5/13/chartex" xmlns:cx8="http://schemas.microsoft.com/office/drawing/2016/5/14/chartex" xmlns:mc="http://schemas.openxmlformats.org/markup-compatibility/2006" xmlns:aink="http://schemas.microsoft.com/office/drawing/2016/ink" xmlns:am3d="http://schemas.microsoft.com/office/drawing/2017/model3d" xmlns:o="urn:schemas-microsoft-com:office:office" xmlns:r="http://schemas.openxmlformats.org/officeDocument/2006/relationships" xmlns:m="http://schemas.openxmlformats.org/officeDocument/2006/math" xmlns:v="urn:schemas-microsoft-com:vml" xmlns:wp14="http://schemas.microsoft.com/office/word/2010/wordprocessingDrawing" xmlns:wp="http://schemas.openxmlformats.org/drawingml/2006/wordprocessingDrawing" xmlns:w10="urn:schemas-microsoft-com:office:word" xmlns:w="http://schemas.openxmlformats.org/wordprocessingml/2006/main" xmlns:w14="http://schemas.microsoft.com/office/word/2010/wordml" xmlns:w15="http://schemas.microsoft.com/office/word/2012/wordml" xmlns:w16cid="http://schemas.microsoft.com/office/word/2016/wordml/cid" xmlns:w16se="http://schemas.microsoft.com/office/word/2015/wordml/symex" xmlns:wpg="http://schemas.microsoft.com/office/word/2010/wordprocessingGroup" xmlns:wpi="http://schemas.microsoft.com/office/word/2010/wordprocessingInk" xmlns:wne="http://schemas.microsoft.com/office/word/2006/wordml" xmlns:wps="http://schemas.microsoft.com/office/word/2010/wordprocessingShape" mc:Ignorable="w14 w15 w16se w16cid wp14">
+<w:document xmlns:wpc="http://schemas.microsoft.com/office/word/2010/wordprocessingCanvas" xmlns:mc="http://schemas.openxmlformats.org/markup-compatibility/2006" xmlns:o="urn:schemas-microsoft-com:office:office" xmlns:r="http://schemas.openxmlformats.org/officeDocument/2006/relationships" xmlns:m="http://schemas.openxmlformats.org/officeDocument/2006/math" xmlns:v="urn:schemas-microsoft-com:vml" xmlns:wp14="http://schemas.microsoft.com/office/word/2010/wordprocessingDrawing" xmlns:wp="http://schemas.openxmlformats.org/drawingml/2006/wordprocessingDrawing" xmlns:w10="urn:schemas-microsoft-com:office:word" xmlns:w="http://schemas.openxmlformats.org/wordprocessingml/2006/main" xmlns:w14="http://schemas.microsoft.com/office/word/2010/wordml" xmlns:wpg="http://schemas.microsoft.com/office/word/2010/wordprocessingGroup" xmlns:wpi="http://schemas.microsoft.com/office/word/2010/wordprocessingInk" xmlns:wne="http://schemas.microsoft.com/office/word/2006/wordml" xmlns:wps="http://schemas.microsoft.com/office/word/2010/wordprocessingShape" mc:Ignorable="w14 wp14">
   <w:body>
     <w:p>
       <w:pPr>
@@ -10,6 +10,7 @@
       <w:r>
         <w:rPr>
           <w:noProof/>
+          <w:lang w:val="de-DE" w:eastAsia="de-DE"/>
         </w:rPr>
         <w:drawing>
           <wp:inline distT="0" distB="0" distL="0" distR="0">
@@ -27,7 +28,7 @@
                     <pic:cNvPicPr/>
                   </pic:nvPicPr>
                   <pic:blipFill>
-                    <a:blip r:embed="rId5">
+                    <a:blip r:embed="rId6">
                       <a:extLst>
                         <a:ext uri="{28A0092B-C50C-407E-A947-70E740481C1C}">
                           <a14:useLocalDpi xmlns:a14="http://schemas.microsoft.com/office/drawing/2010/main" val="0"/>
@@ -71,6 +72,9 @@
       </w:r>
       <w:proofErr w:type="spellEnd"/>
       <w:r>
+        <w:t xml:space="preserve"> 1.0</w:t>
+      </w:r>
+      <w:r>
         <w:t xml:space="preserve"> Documentation</w:t>
       </w:r>
     </w:p>
@@ -236,7 +240,7 @@
     </w:p>
     <w:tbl>
       <w:tblPr>
-        <w:tblStyle w:val="Gitternetztabelle3"/>
+        <w:tblStyle w:val="GridTable3"/>
         <w:tblW w:w="0" w:type="auto"/>
         <w:tblLook w:val="04A0" w:firstRow="1" w:lastRow="0" w:firstColumn="1" w:lastColumn="0" w:noHBand="0" w:noVBand="1"/>
       </w:tblPr>
@@ -748,7 +752,7 @@
       <w:r>
         <w:t xml:space="preserve"> can be purchased and/or downloaded from </w:t>
       </w:r>
-      <w:hyperlink r:id="rId6" w:history="1">
+      <w:hyperlink r:id="rId7" w:history="1">
         <w:r>
           <w:rPr>
             <w:rStyle w:val="Hyperlink"/>
@@ -935,11 +939,11 @@
         <w:t>nventory</w:t>
       </w:r>
       <w:r>
-        <w:t xml:space="preserve"> tab so that you can access your inventory any time in the game. Once you did that, give your </w:t>
+        <w:t xml:space="preserve"> tab so that you can access your inventory any time in the game. Once you did that, give </w:t>
       </w:r>
       <w:r>
         <w:lastRenderedPageBreak/>
-        <w:t xml:space="preserve">story a name in the edit field in the </w:t>
+        <w:t xml:space="preserve">your story a name in the edit field in the </w:t>
       </w:r>
       <w:r>
         <w:rPr>
@@ -948,75 +952,78 @@
         <w:t>menu</w:t>
       </w:r>
       <w:r>
-        <w:t xml:space="preserve"> on the left and name your main story file that has to include </w:t>
+        <w:t xml:space="preserve"> on the left and name your main story file that has to include the </w:t>
+      </w:r>
+      <w:r>
+        <w:rPr>
+          <w:i/>
+        </w:rPr>
+        <w:t>::Start</w:t>
+      </w:r>
+      <w:r>
+        <w:t xml:space="preserve"> paragraph</w:t>
+      </w:r>
+      <w:r>
+        <w:t xml:space="preserve"> which is the entrance point to your story</w:t>
+      </w:r>
+      <w:r>
+        <w:t>.</w:t>
+      </w:r>
+    </w:p>
+    <w:p>
+      <w:pPr>
+        <w:jc w:val="both"/>
+      </w:pPr>
+      <w:r>
+        <w:t xml:space="preserve">If you wish to play the story after the generation mark </w:t>
+      </w:r>
+      <w:r>
+        <w:rPr>
+          <w:i/>
+        </w:rPr>
+        <w:t>Run after generation</w:t>
+      </w:r>
+      <w:r>
+        <w:t xml:space="preserve"> and click </w:t>
+      </w:r>
+      <w:r>
+        <w:rPr>
+          <w:i/>
+        </w:rPr>
+        <w:t>Generate and build</w:t>
+      </w:r>
+      <w:r>
+        <w:t xml:space="preserve">. </w:t>
+      </w:r>
+      <w:proofErr w:type="spellStart"/>
+      <w:r>
+        <w:rPr>
+          <w:i/>
+        </w:rPr>
+        <w:t>TweeFly</w:t>
+      </w:r>
+      <w:proofErr w:type="spellEnd"/>
+      <w:r>
+        <w:t xml:space="preserve"> will then ask for a folder to put the files into. This should be the folder containing your main story file.</w:t>
+      </w:r>
+      <w:r>
+        <w:t xml:space="preserve"> If every file was found and if there are no compilation errors your story will open up containing a link to your inventory on the left.</w:t>
+      </w:r>
+    </w:p>
+    <w:p>
+      <w:pPr>
+        <w:jc w:val="both"/>
+      </w:pPr>
+      <w:r>
+        <w:t xml:space="preserve">From now on you can call the build.bat in the folder selected when making changes to your story. You only require </w:t>
       </w:r>
       <w:proofErr w:type="gramStart"/>
       <w:r>
-        <w:t xml:space="preserve">the </w:t>
-      </w:r>
-      <w:r>
-        <w:rPr>
-          <w:i/>
-        </w:rPr>
-        <w:t>::Start</w:t>
+        <w:t>to open</w:t>
       </w:r>
       <w:proofErr w:type="gramEnd"/>
       <w:r>
-        <w:t xml:space="preserve"> paragraph</w:t>
-      </w:r>
-      <w:r>
-        <w:t xml:space="preserve"> which is the entrance point to your story</w:t>
-      </w:r>
-      <w:r>
-        <w:t>.</w:t>
-      </w:r>
-    </w:p>
-    <w:p>
-      <w:pPr>
-        <w:jc w:val="both"/>
-      </w:pPr>
-      <w:r>
-        <w:t xml:space="preserve">If you wish to play the story after the generation mark </w:t>
-      </w:r>
-      <w:r>
-        <w:rPr>
-          <w:i/>
-        </w:rPr>
-        <w:t>Run after generation</w:t>
-      </w:r>
-      <w:r>
-        <w:t xml:space="preserve"> and click </w:t>
-      </w:r>
-      <w:r>
-        <w:rPr>
-          <w:i/>
-        </w:rPr>
-        <w:t>Generate and build</w:t>
-      </w:r>
-      <w:r>
-        <w:t xml:space="preserve">. </w:t>
-      </w:r>
-      <w:proofErr w:type="spellStart"/>
-      <w:r>
-        <w:rPr>
-          <w:i/>
-        </w:rPr>
-        <w:t>TweeFly</w:t>
-      </w:r>
-      <w:proofErr w:type="spellEnd"/>
-      <w:r>
-        <w:t xml:space="preserve"> will then ask for a folder to put the files into. This should be the folder containing your main story file.</w:t>
-      </w:r>
-      <w:r>
-        <w:t xml:space="preserve"> If every file was found and if there are no compilation errors your story will open up containing a link to your inventory on the left.</w:t>
-      </w:r>
-    </w:p>
-    <w:p>
-      <w:pPr>
-        <w:jc w:val="both"/>
-      </w:pPr>
-      <w:r>
-        <w:t xml:space="preserve">From now on you can call the build.bat in the folder selected when making changes to your story. You only require to open </w:t>
+        <w:t xml:space="preserve"> </w:t>
       </w:r>
       <w:proofErr w:type="spellStart"/>
       <w:r>
@@ -1091,22 +1098,13 @@
         </w:rPr>
         <w:t xml:space="preserve"> </w:t>
       </w:r>
-      <w:proofErr w:type="spellStart"/>
       <w:proofErr w:type="gramStart"/>
       <w:r>
         <w:rPr>
           <w:color w:val="FFFFFF" w:themeColor="background1"/>
           <w:highlight w:val="darkBlue"/>
         </w:rPr>
-        <w:t>P</w:t>
-      </w:r>
-      <w:proofErr w:type="spellEnd"/>
-      <w:r>
-        <w:rPr>
-          <w:color w:val="FFFFFF" w:themeColor="background1"/>
-          <w:highlight w:val="darkBlue"/>
-        </w:rPr>
-        <w:t xml:space="preserve"> </w:t>
+        <w:t xml:space="preserve">P </w:t>
       </w:r>
       <w:r>
         <w:t>.</w:t>
@@ -1134,6 +1132,7 @@
       <w:r>
         <w:rPr>
           <w:noProof/>
+          <w:lang w:val="de-DE" w:eastAsia="de-DE"/>
         </w:rPr>
         <w:drawing>
           <wp:anchor distT="0" distB="0" distL="114300" distR="114300" simplePos="0" relativeHeight="251658240" behindDoc="0" locked="0" layoutInCell="1" allowOverlap="1">
@@ -1161,7 +1160,7 @@
                     </pic:cNvPicPr>
                   </pic:nvPicPr>
                   <pic:blipFill>
-                    <a:blip r:embed="rId7">
+                    <a:blip r:embed="rId8">
                       <a:extLst>
                         <a:ext uri="{28A0092B-C50C-407E-A947-70E740481C1C}">
                           <a14:useLocalDpi xmlns:a14="http://schemas.microsoft.com/office/drawing/2010/main" val="0"/>
@@ -1438,6 +1437,7 @@
         <w:rPr>
           <w:b/>
           <w:noProof/>
+          <w:lang w:val="de-DE" w:eastAsia="de-DE"/>
         </w:rPr>
         <w:drawing>
           <wp:anchor distT="0" distB="0" distL="114300" distR="114300" simplePos="0" relativeHeight="251659264" behindDoc="0" locked="0" layoutInCell="1" allowOverlap="1">
@@ -1465,7 +1465,7 @@
                     </pic:cNvPicPr>
                   </pic:nvPicPr>
                   <pic:blipFill>
-                    <a:blip r:embed="rId8">
+                    <a:blip r:embed="rId9">
                       <a:extLst>
                         <a:ext uri="{28A0092B-C50C-407E-A947-70E740481C1C}">
                           <a14:useLocalDpi xmlns:a14="http://schemas.microsoft.com/office/drawing/2010/main" val="0"/>
@@ -1542,10 +1542,16 @@
         <w:rPr>
           <w:i/>
         </w:rPr>
-        <w:t>::Start</w:t>
+        <w:t>::</w:t>
       </w:r>
       <w:proofErr w:type="gramEnd"/>
       <w:r>
+        <w:rPr>
+          <w:i/>
+        </w:rPr>
+        <w:t>Start</w:t>
+      </w:r>
+      <w:r>
         <w:t xml:space="preserve">. I had to design the program like that to make sure that your story is not overwritten any time you regenerate the </w:t>
       </w:r>
       <w:proofErr w:type="spellStart"/>
@@ -1709,8 +1715,16 @@
         <w:rPr>
           <w:b/>
         </w:rPr>
-        <w:t>Create dummy conf</w:t>
-      </w:r>
+        <w:t xml:space="preserve">Create dummy </w:t>
+      </w:r>
+      <w:proofErr w:type="spellStart"/>
+      <w:r>
+        <w:rPr>
+          <w:b/>
+        </w:rPr>
+        <w:t>conf</w:t>
+      </w:r>
+      <w:proofErr w:type="spellEnd"/>
       <w:r>
         <w:t xml:space="preserve"> is a button to fill </w:t>
       </w:r>
@@ -1826,6 +1840,7 @@
       <w:r>
         <w:rPr>
           <w:noProof/>
+          <w:lang w:val="de-DE" w:eastAsia="de-DE"/>
         </w:rPr>
         <w:lastRenderedPageBreak/>
         <w:drawing>
@@ -1846,7 +1861,7 @@
                     </pic:cNvPicPr>
                   </pic:nvPicPr>
                   <pic:blipFill>
-                    <a:blip r:embed="rId9">
+                    <a:blip r:embed="rId10">
                       <a:extLst>
                         <a:ext uri="{28A0092B-C50C-407E-A947-70E740481C1C}">
                           <a14:useLocalDpi xmlns:a14="http://schemas.microsoft.com/office/drawing/2010/main" val="0"/>
@@ -1889,10 +1904,7 @@
         <w:t>Items</w:t>
       </w:r>
       <w:r>
-        <w:t xml:space="preserve"> contains any item specified by you. Let us look at the individual properties</w:t>
-      </w:r>
-      <w:r>
-        <w:t>:</w:t>
+        <w:t xml:space="preserve"> contains any item specified by you. Let us look at the individual properties:</w:t>
       </w:r>
     </w:p>
     <w:p>
@@ -1982,7 +1994,15 @@
         <w:t>Owned</w:t>
       </w:r>
       <w:r>
-        <w:t>: How many of these items owns the player at the beginning?</w:t>
+        <w:t xml:space="preserve">: How many of these items </w:t>
+      </w:r>
+      <w:proofErr w:type="gramStart"/>
+      <w:r>
+        <w:t>owns</w:t>
+      </w:r>
+      <w:proofErr w:type="gramEnd"/>
+      <w:r>
+        <w:t xml:space="preserve"> the player at the beginning?</w:t>
       </w:r>
     </w:p>
     <w:p>
@@ -2027,10 +2047,7 @@
         <w:t>: The price of the item</w:t>
       </w:r>
       <w:r>
-        <w:t xml:space="preserve"> </w:t>
-      </w:r>
-      <w:r>
-        <w:t>(no need to be set)</w:t>
+        <w:t xml:space="preserve"> (no need to be set)</w:t>
       </w:r>
     </w:p>
     <w:p>
@@ -2051,10 +2068,7 @@
         <w:t>: The money you get for selling this item</w:t>
       </w:r>
       <w:r>
-        <w:t xml:space="preserve"> </w:t>
-      </w:r>
-      <w:r>
-        <w:t>(no need to be set)</w:t>
+        <w:t xml:space="preserve"> (no need to be set)</w:t>
       </w:r>
     </w:p>
     <w:p>
@@ -2075,10 +2089,7 @@
         <w:t>: Can the player own multiple of these items?</w:t>
       </w:r>
       <w:r>
-        <w:t xml:space="preserve"> </w:t>
-      </w:r>
-      <w:r>
-        <w:t>(no need to be set)</w:t>
+        <w:t xml:space="preserve"> (no need to be set)</w:t>
       </w:r>
     </w:p>
     <w:p>
@@ -2114,10 +2125,7 @@
         <w:t>Skill 1-3</w:t>
       </w:r>
       <w:r>
-        <w:t xml:space="preserve">: Three blank skills </w:t>
-      </w:r>
-      <w:r>
-        <w:t>(no need to be set)</w:t>
+        <w:t>: Three blank skills (no need to be set)</w:t>
       </w:r>
     </w:p>
     <w:p>
@@ -2167,7 +2175,7 @@
     </w:p>
     <w:tbl>
       <w:tblPr>
-        <w:tblStyle w:val="Gitternetztabelle1hell"/>
+        <w:tblStyle w:val="GridTable1Light"/>
         <w:tblW w:w="0" w:type="auto"/>
         <w:tblLook w:val="04A0" w:firstRow="1" w:lastRow="0" w:firstColumn="1" w:lastColumn="0" w:noHBand="0" w:noVBand="1"/>
       </w:tblPr>
@@ -2227,10 +2235,7 @@
               <w:cnfStyle w:val="000000000000" w:firstRow="0" w:lastRow="0" w:firstColumn="0" w:lastColumn="0" w:oddVBand="0" w:evenVBand="0" w:oddHBand="0" w:evenHBand="0" w:firstRowFirstColumn="0" w:firstRowLastColumn="0" w:lastRowFirstColumn="0" w:lastRowLastColumn="0"/>
             </w:pPr>
             <w:r>
-              <w:t>I</w:t>
-            </w:r>
-            <w:r>
-              <w:t>nitializes your items (no need to call)</w:t>
+              <w:t>Initializes your items (no need to call)</w:t>
             </w:r>
           </w:p>
         </w:tc>
@@ -2327,8 +2332,11 @@
               <w:cnfStyle w:val="000000000000" w:firstRow="0" w:lastRow="0" w:firstColumn="0" w:lastColumn="0" w:oddVBand="0" w:evenVBand="0" w:oddHBand="0" w:evenHBand="0" w:firstRowFirstColumn="0" w:firstRowLastColumn="0" w:lastRowFirstColumn="0" w:lastRowLastColumn="0"/>
             </w:pPr>
             <w:r>
+              <w:t xml:space="preserve">If one parameter is specified: All items with the specified ID </w:t>
+            </w:r>
+            <w:r>
               <w:lastRenderedPageBreak/>
-              <w:t>If one parameter is specified: All items with the specified ID (parameter 1) are removed.</w:t>
+              <w:t>(parameter 1) are removed.</w:t>
             </w:r>
           </w:p>
           <w:p>
@@ -2421,6 +2429,7 @@
       <w:r>
         <w:rPr>
           <w:noProof/>
+          <w:lang w:val="de-DE" w:eastAsia="de-DE"/>
         </w:rPr>
         <w:drawing>
           <wp:inline distT="0" distB="0" distL="0" distR="0">
@@ -2440,7 +2449,7 @@
                     </pic:cNvPicPr>
                   </pic:nvPicPr>
                   <pic:blipFill>
-                    <a:blip r:embed="rId10">
+                    <a:blip r:embed="rId11">
                       <a:extLst>
                         <a:ext uri="{28A0092B-C50C-407E-A947-70E740481C1C}">
                           <a14:useLocalDpi xmlns:a14="http://schemas.microsoft.com/office/drawing/2010/main" val="0"/>
@@ -2477,44 +2486,28 @@
         <w:t xml:space="preserve">Internally, all items defined (no matter if the player owns the item or not) can be accessed via the list in the JavaScript list </w:t>
       </w:r>
       <w:proofErr w:type="spellStart"/>
-      <w:proofErr w:type="gramStart"/>
       <w:r>
         <w:rPr>
           <w:b/>
         </w:rPr>
-        <w:t>state.active</w:t>
-      </w:r>
-      <w:proofErr w:type="gramEnd"/>
+        <w:t>state.active.variables.</w:t>
+      </w:r>
       <w:r>
         <w:rPr>
           <w:b/>
         </w:rPr>
-        <w:t>.variables.</w:t>
-      </w:r>
+        <w:t>items</w:t>
+      </w:r>
+      <w:proofErr w:type="spellEnd"/>
+      <w:r>
+        <w:t xml:space="preserve">. The items actually owned by the user are stored in </w:t>
+      </w:r>
+      <w:proofErr w:type="spellStart"/>
       <w:r>
         <w:rPr>
           <w:b/>
         </w:rPr>
-        <w:t>items</w:t>
-      </w:r>
-      <w:proofErr w:type="spellEnd"/>
-      <w:r>
-        <w:t xml:space="preserve">. The items actually owned by the user are stored in </w:t>
-      </w:r>
-      <w:proofErr w:type="spellStart"/>
-      <w:proofErr w:type="gramStart"/>
-      <w:r>
-        <w:rPr>
-          <w:b/>
-        </w:rPr>
-        <w:t>state.active</w:t>
-      </w:r>
-      <w:proofErr w:type="gramEnd"/>
-      <w:r>
-        <w:rPr>
-          <w:b/>
-        </w:rPr>
-        <w:t>.variables.inventory</w:t>
+        <w:t>state.active.variables.inventory</w:t>
       </w:r>
       <w:proofErr w:type="spellEnd"/>
       <w:r>
@@ -2574,25 +2567,11 @@
         <w:t>A list for all cloth owned by the player (</w:t>
       </w:r>
       <w:proofErr w:type="spellStart"/>
-      <w:proofErr w:type="gramStart"/>
       <w:r>
         <w:rPr>
           <w:b/>
         </w:rPr>
-        <w:t>state.active</w:t>
-      </w:r>
-      <w:proofErr w:type="gramEnd"/>
-      <w:r>
-        <w:rPr>
-          <w:b/>
-        </w:rPr>
-        <w:t>.variables.</w:t>
-      </w:r>
-      <w:r>
-        <w:rPr>
-          <w:b/>
-        </w:rPr>
-        <w:t>wardrobe</w:t>
+        <w:t>state.active.variables.wardrobe</w:t>
       </w:r>
       <w:proofErr w:type="spellEnd"/>
       <w:r>
@@ -2611,29 +2590,135 @@
         <w:t>And a dictionary for each cloth worn at a specific place (</w:t>
       </w:r>
       <w:proofErr w:type="spellStart"/>
-      <w:proofErr w:type="gramStart"/>
       <w:r>
         <w:rPr>
           <w:b/>
         </w:rPr>
-        <w:t>state.active</w:t>
-      </w:r>
-      <w:proofErr w:type="gramEnd"/>
+        <w:t>state.active.variables.wearing</w:t>
+      </w:r>
+      <w:proofErr w:type="spellEnd"/>
+      <w:r>
+        <w:t>)</w:t>
+      </w:r>
+    </w:p>
+    <w:p>
+      <w:r>
+        <w:t xml:space="preserve">Similar to the inventory, the cloth tab provides a list of checkboxes on top. </w:t>
+      </w:r>
       <w:r>
         <w:rPr>
           <w:b/>
         </w:rPr>
-        <w:t>.variables.wearing</w:t>
-      </w:r>
-      <w:proofErr w:type="spellEnd"/>
-      <w:r>
-        <w:t>)</w:t>
+        <w:t xml:space="preserve">Display cloth link in sidebar </w:t>
+      </w:r>
+      <w:r>
+        <w:t xml:space="preserve">and </w:t>
+      </w:r>
+      <w:r>
+        <w:rPr>
+          <w:b/>
+        </w:rPr>
+        <w:t>Display wardrobe link in sidebar</w:t>
+      </w:r>
+      <w:r>
+        <w:t xml:space="preserve"> allow the user to view either the actually worn cloth or the wardrobe whenever he/she clicks the link. </w:t>
+      </w:r>
+      <w:r>
+        <w:rPr>
+          <w:b/>
+        </w:rPr>
+        <w:t>Display cloth in sidebar</w:t>
+      </w:r>
+      <w:r>
+        <w:t xml:space="preserve"> creates a table with all cloth worn by the player in the sidebar on the left.</w:t>
+      </w:r>
+    </w:p>
+    <w:p>
+      <w:r>
+        <w:t xml:space="preserve">Cloth can have one to three blank skills attached which can be activated checking </w:t>
+      </w:r>
+      <w:r>
+        <w:rPr>
+          <w:b/>
+        </w:rPr>
+        <w:t>Use skill 1-3</w:t>
+      </w:r>
+      <w:r>
+        <w:t>.</w:t>
+      </w:r>
+    </w:p>
+    <w:p>
+      <w:r>
+        <w:t xml:space="preserve">The definition of cloth can be done in the cloth box at the bottom of the tab. </w:t>
+      </w:r>
+      <w:r>
+        <w:rPr>
+          <w:b/>
+        </w:rPr>
+        <w:t>Update</w:t>
+      </w:r>
+      <w:r>
+        <w:t xml:space="preserve">, </w:t>
+      </w:r>
+      <w:r>
+        <w:rPr>
+          <w:b/>
+        </w:rPr>
+        <w:t>Delete</w:t>
+      </w:r>
+      <w:r>
+        <w:t xml:space="preserve"> and </w:t>
+      </w:r>
+      <w:r>
+        <w:rPr>
+          <w:b/>
+        </w:rPr>
+        <w:t>Add new</w:t>
+      </w:r>
+      <w:r>
+        <w:t xml:space="preserve"> cloth can be done via the three buttons next to the cloth box. Double clicking an item loads an item into the cloth box.</w:t>
+      </w:r>
+    </w:p>
+    <w:p>
+      <w:r>
+        <w:t>The two lists on the right (</w:t>
+      </w:r>
+      <w:r>
+        <w:rPr>
+          <w:b/>
+        </w:rPr>
+        <w:t>Display in wardrobe</w:t>
+      </w:r>
+      <w:r>
+        <w:t xml:space="preserve"> and </w:t>
+      </w:r>
+      <w:r>
+        <w:rPr>
+          <w:b/>
+        </w:rPr>
+        <w:t>Display in cloth view</w:t>
+      </w:r>
+      <w:r>
+        <w:t xml:space="preserve">) </w:t>
+      </w:r>
+      <w:r>
+        <w:t>determine</w:t>
+      </w:r>
+      <w:r>
+        <w:t xml:space="preserve"> which cloth </w:t>
+      </w:r>
+      <w:r>
+        <w:t>properties are</w:t>
+      </w:r>
+      <w:r>
+        <w:t xml:space="preserve"> shown in the cloth, wardrobe and cloth sidebar tables.</w:t>
       </w:r>
     </w:p>
     <w:p>
       <w:r>
         <w:rPr>
           <w:noProof/>
+          <w:lang w:val="de-DE" w:eastAsia="de-DE"/>
         </w:rPr>
         <w:lastRenderedPageBreak/>
         <w:drawing>
@@ -2654,7 +2739,7 @@
                     </pic:cNvPicPr>
                   </pic:nvPicPr>
                   <pic:blipFill>
-                    <a:blip r:embed="rId11">
+                    <a:blip r:embed="rId12">
                       <a:extLst>
                         <a:ext uri="{28A0092B-C50C-407E-A947-70E740481C1C}">
                           <a14:useLocalDpi xmlns:a14="http://schemas.microsoft.com/office/drawing/2010/main" val="0"/>
@@ -2685,10 +2770,14 @@
           </wp:inline>
         </w:drawing>
       </w:r>
+    </w:p>
+    <w:p>
+      <w:r>
+        <w:t xml:space="preserve">The macros used in the </w:t>
+      </w:r>
       <w:bookmarkStart w:id="0" w:name="_GoBack"/>
       <w:bookmarkEnd w:id="0"/>
     </w:p>
-    <w:p/>
     <w:sectPr>
       <w:pgSz w:w="11906" w:h="16838"/>
       <w:pgMar w:top="1417" w:right="1417" w:bottom="1134" w:left="1417" w:header="708" w:footer="708" w:gutter="0"/>
@@ -2700,8 +2789,8 @@
 </file>
 
 <file path=word/numbering.xml><?xml version="1.0" encoding="utf-8"?>
-<w:numbering xmlns:wpc="http://schemas.microsoft.com/office/word/2010/wordprocessingCanvas" xmlns:cx="http://schemas.microsoft.com/office/drawing/2014/chartex" xmlns:cx1="http://schemas.microsoft.com/office/drawing/2015/9/8/chartex" xmlns:cx2="http://schemas.microsoft.com/office/drawing/2015/10/21/chartex" xmlns:cx3="http://schemas.microsoft.com/office/drawing/2016/5/9/chartex" xmlns:cx4="http://schemas.microsoft.com/office/drawing/2016/5/10/chartex" xmlns:cx5="http://schemas.microsoft.com/office/drawing/2016/5/11/chartex" xmlns:cx6="http://schemas.microsoft.com/office/drawing/2016/5/12/chartex" xmlns:cx7="http://schemas.microsoft.com/office/drawing/2016/5/13/chartex" xmlns:cx8="http://schemas.microsoft.com/office/drawing/2016/5/14/chartex" xmlns:mc="http://schemas.openxmlformats.org/markup-compatibility/2006" xmlns:aink="http://schemas.microsoft.com/office/drawing/2016/ink" xmlns:am3d="http://schemas.microsoft.com/office/drawing/2017/model3d" xmlns:o="urn:schemas-microsoft-com:office:office" xmlns:r="http://schemas.openxmlformats.org/officeDocument/2006/relationships" xmlns:m="http://schemas.openxmlformats.org/officeDocument/2006/math" xmlns:v="urn:schemas-microsoft-com:vml" xmlns:wp14="http://schemas.microsoft.com/office/word/2010/wordprocessingDrawing" xmlns:wp="http://schemas.openxmlformats.org/drawingml/2006/wordprocessingDrawing" xmlns:w10="urn:schemas-microsoft-com:office:word" xmlns:w="http://schemas.openxmlformats.org/wordprocessingml/2006/main" xmlns:w14="http://schemas.microsoft.com/office/word/2010/wordml" xmlns:w15="http://schemas.microsoft.com/office/word/2012/wordml" xmlns:w16cid="http://schemas.microsoft.com/office/word/2016/wordml/cid" xmlns:w16se="http://schemas.microsoft.com/office/word/2015/wordml/symex" xmlns:wpg="http://schemas.microsoft.com/office/word/2010/wordprocessingGroup" xmlns:wpi="http://schemas.microsoft.com/office/word/2010/wordprocessingInk" xmlns:wne="http://schemas.microsoft.com/office/word/2006/wordml" xmlns:wps="http://schemas.microsoft.com/office/word/2010/wordprocessingShape" mc:Ignorable="w14 w15 w16se w16cid wp14">
-  <w:abstractNum w:abstractNumId="0" w15:restartNumberingAfterBreak="0">
+<w:numbering xmlns:wpc="http://schemas.microsoft.com/office/word/2010/wordprocessingCanvas" xmlns:mc="http://schemas.openxmlformats.org/markup-compatibility/2006" xmlns:o="urn:schemas-microsoft-com:office:office" xmlns:r="http://schemas.openxmlformats.org/officeDocument/2006/relationships" xmlns:m="http://schemas.openxmlformats.org/officeDocument/2006/math" xmlns:v="urn:schemas-microsoft-com:vml" xmlns:wp14="http://schemas.microsoft.com/office/word/2010/wordprocessingDrawing" xmlns:wp="http://schemas.openxmlformats.org/drawingml/2006/wordprocessingDrawing" xmlns:w10="urn:schemas-microsoft-com:office:word" xmlns:w="http://schemas.openxmlformats.org/wordprocessingml/2006/main" xmlns:w14="http://schemas.microsoft.com/office/word/2010/wordml" xmlns:wpg="http://schemas.microsoft.com/office/word/2010/wordprocessingGroup" xmlns:wpi="http://schemas.microsoft.com/office/word/2010/wordprocessingInk" xmlns:wne="http://schemas.microsoft.com/office/word/2006/wordml" xmlns:wps="http://schemas.microsoft.com/office/word/2010/wordprocessingShape" mc:Ignorable="w14 wp14">
+  <w:abstractNum w:abstractNumId="0">
     <w:nsid w:val="2D345FB5"/>
     <w:multiLevelType w:val="hybridMultilevel"/>
     <w:tmpl w:val="01265438"/>
@@ -2813,7 +2902,7 @@
       </w:rPr>
     </w:lvl>
   </w:abstractNum>
-  <w:abstractNum w:abstractNumId="1" w15:restartNumberingAfterBreak="0">
+  <w:abstractNum w:abstractNumId="1">
     <w:nsid w:val="5E0366F1"/>
     <w:multiLevelType w:val="hybridMultilevel"/>
     <w:tmpl w:val="DADCA922"/>
@@ -2902,7 +2991,7 @@
       </w:pPr>
     </w:lvl>
   </w:abstractNum>
-  <w:abstractNum w:abstractNumId="2" w15:restartNumberingAfterBreak="0">
+  <w:abstractNum w:abstractNumId="2">
     <w:nsid w:val="77C168C9"/>
     <w:multiLevelType w:val="hybridMultilevel"/>
     <w:tmpl w:val="3EA46568"/>
@@ -3003,7 +3092,7 @@
 </file>
 
 <file path=word/styles.xml><?xml version="1.0" encoding="utf-8"?>
-<w:styles xmlns:mc="http://schemas.openxmlformats.org/markup-compatibility/2006" xmlns:r="http://schemas.openxmlformats.org/officeDocument/2006/relationships" xmlns:w="http://schemas.openxmlformats.org/wordprocessingml/2006/main" xmlns:w14="http://schemas.microsoft.com/office/word/2010/wordml" xmlns:w15="http://schemas.microsoft.com/office/word/2012/wordml" xmlns:w16cid="http://schemas.microsoft.com/office/word/2016/wordml/cid" xmlns:w16se="http://schemas.microsoft.com/office/word/2015/wordml/symex" mc:Ignorable="w14 w15 w16se w16cid">
+<w:styles xmlns:mc="http://schemas.openxmlformats.org/markup-compatibility/2006" xmlns:r="http://schemas.openxmlformats.org/officeDocument/2006/relationships" xmlns:w="http://schemas.openxmlformats.org/wordprocessingml/2006/main" xmlns:w14="http://schemas.microsoft.com/office/word/2010/wordml" mc:Ignorable="w14">
   <w:docDefaults>
     <w:rPrDefault>
       <w:rPr>
@@ -3019,382 +3108,144 @@
       </w:pPr>
     </w:pPrDefault>
   </w:docDefaults>
-  <w:latentStyles w:defLockedState="0" w:defUIPriority="99" w:defSemiHidden="0" w:defUnhideWhenUsed="0" w:defQFormat="0" w:count="375">
-    <w:lsdException w:name="Normal" w:uiPriority="0" w:qFormat="1"/>
-    <w:lsdException w:name="heading 1" w:uiPriority="9" w:qFormat="1"/>
-    <w:lsdException w:name="heading 2" w:semiHidden="1" w:uiPriority="9" w:unhideWhenUsed="1" w:qFormat="1"/>
-    <w:lsdException w:name="heading 3" w:semiHidden="1" w:uiPriority="9" w:unhideWhenUsed="1" w:qFormat="1"/>
-    <w:lsdException w:name="heading 4" w:semiHidden="1" w:uiPriority="9" w:unhideWhenUsed="1" w:qFormat="1"/>
-    <w:lsdException w:name="heading 5" w:semiHidden="1" w:uiPriority="9" w:unhideWhenUsed="1" w:qFormat="1"/>
-    <w:lsdException w:name="heading 6" w:semiHidden="1" w:uiPriority="9" w:unhideWhenUsed="1" w:qFormat="1"/>
-    <w:lsdException w:name="heading 7" w:semiHidden="1" w:uiPriority="9" w:unhideWhenUsed="1" w:qFormat="1"/>
-    <w:lsdException w:name="heading 8" w:semiHidden="1" w:uiPriority="9" w:unhideWhenUsed="1" w:qFormat="1"/>
-    <w:lsdException w:name="heading 9" w:semiHidden="1" w:uiPriority="9" w:unhideWhenUsed="1" w:qFormat="1"/>
-    <w:lsdException w:name="index 1" w:semiHidden="1" w:unhideWhenUsed="1"/>
-    <w:lsdException w:name="index 2" w:semiHidden="1" w:unhideWhenUsed="1"/>
-    <w:lsdException w:name="index 3" w:semiHidden="1" w:unhideWhenUsed="1"/>
-    <w:lsdException w:name="index 4" w:semiHidden="1" w:unhideWhenUsed="1"/>
-    <w:lsdException w:name="index 5" w:semiHidden="1" w:unhideWhenUsed="1"/>
-    <w:lsdException w:name="index 6" w:semiHidden="1" w:unhideWhenUsed="1"/>
-    <w:lsdException w:name="index 7" w:semiHidden="1" w:unhideWhenUsed="1"/>
-    <w:lsdException w:name="index 8" w:semiHidden="1" w:unhideWhenUsed="1"/>
-    <w:lsdException w:name="index 9" w:semiHidden="1" w:unhideWhenUsed="1"/>
-    <w:lsdException w:name="toc 1" w:semiHidden="1" w:uiPriority="39" w:unhideWhenUsed="1"/>
-    <w:lsdException w:name="toc 2" w:semiHidden="1" w:uiPriority="39" w:unhideWhenUsed="1"/>
-    <w:lsdException w:name="toc 3" w:semiHidden="1" w:uiPriority="39" w:unhideWhenUsed="1"/>
-    <w:lsdException w:name="toc 4" w:semiHidden="1" w:uiPriority="39" w:unhideWhenUsed="1"/>
-    <w:lsdException w:name="toc 5" w:semiHidden="1" w:uiPriority="39" w:unhideWhenUsed="1"/>
-    <w:lsdException w:name="toc 6" w:semiHidden="1" w:uiPriority="39" w:unhideWhenUsed="1"/>
-    <w:lsdException w:name="toc 7" w:semiHidden="1" w:uiPriority="39" w:unhideWhenUsed="1"/>
-    <w:lsdException w:name="toc 8" w:semiHidden="1" w:uiPriority="39" w:unhideWhenUsed="1"/>
-    <w:lsdException w:name="toc 9" w:semiHidden="1" w:uiPriority="39" w:unhideWhenUsed="1"/>
-    <w:lsdException w:name="Normal Indent" w:semiHidden="1" w:unhideWhenUsed="1"/>
-    <w:lsdException w:name="footnote text" w:semiHidden="1" w:unhideWhenUsed="1"/>
-    <w:lsdException w:name="annotation text" w:semiHidden="1" w:unhideWhenUsed="1"/>
-    <w:lsdException w:name="header" w:semiHidden="1" w:unhideWhenUsed="1"/>
-    <w:lsdException w:name="footer" w:semiHidden="1" w:unhideWhenUsed="1"/>
-    <w:lsdException w:name="index heading" w:semiHidden="1" w:unhideWhenUsed="1"/>
-    <w:lsdException w:name="caption" w:semiHidden="1" w:uiPriority="35" w:unhideWhenUsed="1" w:qFormat="1"/>
-    <w:lsdException w:name="table of figures" w:semiHidden="1" w:unhideWhenUsed="1"/>
-    <w:lsdException w:name="envelope address" w:semiHidden="1" w:unhideWhenUsed="1"/>
-    <w:lsdException w:name="envelope return" w:semiHidden="1" w:unhideWhenUsed="1"/>
-    <w:lsdException w:name="footnote reference" w:semiHidden="1" w:unhideWhenUsed="1"/>
-    <w:lsdException w:name="annotation reference" w:semiHidden="1" w:unhideWhenUsed="1"/>
-    <w:lsdException w:name="line number" w:semiHidden="1" w:unhideWhenUsed="1"/>
-    <w:lsdException w:name="page number" w:semiHidden="1" w:unhideWhenUsed="1"/>
-    <w:lsdException w:name="endnote reference" w:semiHidden="1" w:unhideWhenUsed="1"/>
-    <w:lsdException w:name="endnote text" w:semiHidden="1" w:unhideWhenUsed="1"/>
-    <w:lsdException w:name="table of authorities" w:semiHidden="1" w:unhideWhenUsed="1"/>
-    <w:lsdException w:name="macro" w:semiHidden="1" w:unhideWhenUsed="1"/>
-    <w:lsdException w:name="toa heading" w:semiHidden="1" w:unhideWhenUsed="1"/>
-    <w:lsdException w:name="List" w:semiHidden="1" w:unhideWhenUsed="1"/>
-    <w:lsdException w:name="List Bullet" w:semiHidden="1" w:unhideWhenUsed="1"/>
-    <w:lsdException w:name="List Number" w:semiHidden="1" w:unhideWhenUsed="1"/>
-    <w:lsdException w:name="List 2" w:semiHidden="1" w:unhideWhenUsed="1"/>
-    <w:lsdException w:name="List 3" w:semiHidden="1" w:unhideWhenUsed="1"/>
-    <w:lsdException w:name="List 4" w:semiHidden="1" w:unhideWhenUsed="1"/>
-    <w:lsdException w:name="List 5" w:semiHidden="1" w:unhideWhenUsed="1"/>
-    <w:lsdException w:name="List Bullet 2" w:semiHidden="1" w:unhideWhenUsed="1"/>
-    <w:lsdException w:name="List Bullet 3" w:semiHidden="1" w:unhideWhenUsed="1"/>
-    <w:lsdException w:name="List Bullet 4" w:semiHidden="1" w:unhideWhenUsed="1"/>
-    <w:lsdException w:name="List Bullet 5" w:semiHidden="1" w:unhideWhenUsed="1"/>
-    <w:lsdException w:name="List Number 2" w:semiHidden="1" w:unhideWhenUsed="1"/>
-    <w:lsdException w:name="List Number 3" w:semiHidden="1" w:unhideWhenUsed="1"/>
-    <w:lsdException w:name="List Number 4" w:semiHidden="1" w:unhideWhenUsed="1"/>
-    <w:lsdException w:name="List Number 5" w:semiHidden="1" w:unhideWhenUsed="1"/>
-    <w:lsdException w:name="Title" w:uiPriority="10" w:qFormat="1"/>
-    <w:lsdException w:name="Closing" w:semiHidden="1" w:unhideWhenUsed="1"/>
-    <w:lsdException w:name="Signature" w:semiHidden="1" w:unhideWhenUsed="1"/>
-    <w:lsdException w:name="Default Paragraph Font" w:semiHidden="1" w:uiPriority="1" w:unhideWhenUsed="1"/>
-    <w:lsdException w:name="Body Text" w:semiHidden="1" w:unhideWhenUsed="1"/>
-    <w:lsdException w:name="Body Text Indent" w:semiHidden="1" w:unhideWhenUsed="1"/>
-    <w:lsdException w:name="List Continue" w:semiHidden="1" w:unhideWhenUsed="1"/>
-    <w:lsdException w:name="List Continue 2" w:semiHidden="1" w:unhideWhenUsed="1"/>
-    <w:lsdException w:name="List Continue 3" w:semiHidden="1" w:unhideWhenUsed="1"/>
-    <w:lsdException w:name="List Continue 4" w:semiHidden="1" w:unhideWhenUsed="1"/>
-    <w:lsdException w:name="List Continue 5" w:semiHidden="1" w:unhideWhenUsed="1"/>
-    <w:lsdException w:name="Message Header" w:semiHidden="1" w:unhideWhenUsed="1"/>
-    <w:lsdException w:name="Subtitle" w:uiPriority="11" w:qFormat="1"/>
-    <w:lsdException w:name="Salutation" w:semiHidden="1" w:unhideWhenUsed="1"/>
-    <w:lsdException w:name="Date" w:semiHidden="1" w:unhideWhenUsed="1"/>
-    <w:lsdException w:name="Body Text First Indent" w:semiHidden="1" w:unhideWhenUsed="1"/>
-    <w:lsdException w:name="Body Text First Indent 2" w:semiHidden="1" w:unhideWhenUsed="1"/>
-    <w:lsdException w:name="Note Heading" w:semiHidden="1" w:unhideWhenUsed="1"/>
-    <w:lsdException w:name="Body Text 2" w:semiHidden="1" w:unhideWhenUsed="1"/>
-    <w:lsdException w:name="Body Text 3" w:semiHidden="1" w:unhideWhenUsed="1"/>
-    <w:lsdException w:name="Body Text Indent 2" w:semiHidden="1" w:unhideWhenUsed="1"/>
-    <w:lsdException w:name="Body Text Indent 3" w:semiHidden="1" w:unhideWhenUsed="1"/>
-    <w:lsdException w:name="Block Text" w:semiHidden="1" w:unhideWhenUsed="1"/>
-    <w:lsdException w:name="Hyperlink" w:semiHidden="1" w:unhideWhenUsed="1"/>
-    <w:lsdException w:name="FollowedHyperlink" w:semiHidden="1" w:unhideWhenUsed="1"/>
-    <w:lsdException w:name="Strong" w:uiPriority="22" w:qFormat="1"/>
-    <w:lsdException w:name="Emphasis" w:uiPriority="20" w:qFormat="1"/>
-    <w:lsdException w:name="Document Map" w:semiHidden="1" w:unhideWhenUsed="1"/>
-    <w:lsdException w:name="Plain Text" w:semiHidden="1" w:unhideWhenUsed="1"/>
-    <w:lsdException w:name="E-mail Signature" w:semiHidden="1" w:unhideWhenUsed="1"/>
-    <w:lsdException w:name="HTML Top of Form" w:semiHidden="1" w:unhideWhenUsed="1"/>
-    <w:lsdException w:name="HTML Bottom of Form" w:semiHidden="1" w:unhideWhenUsed="1"/>
-    <w:lsdException w:name="Normal (Web)" w:semiHidden="1" w:unhideWhenUsed="1"/>
-    <w:lsdException w:name="HTML Acronym" w:semiHidden="1" w:unhideWhenUsed="1"/>
-    <w:lsdException w:name="HTML Address" w:semiHidden="1" w:unhideWhenUsed="1"/>
-    <w:lsdException w:name="HTML Cite" w:semiHidden="1" w:unhideWhenUsed="1"/>
-    <w:lsdException w:name="HTML Code" w:semiHidden="1" w:unhideWhenUsed="1"/>
-    <w:lsdException w:name="HTML Definition" w:semiHidden="1" w:unhideWhenUsed="1"/>
-    <w:lsdException w:name="HTML Keyboard" w:semiHidden="1" w:unhideWhenUsed="1"/>
-    <w:lsdException w:name="HTML Preformatted" w:semiHidden="1" w:unhideWhenUsed="1"/>
-    <w:lsdException w:name="HTML Sample" w:semiHidden="1" w:unhideWhenUsed="1"/>
-    <w:lsdException w:name="HTML Typewriter" w:semiHidden="1" w:unhideWhenUsed="1"/>
-    <w:lsdException w:name="HTML Variable" w:semiHidden="1" w:unhideWhenUsed="1"/>
-    <w:lsdException w:name="Normal Table" w:semiHidden="1" w:unhideWhenUsed="1"/>
-    <w:lsdException w:name="annotation subject" w:semiHidden="1" w:unhideWhenUsed="1"/>
-    <w:lsdException w:name="No List" w:semiHidden="1" w:unhideWhenUsed="1"/>
-    <w:lsdException w:name="Outline List 1" w:semiHidden="1" w:unhideWhenUsed="1"/>
-    <w:lsdException w:name="Outline List 2" w:semiHidden="1" w:unhideWhenUsed="1"/>
-    <w:lsdException w:name="Outline List 3" w:semiHidden="1" w:unhideWhenUsed="1"/>
-    <w:lsdException w:name="Table Simple 1" w:semiHidden="1" w:unhideWhenUsed="1"/>
-    <w:lsdException w:name="Table Simple 2" w:semiHidden="1" w:unhideWhenUsed="1"/>
-    <w:lsdException w:name="Table Simple 3" w:semiHidden="1" w:unhideWhenUsed="1"/>
-    <w:lsdException w:name="Table Classic 1" w:semiHidden="1" w:unhideWhenUsed="1"/>
-    <w:lsdException w:name="Table Classic 2" w:semiHidden="1" w:unhideWhenUsed="1"/>
-    <w:lsdException w:name="Table Classic 3" w:semiHidden="1" w:unhideWhenUsed="1"/>
-    <w:lsdException w:name="Table Classic 4" w:semiHidden="1" w:unhideWhenUsed="1"/>
-    <w:lsdException w:name="Table Colorful 1" w:semiHidden="1" w:unhideWhenUsed="1"/>
-    <w:lsdException w:name="Table Colorful 2" w:semiHidden="1" w:unhideWhenUsed="1"/>
-    <w:lsdException w:name="Table Colorful 3" w:semiHidden="1" w:unhideWhenUsed="1"/>
-    <w:lsdException w:name="Table Columns 1" w:semiHidden="1" w:unhideWhenUsed="1"/>
-    <w:lsdException w:name="Table Columns 2" w:semiHidden="1" w:unhideWhenUsed="1"/>
-    <w:lsdException w:name="Table Columns 3" w:semiHidden="1" w:unhideWhenUsed="1"/>
-    <w:lsdException w:name="Table Columns 4" w:semiHidden="1" w:unhideWhenUsed="1"/>
-    <w:lsdException w:name="Table Columns 5" w:semiHidden="1" w:unhideWhenUsed="1"/>
-    <w:lsdException w:name="Table Grid 1" w:semiHidden="1" w:unhideWhenUsed="1"/>
-    <w:lsdException w:name="Table Grid 2" w:semiHidden="1" w:unhideWhenUsed="1"/>
-    <w:lsdException w:name="Table Grid 3" w:semiHidden="1" w:unhideWhenUsed="1"/>
-    <w:lsdException w:name="Table Grid 4" w:semiHidden="1" w:unhideWhenUsed="1"/>
-    <w:lsdException w:name="Table Grid 5" w:semiHidden="1" w:unhideWhenUsed="1"/>
-    <w:lsdException w:name="Table Grid 6" w:semiHidden="1" w:unhideWhenUsed="1"/>
-    <w:lsdException w:name="Table Grid 7" w:semiHidden="1" w:unhideWhenUsed="1"/>
-    <w:lsdException w:name="Table Grid 8" w:semiHidden="1" w:unhideWhenUsed="1"/>
-    <w:lsdException w:name="Table List 1" w:semiHidden="1" w:unhideWhenUsed="1"/>
-    <w:lsdException w:name="Table List 2" w:semiHidden="1" w:unhideWhenUsed="1"/>
-    <w:lsdException w:name="Table List 3" w:semiHidden="1" w:unhideWhenUsed="1"/>
-    <w:lsdException w:name="Table List 4" w:semiHidden="1" w:unhideWhenUsed="1"/>
-    <w:lsdException w:name="Table List 5" w:semiHidden="1" w:unhideWhenUsed="1"/>
-    <w:lsdException w:name="Table List 6" w:semiHidden="1" w:unhideWhenUsed="1"/>
-    <w:lsdException w:name="Table List 7" w:semiHidden="1" w:unhideWhenUsed="1"/>
-    <w:lsdException w:name="Table List 8" w:semiHidden="1" w:unhideWhenUsed="1"/>
-    <w:lsdException w:name="Table 3D effects 1" w:semiHidden="1" w:unhideWhenUsed="1"/>
-    <w:lsdException w:name="Table 3D effects 2" w:semiHidden="1" w:unhideWhenUsed="1"/>
-    <w:lsdException w:name="Table 3D effects 3" w:semiHidden="1" w:unhideWhenUsed="1"/>
-    <w:lsdException w:name="Table Contemporary" w:semiHidden="1" w:unhideWhenUsed="1"/>
-    <w:lsdException w:name="Table Elegant" w:semiHidden="1" w:unhideWhenUsed="1"/>
-    <w:lsdException w:name="Table Professional" w:semiHidden="1" w:unhideWhenUsed="1"/>
-    <w:lsdException w:name="Table Subtle 1" w:semiHidden="1" w:unhideWhenUsed="1"/>
-    <w:lsdException w:name="Table Subtle 2" w:semiHidden="1" w:unhideWhenUsed="1"/>
-    <w:lsdException w:name="Table Web 1" w:semiHidden="1" w:unhideWhenUsed="1"/>
-    <w:lsdException w:name="Table Web 2" w:semiHidden="1" w:unhideWhenUsed="1"/>
-    <w:lsdException w:name="Table Web 3" w:semiHidden="1" w:unhideWhenUsed="1"/>
-    <w:lsdException w:name="Balloon Text" w:semiHidden="1" w:unhideWhenUsed="1"/>
-    <w:lsdException w:name="Table Grid" w:uiPriority="39"/>
-    <w:lsdException w:name="Table Theme" w:semiHidden="1" w:unhideWhenUsed="1"/>
-    <w:lsdException w:name="Placeholder Text" w:semiHidden="1"/>
-    <w:lsdException w:name="No Spacing" w:uiPriority="1" w:qFormat="1"/>
-    <w:lsdException w:name="Light Shading" w:uiPriority="60"/>
-    <w:lsdException w:name="Light List" w:uiPriority="61"/>
-    <w:lsdException w:name="Light Grid" w:uiPriority="62"/>
-    <w:lsdException w:name="Medium Shading 1" w:uiPriority="63"/>
-    <w:lsdException w:name="Medium Shading 2" w:uiPriority="64"/>
-    <w:lsdException w:name="Medium List 1" w:uiPriority="65"/>
-    <w:lsdException w:name="Medium List 2" w:uiPriority="66"/>
-    <w:lsdException w:name="Medium Grid 1" w:uiPriority="67"/>
-    <w:lsdException w:name="Medium Grid 2" w:uiPriority="68"/>
-    <w:lsdException w:name="Medium Grid 3" w:uiPriority="69"/>
-    <w:lsdException w:name="Dark List" w:uiPriority="70"/>
-    <w:lsdException w:name="Colorful Shading" w:uiPriority="71"/>
-    <w:lsdException w:name="Colorful List" w:uiPriority="72"/>
-    <w:lsdException w:name="Colorful Grid" w:uiPriority="73"/>
-    <w:lsdException w:name="Light Shading Accent 1" w:uiPriority="60"/>
-    <w:lsdException w:name="Light List Accent 1" w:uiPriority="61"/>
-    <w:lsdException w:name="Light Grid Accent 1" w:uiPriority="62"/>
-    <w:lsdException w:name="Medium Shading 1 Accent 1" w:uiPriority="63"/>
-    <w:lsdException w:name="Medium Shading 2 Accent 1" w:uiPriority="64"/>
-    <w:lsdException w:name="Medium List 1 Accent 1" w:uiPriority="65"/>
-    <w:lsdException w:name="Revision" w:semiHidden="1"/>
-    <w:lsdException w:name="List Paragraph" w:uiPriority="34" w:qFormat="1"/>
-    <w:lsdException w:name="Quote" w:uiPriority="29" w:qFormat="1"/>
-    <w:lsdException w:name="Intense Quote" w:uiPriority="30" w:qFormat="1"/>
-    <w:lsdException w:name="Medium List 2 Accent 1" w:uiPriority="66"/>
-    <w:lsdException w:name="Medium Grid 1 Accent 1" w:uiPriority="67"/>
-    <w:lsdException w:name="Medium Grid 2 Accent 1" w:uiPriority="68"/>
-    <w:lsdException w:name="Medium Grid 3 Accent 1" w:uiPriority="69"/>
-    <w:lsdException w:name="Dark List Accent 1" w:uiPriority="70"/>
-    <w:lsdException w:name="Colorful Shading Accent 1" w:uiPriority="71"/>
-    <w:lsdException w:name="Colorful List Accent 1" w:uiPriority="72"/>
-    <w:lsdException w:name="Colorful Grid Accent 1" w:uiPriority="73"/>
-    <w:lsdException w:name="Light Shading Accent 2" w:uiPriority="60"/>
-    <w:lsdException w:name="Light List Accent 2" w:uiPriority="61"/>
-    <w:lsdException w:name="Light Grid Accent 2" w:uiPriority="62"/>
-    <w:lsdException w:name="Medium Shading 1 Accent 2" w:uiPriority="63"/>
-    <w:lsdException w:name="Medium Shading 2 Accent 2" w:uiPriority="64"/>
-    <w:lsdException w:name="Medium List 1 Accent 2" w:uiPriority="65"/>
-    <w:lsdException w:name="Medium List 2 Accent 2" w:uiPriority="66"/>
-    <w:lsdException w:name="Medium Grid 1 Accent 2" w:uiPriority="67"/>
-    <w:lsdException w:name="Medium Grid 2 Accent 2" w:uiPriority="68"/>
-    <w:lsdException w:name="Medium Grid 3 Accent 2" w:uiPriority="69"/>
-    <w:lsdException w:name="Dark List Accent 2" w:uiPriority="70"/>
-    <w:lsdException w:name="Colorful Shading Accent 2" w:uiPriority="71"/>
-    <w:lsdException w:name="Colorful List Accent 2" w:uiPriority="72"/>
-    <w:lsdException w:name="Colorful Grid Accent 2" w:uiPriority="73"/>
-    <w:lsdException w:name="Light Shading Accent 3" w:uiPriority="60"/>
-    <w:lsdException w:name="Light List Accent 3" w:uiPriority="61"/>
-    <w:lsdException w:name="Light Grid Accent 3" w:uiPriority="62"/>
-    <w:lsdException w:name="Medium Shading 1 Accent 3" w:uiPriority="63"/>
-    <w:lsdException w:name="Medium Shading 2 Accent 3" w:uiPriority="64"/>
-    <w:lsdException w:name="Medium List 1 Accent 3" w:uiPriority="65"/>
-    <w:lsdException w:name="Medium List 2 Accent 3" w:uiPriority="66"/>
-    <w:lsdException w:name="Medium Grid 1 Accent 3" w:uiPriority="67"/>
-    <w:lsdException w:name="Medium Grid 2 Accent 3" w:uiPriority="68"/>
-    <w:lsdException w:name="Medium Grid 3 Accent 3" w:uiPriority="69"/>
-    <w:lsdException w:name="Dark List Accent 3" w:uiPriority="70"/>
-    <w:lsdException w:name="Colorful Shading Accent 3" w:uiPriority="71"/>
-    <w:lsdException w:name="Colorful List Accent 3" w:uiPriority="72"/>
-    <w:lsdException w:name="Colorful Grid Accent 3" w:uiPriority="73"/>
-    <w:lsdException w:name="Light Shading Accent 4" w:uiPriority="60"/>
-    <w:lsdException w:name="Light List Accent 4" w:uiPriority="61"/>
-    <w:lsdException w:name="Light Grid Accent 4" w:uiPriority="62"/>
-    <w:lsdException w:name="Medium Shading 1 Accent 4" w:uiPriority="63"/>
-    <w:lsdException w:name="Medium Shading 2 Accent 4" w:uiPriority="64"/>
-    <w:lsdException w:name="Medium List 1 Accent 4" w:uiPriority="65"/>
-    <w:lsdException w:name="Medium List 2 Accent 4" w:uiPriority="66"/>
-    <w:lsdException w:name="Medium Grid 1 Accent 4" w:uiPriority="67"/>
-    <w:lsdException w:name="Medium Grid 2 Accent 4" w:uiPriority="68"/>
-    <w:lsdException w:name="Medium Grid 3 Accent 4" w:uiPriority="69"/>
-    <w:lsdException w:name="Dark List Accent 4" w:uiPriority="70"/>
-    <w:lsdException w:name="Colorful Shading Accent 4" w:uiPriority="71"/>
-    <w:lsdException w:name="Colorful List Accent 4" w:uiPriority="72"/>
-    <w:lsdException w:name="Colorful Grid Accent 4" w:uiPriority="73"/>
-    <w:lsdException w:name="Light Shading Accent 5" w:uiPriority="60"/>
-    <w:lsdException w:name="Light List Accent 5" w:uiPriority="61"/>
-    <w:lsdException w:name="Light Grid Accent 5" w:uiPriority="62"/>
-    <w:lsdException w:name="Medium Shading 1 Accent 5" w:uiPriority="63"/>
-    <w:lsdException w:name="Medium Shading 2 Accent 5" w:uiPriority="64"/>
-    <w:lsdException w:name="Medium List 1 Accent 5" w:uiPriority="65"/>
-    <w:lsdException w:name="Medium List 2 Accent 5" w:uiPriority="66"/>
-    <w:lsdException w:name="Medium Grid 1 Accent 5" w:uiPriority="67"/>
-    <w:lsdException w:name="Medium Grid 2 Accent 5" w:uiPriority="68"/>
-    <w:lsdException w:name="Medium Grid 3 Accent 5" w:uiPriority="69"/>
-    <w:lsdException w:name="Dark List Accent 5" w:uiPriority="70"/>
-    <w:lsdException w:name="Colorful Shading Accent 5" w:uiPriority="71"/>
-    <w:lsdException w:name="Colorful List Accent 5" w:uiPriority="72"/>
-    <w:lsdException w:name="Colorful Grid Accent 5" w:uiPriority="73"/>
-    <w:lsdException w:name="Light Shading Accent 6" w:uiPriority="60"/>
-    <w:lsdException w:name="Light List Accent 6" w:uiPriority="61"/>
-    <w:lsdException w:name="Light Grid Accent 6" w:uiPriority="62"/>
-    <w:lsdException w:name="Medium Shading 1 Accent 6" w:uiPriority="63"/>
-    <w:lsdException w:name="Medium Shading 2 Accent 6" w:uiPriority="64"/>
-    <w:lsdException w:name="Medium List 1 Accent 6" w:uiPriority="65"/>
-    <w:lsdException w:name="Medium List 2 Accent 6" w:uiPriority="66"/>
-    <w:lsdException w:name="Medium Grid 1 Accent 6" w:uiPriority="67"/>
-    <w:lsdException w:name="Medium Grid 2 Accent 6" w:uiPriority="68"/>
-    <w:lsdException w:name="Medium Grid 3 Accent 6" w:uiPriority="69"/>
-    <w:lsdException w:name="Dark List Accent 6" w:uiPriority="70"/>
-    <w:lsdException w:name="Colorful Shading Accent 6" w:uiPriority="71"/>
-    <w:lsdException w:name="Colorful List Accent 6" w:uiPriority="72"/>
-    <w:lsdException w:name="Colorful Grid Accent 6" w:uiPriority="73"/>
-    <w:lsdException w:name="Subtle Emphasis" w:uiPriority="19" w:qFormat="1"/>
-    <w:lsdException w:name="Intense Emphasis" w:uiPriority="21" w:qFormat="1"/>
-    <w:lsdException w:name="Subtle Reference" w:uiPriority="31" w:qFormat="1"/>
-    <w:lsdException w:name="Intense Reference" w:uiPriority="32" w:qFormat="1"/>
-    <w:lsdException w:name="Book Title" w:uiPriority="33" w:qFormat="1"/>
-    <w:lsdException w:name="Bibliography" w:semiHidden="1" w:uiPriority="37" w:unhideWhenUsed="1"/>
-    <w:lsdException w:name="TOC Heading" w:semiHidden="1" w:uiPriority="39" w:unhideWhenUsed="1" w:qFormat="1"/>
-    <w:lsdException w:name="Plain Table 1" w:uiPriority="41"/>
-    <w:lsdException w:name="Plain Table 2" w:uiPriority="42"/>
-    <w:lsdException w:name="Plain Table 3" w:uiPriority="43"/>
-    <w:lsdException w:name="Plain Table 4" w:uiPriority="44"/>
-    <w:lsdException w:name="Plain Table 5" w:uiPriority="45"/>
-    <w:lsdException w:name="Grid Table Light" w:uiPriority="40"/>
-    <w:lsdException w:name="Grid Table 1 Light" w:uiPriority="46"/>
-    <w:lsdException w:name="Grid Table 2" w:uiPriority="47"/>
-    <w:lsdException w:name="Grid Table 3" w:uiPriority="48"/>
-    <w:lsdException w:name="Grid Table 4" w:uiPriority="49"/>
-    <w:lsdException w:name="Grid Table 5 Dark" w:uiPriority="50"/>
-    <w:lsdException w:name="Grid Table 6 Colorful" w:uiPriority="51"/>
-    <w:lsdException w:name="Grid Table 7 Colorful" w:uiPriority="52"/>
-    <w:lsdException w:name="Grid Table 1 Light Accent 1" w:uiPriority="46"/>
-    <w:lsdException w:name="Grid Table 2 Accent 1" w:uiPriority="47"/>
-    <w:lsdException w:name="Grid Table 3 Accent 1" w:uiPriority="48"/>
-    <w:lsdException w:name="Grid Table 4 Accent 1" w:uiPriority="49"/>
-    <w:lsdException w:name="Grid Table 5 Dark Accent 1" w:uiPriority="50"/>
-    <w:lsdException w:name="Grid Table 6 Colorful Accent 1" w:uiPriority="51"/>
-    <w:lsdException w:name="Grid Table 7 Colorful Accent 1" w:uiPriority="52"/>
-    <w:lsdException w:name="Grid Table 1 Light Accent 2" w:uiPriority="46"/>
-    <w:lsdException w:name="Grid Table 2 Accent 2" w:uiPriority="47"/>
-    <w:lsdException w:name="Grid Table 3 Accent 2" w:uiPriority="48"/>
-    <w:lsdException w:name="Grid Table 4 Accent 2" w:uiPriority="49"/>
-    <w:lsdException w:name="Grid Table 5 Dark Accent 2" w:uiPriority="50"/>
-    <w:lsdException w:name="Grid Table 6 Colorful Accent 2" w:uiPriority="51"/>
-    <w:lsdException w:name="Grid Table 7 Colorful Accent 2" w:uiPriority="52"/>
-    <w:lsdException w:name="Grid Table 1 Light Accent 3" w:uiPriority="46"/>
-    <w:lsdException w:name="Grid Table 2 Accent 3" w:uiPriority="47"/>
-    <w:lsdException w:name="Grid Table 3 Accent 3" w:uiPriority="48"/>
-    <w:lsdException w:name="Grid Table 4 Accent 3" w:uiPriority="49"/>
-    <w:lsdException w:name="Grid Table 5 Dark Accent 3" w:uiPriority="50"/>
-    <w:lsdException w:name="Grid Table 6 Colorful Accent 3" w:uiPriority="51"/>
-    <w:lsdException w:name="Grid Table 7 Colorful Accent 3" w:uiPriority="52"/>
-    <w:lsdException w:name="Grid Table 1 Light Accent 4" w:uiPriority="46"/>
-    <w:lsdException w:name="Grid Table 2 Accent 4" w:uiPriority="47"/>
-    <w:lsdException w:name="Grid Table 3 Accent 4" w:uiPriority="48"/>
-    <w:lsdException w:name="Grid Table 4 Accent 4" w:uiPriority="49"/>
-    <w:lsdException w:name="Grid Table 5 Dark Accent 4" w:uiPriority="50"/>
-    <w:lsdException w:name="Grid Table 6 Colorful Accent 4" w:uiPriority="51"/>
-    <w:lsdException w:name="Grid Table 7 Colorful Accent 4" w:uiPriority="52"/>
-    <w:lsdException w:name="Grid Table 1 Light Accent 5" w:uiPriority="46"/>
-    <w:lsdException w:name="Grid Table 2 Accent 5" w:uiPriority="47"/>
-    <w:lsdException w:name="Grid Table 3 Accent 5" w:uiPriority="48"/>
-    <w:lsdException w:name="Grid Table 4 Accent 5" w:uiPriority="49"/>
-    <w:lsdException w:name="Grid Table 5 Dark Accent 5" w:uiPriority="50"/>
-    <w:lsdException w:name="Grid Table 6 Colorful Accent 5" w:uiPriority="51"/>
-    <w:lsdException w:name="Grid Table 7 Colorful Accent 5" w:uiPriority="52"/>
-    <w:lsdException w:name="Grid Table 1 Light Accent 6" w:uiPriority="46"/>
-    <w:lsdException w:name="Grid Table 2 Accent 6" w:uiPriority="47"/>
-    <w:lsdException w:name="Grid Table 3 Accent 6" w:uiPriority="48"/>
-    <w:lsdException w:name="Grid Table 4 Accent 6" w:uiPriority="49"/>
-    <w:lsdException w:name="Grid Table 5 Dark Accent 6" w:uiPriority="50"/>
-    <w:lsdException w:name="Grid Table 6 Colorful Accent 6" w:uiPriority="51"/>
-    <w:lsdException w:name="Grid Table 7 Colorful Accent 6" w:uiPriority="52"/>
-    <w:lsdException w:name="List Table 1 Light" w:uiPriority="46"/>
-    <w:lsdException w:name="List Table 2" w:uiPriority="47"/>
-    <w:lsdException w:name="List Table 3" w:uiPriority="48"/>
-    <w:lsdException w:name="List Table 4" w:uiPriority="49"/>
-    <w:lsdException w:name="List Table 5 Dark" w:uiPriority="50"/>
-    <w:lsdException w:name="List Table 6 Colorful" w:uiPriority="51"/>
-    <w:lsdException w:name="List Table 7 Colorful" w:uiPriority="52"/>
-    <w:lsdException w:name="List Table 1 Light Accent 1" w:uiPriority="46"/>
-    <w:lsdException w:name="List Table 2 Accent 1" w:uiPriority="47"/>
-    <w:lsdException w:name="List Table 3 Accent 1" w:uiPriority="48"/>
-    <w:lsdException w:name="List Table 4 Accent 1" w:uiPriority="49"/>
-    <w:lsdException w:name="List Table 5 Dark Accent 1" w:uiPriority="50"/>
-    <w:lsdException w:name="List Table 6 Colorful Accent 1" w:uiPriority="51"/>
-    <w:lsdException w:name="List Table 7 Colorful Accent 1" w:uiPriority="52"/>
-    <w:lsdException w:name="List Table 1 Light Accent 2" w:uiPriority="46"/>
-    <w:lsdException w:name="List Table 2 Accent 2" w:uiPriority="47"/>
-    <w:lsdException w:name="List Table 3 Accent 2" w:uiPriority="48"/>
-    <w:lsdException w:name="List Table 4 Accent 2" w:uiPriority="49"/>
-    <w:lsdException w:name="List Table 5 Dark Accent 2" w:uiPriority="50"/>
-    <w:lsdException w:name="List Table 6 Colorful Accent 2" w:uiPriority="51"/>
-    <w:lsdException w:name="List Table 7 Colorful Accent 2" w:uiPriority="52"/>
-    <w:lsdException w:name="List Table 1 Light Accent 3" w:uiPriority="46"/>
-    <w:lsdException w:name="List Table 2 Accent 3" w:uiPriority="47"/>
-    <w:lsdException w:name="List Table 3 Accent 3" w:uiPriority="48"/>
-    <w:lsdException w:name="List Table 4 Accent 3" w:uiPriority="49"/>
-    <w:lsdException w:name="List Table 5 Dark Accent 3" w:uiPriority="50"/>
-    <w:lsdException w:name="List Table 6 Colorful Accent 3" w:uiPriority="51"/>
-    <w:lsdException w:name="List Table 7 Colorful Accent 3" w:uiPriority="52"/>
-    <w:lsdException w:name="List Table 1 Light Accent 4" w:uiPriority="46"/>
-    <w:lsdException w:name="List Table 2 Accent 4" w:uiPriority="47"/>
-    <w:lsdException w:name="List Table 3 Accent 4" w:uiPriority="48"/>
-    <w:lsdException w:name="List Table 4 Accent 4" w:uiPriority="49"/>
-    <w:lsdException w:name="List Table 5 Dark Accent 4" w:uiPriority="50"/>
-    <w:lsdException w:name="List Table 6 Colorful Accent 4" w:uiPriority="51"/>
-    <w:lsdException w:name="List Table 7 Colorful Accent 4" w:uiPriority="52"/>
-    <w:lsdException w:name="List Table 1 Light Accent 5" w:uiPriority="46"/>
-    <w:lsdException w:name="List Table 2 Accent 5" w:uiPriority="47"/>
-    <w:lsdException w:name="List Table 3 Accent 5" w:uiPriority="48"/>
-    <w:lsdException w:name="List Table 4 Accent 5" w:uiPriority="49"/>
-    <w:lsdException w:name="List Table 5 Dark Accent 5" w:uiPriority="50"/>
-    <w:lsdException w:name="List Table 6 Colorful Accent 5" w:uiPriority="51"/>
-    <w:lsdException w:name="List Table 7 Colorful Accent 5" w:uiPriority="52"/>
-    <w:lsdException w:name="List Table 1 Light Accent 6" w:uiPriority="46"/>
-    <w:lsdException w:name="List Table 2 Accent 6" w:uiPriority="47"/>
-    <w:lsdException w:name="List Table 3 Accent 6" w:uiPriority="48"/>
-    <w:lsdException w:name="List Table 4 Accent 6" w:uiPriority="49"/>
-    <w:lsdException w:name="List Table 5 Dark Accent 6" w:uiPriority="50"/>
-    <w:lsdException w:name="List Table 6 Colorful Accent 6" w:uiPriority="51"/>
-    <w:lsdException w:name="List Table 7 Colorful Accent 6" w:uiPriority="52"/>
-    <w:lsdException w:name="Mention" w:semiHidden="1" w:unhideWhenUsed="1"/>
-    <w:lsdException w:name="Smart Hyperlink" w:semiHidden="1" w:unhideWhenUsed="1"/>
-    <w:lsdException w:name="Hashtag" w:semiHidden="1" w:unhideWhenUsed="1"/>
-    <w:lsdException w:name="Unresolved Mention" w:semiHidden="1" w:unhideWhenUsed="1"/>
+  <w:latentStyles w:defLockedState="0" w:defUIPriority="99" w:defSemiHidden="1" w:defUnhideWhenUsed="1" w:defQFormat="0" w:count="267">
+    <w:lsdException w:name="Normal" w:semiHidden="0" w:uiPriority="0" w:unhideWhenUsed="0" w:qFormat="1"/>
+    <w:lsdException w:name="heading 1" w:semiHidden="0" w:uiPriority="9" w:unhideWhenUsed="0" w:qFormat="1"/>
+    <w:lsdException w:name="heading 2" w:uiPriority="9" w:qFormat="1"/>
+    <w:lsdException w:name="heading 3" w:uiPriority="9" w:qFormat="1"/>
+    <w:lsdException w:name="heading 4" w:uiPriority="9" w:qFormat="1"/>
+    <w:lsdException w:name="heading 5" w:uiPriority="9" w:qFormat="1"/>
+    <w:lsdException w:name="heading 6" w:uiPriority="9" w:qFormat="1"/>
+    <w:lsdException w:name="heading 7" w:uiPriority="9" w:qFormat="1"/>
+    <w:lsdException w:name="heading 8" w:uiPriority="9" w:qFormat="1"/>
+    <w:lsdException w:name="heading 9" w:uiPriority="9" w:qFormat="1"/>
+    <w:lsdException w:name="toc 1" w:uiPriority="39"/>
+    <w:lsdException w:name="toc 2" w:uiPriority="39"/>
+    <w:lsdException w:name="toc 3" w:uiPriority="39"/>
+    <w:lsdException w:name="toc 4" w:uiPriority="39"/>
+    <w:lsdException w:name="toc 5" w:uiPriority="39"/>
+    <w:lsdException w:name="toc 6" w:uiPriority="39"/>
+    <w:lsdException w:name="toc 7" w:uiPriority="39"/>
+    <w:lsdException w:name="toc 8" w:uiPriority="39"/>
+    <w:lsdException w:name="toc 9" w:uiPriority="39"/>
+    <w:lsdException w:name="caption" w:uiPriority="35" w:qFormat="1"/>
+    <w:lsdException w:name="Title" w:semiHidden="0" w:uiPriority="10" w:unhideWhenUsed="0" w:qFormat="1"/>
+    <w:lsdException w:name="Default Paragraph Font" w:uiPriority="1"/>
+    <w:lsdException w:name="Subtitle" w:semiHidden="0" w:uiPriority="11" w:unhideWhenUsed="0" w:qFormat="1"/>
+    <w:lsdException w:name="Strong" w:semiHidden="0" w:uiPriority="22" w:unhideWhenUsed="0" w:qFormat="1"/>
+    <w:lsdException w:name="Emphasis" w:semiHidden="0" w:uiPriority="20" w:unhideWhenUsed="0" w:qFormat="1"/>
+    <w:lsdException w:name="Table Grid" w:semiHidden="0" w:uiPriority="39" w:unhideWhenUsed="0"/>
+    <w:lsdException w:name="Placeholder Text" w:unhideWhenUsed="0"/>
+    <w:lsdException w:name="No Spacing" w:semiHidden="0" w:uiPriority="1" w:unhideWhenUsed="0" w:qFormat="1"/>
+    <w:lsdException w:name="Light Shading" w:semiHidden="0" w:uiPriority="60" w:unhideWhenUsed="0"/>
+    <w:lsdException w:name="Light List" w:semiHidden="0" w:uiPriority="61" w:unhideWhenUsed="0"/>
+    <w:lsdException w:name="Light Grid" w:semiHidden="0" w:uiPriority="62" w:unhideWhenUsed="0"/>
+    <w:lsdException w:name="Medium Shading 1" w:semiHidden="0" w:uiPriority="63" w:unhideWhenUsed="0"/>
+    <w:lsdException w:name="Medium Shading 2" w:semiHidden="0" w:uiPriority="64" w:unhideWhenUsed="0"/>
+    <w:lsdException w:name="Medium List 1" w:semiHidden="0" w:uiPriority="65" w:unhideWhenUsed="0"/>
+    <w:lsdException w:name="Medium List 2" w:semiHidden="0" w:uiPriority="66" w:unhideWhenUsed="0"/>
+    <w:lsdException w:name="Medium Grid 1" w:semiHidden="0" w:uiPriority="67" w:unhideWhenUsed="0"/>
+    <w:lsdException w:name="Medium Grid 2" w:semiHidden="0" w:uiPriority="68" w:unhideWhenUsed="0"/>
+    <w:lsdException w:name="Medium Grid 3" w:semiHidden="0" w:uiPriority="69" w:unhideWhenUsed="0"/>
+    <w:lsdException w:name="Dark List" w:semiHidden="0" w:uiPriority="70" w:unhideWhenUsed="0"/>
+    <w:lsdException w:name="Colorful Shading" w:semiHidden="0" w:uiPriority="71" w:unhideWhenUsed="0"/>
+    <w:lsdException w:name="Colorful List" w:semiHidden="0" w:uiPriority="72" w:unhideWhenUsed="0"/>
+    <w:lsdException w:name="Colorful Grid" w:semiHidden="0" w:uiPriority="73" w:unhideWhenUsed="0"/>
+    <w:lsdException w:name="Light Shading Accent 1" w:semiHidden="0" w:uiPriority="60" w:unhideWhenUsed="0"/>
+    <w:lsdException w:name="Light List Accent 1" w:semiHidden="0" w:uiPriority="61" w:unhideWhenUsed="0"/>
+    <w:lsdException w:name="Light Grid Accent 1" w:semiHidden="0" w:uiPriority="62" w:unhideWhenUsed="0"/>
+    <w:lsdException w:name="Medium Shading 1 Accent 1" w:semiHidden="0" w:uiPriority="63" w:unhideWhenUsed="0"/>
+    <w:lsdException w:name="Medium Shading 2 Accent 1" w:semiHidden="0" w:uiPriority="64" w:unhideWhenUsed="0"/>
+    <w:lsdException w:name="Medium List 1 Accent 1" w:semiHidden="0" w:uiPriority="65" w:unhideWhenUsed="0"/>
+    <w:lsdException w:name="Revision" w:unhideWhenUsed="0"/>
+    <w:lsdException w:name="List Paragraph" w:semiHidden="0" w:uiPriority="34" w:unhideWhenUsed="0" w:qFormat="1"/>
+    <w:lsdException w:name="Quote" w:semiHidden="0" w:uiPriority="29" w:unhideWhenUsed="0" w:qFormat="1"/>
+    <w:lsdException w:name="Intense Quote" w:semiHidden="0" w:uiPriority="30" w:unhideWhenUsed="0" w:qFormat="1"/>
+    <w:lsdException w:name="Medium List 2 Accent 1" w:semiHidden="0" w:uiPriority="66" w:unhideWhenUsed="0"/>
+    <w:lsdException w:name="Medium Grid 1 Accent 1" w:semiHidden="0" w:uiPriority="67" w:unhideWhenUsed="0"/>
+    <w:lsdException w:name="Medium Grid 2 Accent 1" w:semiHidden="0" w:uiPriority="68" w:unhideWhenUsed="0"/>
+    <w:lsdException w:name="Medium Grid 3 Accent 1" w:semiHidden="0" w:uiPriority="69" w:unhideWhenUsed="0"/>
+    <w:lsdException w:name="Dark List Accent 1" w:semiHidden="0" w:uiPriority="70" w:unhideWhenUsed="0"/>
+    <w:lsdException w:name="Colorful Shading Accent 1" w:semiHidden="0" w:uiPriority="71" w:unhideWhenUsed="0"/>
+    <w:lsdException w:name="Colorful List Accent 1" w:semiHidden="0" w:uiPriority="72" w:unhideWhenUsed="0"/>
+    <w:lsdException w:name="Colorful Grid Accent 1" w:semiHidden="0" w:uiPriority="73" w:unhideWhenUsed="0"/>
+    <w:lsdException w:name="Light Shading Accent 2" w:semiHidden="0" w:uiPriority="60" w:unhideWhenUsed="0"/>
+    <w:lsdException w:name="Light List Accent 2" w:semiHidden="0" w:uiPriority="61" w:unhideWhenUsed="0"/>
+    <w:lsdException w:name="Light Grid Accent 2" w:semiHidden="0" w:uiPriority="62" w:unhideWhenUsed="0"/>
+    <w:lsdException w:name="Medium Shading 1 Accent 2" w:semiHidden="0" w:uiPriority="63" w:unhideWhenUsed="0"/>
+    <w:lsdException w:name="Medium Shading 2 Accent 2" w:semiHidden="0" w:uiPriority="64" w:unhideWhenUsed="0"/>
+    <w:lsdException w:name="Medium List 1 Accent 2" w:semiHidden="0" w:uiPriority="65" w:unhideWhenUsed="0"/>
+    <w:lsdException w:name="Medium List 2 Accent 2" w:semiHidden="0" w:uiPriority="66" w:unhideWhenUsed="0"/>
+    <w:lsdException w:name="Medium Grid 1 Accent 2" w:semiHidden="0" w:uiPriority="67" w:unhideWhenUsed="0"/>
+    <w:lsdException w:name="Medium Grid 2 Accent 2" w:semiHidden="0" w:uiPriority="68" w:unhideWhenUsed="0"/>
+    <w:lsdException w:name="Medium Grid 3 Accent 2" w:semiHidden="0" w:uiPriority="69" w:unhideWhenUsed="0"/>
+    <w:lsdException w:name="Dark List Accent 2" w:semiHidden="0" w:uiPriority="70" w:unhideWhenUsed="0"/>
+    <w:lsdException w:name="Colorful Shading Accent 2" w:semiHidden="0" w:uiPriority="71" w:unhideWhenUsed="0"/>
+    <w:lsdException w:name="Colorful List Accent 2" w:semiHidden="0" w:uiPriority="72" w:unhideWhenUsed="0"/>
+    <w:lsdException w:name="Colorful Grid Accent 2" w:semiHidden="0" w:uiPriority="73" w:unhideWhenUsed="0"/>
+    <w:lsdException w:name="Light Shading Accent 3" w:semiHidden="0" w:uiPriority="60" w:unhideWhenUsed="0"/>
+    <w:lsdException w:name="Light List Accent 3" w:semiHidden="0" w:uiPriority="61" w:unhideWhenUsed="0"/>
+    <w:lsdException w:name="Light Grid Accent 3" w:semiHidden="0" w:uiPriority="62" w:unhideWhenUsed="0"/>
+    <w:lsdException w:name="Medium Shading 1 Accent 3" w:semiHidden="0" w:uiPriority="63" w:unhideWhenUsed="0"/>
+    <w:lsdException w:name="Medium Shading 2 Accent 3" w:semiHidden="0" w:uiPriority="64" w:unhideWhenUsed="0"/>
+    <w:lsdException w:name="Medium List 1 Accent 3" w:semiHidden="0" w:uiPriority="65" w:unhideWhenUsed="0"/>
+    <w:lsdException w:name="Medium List 2 Accent 3" w:semiHidden="0" w:uiPriority="66" w:unhideWhenUsed="0"/>
+    <w:lsdException w:name="Medium Grid 1 Accent 3" w:semiHidden="0" w:uiPriority="67" w:unhideWhenUsed="0"/>
+    <w:lsdException w:name="Medium Grid 2 Accent 3" w:semiHidden="0" w:uiPriority="68" w:unhideWhenUsed="0"/>
+    <w:lsdException w:name="Medium Grid 3 Accent 3" w:semiHidden="0" w:uiPriority="69" w:unhideWhenUsed="0"/>
+    <w:lsdException w:name="Dark List Accent 3" w:semiHidden="0" w:uiPriority="70" w:unhideWhenUsed="0"/>
+    <w:lsdException w:name="Colorful Shading Accent 3" w:semiHidden="0" w:uiPriority="71" w:unhideWhenUsed="0"/>
+    <w:lsdException w:name="Colorful List Accent 3" w:semiHidden="0" w:uiPriority="72" w:unhideWhenUsed="0"/>
+    <w:lsdException w:name="Colorful Grid Accent 3" w:semiHidden="0" w:uiPriority="73" w:unhideWhenUsed="0"/>
+    <w:lsdException w:name="Light Shading Accent 4" w:semiHidden="0" w:uiPriority="60" w:unhideWhenUsed="0"/>
+    <w:lsdException w:name="Light List Accent 4" w:semiHidden="0" w:uiPriority="61" w:unhideWhenUsed="0"/>
+    <w:lsdException w:name="Light Grid Accent 4" w:semiHidden="0" w:uiPriority="62" w:unhideWhenUsed="0"/>
+    <w:lsdException w:name="Medium Shading 1 Accent 4" w:semiHidden="0" w:uiPriority="63" w:unhideWhenUsed="0"/>
+    <w:lsdException w:name="Medium Shading 2 Accent 4" w:semiHidden="0" w:uiPriority="64" w:unhideWhenUsed="0"/>
+    <w:lsdException w:name="Medium List 1 Accent 4" w:semiHidden="0" w:uiPriority="65" w:unhideWhenUsed="0"/>
+    <w:lsdException w:name="Medium List 2 Accent 4" w:semiHidden="0" w:uiPriority="66" w:unhideWhenUsed="0"/>
+    <w:lsdException w:name="Medium Grid 1 Accent 4" w:semiHidden="0" w:uiPriority="67" w:unhideWhenUsed="0"/>
+    <w:lsdException w:name="Medium Grid 2 Accent 4" w:semiHidden="0" w:uiPriority="68" w:unhideWhenUsed="0"/>
+    <w:lsdException w:name="Medium Grid 3 Accent 4" w:semiHidden="0" w:uiPriority="69" w:unhideWhenUsed="0"/>
+    <w:lsdException w:name="Dark List Accent 4" w:semiHidden="0" w:uiPriority="70" w:unhideWhenUsed="0"/>
+    <w:lsdException w:name="Colorful Shading Accent 4" w:semiHidden="0" w:uiPriority="71" w:unhideWhenUsed="0"/>
+    <w:lsdException w:name="Colorful List Accent 4" w:semiHidden="0" w:uiPriority="72" w:unhideWhenUsed="0"/>
+    <w:lsdException w:name="Colorful Grid Accent 4" w:semiHidden="0" w:uiPriority="73" w:unhideWhenUsed="0"/>
+    <w:lsdException w:name="Light Shading Accent 5" w:semiHidden="0" w:uiPriority="60" w:unhideWhenUsed="0"/>
+    <w:lsdException w:name="Light List Accent 5" w:semiHidden="0" w:uiPriority="61" w:unhideWhenUsed="0"/>
+    <w:lsdException w:name="Light Grid Accent 5" w:semiHidden="0" w:uiPriority="62" w:unhideWhenUsed="0"/>
+    <w:lsdException w:name="Medium Shading 1 Accent 5" w:semiHidden="0" w:uiPriority="63" w:unhideWhenUsed="0"/>
+    <w:lsdException w:name="Medium Shading 2 Accent 5" w:semiHidden="0" w:uiPriority="64" w:unhideWhenUsed="0"/>
+    <w:lsdException w:name="Medium List 1 Accent 5" w:semiHidden="0" w:uiPriority="65" w:unhideWhenUsed="0"/>
+    <w:lsdException w:name="Medium List 2 Accent 5" w:semiHidden="0" w:uiPriority="66" w:unhideWhenUsed="0"/>
+    <w:lsdException w:name="Medium Grid 1 Accent 5" w:semiHidden="0" w:uiPriority="67" w:unhideWhenUsed="0"/>
+    <w:lsdException w:name="Medium Grid 2 Accent 5" w:semiHidden="0" w:uiPriority="68" w:unhideWhenUsed="0"/>
+    <w:lsdException w:name="Medium Grid 3 Accent 5" w:semiHidden="0" w:uiPriority="69" w:unhideWhenUsed="0"/>
+    <w:lsdException w:name="Dark List Accent 5" w:semiHidden="0" w:uiPriority="70" w:unhideWhenUsed="0"/>
+    <w:lsdException w:name="Colorful Shading Accent 5" w:semiHidden="0" w:uiPriority="71" w:unhideWhenUsed="0"/>
+    <w:lsdException w:name="Colorful List Accent 5" w:semiHidden="0" w:uiPriority="72" w:unhideWhenUsed="0"/>
+    <w:lsdException w:name="Colorful Grid Accent 5" w:semiHidden="0" w:uiPriority="73" w:unhideWhenUsed="0"/>
+    <w:lsdException w:name="Light Shading Accent 6" w:semiHidden="0" w:uiPriority="60" w:unhideWhenUsed="0"/>
+    <w:lsdException w:name="Light List Accent 6" w:semiHidden="0" w:uiPriority="61" w:unhideWhenUsed="0"/>
+    <w:lsdException w:name="Light Grid Accent 6" w:semiHidden="0" w:uiPriority="62" w:unhideWhenUsed="0"/>
+    <w:lsdException w:name="Medium Shading 1 Accent 6" w:semiHidden="0" w:uiPriority="63" w:unhideWhenUsed="0"/>
+    <w:lsdException w:name="Medium Shading 2 Accent 6" w:semiHidden="0" w:uiPriority="64" w:unhideWhenUsed="0"/>
+    <w:lsdException w:name="Medium List 1 Accent 6" w:semiHidden="0" w:uiPriority="65" w:unhideWhenUsed="0"/>
+    <w:lsdException w:name="Medium List 2 Accent 6" w:semiHidden="0" w:uiPriority="66" w:unhideWhenUsed="0"/>
+    <w:lsdException w:name="Medium Grid 1 Accent 6" w:semiHidden="0" w:uiPriority="67" w:unhideWhenUsed="0"/>
+    <w:lsdException w:name="Medium Grid 2 Accent 6" w:semiHidden="0" w:uiPriority="68" w:unhideWhenUsed="0"/>
+    <w:lsdException w:name="Medium Grid 3 Accent 6" w:semiHidden="0" w:uiPriority="69" w:unhideWhenUsed="0"/>
+    <w:lsdException w:name="Dark List Accent 6" w:semiHidden="0" w:uiPriority="70" w:unhideWhenUsed="0"/>
+    <w:lsdException w:name="Colorful Shading Accent 6" w:semiHidden="0" w:uiPriority="71" w:unhideWhenUsed="0"/>
+    <w:lsdException w:name="Colorful List Accent 6" w:semiHidden="0" w:uiPriority="72" w:unhideWhenUsed="0"/>
+    <w:lsdException w:name="Colorful Grid Accent 6" w:semiHidden="0" w:uiPriority="73" w:unhideWhenUsed="0"/>
+    <w:lsdException w:name="Subtle Emphasis" w:semiHidden="0" w:uiPriority="19" w:unhideWhenUsed="0" w:qFormat="1"/>
+    <w:lsdException w:name="Intense Emphasis" w:semiHidden="0" w:uiPriority="21" w:unhideWhenUsed="0" w:qFormat="1"/>
+    <w:lsdException w:name="Subtle Reference" w:semiHidden="0" w:uiPriority="31" w:unhideWhenUsed="0" w:qFormat="1"/>
+    <w:lsdException w:name="Intense Reference" w:semiHidden="0" w:uiPriority="32" w:unhideWhenUsed="0" w:qFormat="1"/>
+    <w:lsdException w:name="Book Title" w:semiHidden="0" w:uiPriority="33" w:unhideWhenUsed="0" w:qFormat="1"/>
+    <w:lsdException w:name="Bibliography" w:uiPriority="37"/>
+    <w:lsdException w:name="TOC Heading" w:uiPriority="39" w:qFormat="1"/>
   </w:latentStyles>
   <w:style w:type="paragraph" w:default="1" w:styleId="Standard">
     <w:name w:val="Normal"/>
@@ -3605,7 +3456,7 @@
       </w:tblBorders>
     </w:tblPr>
   </w:style>
-  <w:style w:type="table" w:styleId="Gitternetztabelle3">
+  <w:style w:type="table" w:customStyle="1" w:styleId="GridTable3">
     <w:name w:val="Grid Table 3"/>
     <w:basedOn w:val="NormaleTabelle"/>
     <w:uiPriority w:val="48"/>
@@ -3752,7 +3603,7 @@
       <w:u w:val="single"/>
     </w:rPr>
   </w:style>
-  <w:style w:type="character" w:styleId="NichtaufgelsteErwhnung">
+  <w:style w:type="character" w:customStyle="1" w:styleId="UnresolvedMention">
     <w:name w:val="Unresolved Mention"/>
     <w:basedOn w:val="Absatz-Standardschriftart"/>
     <w:uiPriority w:val="99"/>
@@ -3820,7 +3671,647 @@
       <w:lang w:val="en-US"/>
     </w:rPr>
   </w:style>
-  <w:style w:type="table" w:styleId="Gitternetztabelle1hell">
+  <w:style w:type="table" w:customStyle="1" w:styleId="GridTable1Light">
+    <w:name w:val="Grid Table 1 Light"/>
+    <w:basedOn w:val="NormaleTabelle"/>
+    <w:uiPriority w:val="46"/>
+    <w:rsid w:val="00712BCF"/>
+    <w:pPr>
+      <w:spacing w:after="0" w:line="240" w:lineRule="auto"/>
+    </w:pPr>
+    <w:tblPr>
+      <w:tblStyleRowBandSize w:val="1"/>
+      <w:tblStyleColBandSize w:val="1"/>
+      <w:tblBorders>
+        <w:top w:val="single" w:sz="4" w:space="0" w:color="999999" w:themeColor="text1" w:themeTint="66"/>
+        <w:left w:val="single" w:sz="4" w:space="0" w:color="999999" w:themeColor="text1" w:themeTint="66"/>
+        <w:bottom w:val="single" w:sz="4" w:space="0" w:color="999999" w:themeColor="text1" w:themeTint="66"/>
+        <w:right w:val="single" w:sz="4" w:space="0" w:color="999999" w:themeColor="text1" w:themeTint="66"/>
+        <w:insideH w:val="single" w:sz="4" w:space="0" w:color="999999" w:themeColor="text1" w:themeTint="66"/>
+        <w:insideV w:val="single" w:sz="4" w:space="0" w:color="999999" w:themeColor="text1" w:themeTint="66"/>
+      </w:tblBorders>
+    </w:tblPr>
+    <w:tblStylePr w:type="firstRow">
+      <w:rPr>
+        <w:b/>
+        <w:bCs/>
+      </w:rPr>
+      <w:tblPr/>
+      <w:tcPr>
+        <w:tcBorders>
+          <w:bottom w:val="single" w:sz="12" w:space="0" w:color="666666" w:themeColor="text1" w:themeTint="99"/>
+        </w:tcBorders>
+      </w:tcPr>
+    </w:tblStylePr>
+    <w:tblStylePr w:type="lastRow">
+      <w:rPr>
+        <w:b/>
+        <w:bCs/>
+      </w:rPr>
+      <w:tblPr/>
+      <w:tcPr>
+        <w:tcBorders>
+          <w:top w:val="double" w:sz="2" w:space="0" w:color="666666" w:themeColor="text1" w:themeTint="99"/>
+        </w:tcBorders>
+      </w:tcPr>
+    </w:tblStylePr>
+    <w:tblStylePr w:type="firstCol">
+      <w:rPr>
+        <w:b/>
+        <w:bCs/>
+      </w:rPr>
+    </w:tblStylePr>
+    <w:tblStylePr w:type="lastCol">
+      <w:rPr>
+        <w:b/>
+        <w:bCs/>
+      </w:rPr>
+    </w:tblStylePr>
+  </w:style>
+</w:styles>
+</file>
+
+<file path=word/stylesWithEffects.xml><?xml version="1.0" encoding="utf-8"?>
+<w:styles xmlns:wpc="http://schemas.microsoft.com/office/word/2010/wordprocessingCanvas" xmlns:mc="http://schemas.openxmlformats.org/markup-compatibility/2006" xmlns:o="urn:schemas-microsoft-com:office:office" xmlns:r="http://schemas.openxmlformats.org/officeDocument/2006/relationships" xmlns:m="http://schemas.openxmlformats.org/officeDocument/2006/math" xmlns:v="urn:schemas-microsoft-com:vml" xmlns:wp14="http://schemas.microsoft.com/office/word/2010/wordprocessingDrawing" xmlns:wp="http://schemas.openxmlformats.org/drawingml/2006/wordprocessingDrawing" xmlns:w10="urn:schemas-microsoft-com:office:word" xmlns:w="http://schemas.openxmlformats.org/wordprocessingml/2006/main" xmlns:w14="http://schemas.microsoft.com/office/word/2010/wordml" xmlns:wpg="http://schemas.microsoft.com/office/word/2010/wordprocessingGroup" xmlns:wpi="http://schemas.microsoft.com/office/word/2010/wordprocessingInk" xmlns:wne="http://schemas.microsoft.com/office/word/2006/wordml" xmlns:wps="http://schemas.microsoft.com/office/word/2010/wordprocessingShape" mc:Ignorable="w14 wp14">
+  <w:docDefaults>
+    <w:rPrDefault>
+      <w:rPr>
+        <w:rFonts w:asciiTheme="minorHAnsi" w:eastAsiaTheme="minorHAnsi" w:hAnsiTheme="minorHAnsi" w:cstheme="minorBidi"/>
+        <w:sz w:val="22"/>
+        <w:szCs w:val="22"/>
+        <w:lang w:val="de-DE" w:eastAsia="en-US" w:bidi="ar-SA"/>
+      </w:rPr>
+    </w:rPrDefault>
+    <w:pPrDefault>
+      <w:pPr>
+        <w:spacing w:after="160" w:line="259" w:lineRule="auto"/>
+      </w:pPr>
+    </w:pPrDefault>
+  </w:docDefaults>
+  <w:latentStyles w:defLockedState="0" w:defUIPriority="99" w:defSemiHidden="1" w:defUnhideWhenUsed="1" w:defQFormat="0" w:count="267">
+    <w:lsdException w:name="Normal" w:semiHidden="0" w:uiPriority="0" w:unhideWhenUsed="0" w:qFormat="1"/>
+    <w:lsdException w:name="heading 1" w:semiHidden="0" w:uiPriority="9" w:unhideWhenUsed="0" w:qFormat="1"/>
+    <w:lsdException w:name="heading 2" w:uiPriority="9" w:qFormat="1"/>
+    <w:lsdException w:name="heading 3" w:uiPriority="9" w:qFormat="1"/>
+    <w:lsdException w:name="heading 4" w:uiPriority="9" w:qFormat="1"/>
+    <w:lsdException w:name="heading 5" w:uiPriority="9" w:qFormat="1"/>
+    <w:lsdException w:name="heading 6" w:uiPriority="9" w:qFormat="1"/>
+    <w:lsdException w:name="heading 7" w:uiPriority="9" w:qFormat="1"/>
+    <w:lsdException w:name="heading 8" w:uiPriority="9" w:qFormat="1"/>
+    <w:lsdException w:name="heading 9" w:uiPriority="9" w:qFormat="1"/>
+    <w:lsdException w:name="toc 1" w:uiPriority="39"/>
+    <w:lsdException w:name="toc 2" w:uiPriority="39"/>
+    <w:lsdException w:name="toc 3" w:uiPriority="39"/>
+    <w:lsdException w:name="toc 4" w:uiPriority="39"/>
+    <w:lsdException w:name="toc 5" w:uiPriority="39"/>
+    <w:lsdException w:name="toc 6" w:uiPriority="39"/>
+    <w:lsdException w:name="toc 7" w:uiPriority="39"/>
+    <w:lsdException w:name="toc 8" w:uiPriority="39"/>
+    <w:lsdException w:name="toc 9" w:uiPriority="39"/>
+    <w:lsdException w:name="caption" w:uiPriority="35" w:qFormat="1"/>
+    <w:lsdException w:name="Title" w:semiHidden="0" w:uiPriority="10" w:unhideWhenUsed="0" w:qFormat="1"/>
+    <w:lsdException w:name="Default Paragraph Font" w:uiPriority="1"/>
+    <w:lsdException w:name="Subtitle" w:semiHidden="0" w:uiPriority="11" w:unhideWhenUsed="0" w:qFormat="1"/>
+    <w:lsdException w:name="Strong" w:semiHidden="0" w:uiPriority="22" w:unhideWhenUsed="0" w:qFormat="1"/>
+    <w:lsdException w:name="Emphasis" w:semiHidden="0" w:uiPriority="20" w:unhideWhenUsed="0" w:qFormat="1"/>
+    <w:lsdException w:name="Table Grid" w:semiHidden="0" w:uiPriority="39" w:unhideWhenUsed="0"/>
+    <w:lsdException w:name="Placeholder Text" w:unhideWhenUsed="0"/>
+    <w:lsdException w:name="No Spacing" w:semiHidden="0" w:uiPriority="1" w:unhideWhenUsed="0" w:qFormat="1"/>
+    <w:lsdException w:name="Light Shading" w:semiHidden="0" w:uiPriority="60" w:unhideWhenUsed="0"/>
+    <w:lsdException w:name="Light List" w:semiHidden="0" w:uiPriority="61" w:unhideWhenUsed="0"/>
+    <w:lsdException w:name="Light Grid" w:semiHidden="0" w:uiPriority="62" w:unhideWhenUsed="0"/>
+    <w:lsdException w:name="Medium Shading 1" w:semiHidden="0" w:uiPriority="63" w:unhideWhenUsed="0"/>
+    <w:lsdException w:name="Medium Shading 2" w:semiHidden="0" w:uiPriority="64" w:unhideWhenUsed="0"/>
+    <w:lsdException w:name="Medium List 1" w:semiHidden="0" w:uiPriority="65" w:unhideWhenUsed="0"/>
+    <w:lsdException w:name="Medium List 2" w:semiHidden="0" w:uiPriority="66" w:unhideWhenUsed="0"/>
+    <w:lsdException w:name="Medium Grid 1" w:semiHidden="0" w:uiPriority="67" w:unhideWhenUsed="0"/>
+    <w:lsdException w:name="Medium Grid 2" w:semiHidden="0" w:uiPriority="68" w:unhideWhenUsed="0"/>
+    <w:lsdException w:name="Medium Grid 3" w:semiHidden="0" w:uiPriority="69" w:unhideWhenUsed="0"/>
+    <w:lsdException w:name="Dark List" w:semiHidden="0" w:uiPriority="70" w:unhideWhenUsed="0"/>
+    <w:lsdException w:name="Colorful Shading" w:semiHidden="0" w:uiPriority="71" w:unhideWhenUsed="0"/>
+    <w:lsdException w:name="Colorful List" w:semiHidden="0" w:uiPriority="72" w:unhideWhenUsed="0"/>
+    <w:lsdException w:name="Colorful Grid" w:semiHidden="0" w:uiPriority="73" w:unhideWhenUsed="0"/>
+    <w:lsdException w:name="Light Shading Accent 1" w:semiHidden="0" w:uiPriority="60" w:unhideWhenUsed="0"/>
+    <w:lsdException w:name="Light List Accent 1" w:semiHidden="0" w:uiPriority="61" w:unhideWhenUsed="0"/>
+    <w:lsdException w:name="Light Grid Accent 1" w:semiHidden="0" w:uiPriority="62" w:unhideWhenUsed="0"/>
+    <w:lsdException w:name="Medium Shading 1 Accent 1" w:semiHidden="0" w:uiPriority="63" w:unhideWhenUsed="0"/>
+    <w:lsdException w:name="Medium Shading 2 Accent 1" w:semiHidden="0" w:uiPriority="64" w:unhideWhenUsed="0"/>
+    <w:lsdException w:name="Medium List 1 Accent 1" w:semiHidden="0" w:uiPriority="65" w:unhideWhenUsed="0"/>
+    <w:lsdException w:name="Revision" w:unhideWhenUsed="0"/>
+    <w:lsdException w:name="List Paragraph" w:semiHidden="0" w:uiPriority="34" w:unhideWhenUsed="0" w:qFormat="1"/>
+    <w:lsdException w:name="Quote" w:semiHidden="0" w:uiPriority="29" w:unhideWhenUsed="0" w:qFormat="1"/>
+    <w:lsdException w:name="Intense Quote" w:semiHidden="0" w:uiPriority="30" w:unhideWhenUsed="0" w:qFormat="1"/>
+    <w:lsdException w:name="Medium List 2 Accent 1" w:semiHidden="0" w:uiPriority="66" w:unhideWhenUsed="0"/>
+    <w:lsdException w:name="Medium Grid 1 Accent 1" w:semiHidden="0" w:uiPriority="67" w:unhideWhenUsed="0"/>
+    <w:lsdException w:name="Medium Grid 2 Accent 1" w:semiHidden="0" w:uiPriority="68" w:unhideWhenUsed="0"/>
+    <w:lsdException w:name="Medium Grid 3 Accent 1" w:semiHidden="0" w:uiPriority="69" w:unhideWhenUsed="0"/>
+    <w:lsdException w:name="Dark List Accent 1" w:semiHidden="0" w:uiPriority="70" w:unhideWhenUsed="0"/>
+    <w:lsdException w:name="Colorful Shading Accent 1" w:semiHidden="0" w:uiPriority="71" w:unhideWhenUsed="0"/>
+    <w:lsdException w:name="Colorful List Accent 1" w:semiHidden="0" w:uiPriority="72" w:unhideWhenUsed="0"/>
+    <w:lsdException w:name="Colorful Grid Accent 1" w:semiHidden="0" w:uiPriority="73" w:unhideWhenUsed="0"/>
+    <w:lsdException w:name="Light Shading Accent 2" w:semiHidden="0" w:uiPriority="60" w:unhideWhenUsed="0"/>
+    <w:lsdException w:name="Light List Accent 2" w:semiHidden="0" w:uiPriority="61" w:unhideWhenUsed="0"/>
+    <w:lsdException w:name="Light Grid Accent 2" w:semiHidden="0" w:uiPriority="62" w:unhideWhenUsed="0"/>
+    <w:lsdException w:name="Medium Shading 1 Accent 2" w:semiHidden="0" w:uiPriority="63" w:unhideWhenUsed="0"/>
+    <w:lsdException w:name="Medium Shading 2 Accent 2" w:semiHidden="0" w:uiPriority="64" w:unhideWhenUsed="0"/>
+    <w:lsdException w:name="Medium List 1 Accent 2" w:semiHidden="0" w:uiPriority="65" w:unhideWhenUsed="0"/>
+    <w:lsdException w:name="Medium List 2 Accent 2" w:semiHidden="0" w:uiPriority="66" w:unhideWhenUsed="0"/>
+    <w:lsdException w:name="Medium Grid 1 Accent 2" w:semiHidden="0" w:uiPriority="67" w:unhideWhenUsed="0"/>
+    <w:lsdException w:name="Medium Grid 2 Accent 2" w:semiHidden="0" w:uiPriority="68" w:unhideWhenUsed="0"/>
+    <w:lsdException w:name="Medium Grid 3 Accent 2" w:semiHidden="0" w:uiPriority="69" w:unhideWhenUsed="0"/>
+    <w:lsdException w:name="Dark List Accent 2" w:semiHidden="0" w:uiPriority="70" w:unhideWhenUsed="0"/>
+    <w:lsdException w:name="Colorful Shading Accent 2" w:semiHidden="0" w:uiPriority="71" w:unhideWhenUsed="0"/>
+    <w:lsdException w:name="Colorful List Accent 2" w:semiHidden="0" w:uiPriority="72" w:unhideWhenUsed="0"/>
+    <w:lsdException w:name="Colorful Grid Accent 2" w:semiHidden="0" w:uiPriority="73" w:unhideWhenUsed="0"/>
+    <w:lsdException w:name="Light Shading Accent 3" w:semiHidden="0" w:uiPriority="60" w:unhideWhenUsed="0"/>
+    <w:lsdException w:name="Light List Accent 3" w:semiHidden="0" w:uiPriority="61" w:unhideWhenUsed="0"/>
+    <w:lsdException w:name="Light Grid Accent 3" w:semiHidden="0" w:uiPriority="62" w:unhideWhenUsed="0"/>
+    <w:lsdException w:name="Medium Shading 1 Accent 3" w:semiHidden="0" w:uiPriority="63" w:unhideWhenUsed="0"/>
+    <w:lsdException w:name="Medium Shading 2 Accent 3" w:semiHidden="0" w:uiPriority="64" w:unhideWhenUsed="0"/>
+    <w:lsdException w:name="Medium List 1 Accent 3" w:semiHidden="0" w:uiPriority="65" w:unhideWhenUsed="0"/>
+    <w:lsdException w:name="Medium List 2 Accent 3" w:semiHidden="0" w:uiPriority="66" w:unhideWhenUsed="0"/>
+    <w:lsdException w:name="Medium Grid 1 Accent 3" w:semiHidden="0" w:uiPriority="67" w:unhideWhenUsed="0"/>
+    <w:lsdException w:name="Medium Grid 2 Accent 3" w:semiHidden="0" w:uiPriority="68" w:unhideWhenUsed="0"/>
+    <w:lsdException w:name="Medium Grid 3 Accent 3" w:semiHidden="0" w:uiPriority="69" w:unhideWhenUsed="0"/>
+    <w:lsdException w:name="Dark List Accent 3" w:semiHidden="0" w:uiPriority="70" w:unhideWhenUsed="0"/>
+    <w:lsdException w:name="Colorful Shading Accent 3" w:semiHidden="0" w:uiPriority="71" w:unhideWhenUsed="0"/>
+    <w:lsdException w:name="Colorful List Accent 3" w:semiHidden="0" w:uiPriority="72" w:unhideWhenUsed="0"/>
+    <w:lsdException w:name="Colorful Grid Accent 3" w:semiHidden="0" w:uiPriority="73" w:unhideWhenUsed="0"/>
+    <w:lsdException w:name="Light Shading Accent 4" w:semiHidden="0" w:uiPriority="60" w:unhideWhenUsed="0"/>
+    <w:lsdException w:name="Light List Accent 4" w:semiHidden="0" w:uiPriority="61" w:unhideWhenUsed="0"/>
+    <w:lsdException w:name="Light Grid Accent 4" w:semiHidden="0" w:uiPriority="62" w:unhideWhenUsed="0"/>
+    <w:lsdException w:name="Medium Shading 1 Accent 4" w:semiHidden="0" w:uiPriority="63" w:unhideWhenUsed="0"/>
+    <w:lsdException w:name="Medium Shading 2 Accent 4" w:semiHidden="0" w:uiPriority="64" w:unhideWhenUsed="0"/>
+    <w:lsdException w:name="Medium List 1 Accent 4" w:semiHidden="0" w:uiPriority="65" w:unhideWhenUsed="0"/>
+    <w:lsdException w:name="Medium List 2 Accent 4" w:semiHidden="0" w:uiPriority="66" w:unhideWhenUsed="0"/>
+    <w:lsdException w:name="Medium Grid 1 Accent 4" w:semiHidden="0" w:uiPriority="67" w:unhideWhenUsed="0"/>
+    <w:lsdException w:name="Medium Grid 2 Accent 4" w:semiHidden="0" w:uiPriority="68" w:unhideWhenUsed="0"/>
+    <w:lsdException w:name="Medium Grid 3 Accent 4" w:semiHidden="0" w:uiPriority="69" w:unhideWhenUsed="0"/>
+    <w:lsdException w:name="Dark List Accent 4" w:semiHidden="0" w:uiPriority="70" w:unhideWhenUsed="0"/>
+    <w:lsdException w:name="Colorful Shading Accent 4" w:semiHidden="0" w:uiPriority="71" w:unhideWhenUsed="0"/>
+    <w:lsdException w:name="Colorful List Accent 4" w:semiHidden="0" w:uiPriority="72" w:unhideWhenUsed="0"/>
+    <w:lsdException w:name="Colorful Grid Accent 4" w:semiHidden="0" w:uiPriority="73" w:unhideWhenUsed="0"/>
+    <w:lsdException w:name="Light Shading Accent 5" w:semiHidden="0" w:uiPriority="60" w:unhideWhenUsed="0"/>
+    <w:lsdException w:name="Light List Accent 5" w:semiHidden="0" w:uiPriority="61" w:unhideWhenUsed="0"/>
+    <w:lsdException w:name="Light Grid Accent 5" w:semiHidden="0" w:uiPriority="62" w:unhideWhenUsed="0"/>
+    <w:lsdException w:name="Medium Shading 1 Accent 5" w:semiHidden="0" w:uiPriority="63" w:unhideWhenUsed="0"/>
+    <w:lsdException w:name="Medium Shading 2 Accent 5" w:semiHidden="0" w:uiPriority="64" w:unhideWhenUsed="0"/>
+    <w:lsdException w:name="Medium List 1 Accent 5" w:semiHidden="0" w:uiPriority="65" w:unhideWhenUsed="0"/>
+    <w:lsdException w:name="Medium List 2 Accent 5" w:semiHidden="0" w:uiPriority="66" w:unhideWhenUsed="0"/>
+    <w:lsdException w:name="Medium Grid 1 Accent 5" w:semiHidden="0" w:uiPriority="67" w:unhideWhenUsed="0"/>
+    <w:lsdException w:name="Medium Grid 2 Accent 5" w:semiHidden="0" w:uiPriority="68" w:unhideWhenUsed="0"/>
+    <w:lsdException w:name="Medium Grid 3 Accent 5" w:semiHidden="0" w:uiPriority="69" w:unhideWhenUsed="0"/>
+    <w:lsdException w:name="Dark List Accent 5" w:semiHidden="0" w:uiPriority="70" w:unhideWhenUsed="0"/>
+    <w:lsdException w:name="Colorful Shading Accent 5" w:semiHidden="0" w:uiPriority="71" w:unhideWhenUsed="0"/>
+    <w:lsdException w:name="Colorful List Accent 5" w:semiHidden="0" w:uiPriority="72" w:unhideWhenUsed="0"/>
+    <w:lsdException w:name="Colorful Grid Accent 5" w:semiHidden="0" w:uiPriority="73" w:unhideWhenUsed="0"/>
+    <w:lsdException w:name="Light Shading Accent 6" w:semiHidden="0" w:uiPriority="60" w:unhideWhenUsed="0"/>
+    <w:lsdException w:name="Light List Accent 6" w:semiHidden="0" w:uiPriority="61" w:unhideWhenUsed="0"/>
+    <w:lsdException w:name="Light Grid Accent 6" w:semiHidden="0" w:uiPriority="62" w:unhideWhenUsed="0"/>
+    <w:lsdException w:name="Medium Shading 1 Accent 6" w:semiHidden="0" w:uiPriority="63" w:unhideWhenUsed="0"/>
+    <w:lsdException w:name="Medium Shading 2 Accent 6" w:semiHidden="0" w:uiPriority="64" w:unhideWhenUsed="0"/>
+    <w:lsdException w:name="Medium List 1 Accent 6" w:semiHidden="0" w:uiPriority="65" w:unhideWhenUsed="0"/>
+    <w:lsdException w:name="Medium List 2 Accent 6" w:semiHidden="0" w:uiPriority="66" w:unhideWhenUsed="0"/>
+    <w:lsdException w:name="Medium Grid 1 Accent 6" w:semiHidden="0" w:uiPriority="67" w:unhideWhenUsed="0"/>
+    <w:lsdException w:name="Medium Grid 2 Accent 6" w:semiHidden="0" w:uiPriority="68" w:unhideWhenUsed="0"/>
+    <w:lsdException w:name="Medium Grid 3 Accent 6" w:semiHidden="0" w:uiPriority="69" w:unhideWhenUsed="0"/>
+    <w:lsdException w:name="Dark List Accent 6" w:semiHidden="0" w:uiPriority="70" w:unhideWhenUsed="0"/>
+    <w:lsdException w:name="Colorful Shading Accent 6" w:semiHidden="0" w:uiPriority="71" w:unhideWhenUsed="0"/>
+    <w:lsdException w:name="Colorful List Accent 6" w:semiHidden="0" w:uiPriority="72" w:unhideWhenUsed="0"/>
+    <w:lsdException w:name="Colorful Grid Accent 6" w:semiHidden="0" w:uiPriority="73" w:unhideWhenUsed="0"/>
+    <w:lsdException w:name="Subtle Emphasis" w:semiHidden="0" w:uiPriority="19" w:unhideWhenUsed="0" w:qFormat="1"/>
+    <w:lsdException w:name="Intense Emphasis" w:semiHidden="0" w:uiPriority="21" w:unhideWhenUsed="0" w:qFormat="1"/>
+    <w:lsdException w:name="Subtle Reference" w:semiHidden="0" w:uiPriority="31" w:unhideWhenUsed="0" w:qFormat="1"/>
+    <w:lsdException w:name="Intense Reference" w:semiHidden="0" w:uiPriority="32" w:unhideWhenUsed="0" w:qFormat="1"/>
+    <w:lsdException w:name="Book Title" w:semiHidden="0" w:uiPriority="33" w:unhideWhenUsed="0" w:qFormat="1"/>
+    <w:lsdException w:name="Bibliography" w:uiPriority="37"/>
+    <w:lsdException w:name="TOC Heading" w:uiPriority="39" w:qFormat="1"/>
+  </w:latentStyles>
+  <w:style w:type="paragraph" w:default="1" w:styleId="Standard">
+    <w:name w:val="Normal"/>
+    <w:qFormat/>
+    <w:rPr>
+      <w:lang w:val="en-US"/>
+    </w:rPr>
+  </w:style>
+  <w:style w:type="paragraph" w:styleId="berschrift1">
+    <w:name w:val="heading 1"/>
+    <w:basedOn w:val="Standard"/>
+    <w:next w:val="Standard"/>
+    <w:link w:val="berschrift1Zchn"/>
+    <w:uiPriority w:val="9"/>
+    <w:qFormat/>
+    <w:rsid w:val="00C15A8E"/>
+    <w:pPr>
+      <w:keepNext/>
+      <w:keepLines/>
+      <w:spacing w:before="240" w:after="0"/>
+      <w:outlineLvl w:val="0"/>
+    </w:pPr>
+    <w:rPr>
+      <w:rFonts w:asciiTheme="majorHAnsi" w:eastAsiaTheme="majorEastAsia" w:hAnsiTheme="majorHAnsi" w:cstheme="majorBidi"/>
+      <w:color w:val="2F5496" w:themeColor="accent1" w:themeShade="BF"/>
+      <w:sz w:val="32"/>
+      <w:szCs w:val="32"/>
+    </w:rPr>
+  </w:style>
+  <w:style w:type="paragraph" w:styleId="berschrift2">
+    <w:name w:val="heading 2"/>
+    <w:basedOn w:val="Standard"/>
+    <w:next w:val="Standard"/>
+    <w:link w:val="berschrift2Zchn"/>
+    <w:uiPriority w:val="9"/>
+    <w:unhideWhenUsed/>
+    <w:qFormat/>
+    <w:rsid w:val="00C15A8E"/>
+    <w:pPr>
+      <w:keepNext/>
+      <w:keepLines/>
+      <w:spacing w:before="40" w:after="0"/>
+      <w:outlineLvl w:val="1"/>
+    </w:pPr>
+    <w:rPr>
+      <w:rFonts w:asciiTheme="majorHAnsi" w:eastAsiaTheme="majorEastAsia" w:hAnsiTheme="majorHAnsi" w:cstheme="majorBidi"/>
+      <w:color w:val="2F5496" w:themeColor="accent1" w:themeShade="BF"/>
+      <w:sz w:val="26"/>
+      <w:szCs w:val="26"/>
+    </w:rPr>
+  </w:style>
+  <w:style w:type="paragraph" w:styleId="berschrift3">
+    <w:name w:val="heading 3"/>
+    <w:basedOn w:val="Standard"/>
+    <w:next w:val="Standard"/>
+    <w:link w:val="berschrift3Zchn"/>
+    <w:uiPriority w:val="9"/>
+    <w:unhideWhenUsed/>
+    <w:qFormat/>
+    <w:rsid w:val="00275F6B"/>
+    <w:pPr>
+      <w:keepNext/>
+      <w:keepLines/>
+      <w:spacing w:before="40" w:after="0"/>
+      <w:outlineLvl w:val="2"/>
+    </w:pPr>
+    <w:rPr>
+      <w:rFonts w:asciiTheme="majorHAnsi" w:eastAsiaTheme="majorEastAsia" w:hAnsiTheme="majorHAnsi" w:cstheme="majorBidi"/>
+      <w:color w:val="1F3763" w:themeColor="accent1" w:themeShade="7F"/>
+      <w:sz w:val="24"/>
+      <w:szCs w:val="24"/>
+    </w:rPr>
+  </w:style>
+  <w:style w:type="character" w:default="1" w:styleId="Absatz-Standardschriftart">
+    <w:name w:val="Default Paragraph Font"/>
+    <w:uiPriority w:val="1"/>
+    <w:semiHidden/>
+    <w:unhideWhenUsed/>
+  </w:style>
+  <w:style w:type="table" w:default="1" w:styleId="NormaleTabelle">
+    <w:name w:val="Normal Table"/>
+    <w:uiPriority w:val="99"/>
+    <w:semiHidden/>
+    <w:unhideWhenUsed/>
+    <w:tblPr>
+      <w:tblInd w:w="0" w:type="dxa"/>
+      <w:tblCellMar>
+        <w:top w:w="0" w:type="dxa"/>
+        <w:left w:w="108" w:type="dxa"/>
+        <w:bottom w:w="0" w:type="dxa"/>
+        <w:right w:w="108" w:type="dxa"/>
+      </w:tblCellMar>
+    </w:tblPr>
+  </w:style>
+  <w:style w:type="numbering" w:default="1" w:styleId="KeineListe">
+    <w:name w:val="No List"/>
+    <w:uiPriority w:val="99"/>
+    <w:semiHidden/>
+    <w:unhideWhenUsed/>
+  </w:style>
+  <w:style w:type="paragraph" w:styleId="Titel">
+    <w:name w:val="Title"/>
+    <w:basedOn w:val="Standard"/>
+    <w:next w:val="Standard"/>
+    <w:link w:val="TitelZchn"/>
+    <w:uiPriority w:val="10"/>
+    <w:qFormat/>
+    <w:rsid w:val="00C15A8E"/>
+    <w:pPr>
+      <w:spacing w:after="0" w:line="240" w:lineRule="auto"/>
+      <w:contextualSpacing/>
+    </w:pPr>
+    <w:rPr>
+      <w:rFonts w:asciiTheme="majorHAnsi" w:eastAsiaTheme="majorEastAsia" w:hAnsiTheme="majorHAnsi" w:cstheme="majorBidi"/>
+      <w:spacing w:val="-10"/>
+      <w:kern w:val="28"/>
+      <w:sz w:val="56"/>
+      <w:szCs w:val="56"/>
+    </w:rPr>
+  </w:style>
+  <w:style w:type="character" w:customStyle="1" w:styleId="TitelZchn">
+    <w:name w:val="Titel Zchn"/>
+    <w:basedOn w:val="Absatz-Standardschriftart"/>
+    <w:link w:val="Titel"/>
+    <w:uiPriority w:val="10"/>
+    <w:rsid w:val="00C15A8E"/>
+    <w:rPr>
+      <w:rFonts w:asciiTheme="majorHAnsi" w:eastAsiaTheme="majorEastAsia" w:hAnsiTheme="majorHAnsi" w:cstheme="majorBidi"/>
+      <w:spacing w:val="-10"/>
+      <w:kern w:val="28"/>
+      <w:sz w:val="56"/>
+      <w:szCs w:val="56"/>
+    </w:rPr>
+  </w:style>
+  <w:style w:type="paragraph" w:styleId="Untertitel">
+    <w:name w:val="Subtitle"/>
+    <w:basedOn w:val="Standard"/>
+    <w:next w:val="Standard"/>
+    <w:link w:val="UntertitelZchn"/>
+    <w:uiPriority w:val="11"/>
+    <w:qFormat/>
+    <w:rsid w:val="00C15A8E"/>
+    <w:pPr>
+      <w:numPr>
+        <w:ilvl w:val="1"/>
+      </w:numPr>
+    </w:pPr>
+    <w:rPr>
+      <w:rFonts w:eastAsiaTheme="minorEastAsia"/>
+      <w:color w:val="5A5A5A" w:themeColor="text1" w:themeTint="A5"/>
+      <w:spacing w:val="15"/>
+    </w:rPr>
+  </w:style>
+  <w:style w:type="character" w:customStyle="1" w:styleId="UntertitelZchn">
+    <w:name w:val="Untertitel Zchn"/>
+    <w:basedOn w:val="Absatz-Standardschriftart"/>
+    <w:link w:val="Untertitel"/>
+    <w:uiPriority w:val="11"/>
+    <w:rsid w:val="00C15A8E"/>
+    <w:rPr>
+      <w:rFonts w:eastAsiaTheme="minorEastAsia"/>
+      <w:color w:val="5A5A5A" w:themeColor="text1" w:themeTint="A5"/>
+      <w:spacing w:val="15"/>
+    </w:rPr>
+  </w:style>
+  <w:style w:type="character" w:customStyle="1" w:styleId="berschrift1Zchn">
+    <w:name w:val="Überschrift 1 Zchn"/>
+    <w:basedOn w:val="Absatz-Standardschriftart"/>
+    <w:link w:val="berschrift1"/>
+    <w:uiPriority w:val="9"/>
+    <w:rsid w:val="00C15A8E"/>
+    <w:rPr>
+      <w:rFonts w:asciiTheme="majorHAnsi" w:eastAsiaTheme="majorEastAsia" w:hAnsiTheme="majorHAnsi" w:cstheme="majorBidi"/>
+      <w:color w:val="2F5496" w:themeColor="accent1" w:themeShade="BF"/>
+      <w:sz w:val="32"/>
+      <w:szCs w:val="32"/>
+    </w:rPr>
+  </w:style>
+  <w:style w:type="character" w:customStyle="1" w:styleId="berschrift2Zchn">
+    <w:name w:val="Überschrift 2 Zchn"/>
+    <w:basedOn w:val="Absatz-Standardschriftart"/>
+    <w:link w:val="berschrift2"/>
+    <w:uiPriority w:val="9"/>
+    <w:rsid w:val="00C15A8E"/>
+    <w:rPr>
+      <w:rFonts w:asciiTheme="majorHAnsi" w:eastAsiaTheme="majorEastAsia" w:hAnsiTheme="majorHAnsi" w:cstheme="majorBidi"/>
+      <w:color w:val="2F5496" w:themeColor="accent1" w:themeShade="BF"/>
+      <w:sz w:val="26"/>
+      <w:szCs w:val="26"/>
+    </w:rPr>
+  </w:style>
+  <w:style w:type="table" w:styleId="Tabellenraster">
+    <w:name w:val="Table Grid"/>
+    <w:basedOn w:val="NormaleTabelle"/>
+    <w:uiPriority w:val="39"/>
+    <w:rsid w:val="00C15A8E"/>
+    <w:pPr>
+      <w:spacing w:after="0" w:line="240" w:lineRule="auto"/>
+    </w:pPr>
+    <w:tblPr>
+      <w:tblBorders>
+        <w:top w:val="single" w:sz="4" w:space="0" w:color="auto"/>
+        <w:left w:val="single" w:sz="4" w:space="0" w:color="auto"/>
+        <w:bottom w:val="single" w:sz="4" w:space="0" w:color="auto"/>
+        <w:right w:val="single" w:sz="4" w:space="0" w:color="auto"/>
+        <w:insideH w:val="single" w:sz="4" w:space="0" w:color="auto"/>
+        <w:insideV w:val="single" w:sz="4" w:space="0" w:color="auto"/>
+      </w:tblBorders>
+    </w:tblPr>
+  </w:style>
+  <w:style w:type="table" w:customStyle="1" w:styleId="GridTable3">
+    <w:name w:val="Grid Table 3"/>
+    <w:basedOn w:val="NormaleTabelle"/>
+    <w:uiPriority w:val="48"/>
+    <w:rsid w:val="00C15A8E"/>
+    <w:pPr>
+      <w:spacing w:after="0" w:line="240" w:lineRule="auto"/>
+    </w:pPr>
+    <w:tblPr>
+      <w:tblStyleRowBandSize w:val="1"/>
+      <w:tblStyleColBandSize w:val="1"/>
+      <w:tblBorders>
+        <w:top w:val="single" w:sz="4" w:space="0" w:color="666666" w:themeColor="text1" w:themeTint="99"/>
+        <w:left w:val="single" w:sz="4" w:space="0" w:color="666666" w:themeColor="text1" w:themeTint="99"/>
+        <w:bottom w:val="single" w:sz="4" w:space="0" w:color="666666" w:themeColor="text1" w:themeTint="99"/>
+        <w:right w:val="single" w:sz="4" w:space="0" w:color="666666" w:themeColor="text1" w:themeTint="99"/>
+        <w:insideH w:val="single" w:sz="4" w:space="0" w:color="666666" w:themeColor="text1" w:themeTint="99"/>
+        <w:insideV w:val="single" w:sz="4" w:space="0" w:color="666666" w:themeColor="text1" w:themeTint="99"/>
+      </w:tblBorders>
+    </w:tblPr>
+    <w:tblStylePr w:type="firstRow">
+      <w:rPr>
+        <w:b/>
+        <w:bCs/>
+      </w:rPr>
+      <w:tblPr/>
+      <w:tcPr>
+        <w:tcBorders>
+          <w:top w:val="nil"/>
+          <w:left w:val="nil"/>
+          <w:right w:val="nil"/>
+          <w:insideH w:val="nil"/>
+          <w:insideV w:val="nil"/>
+        </w:tcBorders>
+        <w:shd w:val="clear" w:color="auto" w:fill="FFFFFF" w:themeFill="background1"/>
+      </w:tcPr>
+    </w:tblStylePr>
+    <w:tblStylePr w:type="lastRow">
+      <w:rPr>
+        <w:b/>
+        <w:bCs/>
+      </w:rPr>
+      <w:tblPr/>
+      <w:tcPr>
+        <w:tcBorders>
+          <w:left w:val="nil"/>
+          <w:bottom w:val="nil"/>
+          <w:right w:val="nil"/>
+          <w:insideH w:val="nil"/>
+          <w:insideV w:val="nil"/>
+        </w:tcBorders>
+        <w:shd w:val="clear" w:color="auto" w:fill="FFFFFF" w:themeFill="background1"/>
+      </w:tcPr>
+    </w:tblStylePr>
+    <w:tblStylePr w:type="firstCol">
+      <w:pPr>
+        <w:jc w:val="right"/>
+      </w:pPr>
+      <w:rPr>
+        <w:i/>
+        <w:iCs/>
+      </w:rPr>
+      <w:tblPr/>
+      <w:tcPr>
+        <w:tcBorders>
+          <w:top w:val="nil"/>
+          <w:left w:val="nil"/>
+          <w:bottom w:val="nil"/>
+          <w:insideH w:val="nil"/>
+          <w:insideV w:val="nil"/>
+        </w:tcBorders>
+        <w:shd w:val="clear" w:color="auto" w:fill="FFFFFF" w:themeFill="background1"/>
+      </w:tcPr>
+    </w:tblStylePr>
+    <w:tblStylePr w:type="lastCol">
+      <w:rPr>
+        <w:i/>
+        <w:iCs/>
+      </w:rPr>
+      <w:tblPr/>
+      <w:tcPr>
+        <w:tcBorders>
+          <w:top w:val="nil"/>
+          <w:bottom w:val="nil"/>
+          <w:right w:val="nil"/>
+          <w:insideH w:val="nil"/>
+          <w:insideV w:val="nil"/>
+        </w:tcBorders>
+        <w:shd w:val="clear" w:color="auto" w:fill="FFFFFF" w:themeFill="background1"/>
+      </w:tcPr>
+    </w:tblStylePr>
+    <w:tblStylePr w:type="band1Vert">
+      <w:tblPr/>
+      <w:tcPr>
+        <w:shd w:val="clear" w:color="auto" w:fill="CCCCCC" w:themeFill="text1" w:themeFillTint="33"/>
+      </w:tcPr>
+    </w:tblStylePr>
+    <w:tblStylePr w:type="band1Horz">
+      <w:tblPr/>
+      <w:tcPr>
+        <w:shd w:val="clear" w:color="auto" w:fill="CCCCCC" w:themeFill="text1" w:themeFillTint="33"/>
+      </w:tcPr>
+    </w:tblStylePr>
+    <w:tblStylePr w:type="neCell">
+      <w:tblPr/>
+      <w:tcPr>
+        <w:tcBorders>
+          <w:bottom w:val="single" w:sz="4" w:space="0" w:color="666666" w:themeColor="text1" w:themeTint="99"/>
+        </w:tcBorders>
+      </w:tcPr>
+    </w:tblStylePr>
+    <w:tblStylePr w:type="nwCell">
+      <w:tblPr/>
+      <w:tcPr>
+        <w:tcBorders>
+          <w:bottom w:val="single" w:sz="4" w:space="0" w:color="666666" w:themeColor="text1" w:themeTint="99"/>
+        </w:tcBorders>
+      </w:tcPr>
+    </w:tblStylePr>
+    <w:tblStylePr w:type="seCell">
+      <w:tblPr/>
+      <w:tcPr>
+        <w:tcBorders>
+          <w:top w:val="single" w:sz="4" w:space="0" w:color="666666" w:themeColor="text1" w:themeTint="99"/>
+        </w:tcBorders>
+      </w:tcPr>
+    </w:tblStylePr>
+    <w:tblStylePr w:type="swCell">
+      <w:tblPr/>
+      <w:tcPr>
+        <w:tcBorders>
+          <w:top w:val="single" w:sz="4" w:space="0" w:color="666666" w:themeColor="text1" w:themeTint="99"/>
+        </w:tcBorders>
+      </w:tcPr>
+    </w:tblStylePr>
+  </w:style>
+  <w:style w:type="character" w:styleId="Hyperlink">
+    <w:name w:val="Hyperlink"/>
+    <w:basedOn w:val="Absatz-Standardschriftart"/>
+    <w:uiPriority w:val="99"/>
+    <w:unhideWhenUsed/>
+    <w:rsid w:val="00C15A8E"/>
+    <w:rPr>
+      <w:color w:val="0563C1" w:themeColor="hyperlink"/>
+      <w:u w:val="single"/>
+    </w:rPr>
+  </w:style>
+  <w:style w:type="character" w:customStyle="1" w:styleId="UnresolvedMention">
+    <w:name w:val="Unresolved Mention"/>
+    <w:basedOn w:val="Absatz-Standardschriftart"/>
+    <w:uiPriority w:val="99"/>
+    <w:semiHidden/>
+    <w:unhideWhenUsed/>
+    <w:rsid w:val="00C15A8E"/>
+    <w:rPr>
+      <w:color w:val="605E5C"/>
+      <w:shd w:val="clear" w:color="auto" w:fill="E1DFDD"/>
+    </w:rPr>
+  </w:style>
+  <w:style w:type="paragraph" w:styleId="Sprechblasentext">
+    <w:name w:val="Balloon Text"/>
+    <w:basedOn w:val="Standard"/>
+    <w:link w:val="SprechblasentextZchn"/>
+    <w:uiPriority w:val="99"/>
+    <w:semiHidden/>
+    <w:unhideWhenUsed/>
+    <w:rsid w:val="009B53C9"/>
+    <w:pPr>
+      <w:spacing w:after="0" w:line="240" w:lineRule="auto"/>
+    </w:pPr>
+    <w:rPr>
+      <w:rFonts w:ascii="Segoe UI" w:hAnsi="Segoe UI" w:cs="Segoe UI"/>
+      <w:sz w:val="18"/>
+      <w:szCs w:val="18"/>
+    </w:rPr>
+  </w:style>
+  <w:style w:type="character" w:customStyle="1" w:styleId="SprechblasentextZchn">
+    <w:name w:val="Sprechblasentext Zchn"/>
+    <w:basedOn w:val="Absatz-Standardschriftart"/>
+    <w:link w:val="Sprechblasentext"/>
+    <w:uiPriority w:val="99"/>
+    <w:semiHidden/>
+    <w:rsid w:val="009B53C9"/>
+    <w:rPr>
+      <w:rFonts w:ascii="Segoe UI" w:hAnsi="Segoe UI" w:cs="Segoe UI"/>
+      <w:sz w:val="18"/>
+      <w:szCs w:val="18"/>
+      <w:lang w:val="en-US"/>
+    </w:rPr>
+  </w:style>
+  <w:style w:type="paragraph" w:styleId="Listenabsatz">
+    <w:name w:val="List Paragraph"/>
+    <w:basedOn w:val="Standard"/>
+    <w:uiPriority w:val="34"/>
+    <w:qFormat/>
+    <w:rsid w:val="00CD0F51"/>
+    <w:pPr>
+      <w:ind w:left="720"/>
+      <w:contextualSpacing/>
+    </w:pPr>
+  </w:style>
+  <w:style w:type="character" w:customStyle="1" w:styleId="berschrift3Zchn">
+    <w:name w:val="Überschrift 3 Zchn"/>
+    <w:basedOn w:val="Absatz-Standardschriftart"/>
+    <w:link w:val="berschrift3"/>
+    <w:uiPriority w:val="9"/>
+    <w:rsid w:val="00275F6B"/>
+    <w:rPr>
+      <w:rFonts w:asciiTheme="majorHAnsi" w:eastAsiaTheme="majorEastAsia" w:hAnsiTheme="majorHAnsi" w:cstheme="majorBidi"/>
+      <w:color w:val="1F3763" w:themeColor="accent1" w:themeShade="7F"/>
+      <w:sz w:val="24"/>
+      <w:szCs w:val="24"/>
+      <w:lang w:val="en-US"/>
+    </w:rPr>
+  </w:style>
+  <w:style w:type="table" w:customStyle="1" w:styleId="GridTable1Light">
     <w:name w:val="Grid Table 1 Light"/>
     <w:basedOn w:val="NormaleTabelle"/>
     <w:uiPriority w:val="46"/>
@@ -4169,7 +4660,7 @@
   <a:extraClrSchemeLst/>
   <a:extLst>
     <a:ext uri="{05A4C25C-085E-4340-85A3-A5531E510DB2}">
-      <thm15:themeFamily xmlns:thm15="http://schemas.microsoft.com/office/thememl/2012/main" name="Office Theme" id="{62F939B6-93AF-4DB8-9C6B-D6C7DFDC589F}" vid="{4A3C46E8-61CC-4603-A589-7422A47A8E4A}"/>
+      <thm15:themeFamily xmlns="" xmlns:thm15="http://schemas.microsoft.com/office/thememl/2012/main" name="Office Theme" id="{62F939B6-93AF-4DB8-9C6B-D6C7DFDC589F}" vid="{4A3C46E8-61CC-4603-A589-7422A47A8E4A}"/>
     </a:ext>
   </a:extLst>
 </a:theme>

</xml_diff>

<commit_message>
Finished images and refined doc.
</commit_message>
<xml_diff>
--- a/Manual/TweeFly Documentation.docx
+++ b/Manual/TweeFly Documentation.docx
@@ -271,8 +271,6 @@
       <w:r>
         <w:t>: Feature comparison of Free and Professional Edition</w:t>
       </w:r>
-      <w:bookmarkStart w:id="0" w:name="_GoBack"/>
-      <w:bookmarkEnd w:id="0"/>
     </w:p>
     <w:tbl>
       <w:tblPr>
@@ -2046,6 +2044,208 @@
           <w:ilvl w:val="1"/>
           <w:numId w:val="1"/>
         </w:numPr>
+      </w:pPr>
+      <w:r>
+        <w:t>General settings</w:t>
+      </w:r>
+    </w:p>
+    <w:p>
+      <w:r>
+        <w:t xml:space="preserve">There are some general settings that occur on nearly every tab and hence need to be explained only once. In the top of the tabs there are checkboxes with the caption </w:t>
+      </w:r>
+      <w:r>
+        <w:rPr>
+          <w:b/>
+        </w:rPr>
+        <w:t>Display (…) link in sidebar</w:t>
+      </w:r>
+      <w:r>
+        <w:t>.</w:t>
+      </w:r>
+      <w:r>
+        <w:t xml:space="preserve"> If this checkbox is checked, </w:t>
+      </w:r>
+      <w:proofErr w:type="spellStart"/>
+      <w:r>
+        <w:rPr>
+          <w:i/>
+        </w:rPr>
+        <w:t>TweeFly</w:t>
+      </w:r>
+      <w:proofErr w:type="spellEnd"/>
+      <w:r>
+        <w:t xml:space="preserve"> generates a link in the sidebar that can be clicked at any time in the game and opens a menu in the paragraph section, e.g. for the inventory, cloths, or stats.</w:t>
+      </w:r>
+    </w:p>
+    <w:p>
+      <w:r>
+        <w:t xml:space="preserve">Another option to show information on those menus is to render them directly in the sidebar. This can be achieved by checking </w:t>
+      </w:r>
+      <w:r>
+        <w:rPr>
+          <w:b/>
+        </w:rPr>
+        <w:t>Display (…) in sidebar</w:t>
+      </w:r>
+      <w:r>
+        <w:t>. When rendering menus as such, there is not as much space as in the paragraph section. Thus, the information contained in sidebar menus are less.</w:t>
+      </w:r>
+    </w:p>
+    <w:p>
+      <w:r>
+        <w:t xml:space="preserve">If you want to give your player more information in the sidebar menus, check </w:t>
+      </w:r>
+      <w:r>
+        <w:rPr>
+          <w:b/>
+        </w:rPr>
+        <w:t>… sidebar tooltip</w:t>
+      </w:r>
+      <w:r>
+        <w:t xml:space="preserve">. If the player hovers over the icon in the sidebar menu, a popup shows and lists all information you want to give the player (depending on the check list box e.g. </w:t>
+      </w:r>
+      <w:r>
+        <w:rPr>
+          <w:i/>
+        </w:rPr>
+        <w:t>Display in inventory</w:t>
+      </w:r>
+      <w:r>
+        <w:t>).</w:t>
+      </w:r>
+    </w:p>
+    <w:p>
+      <w:r>
+        <w:lastRenderedPageBreak/>
+        <w:t xml:space="preserve">Items, cloths, shops, and characters offer the opportunity to attach three blank skills </w:t>
+      </w:r>
+      <w:r>
+        <w:t>(</w:t>
+      </w:r>
+      <w:r>
+        <w:rPr>
+          <w:b/>
+        </w:rPr>
+        <w:t>Skill 1 – Skill 3</w:t>
+      </w:r>
+      <w:r>
+        <w:t xml:space="preserve">) so that you can integrate some own logic via </w:t>
+      </w:r>
+      <w:proofErr w:type="spellStart"/>
+      <w:r>
+        <w:rPr>
+          <w:i/>
+        </w:rPr>
+        <w:t>TweeFly</w:t>
+      </w:r>
+      <w:proofErr w:type="spellEnd"/>
+      <w:r>
+        <w:t>.</w:t>
+      </w:r>
+      <w:r>
+        <w:t xml:space="preserve"> To activate those skills, just check the boxes and give the skills a name in the </w:t>
+      </w:r>
+      <w:r>
+        <w:rPr>
+          <w:i/>
+        </w:rPr>
+        <w:t>Captions tab</w:t>
+      </w:r>
+      <w:r>
+        <w:t>.</w:t>
+      </w:r>
+    </w:p>
+    <w:p>
+      <w:r>
+        <w:t xml:space="preserve">As already mentioned, you can take influence on what the player sees in menus or tooltips by checking or unchecking properties in the </w:t>
+      </w:r>
+      <w:r>
+        <w:rPr>
+          <w:b/>
+        </w:rPr>
+        <w:t>Display in …</w:t>
+      </w:r>
+      <w:r>
+        <w:t xml:space="preserve"> check list boxes.</w:t>
+      </w:r>
+      <w:r>
+        <w:t xml:space="preserve"> If you select e.g. </w:t>
+      </w:r>
+      <w:r>
+        <w:rPr>
+          <w:i/>
+        </w:rPr>
+        <w:t>Shop category</w:t>
+      </w:r>
+      <w:r>
+        <w:t xml:space="preserve"> in the Display in inventory list, the </w:t>
+      </w:r>
+      <w:r>
+        <w:rPr>
+          <w:i/>
+        </w:rPr>
+        <w:t>shop category</w:t>
+      </w:r>
+      <w:r>
+        <w:t xml:space="preserve"> is shown in the inventory table and in the tooltip in the sidebar.</w:t>
+      </w:r>
+    </w:p>
+    <w:p>
+      <w:r>
+        <w:t xml:space="preserve">When it comes to editing items, cloths, stats, shops, jobs, or characters each object can be modified in a group box in the bottom of each tab. This box contains all </w:t>
+      </w:r>
+      <w:r>
+        <w:rPr>
+          <w:b/>
+        </w:rPr>
+        <w:t>properties</w:t>
+      </w:r>
+      <w:r>
+        <w:t xml:space="preserve"> of each object and gives you hints about the data type, e.g. if the property is a string, a number, or a color.</w:t>
+      </w:r>
+      <w:r>
+        <w:t xml:space="preserve"> To add a new object, fill each field and click </w:t>
+      </w:r>
+      <w:r>
+        <w:rPr>
+          <w:b/>
+        </w:rPr>
+        <w:t>Add new</w:t>
+      </w:r>
+      <w:r>
+        <w:t xml:space="preserve">. The new item then appears in the list above. To load an item from the list into the group box, double click on the item in the list. If you want to update an item, select an item in the list, change its values and click </w:t>
+      </w:r>
+      <w:r>
+        <w:rPr>
+          <w:b/>
+        </w:rPr>
+        <w:t>Update</w:t>
+      </w:r>
+      <w:r>
+        <w:t xml:space="preserve">. To delete an object, select it and click </w:t>
+      </w:r>
+      <w:r>
+        <w:rPr>
+          <w:b/>
+        </w:rPr>
+        <w:t>Delete</w:t>
+      </w:r>
+      <w:r>
+        <w:t>.</w:t>
+      </w:r>
+    </w:p>
+    <w:p>
+      <w:pPr>
+        <w:jc w:val="both"/>
+      </w:pPr>
+    </w:p>
+    <w:p>
+      <w:pPr>
+        <w:pStyle w:val="berschrift2"/>
+        <w:numPr>
+          <w:ilvl w:val="1"/>
+          <w:numId w:val="1"/>
+        </w:numPr>
         <w:jc w:val="both"/>
       </w:pPr>
       <w:r>
@@ -2066,81 +2266,54 @@
         <w:t>inventory tab</w:t>
       </w:r>
       <w:r>
-        <w:t xml:space="preserve"> is there to define items and the look of your inventory. Above the items list you find six checkboxes. </w:t>
-      </w:r>
-      <w:r>
-        <w:rPr>
-          <w:b/>
-        </w:rPr>
-        <w:t>Display link in sidebar</w:t>
-      </w:r>
-      <w:r>
-        <w:t xml:space="preserve"> tells </w:t>
+        <w:t xml:space="preserve"> is there to define items and the look of your inventory. </w:t>
+      </w:r>
+      <w:r>
+        <w:t xml:space="preserve">Internally, all items defined (no matter if the player owns the item or not) can be accessed via the list in the JavaScript list </w:t>
       </w:r>
       <w:proofErr w:type="spellStart"/>
-      <w:r>
-        <w:rPr>
-          <w:i/>
-        </w:rPr>
-        <w:t>TweeFly</w:t>
+      <w:proofErr w:type="gramStart"/>
+      <w:r>
+        <w:rPr>
+          <w:i/>
+        </w:rPr>
+        <w:t>state.active</w:t>
+      </w:r>
+      <w:proofErr w:type="gramEnd"/>
+      <w:r>
+        <w:rPr>
+          <w:i/>
+        </w:rPr>
+        <w:t>.variables.items</w:t>
       </w:r>
       <w:proofErr w:type="spellEnd"/>
       <w:r>
-        <w:t xml:space="preserve"> if there should be a link to the inventory created in your sidebar so that you can access the inventory any time in your game. </w:t>
-      </w:r>
-      <w:r>
-        <w:rPr>
-          <w:b/>
-        </w:rPr>
-        <w:t>Display in sidebar</w:t>
-      </w:r>
-      <w:r>
-        <w:t xml:space="preserve"> displays the entire inventory (which can be very large depending on the number of your items) in the sidebar. Each item has several properties like a name, a category and so on. </w:t>
-      </w:r>
-      <w:r>
-        <w:rPr>
-          <w:b/>
-        </w:rPr>
-        <w:t>Inventory sidebar tooltip</w:t>
-      </w:r>
-      <w:r>
-        <w:t xml:space="preserve"> says if these properties are shown when you hover over an item image in the sidebar item list.</w:t>
-      </w:r>
-    </w:p>
-    <w:p>
-      <w:pPr>
-        <w:jc w:val="both"/>
-      </w:pPr>
-      <w:r>
-        <w:t xml:space="preserve">Each item has one to three blank </w:t>
-      </w:r>
-      <w:r>
-        <w:rPr>
-          <w:b/>
-        </w:rPr>
-        <w:t>skills</w:t>
-      </w:r>
-      <w:r>
-        <w:t xml:space="preserve"> that can contain an arbitrary value for the item so that you can integrate some own logic in your game using those skills. If any skill should be used in your game check the corresponding checkbox. Otherwise they are not rendered in the game later on.</w:t>
-      </w:r>
-    </w:p>
-    <w:p>
-      <w:pPr>
-        <w:jc w:val="both"/>
-      </w:pPr>
-      <w:r>
-        <w:lastRenderedPageBreak/>
-        <w:t xml:space="preserve">The list </w:t>
-      </w:r>
-      <w:r>
-        <w:rPr>
-          <w:b/>
-        </w:rPr>
-        <w:t>Display in inventory</w:t>
-      </w:r>
-      <w:r>
-        <w:t xml:space="preserve"> names all item properties that appear in the item table in your game. Those properties still exist in the item definition but are not shown when the property is not checked.</w:t>
-      </w:r>
+        <w:t xml:space="preserve">. The items actually owned by the user are stored in </w:t>
+      </w:r>
+      <w:proofErr w:type="spellStart"/>
+      <w:proofErr w:type="gramStart"/>
+      <w:r>
+        <w:rPr>
+          <w:i/>
+        </w:rPr>
+        <w:t>state.active</w:t>
+      </w:r>
+      <w:proofErr w:type="gramEnd"/>
+      <w:r>
+        <w:rPr>
+          <w:i/>
+        </w:rPr>
+        <w:t>.variables.inventory</w:t>
+      </w:r>
+      <w:proofErr w:type="spellEnd"/>
+      <w:r>
+        <w:t>.</w:t>
+      </w:r>
+    </w:p>
+    <w:p>
+      <w:pPr>
+        <w:jc w:val="both"/>
+      </w:pPr>
     </w:p>
     <w:p>
       <w:pPr>
@@ -2157,6 +2330,7 @@
           <w:noProof/>
           <w:lang w:val="de-DE" w:eastAsia="de-DE"/>
         </w:rPr>
+        <w:lastRenderedPageBreak/>
         <w:drawing>
           <wp:inline distT="0" distB="0" distL="0" distR="0">
             <wp:extent cx="5753100" cy="4248150"/>
@@ -2467,41 +2641,6 @@
       <w:pPr>
         <w:jc w:val="both"/>
       </w:pPr>
-      <w:r>
-        <w:t xml:space="preserve">To add a new item, fill the item box at the bottom of the tab and click </w:t>
-      </w:r>
-      <w:r>
-        <w:rPr>
-          <w:b/>
-        </w:rPr>
-        <w:t>Add new</w:t>
-      </w:r>
-      <w:r>
-        <w:t xml:space="preserve">. To delete an item, select it from the list and click </w:t>
-      </w:r>
-      <w:r>
-        <w:rPr>
-          <w:b/>
-        </w:rPr>
-        <w:t>Delete</w:t>
-      </w:r>
-      <w:r>
-        <w:t xml:space="preserve">. If you double click an item in the list, the item properties are shown in the item box. To update it, select the item to update and click </w:t>
-      </w:r>
-      <w:r>
-        <w:rPr>
-          <w:b/>
-        </w:rPr>
-        <w:t>Update</w:t>
-      </w:r>
-      <w:r>
-        <w:t>.</w:t>
-      </w:r>
-    </w:p>
-    <w:p>
-      <w:pPr>
-        <w:jc w:val="both"/>
-      </w:pPr>
       <w:proofErr w:type="spellStart"/>
       <w:r>
         <w:t>TweeFly</w:t>
@@ -2520,7 +2659,6 @@
         <w:keepNext/>
       </w:pPr>
       <w:r>
-        <w:lastRenderedPageBreak/>
         <w:t xml:space="preserve">Table </w:t>
       </w:r>
       <w:r>
@@ -2739,6 +2877,7 @@
               <w:cnfStyle w:val="000000000000" w:firstRow="0" w:lastRow="0" w:firstColumn="0" w:lastColumn="0" w:oddVBand="0" w:evenVBand="0" w:oddHBand="0" w:evenHBand="0" w:firstRowFirstColumn="0" w:firstRowLastColumn="0" w:lastRowFirstColumn="0" w:lastRowLastColumn="0"/>
             </w:pPr>
             <w:r>
+              <w:lastRenderedPageBreak/>
               <w:t>If two parameters are specified: The amount n (parameter 2) of the item with a specific ID (parameter 1) are removed.</w:t>
             </w:r>
           </w:p>
@@ -2755,6 +2894,7 @@
               <w:jc w:val="both"/>
             </w:pPr>
             <w:r>
+              <w:lastRenderedPageBreak/>
               <w:t>inventory</w:t>
             </w:r>
           </w:p>
@@ -2837,13 +2977,12 @@
       <w:r>
         <w:rPr>
           <w:noProof/>
-          <w:lang w:val="de-DE" w:eastAsia="de-DE"/>
         </w:rPr>
         <w:drawing>
           <wp:inline distT="0" distB="0" distL="0" distR="0">
-            <wp:extent cx="5753100" cy="2409825"/>
-            <wp:effectExtent l="0" t="0" r="0" b="9525"/>
-            <wp:docPr id="5" name="Grafik 5"/>
+            <wp:extent cx="5753100" cy="2647950"/>
+            <wp:effectExtent l="0" t="0" r="0" b="0"/>
+            <wp:docPr id="2" name="Grafik 2"/>
             <wp:cNvGraphicFramePr>
               <a:graphicFrameLocks xmlns:a="http://schemas.openxmlformats.org/drawingml/2006/main" noChangeAspect="1"/>
             </wp:cNvGraphicFramePr>
@@ -2851,13 +2990,13 @@
               <a:graphicData uri="http://schemas.openxmlformats.org/drawingml/2006/picture">
                 <pic:pic xmlns:pic="http://schemas.openxmlformats.org/drawingml/2006/picture">
                   <pic:nvPicPr>
-                    <pic:cNvPr id="0" name="Picture 4"/>
+                    <pic:cNvPr id="0" name="Picture 1"/>
                     <pic:cNvPicPr>
                       <a:picLocks noChangeAspect="1" noChangeArrowheads="1"/>
                     </pic:cNvPicPr>
                   </pic:nvPicPr>
                   <pic:blipFill>
-                    <a:blip r:embed="rId11" cstate="print">
+                    <a:blip r:embed="rId11">
                       <a:extLst>
                         <a:ext uri="{28A0092B-C50C-407E-A947-70E740481C1C}">
                           <a14:useLocalDpi xmlns:a14="http://schemas.microsoft.com/office/drawing/2010/main" val="0"/>
@@ -2872,7 +3011,7 @@
                   <pic:spPr bwMode="auto">
                     <a:xfrm>
                       <a:off x="0" y="0"/>
-                      <a:ext cx="5753100" cy="2409825"/>
+                      <a:ext cx="5753100" cy="2647950"/>
                     </a:xfrm>
                     <a:prstGeom prst="rect">
                       <a:avLst/>
@@ -2923,58 +3062,6 @@
       <w:pPr>
         <w:jc w:val="both"/>
       </w:pPr>
-      <w:r>
-        <w:t xml:space="preserve">Internally, all items defined (no matter if the player owns the item or not) can be accessed via the list in the JavaScript list </w:t>
-      </w:r>
-      <w:proofErr w:type="spellStart"/>
-      <w:proofErr w:type="gramStart"/>
-      <w:r>
-        <w:rPr>
-          <w:b/>
-        </w:rPr>
-        <w:t>state.active</w:t>
-      </w:r>
-      <w:proofErr w:type="gramEnd"/>
-      <w:r>
-        <w:rPr>
-          <w:b/>
-        </w:rPr>
-        <w:t>.variables.</w:t>
-      </w:r>
-      <w:r>
-        <w:rPr>
-          <w:b/>
-        </w:rPr>
-        <w:t>items</w:t>
-      </w:r>
-      <w:proofErr w:type="spellEnd"/>
-      <w:r>
-        <w:t xml:space="preserve">. The items actually owned by the user are stored in </w:t>
-      </w:r>
-      <w:proofErr w:type="spellStart"/>
-      <w:proofErr w:type="gramStart"/>
-      <w:r>
-        <w:rPr>
-          <w:b/>
-        </w:rPr>
-        <w:t>state.active</w:t>
-      </w:r>
-      <w:proofErr w:type="gramEnd"/>
-      <w:r>
-        <w:rPr>
-          <w:b/>
-        </w:rPr>
-        <w:t>.variables.inventory</w:t>
-      </w:r>
-      <w:proofErr w:type="spellEnd"/>
-      <w:r>
-        <w:t>.</w:t>
-      </w:r>
-    </w:p>
-    <w:p>
-      <w:pPr>
-        <w:jc w:val="both"/>
-      </w:pPr>
     </w:p>
     <w:p>
       <w:pPr>
@@ -3031,26 +3118,26 @@
       <w:proofErr w:type="gramStart"/>
       <w:r>
         <w:rPr>
-          <w:b/>
+          <w:i/>
         </w:rPr>
         <w:t>state.active</w:t>
       </w:r>
       <w:proofErr w:type="gramEnd"/>
       <w:r>
         <w:rPr>
-          <w:b/>
+          <w:i/>
         </w:rPr>
         <w:t>.variables.allC</w:t>
       </w:r>
       <w:r>
         <w:rPr>
-          <w:b/>
+          <w:i/>
         </w:rPr>
         <w:t>loth</w:t>
       </w:r>
       <w:r>
         <w:rPr>
-          <w:b/>
+          <w:i/>
         </w:rPr>
         <w:t>ing</w:t>
       </w:r>
@@ -3075,14 +3162,14 @@
       <w:proofErr w:type="gramStart"/>
       <w:r>
         <w:rPr>
-          <w:b/>
+          <w:i/>
         </w:rPr>
         <w:t>state.active</w:t>
       </w:r>
       <w:proofErr w:type="gramEnd"/>
       <w:r>
         <w:rPr>
-          <w:b/>
+          <w:i/>
         </w:rPr>
         <w:t>.variables.wardrobe</w:t>
       </w:r>
@@ -3107,20 +3194,20 @@
       <w:proofErr w:type="gramStart"/>
       <w:r>
         <w:rPr>
-          <w:b/>
+          <w:i/>
         </w:rPr>
         <w:t>state.active</w:t>
       </w:r>
       <w:proofErr w:type="gramEnd"/>
       <w:r>
         <w:rPr>
-          <w:b/>
+          <w:i/>
         </w:rPr>
         <w:t>.variables.</w:t>
       </w:r>
       <w:r>
         <w:rPr>
-          <w:b/>
+          <w:i/>
         </w:rPr>
         <w:t>wearing</w:t>
       </w:r>
@@ -3133,241 +3220,10 @@
       <w:pPr>
         <w:jc w:val="both"/>
       </w:pPr>
-      <w:r>
-        <w:t>Similar to the inventory, the cloth</w:t>
-      </w:r>
-      <w:r>
-        <w:t>ing</w:t>
-      </w:r>
-      <w:r>
-        <w:t xml:space="preserve"> tab provides a list of checkboxes on top. </w:t>
-      </w:r>
-      <w:r>
-        <w:rPr>
-          <w:b/>
-        </w:rPr>
-        <w:t>Display cloth</w:t>
-      </w:r>
-      <w:r>
-        <w:rPr>
-          <w:b/>
-        </w:rPr>
-        <w:t>ing</w:t>
-      </w:r>
-      <w:r>
-        <w:rPr>
-          <w:b/>
-        </w:rPr>
-        <w:t xml:space="preserve"> link in sidebar </w:t>
-      </w:r>
-      <w:r>
-        <w:t xml:space="preserve">and </w:t>
-      </w:r>
-      <w:r>
-        <w:rPr>
-          <w:b/>
-        </w:rPr>
-        <w:t>Display wardrobe link in sidebar</w:t>
-      </w:r>
-      <w:r>
-        <w:t xml:space="preserve"> allow the user to view either the actually worn cloth</w:t>
-      </w:r>
-      <w:r>
-        <w:t>ing</w:t>
-      </w:r>
-      <w:r>
-        <w:t xml:space="preserve"> </w:t>
-      </w:r>
-      <w:r>
-        <w:lastRenderedPageBreak/>
-        <w:t xml:space="preserve">or the wardrobe whenever he/she clicks the link. </w:t>
-      </w:r>
-      <w:r>
-        <w:rPr>
-          <w:b/>
-        </w:rPr>
-        <w:t>Display cloth</w:t>
-      </w:r>
-      <w:r>
-        <w:rPr>
-          <w:b/>
-        </w:rPr>
-        <w:t>ing</w:t>
-      </w:r>
-      <w:r>
-        <w:rPr>
-          <w:b/>
-        </w:rPr>
-        <w:t xml:space="preserve"> in sidebar</w:t>
-      </w:r>
-      <w:r>
-        <w:t xml:space="preserve"> creates a table with all cloth</w:t>
-      </w:r>
-      <w:r>
-        <w:t>ing</w:t>
-      </w:r>
-      <w:r>
-        <w:t xml:space="preserve"> worn by the player in the sidebar on the left.</w:t>
-      </w:r>
-    </w:p>
-    <w:p>
-      <w:pPr>
-        <w:jc w:val="both"/>
-      </w:pPr>
-      <w:r>
-        <w:t>Cloth</w:t>
-      </w:r>
-      <w:r>
-        <w:t>ing</w:t>
-      </w:r>
-      <w:r>
-        <w:t xml:space="preserve"> can have one to three blank skills attached which can be activated checking </w:t>
-      </w:r>
-      <w:r>
-        <w:rPr>
-          <w:b/>
-        </w:rPr>
-        <w:t>Use skill 1-3</w:t>
-      </w:r>
-      <w:r>
-        <w:t>.</w:t>
-      </w:r>
-    </w:p>
-    <w:p>
-      <w:pPr>
-        <w:jc w:val="both"/>
-      </w:pPr>
-      <w:r>
-        <w:t>The definition of cloth</w:t>
-      </w:r>
-      <w:r>
-        <w:t>ing</w:t>
-      </w:r>
-      <w:r>
-        <w:t xml:space="preserve"> can be done in the cloth</w:t>
-      </w:r>
-      <w:r>
-        <w:t>ing</w:t>
-      </w:r>
-      <w:r>
-        <w:t xml:space="preserve"> box at the bottom of the tab. </w:t>
-      </w:r>
-      <w:r>
-        <w:rPr>
-          <w:b/>
-        </w:rPr>
-        <w:t>Update</w:t>
-      </w:r>
-      <w:r>
-        <w:t xml:space="preserve">, </w:t>
-      </w:r>
-      <w:r>
-        <w:rPr>
-          <w:b/>
-        </w:rPr>
-        <w:t>Delete</w:t>
-      </w:r>
-      <w:r>
-        <w:t xml:space="preserve"> and </w:t>
-      </w:r>
-      <w:r>
-        <w:rPr>
-          <w:b/>
-        </w:rPr>
-        <w:t>Add new</w:t>
-      </w:r>
-      <w:r>
-        <w:t xml:space="preserve"> cloth</w:t>
-      </w:r>
-      <w:r>
-        <w:t>ing</w:t>
-      </w:r>
-      <w:r>
-        <w:t xml:space="preserve"> can be done via the three buttons next to the cloth</w:t>
-      </w:r>
-      <w:r>
-        <w:t>ing</w:t>
-      </w:r>
-      <w:r>
-        <w:t xml:space="preserve"> box. Double clicking an item loads an item into the cloth</w:t>
-      </w:r>
-      <w:r>
-        <w:t>ing</w:t>
-      </w:r>
-      <w:r>
-        <w:t xml:space="preserve"> box.</w:t>
-      </w:r>
-    </w:p>
-    <w:p>
-      <w:pPr>
-        <w:jc w:val="both"/>
-      </w:pPr>
-      <w:r>
-        <w:t>The two lists on the right (</w:t>
-      </w:r>
-      <w:r>
-        <w:rPr>
-          <w:b/>
-        </w:rPr>
-        <w:t>Display in wardrobe</w:t>
-      </w:r>
-      <w:r>
-        <w:t xml:space="preserve"> and </w:t>
-      </w:r>
-      <w:r>
-        <w:rPr>
-          <w:b/>
-        </w:rPr>
-        <w:t>Display in cloth</w:t>
-      </w:r>
-      <w:r>
-        <w:rPr>
-          <w:b/>
-        </w:rPr>
-        <w:t>ing</w:t>
-      </w:r>
-      <w:r>
-        <w:rPr>
-          <w:b/>
-        </w:rPr>
-        <w:t xml:space="preserve"> view</w:t>
-      </w:r>
-      <w:r>
-        <w:t xml:space="preserve">) </w:t>
-      </w:r>
-      <w:r>
-        <w:t>determine</w:t>
-      </w:r>
-      <w:r>
-        <w:t xml:space="preserve"> which cloth</w:t>
-      </w:r>
-      <w:r>
-        <w:t>ing</w:t>
-      </w:r>
-      <w:r>
-        <w:t xml:space="preserve"> </w:t>
-      </w:r>
-      <w:r>
-        <w:t>properties are</w:t>
-      </w:r>
-      <w:r>
-        <w:t xml:space="preserve"> shown in the cloth</w:t>
-      </w:r>
-      <w:r>
-        <w:t>ing</w:t>
-      </w:r>
-      <w:r>
-        <w:t>, wardrobe and cloth</w:t>
-      </w:r>
-      <w:r>
-        <w:t>ing</w:t>
-      </w:r>
-      <w:r>
-        <w:t xml:space="preserve"> sidebar tables.</w:t>
-      </w:r>
-    </w:p>
-    <w:p>
-      <w:pPr>
+    </w:p>
+    <w:p>
+      <w:pPr>
+        <w:keepNext/>
         <w:jc w:val="both"/>
       </w:pPr>
       <w:r>
@@ -3375,6 +3231,7 @@
           <w:noProof/>
           <w:lang w:val="de-DE" w:eastAsia="de-DE"/>
         </w:rPr>
+        <w:lastRenderedPageBreak/>
         <w:drawing>
           <wp:inline distT="0" distB="0" distL="0" distR="0">
             <wp:extent cx="5762625" cy="4238625"/>
@@ -3424,6 +3281,36 @@
     </w:p>
     <w:p>
       <w:pPr>
+        <w:pStyle w:val="Beschriftung"/>
+        <w:jc w:val="both"/>
+      </w:pPr>
+      <w:r>
+        <w:t xml:space="preserve">Figure </w:t>
+      </w:r>
+      <w:r>
+        <w:fldChar w:fldCharType="begin"/>
+      </w:r>
+      <w:r>
+        <w:instrText xml:space="preserve"> SEQ Figure \* ARABIC </w:instrText>
+      </w:r>
+      <w:r>
+        <w:fldChar w:fldCharType="separate"/>
+      </w:r>
+      <w:r>
+        <w:rPr>
+          <w:noProof/>
+        </w:rPr>
+        <w:t>5</w:t>
+      </w:r>
+      <w:r>
+        <w:fldChar w:fldCharType="end"/>
+      </w:r>
+      <w:r>
+        <w:t>: Clothing tab</w:t>
+      </w:r>
+    </w:p>
+    <w:p>
+      <w:pPr>
         <w:jc w:val="both"/>
       </w:pPr>
       <w:r>
@@ -3679,7 +3566,6 @@
         <w:rPr>
           <w:i/>
         </w:rPr>
-        <w:lastRenderedPageBreak/>
         <w:t>Image</w:t>
       </w:r>
       <w:r>
@@ -3714,6 +3600,36 @@
       </w:r>
       <w:r>
         <w:t>clothing system are:</w:t>
+      </w:r>
+    </w:p>
+    <w:p>
+      <w:pPr>
+        <w:pStyle w:val="Beschriftung"/>
+        <w:keepNext/>
+      </w:pPr>
+      <w:r>
+        <w:t xml:space="preserve">Table </w:t>
+      </w:r>
+      <w:r>
+        <w:fldChar w:fldCharType="begin"/>
+      </w:r>
+      <w:r>
+        <w:instrText xml:space="preserve"> SEQ Table \* ARABIC </w:instrText>
+      </w:r>
+      <w:r>
+        <w:fldChar w:fldCharType="separate"/>
+      </w:r>
+      <w:r>
+        <w:rPr>
+          <w:noProof/>
+        </w:rPr>
+        <w:t>3</w:t>
+      </w:r>
+      <w:r>
+        <w:fldChar w:fldCharType="end"/>
+      </w:r>
+      <w:r>
+        <w:t>: Clothing macros</w:t>
       </w:r>
     </w:p>
     <w:tbl>
@@ -3866,6 +3782,7 @@
               <w:jc w:val="both"/>
             </w:pPr>
             <w:r>
+              <w:lastRenderedPageBreak/>
               <w:t>clothing</w:t>
             </w:r>
           </w:p>
@@ -3995,7 +3912,1060 @@
       <w:pPr>
         <w:jc w:val="both"/>
       </w:pPr>
-    </w:p>
+      <w:r>
+        <w:t>A sample for displaying the currently worn cloth can be seen here.</w:t>
+      </w:r>
+      <w:r>
+        <w:t xml:space="preserve"> In the sidebar there are the images of the currently worn cloths and in the </w:t>
+      </w:r>
+      <w:r>
+        <w:t>paragraph, there</w:t>
+      </w:r>
+      <w:r>
+        <w:t xml:space="preserve"> is a customized table with name, body part, owned number, and image displayed.</w:t>
+      </w:r>
+    </w:p>
+    <w:p>
+      <w:pPr>
+        <w:keepNext/>
+        <w:jc w:val="both"/>
+      </w:pPr>
+      <w:r>
+        <w:rPr>
+          <w:noProof/>
+        </w:rPr>
+        <w:drawing>
+          <wp:inline distT="0" distB="0" distL="0" distR="0">
+            <wp:extent cx="5753100" cy="5181600"/>
+            <wp:effectExtent l="0" t="0" r="0" b="0"/>
+            <wp:docPr id="6" name="Grafik 6"/>
+            <wp:cNvGraphicFramePr>
+              <a:graphicFrameLocks xmlns:a="http://schemas.openxmlformats.org/drawingml/2006/main" noChangeAspect="1"/>
+            </wp:cNvGraphicFramePr>
+            <a:graphic xmlns:a="http://schemas.openxmlformats.org/drawingml/2006/main">
+              <a:graphicData uri="http://schemas.openxmlformats.org/drawingml/2006/picture">
+                <pic:pic xmlns:pic="http://schemas.openxmlformats.org/drawingml/2006/picture">
+                  <pic:nvPicPr>
+                    <pic:cNvPr id="0" name="Picture 2"/>
+                    <pic:cNvPicPr>
+                      <a:picLocks noChangeAspect="1" noChangeArrowheads="1"/>
+                    </pic:cNvPicPr>
+                  </pic:nvPicPr>
+                  <pic:blipFill>
+                    <a:blip r:embed="rId13">
+                      <a:extLst>
+                        <a:ext uri="{28A0092B-C50C-407E-A947-70E740481C1C}">
+                          <a14:useLocalDpi xmlns:a14="http://schemas.microsoft.com/office/drawing/2010/main" val="0"/>
+                        </a:ext>
+                      </a:extLst>
+                    </a:blip>
+                    <a:srcRect/>
+                    <a:stretch>
+                      <a:fillRect/>
+                    </a:stretch>
+                  </pic:blipFill>
+                  <pic:spPr bwMode="auto">
+                    <a:xfrm>
+                      <a:off x="0" y="0"/>
+                      <a:ext cx="5753100" cy="5181600"/>
+                    </a:xfrm>
+                    <a:prstGeom prst="rect">
+                      <a:avLst/>
+                    </a:prstGeom>
+                    <a:noFill/>
+                    <a:ln>
+                      <a:noFill/>
+                    </a:ln>
+                  </pic:spPr>
+                </pic:pic>
+              </a:graphicData>
+            </a:graphic>
+          </wp:inline>
+        </w:drawing>
+      </w:r>
+    </w:p>
+    <w:p>
+      <w:pPr>
+        <w:pStyle w:val="Beschriftung"/>
+        <w:jc w:val="both"/>
+      </w:pPr>
+      <w:r>
+        <w:t xml:space="preserve">Figure </w:t>
+      </w:r>
+      <w:r>
+        <w:fldChar w:fldCharType="begin"/>
+      </w:r>
+      <w:r>
+        <w:instrText xml:space="preserve"> SEQ Figure \* ARABIC </w:instrText>
+      </w:r>
+      <w:r>
+        <w:fldChar w:fldCharType="separate"/>
+      </w:r>
+      <w:r>
+        <w:rPr>
+          <w:noProof/>
+        </w:rPr>
+        <w:t>6</w:t>
+      </w:r>
+      <w:r>
+        <w:fldChar w:fldCharType="end"/>
+      </w:r>
+      <w:r>
+        <w:t>: Cloths rendered in sidebar and paragraph section.</w:t>
+      </w:r>
+    </w:p>
+    <w:p>
+      <w:pPr>
+        <w:jc w:val="both"/>
+      </w:pPr>
+    </w:p>
+    <w:p>
+      <w:pPr>
+        <w:pStyle w:val="berschrift2"/>
+        <w:numPr>
+          <w:ilvl w:val="1"/>
+          <w:numId w:val="1"/>
+        </w:numPr>
+      </w:pPr>
+      <w:r>
+        <w:t>Stats tab</w:t>
+      </w:r>
+    </w:p>
+    <w:p>
+      <w:r>
+        <w:t>The stats list is managed in one single list (</w:t>
+      </w:r>
+      <w:proofErr w:type="spellStart"/>
+      <w:proofErr w:type="gramStart"/>
+      <w:r>
+        <w:rPr>
+          <w:i/>
+        </w:rPr>
+        <w:t>state.active</w:t>
+      </w:r>
+      <w:proofErr w:type="gramEnd"/>
+      <w:r>
+        <w:rPr>
+          <w:i/>
+        </w:rPr>
+        <w:t>.variables.stats</w:t>
+      </w:r>
+      <w:proofErr w:type="spellEnd"/>
+      <w:r>
+        <w:t xml:space="preserve">). A link to the stats menu as well as a stats list can be seen in </w:t>
+      </w:r>
+      <w:r>
+        <w:t>the sidebar.</w:t>
+      </w:r>
+    </w:p>
+    <w:p>
+      <w:pPr>
+        <w:keepNext/>
+      </w:pPr>
+      <w:r>
+        <w:rPr>
+          <w:noProof/>
+        </w:rPr>
+        <w:lastRenderedPageBreak/>
+        <w:drawing>
+          <wp:inline distT="0" distB="0" distL="0" distR="0">
+            <wp:extent cx="5753100" cy="2028825"/>
+            <wp:effectExtent l="0" t="0" r="0" b="0"/>
+            <wp:docPr id="9" name="Grafik 9"/>
+            <wp:cNvGraphicFramePr>
+              <a:graphicFrameLocks xmlns:a="http://schemas.openxmlformats.org/drawingml/2006/main" noChangeAspect="1"/>
+            </wp:cNvGraphicFramePr>
+            <a:graphic xmlns:a="http://schemas.openxmlformats.org/drawingml/2006/main">
+              <a:graphicData uri="http://schemas.openxmlformats.org/drawingml/2006/picture">
+                <pic:pic xmlns:pic="http://schemas.openxmlformats.org/drawingml/2006/picture">
+                  <pic:nvPicPr>
+                    <pic:cNvPr id="0" name="Picture 3"/>
+                    <pic:cNvPicPr>
+                      <a:picLocks noChangeAspect="1" noChangeArrowheads="1"/>
+                    </pic:cNvPicPr>
+                  </pic:nvPicPr>
+                  <pic:blipFill>
+                    <a:blip r:embed="rId14">
+                      <a:extLst>
+                        <a:ext uri="{28A0092B-C50C-407E-A947-70E740481C1C}">
+                          <a14:useLocalDpi xmlns:a14="http://schemas.microsoft.com/office/drawing/2010/main" val="0"/>
+                        </a:ext>
+                      </a:extLst>
+                    </a:blip>
+                    <a:srcRect/>
+                    <a:stretch>
+                      <a:fillRect/>
+                    </a:stretch>
+                  </pic:blipFill>
+                  <pic:spPr bwMode="auto">
+                    <a:xfrm>
+                      <a:off x="0" y="0"/>
+                      <a:ext cx="5753100" cy="2028825"/>
+                    </a:xfrm>
+                    <a:prstGeom prst="rect">
+                      <a:avLst/>
+                    </a:prstGeom>
+                    <a:noFill/>
+                    <a:ln>
+                      <a:noFill/>
+                    </a:ln>
+                  </pic:spPr>
+                </pic:pic>
+              </a:graphicData>
+            </a:graphic>
+          </wp:inline>
+        </w:drawing>
+      </w:r>
+    </w:p>
+    <w:p>
+      <w:pPr>
+        <w:pStyle w:val="Beschriftung"/>
+        <w:rPr>
+          <w:noProof/>
+        </w:rPr>
+      </w:pPr>
+      <w:r>
+        <w:t xml:space="preserve">Figure </w:t>
+      </w:r>
+      <w:r>
+        <w:fldChar w:fldCharType="begin"/>
+      </w:r>
+      <w:r>
+        <w:instrText xml:space="preserve"> SEQ Figure \* ARABIC </w:instrText>
+      </w:r>
+      <w:r>
+        <w:fldChar w:fldCharType="separate"/>
+      </w:r>
+      <w:r>
+        <w:rPr>
+          <w:noProof/>
+        </w:rPr>
+        <w:t>7</w:t>
+      </w:r>
+      <w:r>
+        <w:fldChar w:fldCharType="end"/>
+      </w:r>
+      <w:r>
+        <w:t>: Stats strength and intelligence are shown in sidebar</w:t>
+      </w:r>
+      <w:r>
+        <w:rPr>
+          <w:noProof/>
+        </w:rPr>
+        <w:t xml:space="preserve"> and in paragraph section.</w:t>
+      </w:r>
+    </w:p>
+    <w:p>
+      <w:r>
+        <w:t>Each stat can have the following properties:</w:t>
+      </w:r>
+    </w:p>
+    <w:p>
+      <w:pPr>
+        <w:pStyle w:val="Listenabsatz"/>
+        <w:numPr>
+          <w:ilvl w:val="0"/>
+          <w:numId w:val="6"/>
+        </w:numPr>
+      </w:pPr>
+      <w:r>
+        <w:rPr>
+          <w:i/>
+        </w:rPr>
+        <w:t>ID</w:t>
+      </w:r>
+      <w:r>
+        <w:t>: A unique identifier for each stat</w:t>
+      </w:r>
+    </w:p>
+    <w:p>
+      <w:pPr>
+        <w:pStyle w:val="Listenabsatz"/>
+        <w:numPr>
+          <w:ilvl w:val="0"/>
+          <w:numId w:val="6"/>
+        </w:numPr>
+      </w:pPr>
+      <w:r>
+        <w:rPr>
+          <w:i/>
+        </w:rPr>
+        <w:t>Name</w:t>
+      </w:r>
+      <w:r>
+        <w:t>: The stat’s name</w:t>
+      </w:r>
+    </w:p>
+    <w:p>
+      <w:pPr>
+        <w:pStyle w:val="Listenabsatz"/>
+        <w:numPr>
+          <w:ilvl w:val="0"/>
+          <w:numId w:val="6"/>
+        </w:numPr>
+      </w:pPr>
+      <w:r>
+        <w:rPr>
+          <w:i/>
+        </w:rPr>
+        <w:t>Value</w:t>
+      </w:r>
+      <w:r>
+        <w:t>: An initial value</w:t>
+      </w:r>
+    </w:p>
+    <w:p>
+      <w:pPr>
+        <w:pStyle w:val="Listenabsatz"/>
+        <w:numPr>
+          <w:ilvl w:val="0"/>
+          <w:numId w:val="6"/>
+        </w:numPr>
+      </w:pPr>
+      <w:r>
+        <w:rPr>
+          <w:i/>
+        </w:rPr>
+        <w:t>Unit</w:t>
+      </w:r>
+      <w:r>
+        <w:t>: A unit if needed</w:t>
+      </w:r>
+    </w:p>
+    <w:p>
+      <w:pPr>
+        <w:pStyle w:val="Listenabsatz"/>
+        <w:numPr>
+          <w:ilvl w:val="0"/>
+          <w:numId w:val="6"/>
+        </w:numPr>
+      </w:pPr>
+      <w:r>
+        <w:rPr>
+          <w:i/>
+        </w:rPr>
+        <w:t>Image</w:t>
+      </w:r>
+      <w:r>
+        <w:t>: The image that characterizes this stat</w:t>
+      </w:r>
+    </w:p>
+    <w:p>
+      <w:pPr>
+        <w:pStyle w:val="Listenabsatz"/>
+        <w:numPr>
+          <w:ilvl w:val="0"/>
+          <w:numId w:val="6"/>
+        </w:numPr>
+      </w:pPr>
+      <w:r>
+        <w:rPr>
+          <w:i/>
+        </w:rPr>
+        <w:t>Description</w:t>
+      </w:r>
+      <w:r>
+        <w:t>: A description</w:t>
+      </w:r>
+    </w:p>
+    <w:p>
+      <w:r>
+        <w:t>The macros used in the stats system are:</w:t>
+      </w:r>
+    </w:p>
+    <w:p>
+      <w:pPr>
+        <w:pStyle w:val="Beschriftung"/>
+        <w:keepNext/>
+      </w:pPr>
+      <w:r>
+        <w:t xml:space="preserve">Table </w:t>
+      </w:r>
+      <w:r>
+        <w:fldChar w:fldCharType="begin"/>
+      </w:r>
+      <w:r>
+        <w:instrText xml:space="preserve"> SEQ Table \* ARABIC </w:instrText>
+      </w:r>
+      <w:r>
+        <w:fldChar w:fldCharType="separate"/>
+      </w:r>
+      <w:r>
+        <w:rPr>
+          <w:noProof/>
+        </w:rPr>
+        <w:t>4</w:t>
+      </w:r>
+      <w:r>
+        <w:fldChar w:fldCharType="end"/>
+      </w:r>
+      <w:r>
+        <w:t>: Stats macros</w:t>
+      </w:r>
+    </w:p>
+    <w:tbl>
+      <w:tblPr>
+        <w:tblStyle w:val="Gitternetztabelle1hell1"/>
+        <w:tblW w:w="0" w:type="auto"/>
+        <w:tblLook w:val="04A0" w:firstRow="1" w:lastRow="0" w:firstColumn="1" w:lastColumn="0" w:noHBand="0" w:noVBand="1"/>
+      </w:tblPr>
+      <w:tblGrid>
+        <w:gridCol w:w="2518"/>
+        <w:gridCol w:w="6694"/>
+      </w:tblGrid>
+      <w:tr>
+        <w:trPr>
+          <w:cnfStyle w:val="100000000000" w:firstRow="1" w:lastRow="0" w:firstColumn="0" w:lastColumn="0" w:oddVBand="0" w:evenVBand="0" w:oddHBand="0" w:evenHBand="0" w:firstRowFirstColumn="0" w:firstRowLastColumn="0" w:lastRowFirstColumn="0" w:lastRowLastColumn="0"/>
+        </w:trPr>
+        <w:tc>
+          <w:tcPr>
+            <w:cnfStyle w:val="001000000000" w:firstRow="0" w:lastRow="0" w:firstColumn="1" w:lastColumn="0" w:oddVBand="0" w:evenVBand="0" w:oddHBand="0" w:evenHBand="0" w:firstRowFirstColumn="0" w:firstRowLastColumn="0" w:lastRowFirstColumn="0" w:lastRowLastColumn="0"/>
+            <w:tcW w:w="2518" w:type="dxa"/>
+          </w:tcPr>
+          <w:p>
+            <w:r>
+              <w:t>Name</w:t>
+            </w:r>
+          </w:p>
+        </w:tc>
+        <w:tc>
+          <w:tcPr>
+            <w:tcW w:w="6694" w:type="dxa"/>
+          </w:tcPr>
+          <w:p>
+            <w:pPr>
+              <w:cnfStyle w:val="100000000000" w:firstRow="1" w:lastRow="0" w:firstColumn="0" w:lastColumn="0" w:oddVBand="0" w:evenVBand="0" w:oddHBand="0" w:evenHBand="0" w:firstRowFirstColumn="0" w:firstRowLastColumn="0" w:lastRowFirstColumn="0" w:lastRowLastColumn="0"/>
+            </w:pPr>
+            <w:r>
+              <w:t>Description</w:t>
+            </w:r>
+          </w:p>
+        </w:tc>
+      </w:tr>
+      <w:tr>
+        <w:tc>
+          <w:tcPr>
+            <w:cnfStyle w:val="001000000000" w:firstRow="0" w:lastRow="0" w:firstColumn="1" w:lastColumn="0" w:oddVBand="0" w:evenVBand="0" w:oddHBand="0" w:evenHBand="0" w:firstRowFirstColumn="0" w:firstRowLastColumn="0" w:lastRowFirstColumn="0" w:lastRowLastColumn="0"/>
+            <w:tcW w:w="2518" w:type="dxa"/>
+          </w:tcPr>
+          <w:p>
+            <w:proofErr w:type="spellStart"/>
+            <w:r>
+              <w:t>initStats</w:t>
+            </w:r>
+            <w:proofErr w:type="spellEnd"/>
+          </w:p>
+        </w:tc>
+        <w:tc>
+          <w:tcPr>
+            <w:tcW w:w="6694" w:type="dxa"/>
+          </w:tcPr>
+          <w:p>
+            <w:pPr>
+              <w:cnfStyle w:val="000000000000" w:firstRow="0" w:lastRow="0" w:firstColumn="0" w:lastColumn="0" w:oddVBand="0" w:evenVBand="0" w:oddHBand="0" w:evenHBand="0" w:firstRowFirstColumn="0" w:firstRowLastColumn="0" w:lastRowFirstColumn="0" w:lastRowLastColumn="0"/>
+            </w:pPr>
+            <w:r>
+              <w:t>Initializes all stats.</w:t>
+            </w:r>
+          </w:p>
+        </w:tc>
+      </w:tr>
+      <w:tr>
+        <w:tc>
+          <w:tcPr>
+            <w:cnfStyle w:val="001000000000" w:firstRow="0" w:lastRow="0" w:firstColumn="1" w:lastColumn="0" w:oddVBand="0" w:evenVBand="0" w:oddHBand="0" w:evenHBand="0" w:firstRowFirstColumn="0" w:firstRowLastColumn="0" w:lastRowFirstColumn="0" w:lastRowLastColumn="0"/>
+            <w:tcW w:w="2518" w:type="dxa"/>
+          </w:tcPr>
+          <w:p>
+            <w:proofErr w:type="spellStart"/>
+            <w:r>
+              <w:t>setStats</w:t>
+            </w:r>
+            <w:proofErr w:type="spellEnd"/>
+          </w:p>
+        </w:tc>
+        <w:tc>
+          <w:tcPr>
+            <w:tcW w:w="6694" w:type="dxa"/>
+          </w:tcPr>
+          <w:p>
+            <w:pPr>
+              <w:cnfStyle w:val="000000000000" w:firstRow="0" w:lastRow="0" w:firstColumn="0" w:lastColumn="0" w:oddVBand="0" w:evenVBand="0" w:oddHBand="0" w:evenHBand="0" w:firstRowFirstColumn="0" w:firstRowLastColumn="0" w:lastRowFirstColumn="0" w:lastRowLastColumn="0"/>
+            </w:pPr>
+            <w:r>
+              <w:t>Change a stat’s value. The first parameter is the stat ID, the second parameter is the value.</w:t>
+            </w:r>
+          </w:p>
+        </w:tc>
+      </w:tr>
+      <w:tr>
+        <w:tc>
+          <w:tcPr>
+            <w:cnfStyle w:val="001000000000" w:firstRow="0" w:lastRow="0" w:firstColumn="1" w:lastColumn="0" w:oddVBand="0" w:evenVBand="0" w:oddHBand="0" w:evenHBand="0" w:firstRowFirstColumn="0" w:firstRowLastColumn="0" w:lastRowFirstColumn="0" w:lastRowLastColumn="0"/>
+            <w:tcW w:w="2518" w:type="dxa"/>
+          </w:tcPr>
+          <w:p>
+            <w:proofErr w:type="spellStart"/>
+            <w:r>
+              <w:t>g</w:t>
+            </w:r>
+            <w:r>
+              <w:t>etStats</w:t>
+            </w:r>
+            <w:proofErr w:type="spellEnd"/>
+          </w:p>
+        </w:tc>
+        <w:tc>
+          <w:tcPr>
+            <w:tcW w:w="6694" w:type="dxa"/>
+          </w:tcPr>
+          <w:p>
+            <w:pPr>
+              <w:cnfStyle w:val="000000000000" w:firstRow="0" w:lastRow="0" w:firstColumn="0" w:lastColumn="0" w:oddVBand="0" w:evenVBand="0" w:oddHBand="0" w:evenHBand="0" w:firstRowFirstColumn="0" w:firstRowLastColumn="0" w:lastRowFirstColumn="0" w:lastRowLastColumn="0"/>
+            </w:pPr>
+            <w:r>
+              <w:t>Prints a stat by a given ID (first parameter).</w:t>
+            </w:r>
+          </w:p>
+        </w:tc>
+      </w:tr>
+      <w:tr>
+        <w:tc>
+          <w:tcPr>
+            <w:cnfStyle w:val="001000000000" w:firstRow="0" w:lastRow="0" w:firstColumn="1" w:lastColumn="0" w:oddVBand="0" w:evenVBand="0" w:oddHBand="0" w:evenHBand="0" w:firstRowFirstColumn="0" w:firstRowLastColumn="0" w:lastRowFirstColumn="0" w:lastRowLastColumn="0"/>
+            <w:tcW w:w="2518" w:type="dxa"/>
+          </w:tcPr>
+          <w:p>
+            <w:proofErr w:type="spellStart"/>
+            <w:r>
+              <w:t>a</w:t>
+            </w:r>
+            <w:r>
+              <w:t>ddStats</w:t>
+            </w:r>
+            <w:proofErr w:type="spellEnd"/>
+          </w:p>
+        </w:tc>
+        <w:tc>
+          <w:tcPr>
+            <w:tcW w:w="6694" w:type="dxa"/>
+          </w:tcPr>
+          <w:p>
+            <w:pPr>
+              <w:cnfStyle w:val="000000000000" w:firstRow="0" w:lastRow="0" w:firstColumn="0" w:lastColumn="0" w:oddVBand="0" w:evenVBand="0" w:oddHBand="0" w:evenHBand="0" w:firstRowFirstColumn="0" w:firstRowLastColumn="0" w:lastRowFirstColumn="0" w:lastRowLastColumn="0"/>
+            </w:pPr>
+            <w:r>
+              <w:t>Adds a specific value (parameter 2) to a given stat (ID in parameter 1).</w:t>
+            </w:r>
+          </w:p>
+        </w:tc>
+      </w:tr>
+      <w:tr>
+        <w:tc>
+          <w:tcPr>
+            <w:cnfStyle w:val="001000000000" w:firstRow="0" w:lastRow="0" w:firstColumn="1" w:lastColumn="0" w:oddVBand="0" w:evenVBand="0" w:oddHBand="0" w:evenHBand="0" w:firstRowFirstColumn="0" w:firstRowLastColumn="0" w:lastRowFirstColumn="0" w:lastRowLastColumn="0"/>
+            <w:tcW w:w="2518" w:type="dxa"/>
+          </w:tcPr>
+          <w:p>
+            <w:r>
+              <w:t>s</w:t>
+            </w:r>
+            <w:r>
+              <w:t>tats</w:t>
+            </w:r>
+          </w:p>
+        </w:tc>
+        <w:tc>
+          <w:tcPr>
+            <w:tcW w:w="6694" w:type="dxa"/>
+          </w:tcPr>
+          <w:p>
+            <w:pPr>
+              <w:cnfStyle w:val="000000000000" w:firstRow="0" w:lastRow="0" w:firstColumn="0" w:lastColumn="0" w:oddVBand="0" w:evenVBand="0" w:oddHBand="0" w:evenHBand="0" w:firstRowFirstColumn="0" w:firstRowLastColumn="0" w:lastRowFirstColumn="0" w:lastRowLastColumn="0"/>
+            </w:pPr>
+            <w:r>
+              <w:t>Renders a stats table in the paragraph section.</w:t>
+            </w:r>
+          </w:p>
+        </w:tc>
+      </w:tr>
+      <w:tr>
+        <w:tc>
+          <w:tcPr>
+            <w:cnfStyle w:val="001000000000" w:firstRow="0" w:lastRow="0" w:firstColumn="1" w:lastColumn="0" w:oddVBand="0" w:evenVBand="0" w:oddHBand="0" w:evenHBand="0" w:firstRowFirstColumn="0" w:firstRowLastColumn="0" w:lastRowFirstColumn="0" w:lastRowLastColumn="0"/>
+            <w:tcW w:w="2518" w:type="dxa"/>
+          </w:tcPr>
+          <w:p>
+            <w:proofErr w:type="spellStart"/>
+            <w:r>
+              <w:t>statsSidebar</w:t>
+            </w:r>
+            <w:proofErr w:type="spellEnd"/>
+          </w:p>
+        </w:tc>
+        <w:tc>
+          <w:tcPr>
+            <w:tcW w:w="6694" w:type="dxa"/>
+          </w:tcPr>
+          <w:p>
+            <w:pPr>
+              <w:cnfStyle w:val="000000000000" w:firstRow="0" w:lastRow="0" w:firstColumn="0" w:lastColumn="0" w:oddVBand="0" w:evenVBand="0" w:oddHBand="0" w:evenHBand="0" w:firstRowFirstColumn="0" w:firstRowLastColumn="0" w:lastRowFirstColumn="0" w:lastRowLastColumn="0"/>
+            </w:pPr>
+            <w:r>
+              <w:t>Renders the stats list in the sidebar (just name and value)</w:t>
+            </w:r>
+          </w:p>
+        </w:tc>
+      </w:tr>
+    </w:tbl>
+    <w:p/>
+    <w:p>
+      <w:pPr>
+        <w:pStyle w:val="berschrift2"/>
+        <w:numPr>
+          <w:ilvl w:val="1"/>
+          <w:numId w:val="1"/>
+        </w:numPr>
+      </w:pPr>
+      <w:r>
+        <w:t>Daytime</w:t>
+      </w:r>
+    </w:p>
+    <w:p>
+      <w:pPr>
+        <w:jc w:val="both"/>
+      </w:pPr>
+      <w:r>
+        <w:t xml:space="preserve">The daytime tab is somewhat different since it does not </w:t>
+      </w:r>
+      <w:proofErr w:type="gramStart"/>
+      <w:r>
+        <w:t>contain</w:t>
+      </w:r>
+      <w:proofErr w:type="gramEnd"/>
+      <w:r>
+        <w:t xml:space="preserve"> individual objects. The daytime can be shown in the sidebar. The format </w:t>
+      </w:r>
+      <w:proofErr w:type="spellStart"/>
+      <w:r>
+        <w:rPr>
+          <w:i/>
+        </w:rPr>
+        <w:t>TweeFly</w:t>
+      </w:r>
+      <w:proofErr w:type="spellEnd"/>
+      <w:r>
+        <w:t xml:space="preserve"> uses can be selected in the </w:t>
+      </w:r>
+      <w:r>
+        <w:rPr>
+          <w:b/>
+        </w:rPr>
+        <w:t>Display time format</w:t>
+      </w:r>
+      <w:r>
+        <w:t xml:space="preserve"> box. The start time is the time </w:t>
+      </w:r>
+      <w:proofErr w:type="spellStart"/>
+      <w:r>
+        <w:rPr>
+          <w:i/>
+        </w:rPr>
+        <w:t>TweeFly</w:t>
+      </w:r>
+      <w:proofErr w:type="spellEnd"/>
+      <w:r>
+        <w:t xml:space="preserve"> sets when your game starts.</w:t>
+      </w:r>
+    </w:p>
+    <w:p>
+      <w:pPr>
+        <w:keepNext/>
+        <w:jc w:val="both"/>
+      </w:pPr>
+      <w:r>
+        <w:rPr>
+          <w:noProof/>
+        </w:rPr>
+        <w:lastRenderedPageBreak/>
+        <w:drawing>
+          <wp:inline distT="0" distB="0" distL="0" distR="0">
+            <wp:extent cx="5760720" cy="2142490"/>
+            <wp:effectExtent l="0" t="0" r="0" b="0"/>
+            <wp:docPr id="10" name="Grafik 10"/>
+            <wp:cNvGraphicFramePr>
+              <a:graphicFrameLocks xmlns:a="http://schemas.openxmlformats.org/drawingml/2006/main" noChangeAspect="1"/>
+            </wp:cNvGraphicFramePr>
+            <a:graphic xmlns:a="http://schemas.openxmlformats.org/drawingml/2006/main">
+              <a:graphicData uri="http://schemas.openxmlformats.org/drawingml/2006/picture">
+                <pic:pic xmlns:pic="http://schemas.openxmlformats.org/drawingml/2006/picture">
+                  <pic:nvPicPr>
+                    <pic:cNvPr id="0" name="Picture 4"/>
+                    <pic:cNvPicPr>
+                      <a:picLocks noChangeAspect="1" noChangeArrowheads="1"/>
+                    </pic:cNvPicPr>
+                  </pic:nvPicPr>
+                  <pic:blipFill>
+                    <a:blip r:embed="rId15">
+                      <a:extLst>
+                        <a:ext uri="{28A0092B-C50C-407E-A947-70E740481C1C}">
+                          <a14:useLocalDpi xmlns:a14="http://schemas.microsoft.com/office/drawing/2010/main" val="0"/>
+                        </a:ext>
+                      </a:extLst>
+                    </a:blip>
+                    <a:srcRect/>
+                    <a:stretch>
+                      <a:fillRect/>
+                    </a:stretch>
+                  </pic:blipFill>
+                  <pic:spPr bwMode="auto">
+                    <a:xfrm>
+                      <a:off x="0" y="0"/>
+                      <a:ext cx="5760720" cy="2142490"/>
+                    </a:xfrm>
+                    <a:prstGeom prst="rect">
+                      <a:avLst/>
+                    </a:prstGeom>
+                    <a:noFill/>
+                    <a:ln>
+                      <a:noFill/>
+                    </a:ln>
+                  </pic:spPr>
+                </pic:pic>
+              </a:graphicData>
+            </a:graphic>
+          </wp:inline>
+        </w:drawing>
+      </w:r>
+    </w:p>
+    <w:p>
+      <w:pPr>
+        <w:pStyle w:val="Beschriftung"/>
+        <w:jc w:val="both"/>
+      </w:pPr>
+      <w:r>
+        <w:t xml:space="preserve">Figure </w:t>
+      </w:r>
+      <w:r>
+        <w:fldChar w:fldCharType="begin"/>
+      </w:r>
+      <w:r>
+        <w:instrText xml:space="preserve"> SEQ Figure \* ARABIC </w:instrText>
+      </w:r>
+      <w:r>
+        <w:fldChar w:fldCharType="separate"/>
+      </w:r>
+      <w:r>
+        <w:rPr>
+          <w:noProof/>
+        </w:rPr>
+        <w:t>8</w:t>
+      </w:r>
+      <w:r>
+        <w:fldChar w:fldCharType="end"/>
+      </w:r>
+      <w:r>
+        <w:t>: Setting daytime and daytime format.</w:t>
+      </w:r>
+    </w:p>
+    <w:p>
+      <w:r>
+        <w:t>The macros used in the daytime system are:</w:t>
+      </w:r>
+    </w:p>
+    <w:tbl>
+      <w:tblPr>
+        <w:tblStyle w:val="Gitternetztabelle1hell1"/>
+        <w:tblW w:w="0" w:type="auto"/>
+        <w:tblLook w:val="04A0" w:firstRow="1" w:lastRow="0" w:firstColumn="1" w:lastColumn="0" w:noHBand="0" w:noVBand="1"/>
+      </w:tblPr>
+      <w:tblGrid>
+        <w:gridCol w:w="2093"/>
+        <w:gridCol w:w="7119"/>
+      </w:tblGrid>
+      <w:tr>
+        <w:trPr>
+          <w:cnfStyle w:val="100000000000" w:firstRow="1" w:lastRow="0" w:firstColumn="0" w:lastColumn="0" w:oddVBand="0" w:evenVBand="0" w:oddHBand="0" w:evenHBand="0" w:firstRowFirstColumn="0" w:firstRowLastColumn="0" w:lastRowFirstColumn="0" w:lastRowLastColumn="0"/>
+        </w:trPr>
+        <w:tc>
+          <w:tcPr>
+            <w:cnfStyle w:val="001000000000" w:firstRow="0" w:lastRow="0" w:firstColumn="1" w:lastColumn="0" w:oddVBand="0" w:evenVBand="0" w:oddHBand="0" w:evenHBand="0" w:firstRowFirstColumn="0" w:firstRowLastColumn="0" w:lastRowFirstColumn="0" w:lastRowLastColumn="0"/>
+            <w:tcW w:w="2093" w:type="dxa"/>
+          </w:tcPr>
+          <w:p>
+            <w:r>
+              <w:t>Name</w:t>
+            </w:r>
+          </w:p>
+        </w:tc>
+        <w:tc>
+          <w:tcPr>
+            <w:tcW w:w="7119" w:type="dxa"/>
+          </w:tcPr>
+          <w:p>
+            <w:pPr>
+              <w:cnfStyle w:val="100000000000" w:firstRow="1" w:lastRow="0" w:firstColumn="0" w:lastColumn="0" w:oddVBand="0" w:evenVBand="0" w:oddHBand="0" w:evenHBand="0" w:firstRowFirstColumn="0" w:firstRowLastColumn="0" w:lastRowFirstColumn="0" w:lastRowLastColumn="0"/>
+            </w:pPr>
+            <w:r>
+              <w:t>Description</w:t>
+            </w:r>
+          </w:p>
+        </w:tc>
+      </w:tr>
+      <w:tr>
+        <w:tc>
+          <w:tcPr>
+            <w:cnfStyle w:val="001000000000" w:firstRow="0" w:lastRow="0" w:firstColumn="1" w:lastColumn="0" w:oddVBand="0" w:evenVBand="0" w:oddHBand="0" w:evenHBand="0" w:firstRowFirstColumn="0" w:firstRowLastColumn="0" w:lastRowFirstColumn="0" w:lastRowLastColumn="0"/>
+            <w:tcW w:w="2093" w:type="dxa"/>
+          </w:tcPr>
+          <w:p>
+            <w:proofErr w:type="spellStart"/>
+            <w:r>
+              <w:t>initDaytime</w:t>
+            </w:r>
+            <w:proofErr w:type="spellEnd"/>
+          </w:p>
+        </w:tc>
+        <w:tc>
+          <w:tcPr>
+            <w:tcW w:w="7119" w:type="dxa"/>
+          </w:tcPr>
+          <w:p>
+            <w:pPr>
+              <w:cnfStyle w:val="000000000000" w:firstRow="0" w:lastRow="0" w:firstColumn="0" w:lastColumn="0" w:oddVBand="0" w:evenVBand="0" w:oddHBand="0" w:evenHBand="0" w:firstRowFirstColumn="0" w:firstRowLastColumn="0" w:lastRowFirstColumn="0" w:lastRowLastColumn="0"/>
+            </w:pPr>
+            <w:bookmarkStart w:id="0" w:name="_GoBack"/>
+            <w:bookmarkEnd w:id="0"/>
+          </w:p>
+        </w:tc>
+      </w:tr>
+      <w:tr>
+        <w:tc>
+          <w:tcPr>
+            <w:cnfStyle w:val="001000000000" w:firstRow="0" w:lastRow="0" w:firstColumn="1" w:lastColumn="0" w:oddVBand="0" w:evenVBand="0" w:oddHBand="0" w:evenHBand="0" w:firstRowFirstColumn="0" w:firstRowLastColumn="0" w:lastRowFirstColumn="0" w:lastRowLastColumn="0"/>
+            <w:tcW w:w="2093" w:type="dxa"/>
+          </w:tcPr>
+          <w:p>
+            <w:proofErr w:type="spellStart"/>
+            <w:r>
+              <w:t>getTime</w:t>
+            </w:r>
+            <w:proofErr w:type="spellEnd"/>
+          </w:p>
+        </w:tc>
+        <w:tc>
+          <w:tcPr>
+            <w:tcW w:w="7119" w:type="dxa"/>
+          </w:tcPr>
+          <w:p>
+            <w:pPr>
+              <w:cnfStyle w:val="000000000000" w:firstRow="0" w:lastRow="0" w:firstColumn="0" w:lastColumn="0" w:oddVBand="0" w:evenVBand="0" w:oddHBand="0" w:evenHBand="0" w:firstRowFirstColumn="0" w:firstRowLastColumn="0" w:lastRowFirstColumn="0" w:lastRowLastColumn="0"/>
+            </w:pPr>
+          </w:p>
+        </w:tc>
+      </w:tr>
+      <w:tr>
+        <w:tc>
+          <w:tcPr>
+            <w:cnfStyle w:val="001000000000" w:firstRow="0" w:lastRow="0" w:firstColumn="1" w:lastColumn="0" w:oddVBand="0" w:evenVBand="0" w:oddHBand="0" w:evenHBand="0" w:firstRowFirstColumn="0" w:firstRowLastColumn="0" w:lastRowFirstColumn="0" w:lastRowLastColumn="0"/>
+            <w:tcW w:w="2093" w:type="dxa"/>
+          </w:tcPr>
+          <w:p>
+            <w:proofErr w:type="spellStart"/>
+            <w:r>
+              <w:t>getDate</w:t>
+            </w:r>
+            <w:proofErr w:type="spellEnd"/>
+          </w:p>
+        </w:tc>
+        <w:tc>
+          <w:tcPr>
+            <w:tcW w:w="7119" w:type="dxa"/>
+          </w:tcPr>
+          <w:p>
+            <w:pPr>
+              <w:cnfStyle w:val="000000000000" w:firstRow="0" w:lastRow="0" w:firstColumn="0" w:lastColumn="0" w:oddVBand="0" w:evenVBand="0" w:oddHBand="0" w:evenHBand="0" w:firstRowFirstColumn="0" w:firstRowLastColumn="0" w:lastRowFirstColumn="0" w:lastRowLastColumn="0"/>
+            </w:pPr>
+          </w:p>
+        </w:tc>
+      </w:tr>
+      <w:tr>
+        <w:tc>
+          <w:tcPr>
+            <w:cnfStyle w:val="001000000000" w:firstRow="0" w:lastRow="0" w:firstColumn="1" w:lastColumn="0" w:oddVBand="0" w:evenVBand="0" w:oddHBand="0" w:evenHBand="0" w:firstRowFirstColumn="0" w:firstRowLastColumn="0" w:lastRowFirstColumn="0" w:lastRowLastColumn="0"/>
+            <w:tcW w:w="2093" w:type="dxa"/>
+          </w:tcPr>
+          <w:p>
+            <w:proofErr w:type="spellStart"/>
+            <w:r>
+              <w:t>getDateTime</w:t>
+            </w:r>
+            <w:proofErr w:type="spellEnd"/>
+          </w:p>
+        </w:tc>
+        <w:tc>
+          <w:tcPr>
+            <w:tcW w:w="7119" w:type="dxa"/>
+          </w:tcPr>
+          <w:p>
+            <w:pPr>
+              <w:cnfStyle w:val="000000000000" w:firstRow="0" w:lastRow="0" w:firstColumn="0" w:lastColumn="0" w:oddVBand="0" w:evenVBand="0" w:oddHBand="0" w:evenHBand="0" w:firstRowFirstColumn="0" w:firstRowLastColumn="0" w:lastRowFirstColumn="0" w:lastRowLastColumn="0"/>
+            </w:pPr>
+          </w:p>
+        </w:tc>
+      </w:tr>
+      <w:tr>
+        <w:tc>
+          <w:tcPr>
+            <w:cnfStyle w:val="001000000000" w:firstRow="0" w:lastRow="0" w:firstColumn="1" w:lastColumn="0" w:oddVBand="0" w:evenVBand="0" w:oddHBand="0" w:evenHBand="0" w:firstRowFirstColumn="0" w:firstRowLastColumn="0" w:lastRowFirstColumn="0" w:lastRowLastColumn="0"/>
+            <w:tcW w:w="2093" w:type="dxa"/>
+          </w:tcPr>
+          <w:p>
+            <w:proofErr w:type="spellStart"/>
+            <w:r>
+              <w:t>getTimeOfDay</w:t>
+            </w:r>
+            <w:proofErr w:type="spellEnd"/>
+          </w:p>
+        </w:tc>
+        <w:tc>
+          <w:tcPr>
+            <w:tcW w:w="7119" w:type="dxa"/>
+          </w:tcPr>
+          <w:p>
+            <w:pPr>
+              <w:cnfStyle w:val="000000000000" w:firstRow="0" w:lastRow="0" w:firstColumn="0" w:lastColumn="0" w:oddVBand="0" w:evenVBand="0" w:oddHBand="0" w:evenHBand="0" w:firstRowFirstColumn="0" w:firstRowLastColumn="0" w:lastRowFirstColumn="0" w:lastRowLastColumn="0"/>
+            </w:pPr>
+          </w:p>
+        </w:tc>
+      </w:tr>
+      <w:tr>
+        <w:tc>
+          <w:tcPr>
+            <w:cnfStyle w:val="001000000000" w:firstRow="0" w:lastRow="0" w:firstColumn="1" w:lastColumn="0" w:oddVBand="0" w:evenVBand="0" w:oddHBand="0" w:evenHBand="0" w:firstRowFirstColumn="0" w:firstRowLastColumn="0" w:lastRowFirstColumn="0" w:lastRowLastColumn="0"/>
+            <w:tcW w:w="2093" w:type="dxa"/>
+          </w:tcPr>
+          <w:p>
+            <w:proofErr w:type="spellStart"/>
+            <w:r>
+              <w:t>setTime</w:t>
+            </w:r>
+            <w:proofErr w:type="spellEnd"/>
+          </w:p>
+        </w:tc>
+        <w:tc>
+          <w:tcPr>
+            <w:tcW w:w="7119" w:type="dxa"/>
+          </w:tcPr>
+          <w:p>
+            <w:pPr>
+              <w:cnfStyle w:val="000000000000" w:firstRow="0" w:lastRow="0" w:firstColumn="0" w:lastColumn="0" w:oddVBand="0" w:evenVBand="0" w:oddHBand="0" w:evenHBand="0" w:firstRowFirstColumn="0" w:firstRowLastColumn="0" w:lastRowFirstColumn="0" w:lastRowLastColumn="0"/>
+            </w:pPr>
+          </w:p>
+        </w:tc>
+      </w:tr>
+      <w:tr>
+        <w:tc>
+          <w:tcPr>
+            <w:cnfStyle w:val="001000000000" w:firstRow="0" w:lastRow="0" w:firstColumn="1" w:lastColumn="0" w:oddVBand="0" w:evenVBand="0" w:oddHBand="0" w:evenHBand="0" w:firstRowFirstColumn="0" w:firstRowLastColumn="0" w:lastRowFirstColumn="0" w:lastRowLastColumn="0"/>
+            <w:tcW w:w="2093" w:type="dxa"/>
+          </w:tcPr>
+          <w:p>
+            <w:proofErr w:type="spellStart"/>
+            <w:r>
+              <w:t>setDate</w:t>
+            </w:r>
+            <w:proofErr w:type="spellEnd"/>
+          </w:p>
+        </w:tc>
+        <w:tc>
+          <w:tcPr>
+            <w:tcW w:w="7119" w:type="dxa"/>
+          </w:tcPr>
+          <w:p>
+            <w:pPr>
+              <w:cnfStyle w:val="000000000000" w:firstRow="0" w:lastRow="0" w:firstColumn="0" w:lastColumn="0" w:oddVBand="0" w:evenVBand="0" w:oddHBand="0" w:evenHBand="0" w:firstRowFirstColumn="0" w:firstRowLastColumn="0" w:lastRowFirstColumn="0" w:lastRowLastColumn="0"/>
+            </w:pPr>
+          </w:p>
+        </w:tc>
+      </w:tr>
+      <w:tr>
+        <w:tc>
+          <w:tcPr>
+            <w:cnfStyle w:val="001000000000" w:firstRow="0" w:lastRow="0" w:firstColumn="1" w:lastColumn="0" w:oddVBand="0" w:evenVBand="0" w:oddHBand="0" w:evenHBand="0" w:firstRowFirstColumn="0" w:firstRowLastColumn="0" w:lastRowFirstColumn="0" w:lastRowLastColumn="0"/>
+            <w:tcW w:w="2093" w:type="dxa"/>
+          </w:tcPr>
+          <w:p>
+            <w:proofErr w:type="spellStart"/>
+            <w:r>
+              <w:t>setDateTime</w:t>
+            </w:r>
+            <w:proofErr w:type="spellEnd"/>
+          </w:p>
+        </w:tc>
+        <w:tc>
+          <w:tcPr>
+            <w:tcW w:w="7119" w:type="dxa"/>
+          </w:tcPr>
+          <w:p>
+            <w:pPr>
+              <w:cnfStyle w:val="000000000000" w:firstRow="0" w:lastRow="0" w:firstColumn="0" w:lastColumn="0" w:oddVBand="0" w:evenVBand="0" w:oddHBand="0" w:evenHBand="0" w:firstRowFirstColumn="0" w:firstRowLastColumn="0" w:lastRowFirstColumn="0" w:lastRowLastColumn="0"/>
+            </w:pPr>
+          </w:p>
+        </w:tc>
+      </w:tr>
+      <w:tr>
+        <w:tc>
+          <w:tcPr>
+            <w:cnfStyle w:val="001000000000" w:firstRow="0" w:lastRow="0" w:firstColumn="1" w:lastColumn="0" w:oddVBand="0" w:evenVBand="0" w:oddHBand="0" w:evenHBand="0" w:firstRowFirstColumn="0" w:firstRowLastColumn="0" w:lastRowFirstColumn="0" w:lastRowLastColumn="0"/>
+            <w:tcW w:w="2093" w:type="dxa"/>
+          </w:tcPr>
+          <w:p>
+            <w:proofErr w:type="spellStart"/>
+            <w:r>
+              <w:t>addTimeInMinutes</w:t>
+            </w:r>
+            <w:proofErr w:type="spellEnd"/>
+          </w:p>
+        </w:tc>
+        <w:tc>
+          <w:tcPr>
+            <w:tcW w:w="7119" w:type="dxa"/>
+          </w:tcPr>
+          <w:p>
+            <w:pPr>
+              <w:cnfStyle w:val="000000000000" w:firstRow="0" w:lastRow="0" w:firstColumn="0" w:lastColumn="0" w:oddVBand="0" w:evenVBand="0" w:oddHBand="0" w:evenHBand="0" w:firstRowFirstColumn="0" w:firstRowLastColumn="0" w:lastRowFirstColumn="0" w:lastRowLastColumn="0"/>
+            </w:pPr>
+          </w:p>
+        </w:tc>
+      </w:tr>
+      <w:tr>
+        <w:tc>
+          <w:tcPr>
+            <w:cnfStyle w:val="001000000000" w:firstRow="0" w:lastRow="0" w:firstColumn="1" w:lastColumn="0" w:oddVBand="0" w:evenVBand="0" w:oddHBand="0" w:evenHBand="0" w:firstRowFirstColumn="0" w:firstRowLastColumn="0" w:lastRowFirstColumn="0" w:lastRowLastColumn="0"/>
+            <w:tcW w:w="2093" w:type="dxa"/>
+          </w:tcPr>
+          <w:p>
+            <w:proofErr w:type="spellStart"/>
+            <w:r>
+              <w:t>addTimeInDays</w:t>
+            </w:r>
+            <w:proofErr w:type="spellEnd"/>
+          </w:p>
+        </w:tc>
+        <w:tc>
+          <w:tcPr>
+            <w:tcW w:w="7119" w:type="dxa"/>
+          </w:tcPr>
+          <w:p>
+            <w:pPr>
+              <w:cnfStyle w:val="000000000000" w:firstRow="0" w:lastRow="0" w:firstColumn="0" w:lastColumn="0" w:oddVBand="0" w:evenVBand="0" w:oddHBand="0" w:evenHBand="0" w:firstRowFirstColumn="0" w:firstRowLastColumn="0" w:lastRowFirstColumn="0" w:lastRowLastColumn="0"/>
+            </w:pPr>
+          </w:p>
+        </w:tc>
+      </w:tr>
+    </w:tbl>
+    <w:p/>
     <w:p>
       <w:pPr>
         <w:jc w:val="both"/>
@@ -4027,6 +4997,92 @@
 <file path=word/numbering.xml><?xml version="1.0" encoding="utf-8"?>
 <w:numbering xmlns:wpc="http://schemas.microsoft.com/office/word/2010/wordprocessingCanvas" xmlns:cx="http://schemas.microsoft.com/office/drawing/2014/chartex" xmlns:cx1="http://schemas.microsoft.com/office/drawing/2015/9/8/chartex" xmlns:cx2="http://schemas.microsoft.com/office/drawing/2015/10/21/chartex" xmlns:cx3="http://schemas.microsoft.com/office/drawing/2016/5/9/chartex" xmlns:cx4="http://schemas.microsoft.com/office/drawing/2016/5/10/chartex" xmlns:cx5="http://schemas.microsoft.com/office/drawing/2016/5/11/chartex" xmlns:cx6="http://schemas.microsoft.com/office/drawing/2016/5/12/chartex" xmlns:cx7="http://schemas.microsoft.com/office/drawing/2016/5/13/chartex" xmlns:cx8="http://schemas.microsoft.com/office/drawing/2016/5/14/chartex" xmlns:mc="http://schemas.openxmlformats.org/markup-compatibility/2006" xmlns:aink="http://schemas.microsoft.com/office/drawing/2016/ink" xmlns:am3d="http://schemas.microsoft.com/office/drawing/2017/model3d" xmlns:o="urn:schemas-microsoft-com:office:office" xmlns:r="http://schemas.openxmlformats.org/officeDocument/2006/relationships" xmlns:m="http://schemas.openxmlformats.org/officeDocument/2006/math" xmlns:v="urn:schemas-microsoft-com:vml" xmlns:wp14="http://schemas.microsoft.com/office/word/2010/wordprocessingDrawing" xmlns:wp="http://schemas.openxmlformats.org/drawingml/2006/wordprocessingDrawing" xmlns:w10="urn:schemas-microsoft-com:office:word" xmlns:w="http://schemas.openxmlformats.org/wordprocessingml/2006/main" xmlns:w14="http://schemas.microsoft.com/office/word/2010/wordml" xmlns:w15="http://schemas.microsoft.com/office/word/2012/wordml" xmlns:w16cid="http://schemas.microsoft.com/office/word/2016/wordml/cid" xmlns:w16se="http://schemas.microsoft.com/office/word/2015/wordml/symex" xmlns:wpg="http://schemas.microsoft.com/office/word/2010/wordprocessingGroup" xmlns:wpi="http://schemas.microsoft.com/office/word/2010/wordprocessingInk" xmlns:wne="http://schemas.microsoft.com/office/word/2006/wordml" xmlns:wps="http://schemas.microsoft.com/office/word/2010/wordprocessingShape" mc:Ignorable="w14 w15 w16se w16cid wp14">
   <w:abstractNum w:abstractNumId="0" w15:restartNumberingAfterBreak="0">
+    <w:nsid w:val="023B346C"/>
+    <w:multiLevelType w:val="hybridMultilevel"/>
+    <w:tmpl w:val="A2204B04"/>
+    <w:lvl w:ilvl="0" w:tplc="0407000F">
+      <w:start w:val="1"/>
+      <w:numFmt w:val="decimal"/>
+      <w:lvlText w:val="%1."/>
+      <w:lvlJc w:val="left"/>
+      <w:pPr>
+        <w:ind w:left="720" w:hanging="360"/>
+      </w:pPr>
+    </w:lvl>
+    <w:lvl w:ilvl="1" w:tplc="04070019" w:tentative="1">
+      <w:start w:val="1"/>
+      <w:numFmt w:val="lowerLetter"/>
+      <w:lvlText w:val="%2."/>
+      <w:lvlJc w:val="left"/>
+      <w:pPr>
+        <w:ind w:left="1440" w:hanging="360"/>
+      </w:pPr>
+    </w:lvl>
+    <w:lvl w:ilvl="2" w:tplc="0407001B" w:tentative="1">
+      <w:start w:val="1"/>
+      <w:numFmt w:val="lowerRoman"/>
+      <w:lvlText w:val="%3."/>
+      <w:lvlJc w:val="right"/>
+      <w:pPr>
+        <w:ind w:left="2160" w:hanging="180"/>
+      </w:pPr>
+    </w:lvl>
+    <w:lvl w:ilvl="3" w:tplc="0407000F" w:tentative="1">
+      <w:start w:val="1"/>
+      <w:numFmt w:val="decimal"/>
+      <w:lvlText w:val="%4."/>
+      <w:lvlJc w:val="left"/>
+      <w:pPr>
+        <w:ind w:left="2880" w:hanging="360"/>
+      </w:pPr>
+    </w:lvl>
+    <w:lvl w:ilvl="4" w:tplc="04070019" w:tentative="1">
+      <w:start w:val="1"/>
+      <w:numFmt w:val="lowerLetter"/>
+      <w:lvlText w:val="%5."/>
+      <w:lvlJc w:val="left"/>
+      <w:pPr>
+        <w:ind w:left="3600" w:hanging="360"/>
+      </w:pPr>
+    </w:lvl>
+    <w:lvl w:ilvl="5" w:tplc="0407001B" w:tentative="1">
+      <w:start w:val="1"/>
+      <w:numFmt w:val="lowerRoman"/>
+      <w:lvlText w:val="%6."/>
+      <w:lvlJc w:val="right"/>
+      <w:pPr>
+        <w:ind w:left="4320" w:hanging="180"/>
+      </w:pPr>
+    </w:lvl>
+    <w:lvl w:ilvl="6" w:tplc="0407000F" w:tentative="1">
+      <w:start w:val="1"/>
+      <w:numFmt w:val="decimal"/>
+      <w:lvlText w:val="%7."/>
+      <w:lvlJc w:val="left"/>
+      <w:pPr>
+        <w:ind w:left="5040" w:hanging="360"/>
+      </w:pPr>
+    </w:lvl>
+    <w:lvl w:ilvl="7" w:tplc="04070019" w:tentative="1">
+      <w:start w:val="1"/>
+      <w:numFmt w:val="lowerLetter"/>
+      <w:lvlText w:val="%8."/>
+      <w:lvlJc w:val="left"/>
+      <w:pPr>
+        <w:ind w:left="5760" w:hanging="360"/>
+      </w:pPr>
+    </w:lvl>
+    <w:lvl w:ilvl="8" w:tplc="0407001B" w:tentative="1">
+      <w:start w:val="1"/>
+      <w:numFmt w:val="lowerRoman"/>
+      <w:lvlText w:val="%9."/>
+      <w:lvlJc w:val="right"/>
+      <w:pPr>
+        <w:ind w:left="6480" w:hanging="180"/>
+      </w:pPr>
+    </w:lvl>
+  </w:abstractNum>
+  <w:abstractNum w:abstractNumId="1" w15:restartNumberingAfterBreak="0">
     <w:nsid w:val="07FF0535"/>
     <w:multiLevelType w:val="hybridMultilevel"/>
     <w:tmpl w:val="E07EC572"/>
@@ -4112,7 +5168,7 @@
       </w:pPr>
     </w:lvl>
   </w:abstractNum>
-  <w:abstractNum w:abstractNumId="1" w15:restartNumberingAfterBreak="0">
+  <w:abstractNum w:abstractNumId="2" w15:restartNumberingAfterBreak="0">
     <w:nsid w:val="2D345FB5"/>
     <w:multiLevelType w:val="hybridMultilevel"/>
     <w:tmpl w:val="01265438"/>
@@ -4224,7 +5280,7 @@
       </w:rPr>
     </w:lvl>
   </w:abstractNum>
-  <w:abstractNum w:abstractNumId="2" w15:restartNumberingAfterBreak="0">
+  <w:abstractNum w:abstractNumId="3" w15:restartNumberingAfterBreak="0">
     <w:nsid w:val="2EC5745B"/>
     <w:multiLevelType w:val="hybridMultilevel"/>
     <w:tmpl w:val="20129F36"/>
@@ -4336,10 +5392,10 @@
       </w:rPr>
     </w:lvl>
   </w:abstractNum>
-  <w:abstractNum w:abstractNumId="3" w15:restartNumberingAfterBreak="0">
+  <w:abstractNum w:abstractNumId="4" w15:restartNumberingAfterBreak="0">
     <w:nsid w:val="5E0366F1"/>
     <w:multiLevelType w:val="hybridMultilevel"/>
-    <w:tmpl w:val="3416B1B4"/>
+    <w:tmpl w:val="B29455FC"/>
     <w:lvl w:ilvl="0" w:tplc="0407000F">
       <w:start w:val="1"/>
       <w:numFmt w:val="decimal"/>
@@ -4352,7 +5408,7 @@
         <w:rFonts w:hint="default"/>
       </w:rPr>
     </w:lvl>
-    <w:lvl w:ilvl="1" w:tplc="04070019" w:tentative="1">
+    <w:lvl w:ilvl="1" w:tplc="04070019">
       <w:start w:val="1"/>
       <w:numFmt w:val="lowerLetter"/>
       <w:lvlText w:val="%2."/>
@@ -4425,7 +5481,7 @@
       </w:pPr>
     </w:lvl>
   </w:abstractNum>
-  <w:abstractNum w:abstractNumId="4" w15:restartNumberingAfterBreak="0">
+  <w:abstractNum w:abstractNumId="5" w15:restartNumberingAfterBreak="0">
     <w:nsid w:val="64002512"/>
     <w:multiLevelType w:val="hybridMultilevel"/>
     <w:tmpl w:val="B73616D4"/>
@@ -4516,10 +5572,10 @@
       </w:pPr>
     </w:lvl>
   </w:abstractNum>
-  <w:abstractNum w:abstractNumId="5" w15:restartNumberingAfterBreak="0">
+  <w:abstractNum w:abstractNumId="6" w15:restartNumberingAfterBreak="0">
     <w:nsid w:val="77C168C9"/>
     <w:multiLevelType w:val="hybridMultilevel"/>
-    <w:tmpl w:val="3EA46568"/>
+    <w:tmpl w:val="375AD78C"/>
     <w:lvl w:ilvl="0" w:tplc="0407000F">
       <w:start w:val="1"/>
       <w:numFmt w:val="decimal"/>
@@ -4605,22 +5661,25 @@
     </w:lvl>
   </w:abstractNum>
   <w:num w:numId="1">
+    <w:abstractNumId w:val="6"/>
+  </w:num>
+  <w:num w:numId="2">
+    <w:abstractNumId w:val="2"/>
+  </w:num>
+  <w:num w:numId="3">
+    <w:abstractNumId w:val="4"/>
+  </w:num>
+  <w:num w:numId="4">
+    <w:abstractNumId w:val="1"/>
+  </w:num>
+  <w:num w:numId="5">
     <w:abstractNumId w:val="5"/>
   </w:num>
-  <w:num w:numId="2">
-    <w:abstractNumId w:val="1"/>
-  </w:num>
-  <w:num w:numId="3">
+  <w:num w:numId="6">
     <w:abstractNumId w:val="3"/>
   </w:num>
-  <w:num w:numId="4">
+  <w:num w:numId="7">
     <w:abstractNumId w:val="0"/>
-  </w:num>
-  <w:num w:numId="5">
-    <w:abstractNumId w:val="4"/>
-  </w:num>
-  <w:num w:numId="6">
-    <w:abstractNumId w:val="2"/>
   </w:num>
 </w:numbering>
 </file>
@@ -4797,7 +5856,7 @@
     <w:lsdException w:name="Table Web 2" w:semiHidden="1" w:unhideWhenUsed="1"/>
     <w:lsdException w:name="Table Web 3" w:semiHidden="1" w:unhideWhenUsed="1"/>
     <w:lsdException w:name="Balloon Text" w:semiHidden="1" w:unhideWhenUsed="1"/>
-    <w:lsdException w:name="Table Grid" w:semiHidden="1" w:uiPriority="39" w:unhideWhenUsed="1"/>
+    <w:lsdException w:name="Table Grid" w:uiPriority="39"/>
     <w:lsdException w:name="Table Theme" w:semiHidden="1" w:unhideWhenUsed="1"/>
     <w:lsdException w:name="Placeholder Text" w:semiHidden="1"/>
     <w:lsdException w:name="No Spacing" w:uiPriority="1" w:qFormat="1"/>
@@ -5823,7 +6882,7 @@
 </file>
 
 <file path=customXml/itemProps1.xml><?xml version="1.0" encoding="utf-8"?>
-<ds:datastoreItem xmlns:ds="http://schemas.openxmlformats.org/officeDocument/2006/customXml" ds:itemID="{A12BFE63-800B-4716-8002-59607EA70B4D}">
+<ds:datastoreItem xmlns:ds="http://schemas.openxmlformats.org/officeDocument/2006/customXml" ds:itemID="{7E1379A6-83D5-40BC-8B49-5FE272DC9CF7}">
   <ds:schemaRefs>
     <ds:schemaRef ds:uri="http://schemas.openxmlformats.org/officeDocument/2006/bibliography"/>
   </ds:schemaRefs>

</xml_diff>

<commit_message>
A lot of bugfixes.
</commit_message>
<xml_diff>
--- a/Manual/TweeFly Documentation.docx
+++ b/Manual/TweeFly Documentation.docx
@@ -1,6 +1,6 @@
 
 <file path=word/document.xml><?xml version="1.0" encoding="utf-8"?>
-<w:document xmlns:ve="http://schemas.openxmlformats.org/markup-compatibility/2006" xmlns:o="urn:schemas-microsoft-com:office:office" xmlns:r="http://schemas.openxmlformats.org/officeDocument/2006/relationships" xmlns:m="http://schemas.openxmlformats.org/officeDocument/2006/math" xmlns:v="urn:schemas-microsoft-com:vml" xmlns:wp="http://schemas.openxmlformats.org/drawingml/2006/wordprocessingDrawing" xmlns:w10="urn:schemas-microsoft-com:office:word" xmlns:w="http://schemas.openxmlformats.org/wordprocessingml/2006/main" xmlns:wne="http://schemas.microsoft.com/office/word/2006/wordml">
+<w:document xmlns:wpc="http://schemas.microsoft.com/office/word/2010/wordprocessingCanvas" xmlns:cx="http://schemas.microsoft.com/office/drawing/2014/chartex" xmlns:cx1="http://schemas.microsoft.com/office/drawing/2015/9/8/chartex" xmlns:cx2="http://schemas.microsoft.com/office/drawing/2015/10/21/chartex" xmlns:cx3="http://schemas.microsoft.com/office/drawing/2016/5/9/chartex" xmlns:cx4="http://schemas.microsoft.com/office/drawing/2016/5/10/chartex" xmlns:cx5="http://schemas.microsoft.com/office/drawing/2016/5/11/chartex" xmlns:cx6="http://schemas.microsoft.com/office/drawing/2016/5/12/chartex" xmlns:cx7="http://schemas.microsoft.com/office/drawing/2016/5/13/chartex" xmlns:cx8="http://schemas.microsoft.com/office/drawing/2016/5/14/chartex" xmlns:mc="http://schemas.openxmlformats.org/markup-compatibility/2006" xmlns:aink="http://schemas.microsoft.com/office/drawing/2016/ink" xmlns:am3d="http://schemas.microsoft.com/office/drawing/2017/model3d" xmlns:o="urn:schemas-microsoft-com:office:office" xmlns:r="http://schemas.openxmlformats.org/officeDocument/2006/relationships" xmlns:m="http://schemas.openxmlformats.org/officeDocument/2006/math" xmlns:v="urn:schemas-microsoft-com:vml" xmlns:wp14="http://schemas.microsoft.com/office/word/2010/wordprocessingDrawing" xmlns:wp="http://schemas.openxmlformats.org/drawingml/2006/wordprocessingDrawing" xmlns:w10="urn:schemas-microsoft-com:office:word" xmlns:w="http://schemas.openxmlformats.org/wordprocessingml/2006/main" xmlns:w14="http://schemas.microsoft.com/office/word/2010/wordml" xmlns:w15="http://schemas.microsoft.com/office/word/2012/wordml" xmlns:w16cid="http://schemas.microsoft.com/office/word/2016/wordml/cid" xmlns:w16se="http://schemas.microsoft.com/office/word/2015/wordml/symex" xmlns:wpg="http://schemas.microsoft.com/office/word/2010/wordprocessingGroup" xmlns:wpi="http://schemas.microsoft.com/office/word/2010/wordprocessingInk" xmlns:wne="http://schemas.microsoft.com/office/word/2006/wordml" xmlns:wps="http://schemas.microsoft.com/office/word/2010/wordprocessingShape" mc:Ignorable="w14 w15 w16se w16cid wp14">
   <w:body>
     <w:p>
       <w:pPr>
@@ -31,7 +31,7 @@
                     <a:blip r:embed="rId6" cstate="print">
                       <a:extLst>
                         <a:ext uri="{28A0092B-C50C-407E-A947-70E740481C1C}">
-                          <a14:useLocalDpi xmlns="" xmlns:wpc="http://schemas.microsoft.com/office/word/2010/wordprocessingCanvas" xmlns:cx="http://schemas.microsoft.com/office/drawing/2014/chartex" xmlns:cx1="http://schemas.microsoft.com/office/drawing/2015/9/8/chartex" xmlns:cx2="http://schemas.microsoft.com/office/drawing/2015/10/21/chartex" xmlns:cx3="http://schemas.microsoft.com/office/drawing/2016/5/9/chartex" xmlns:cx4="http://schemas.microsoft.com/office/drawing/2016/5/10/chartex" xmlns:cx5="http://schemas.microsoft.com/office/drawing/2016/5/11/chartex" xmlns:cx6="http://schemas.microsoft.com/office/drawing/2016/5/12/chartex" xmlns:cx7="http://schemas.microsoft.com/office/drawing/2016/5/13/chartex" xmlns:cx8="http://schemas.microsoft.com/office/drawing/2016/5/14/chartex" xmlns:mc="http://schemas.openxmlformats.org/markup-compatibility/2006" xmlns:aink="http://schemas.microsoft.com/office/drawing/2016/ink" xmlns:am3d="http://schemas.microsoft.com/office/drawing/2017/model3d" xmlns:o="urn:schemas-microsoft-com:office:office" xmlns:v="urn:schemas-microsoft-com:vml" xmlns:wp14="http://schemas.microsoft.com/office/word/2010/wordprocessingDrawing" xmlns:w10="urn:schemas-microsoft-com:office:word" xmlns:w="http://schemas.openxmlformats.org/wordprocessingml/2006/main" xmlns:w14="http://schemas.microsoft.com/office/word/2010/wordml" xmlns:w15="http://schemas.microsoft.com/office/word/2012/wordml" xmlns:w16cid="http://schemas.microsoft.com/office/word/2016/wordml/cid" xmlns:w16se="http://schemas.microsoft.com/office/word/2015/wordml/symex" xmlns:wpg="http://schemas.microsoft.com/office/word/2010/wordprocessingGroup" xmlns:wpi="http://schemas.microsoft.com/office/word/2010/wordprocessingInk" xmlns:wps="http://schemas.microsoft.com/office/word/2010/wordprocessingShape" xmlns:a14="http://schemas.microsoft.com/office/drawing/2010/main" val="0"/>
+                          <a14:useLocalDpi xmlns:a14="http://schemas.microsoft.com/office/drawing/2010/main" val="0"/>
                         </a:ext>
                       </a:extLst>
                     </a:blip>
@@ -276,7 +276,7 @@
       <w:tblPr>
         <w:tblStyle w:val="Gitternetztabelle31"/>
         <w:tblW w:w="0" w:type="auto"/>
-        <w:tblLook w:val="04A0"/>
+        <w:tblLook w:val="04A0" w:firstRow="1" w:lastRow="0" w:firstColumn="1" w:lastColumn="0" w:noHBand="0" w:noVBand="1"/>
       </w:tblPr>
       <w:tblGrid>
         <w:gridCol w:w="3020"/>
@@ -285,11 +285,11 @@
       </w:tblGrid>
       <w:tr>
         <w:trPr>
-          <w:cnfStyle w:val="100000000000"/>
+          <w:cnfStyle w:val="100000000000" w:firstRow="1" w:lastRow="0" w:firstColumn="0" w:lastColumn="0" w:oddVBand="0" w:evenVBand="0" w:oddHBand="0" w:evenHBand="0" w:firstRowFirstColumn="0" w:firstRowLastColumn="0" w:lastRowFirstColumn="0" w:lastRowLastColumn="0"/>
         </w:trPr>
         <w:tc>
           <w:tcPr>
-            <w:cnfStyle w:val="001000000100"/>
+            <w:cnfStyle w:val="001000000100" w:firstRow="0" w:lastRow="0" w:firstColumn="1" w:lastColumn="0" w:oddVBand="0" w:evenVBand="0" w:oddHBand="0" w:evenHBand="0" w:firstRowFirstColumn="1" w:firstRowLastColumn="0" w:lastRowFirstColumn="0" w:lastRowLastColumn="0"/>
             <w:tcW w:w="3020" w:type="dxa"/>
           </w:tcPr>
           <w:p>
@@ -308,7 +308,7 @@
           <w:p>
             <w:pPr>
               <w:jc w:val="both"/>
-              <w:cnfStyle w:val="100000000000"/>
+              <w:cnfStyle w:val="100000000000" w:firstRow="1" w:lastRow="0" w:firstColumn="0" w:lastColumn="0" w:oddVBand="0" w:evenVBand="0" w:oddHBand="0" w:evenHBand="0" w:firstRowFirstColumn="0" w:firstRowLastColumn="0" w:lastRowFirstColumn="0" w:lastRowLastColumn="0"/>
             </w:pPr>
             <w:r>
               <w:t>Free version</w:t>
@@ -322,7 +322,7 @@
           <w:p>
             <w:pPr>
               <w:jc w:val="both"/>
-              <w:cnfStyle w:val="100000000000"/>
+              <w:cnfStyle w:val="100000000000" w:firstRow="1" w:lastRow="0" w:firstColumn="0" w:lastColumn="0" w:oddVBand="0" w:evenVBand="0" w:oddHBand="0" w:evenHBand="0" w:firstRowFirstColumn="0" w:firstRowLastColumn="0" w:lastRowFirstColumn="0" w:lastRowLastColumn="0"/>
             </w:pPr>
             <w:r>
               <w:t>Professional version</w:t>
@@ -332,11 +332,11 @@
       </w:tr>
       <w:tr>
         <w:trPr>
-          <w:cnfStyle w:val="000000100000"/>
+          <w:cnfStyle w:val="000000100000" w:firstRow="0" w:lastRow="0" w:firstColumn="0" w:lastColumn="0" w:oddVBand="0" w:evenVBand="0" w:oddHBand="1" w:evenHBand="0" w:firstRowFirstColumn="0" w:firstRowLastColumn="0" w:lastRowFirstColumn="0" w:lastRowLastColumn="0"/>
         </w:trPr>
         <w:tc>
           <w:tcPr>
-            <w:cnfStyle w:val="001000000000"/>
+            <w:cnfStyle w:val="001000000000" w:firstRow="0" w:lastRow="0" w:firstColumn="1" w:lastColumn="0" w:oddVBand="0" w:evenVBand="0" w:oddHBand="0" w:evenHBand="0" w:firstRowFirstColumn="0" w:firstRowLastColumn="0" w:lastRowFirstColumn="0" w:lastRowLastColumn="0"/>
             <w:tcW w:w="3020" w:type="dxa"/>
           </w:tcPr>
           <w:p>
@@ -355,7 +355,7 @@
           <w:p>
             <w:pPr>
               <w:jc w:val="both"/>
-              <w:cnfStyle w:val="000000100000"/>
+              <w:cnfStyle w:val="000000100000" w:firstRow="0" w:lastRow="0" w:firstColumn="0" w:lastColumn="0" w:oddVBand="0" w:evenVBand="0" w:oddHBand="1" w:evenHBand="0" w:firstRowFirstColumn="0" w:firstRowLastColumn="0" w:lastRowFirstColumn="0" w:lastRowLastColumn="0"/>
             </w:pPr>
             <w:r>
               <w:t>X</w:t>
@@ -369,7 +369,7 @@
           <w:p>
             <w:pPr>
               <w:jc w:val="both"/>
-              <w:cnfStyle w:val="000000100000"/>
+              <w:cnfStyle w:val="000000100000" w:firstRow="0" w:lastRow="0" w:firstColumn="0" w:lastColumn="0" w:oddVBand="0" w:evenVBand="0" w:oddHBand="1" w:evenHBand="0" w:firstRowFirstColumn="0" w:firstRowLastColumn="0" w:lastRowFirstColumn="0" w:lastRowLastColumn="0"/>
             </w:pPr>
             <w:r>
               <w:t>X</w:t>
@@ -380,7 +380,7 @@
       <w:tr>
         <w:tc>
           <w:tcPr>
-            <w:cnfStyle w:val="001000000000"/>
+            <w:cnfStyle w:val="001000000000" w:firstRow="0" w:lastRow="0" w:firstColumn="1" w:lastColumn="0" w:oddVBand="0" w:evenVBand="0" w:oddHBand="0" w:evenHBand="0" w:firstRowFirstColumn="0" w:firstRowLastColumn="0" w:lastRowFirstColumn="0" w:lastRowLastColumn="0"/>
             <w:tcW w:w="3020" w:type="dxa"/>
           </w:tcPr>
           <w:p>
@@ -399,7 +399,7 @@
           <w:p>
             <w:pPr>
               <w:jc w:val="both"/>
-              <w:cnfStyle w:val="000000000000"/>
+              <w:cnfStyle w:val="000000000000" w:firstRow="0" w:lastRow="0" w:firstColumn="0" w:lastColumn="0" w:oddVBand="0" w:evenVBand="0" w:oddHBand="0" w:evenHBand="0" w:firstRowFirstColumn="0" w:firstRowLastColumn="0" w:lastRowFirstColumn="0" w:lastRowLastColumn="0"/>
             </w:pPr>
             <w:r>
               <w:t>X</w:t>
@@ -413,7 +413,7 @@
           <w:p>
             <w:pPr>
               <w:jc w:val="both"/>
-              <w:cnfStyle w:val="000000000000"/>
+              <w:cnfStyle w:val="000000000000" w:firstRow="0" w:lastRow="0" w:firstColumn="0" w:lastColumn="0" w:oddVBand="0" w:evenVBand="0" w:oddHBand="0" w:evenHBand="0" w:firstRowFirstColumn="0" w:firstRowLastColumn="0" w:lastRowFirstColumn="0" w:lastRowLastColumn="0"/>
             </w:pPr>
             <w:r>
               <w:t>X</w:t>
@@ -423,11 +423,11 @@
       </w:tr>
       <w:tr>
         <w:trPr>
-          <w:cnfStyle w:val="000000100000"/>
+          <w:cnfStyle w:val="000000100000" w:firstRow="0" w:lastRow="0" w:firstColumn="0" w:lastColumn="0" w:oddVBand="0" w:evenVBand="0" w:oddHBand="1" w:evenHBand="0" w:firstRowFirstColumn="0" w:firstRowLastColumn="0" w:lastRowFirstColumn="0" w:lastRowLastColumn="0"/>
         </w:trPr>
         <w:tc>
           <w:tcPr>
-            <w:cnfStyle w:val="001000000000"/>
+            <w:cnfStyle w:val="001000000000" w:firstRow="0" w:lastRow="0" w:firstColumn="1" w:lastColumn="0" w:oddVBand="0" w:evenVBand="0" w:oddHBand="0" w:evenHBand="0" w:firstRowFirstColumn="0" w:firstRowLastColumn="0" w:lastRowFirstColumn="0" w:lastRowLastColumn="0"/>
             <w:tcW w:w="3020" w:type="dxa"/>
           </w:tcPr>
           <w:p>
@@ -446,7 +446,7 @@
           <w:p>
             <w:pPr>
               <w:jc w:val="both"/>
-              <w:cnfStyle w:val="000000100000"/>
+              <w:cnfStyle w:val="000000100000" w:firstRow="0" w:lastRow="0" w:firstColumn="0" w:lastColumn="0" w:oddVBand="0" w:evenVBand="0" w:oddHBand="1" w:evenHBand="0" w:firstRowFirstColumn="0" w:firstRowLastColumn="0" w:lastRowFirstColumn="0" w:lastRowLastColumn="0"/>
             </w:pPr>
             <w:r>
               <w:t>X</w:t>
@@ -460,7 +460,7 @@
           <w:p>
             <w:pPr>
               <w:jc w:val="both"/>
-              <w:cnfStyle w:val="000000100000"/>
+              <w:cnfStyle w:val="000000100000" w:firstRow="0" w:lastRow="0" w:firstColumn="0" w:lastColumn="0" w:oddVBand="0" w:evenVBand="0" w:oddHBand="1" w:evenHBand="0" w:firstRowFirstColumn="0" w:firstRowLastColumn="0" w:lastRowFirstColumn="0" w:lastRowLastColumn="0"/>
             </w:pPr>
             <w:r>
               <w:t>X</w:t>
@@ -471,7 +471,7 @@
       <w:tr>
         <w:tc>
           <w:tcPr>
-            <w:cnfStyle w:val="001000000000"/>
+            <w:cnfStyle w:val="001000000000" w:firstRow="0" w:lastRow="0" w:firstColumn="1" w:lastColumn="0" w:oddVBand="0" w:evenVBand="0" w:oddHBand="0" w:evenHBand="0" w:firstRowFirstColumn="0" w:firstRowLastColumn="0" w:lastRowFirstColumn="0" w:lastRowLastColumn="0"/>
             <w:tcW w:w="3020" w:type="dxa"/>
           </w:tcPr>
           <w:p>
@@ -493,7 +493,7 @@
           <w:p>
             <w:pPr>
               <w:jc w:val="both"/>
-              <w:cnfStyle w:val="000000000000"/>
+              <w:cnfStyle w:val="000000000000" w:firstRow="0" w:lastRow="0" w:firstColumn="0" w:lastColumn="0" w:oddVBand="0" w:evenVBand="0" w:oddHBand="0" w:evenHBand="0" w:firstRowFirstColumn="0" w:firstRowLastColumn="0" w:lastRowFirstColumn="0" w:lastRowLastColumn="0"/>
             </w:pPr>
           </w:p>
         </w:tc>
@@ -504,7 +504,7 @@
           <w:p>
             <w:pPr>
               <w:jc w:val="both"/>
-              <w:cnfStyle w:val="000000000000"/>
+              <w:cnfStyle w:val="000000000000" w:firstRow="0" w:lastRow="0" w:firstColumn="0" w:lastColumn="0" w:oddVBand="0" w:evenVBand="0" w:oddHBand="0" w:evenHBand="0" w:firstRowFirstColumn="0" w:firstRowLastColumn="0" w:lastRowFirstColumn="0" w:lastRowLastColumn="0"/>
             </w:pPr>
             <w:r>
               <w:t>X</w:t>
@@ -514,11 +514,11 @@
       </w:tr>
       <w:tr>
         <w:trPr>
-          <w:cnfStyle w:val="000000100000"/>
+          <w:cnfStyle w:val="000000100000" w:firstRow="0" w:lastRow="0" w:firstColumn="0" w:lastColumn="0" w:oddVBand="0" w:evenVBand="0" w:oddHBand="1" w:evenHBand="0" w:firstRowFirstColumn="0" w:firstRowLastColumn="0" w:lastRowFirstColumn="0" w:lastRowLastColumn="0"/>
         </w:trPr>
         <w:tc>
           <w:tcPr>
-            <w:cnfStyle w:val="001000000000"/>
+            <w:cnfStyle w:val="001000000000" w:firstRow="0" w:lastRow="0" w:firstColumn="1" w:lastColumn="0" w:oddVBand="0" w:evenVBand="0" w:oddHBand="0" w:evenHBand="0" w:firstRowFirstColumn="0" w:firstRowLastColumn="0" w:lastRowFirstColumn="0" w:lastRowLastColumn="0"/>
             <w:tcW w:w="3020" w:type="dxa"/>
           </w:tcPr>
           <w:p>
@@ -537,7 +537,7 @@
           <w:p>
             <w:pPr>
               <w:jc w:val="both"/>
-              <w:cnfStyle w:val="000000100000"/>
+              <w:cnfStyle w:val="000000100000" w:firstRow="0" w:lastRow="0" w:firstColumn="0" w:lastColumn="0" w:oddVBand="0" w:evenVBand="0" w:oddHBand="1" w:evenHBand="0" w:firstRowFirstColumn="0" w:firstRowLastColumn="0" w:lastRowFirstColumn="0" w:lastRowLastColumn="0"/>
             </w:pPr>
           </w:p>
         </w:tc>
@@ -548,7 +548,7 @@
           <w:p>
             <w:pPr>
               <w:jc w:val="both"/>
-              <w:cnfStyle w:val="000000100000"/>
+              <w:cnfStyle w:val="000000100000" w:firstRow="0" w:lastRow="0" w:firstColumn="0" w:lastColumn="0" w:oddVBand="0" w:evenVBand="0" w:oddHBand="1" w:evenHBand="0" w:firstRowFirstColumn="0" w:firstRowLastColumn="0" w:lastRowFirstColumn="0" w:lastRowLastColumn="0"/>
             </w:pPr>
             <w:r>
               <w:t>X</w:t>
@@ -559,7 +559,7 @@
       <w:tr>
         <w:tc>
           <w:tcPr>
-            <w:cnfStyle w:val="001000000000"/>
+            <w:cnfStyle w:val="001000000000" w:firstRow="0" w:lastRow="0" w:firstColumn="1" w:lastColumn="0" w:oddVBand="0" w:evenVBand="0" w:oddHBand="0" w:evenHBand="0" w:firstRowFirstColumn="0" w:firstRowLastColumn="0" w:lastRowFirstColumn="0" w:lastRowLastColumn="0"/>
             <w:tcW w:w="3020" w:type="dxa"/>
           </w:tcPr>
           <w:p>
@@ -578,7 +578,7 @@
           <w:p>
             <w:pPr>
               <w:jc w:val="both"/>
-              <w:cnfStyle w:val="000000000000"/>
+              <w:cnfStyle w:val="000000000000" w:firstRow="0" w:lastRow="0" w:firstColumn="0" w:lastColumn="0" w:oddVBand="0" w:evenVBand="0" w:oddHBand="0" w:evenHBand="0" w:firstRowFirstColumn="0" w:firstRowLastColumn="0" w:lastRowFirstColumn="0" w:lastRowLastColumn="0"/>
             </w:pPr>
           </w:p>
         </w:tc>
@@ -589,7 +589,7 @@
           <w:p>
             <w:pPr>
               <w:jc w:val="both"/>
-              <w:cnfStyle w:val="000000000000"/>
+              <w:cnfStyle w:val="000000000000" w:firstRow="0" w:lastRow="0" w:firstColumn="0" w:lastColumn="0" w:oddVBand="0" w:evenVBand="0" w:oddHBand="0" w:evenHBand="0" w:firstRowFirstColumn="0" w:firstRowLastColumn="0" w:lastRowFirstColumn="0" w:lastRowLastColumn="0"/>
             </w:pPr>
             <w:r>
               <w:t>X</w:t>
@@ -599,11 +599,11 @@
       </w:tr>
       <w:tr>
         <w:trPr>
-          <w:cnfStyle w:val="000000100000"/>
+          <w:cnfStyle w:val="000000100000" w:firstRow="0" w:lastRow="0" w:firstColumn="0" w:lastColumn="0" w:oddVBand="0" w:evenVBand="0" w:oddHBand="1" w:evenHBand="0" w:firstRowFirstColumn="0" w:firstRowLastColumn="0" w:lastRowFirstColumn="0" w:lastRowLastColumn="0"/>
         </w:trPr>
         <w:tc>
           <w:tcPr>
-            <w:cnfStyle w:val="001000000000"/>
+            <w:cnfStyle w:val="001000000000" w:firstRow="0" w:lastRow="0" w:firstColumn="1" w:lastColumn="0" w:oddVBand="0" w:evenVBand="0" w:oddHBand="0" w:evenHBand="0" w:firstRowFirstColumn="0" w:firstRowLastColumn="0" w:lastRowFirstColumn="0" w:lastRowLastColumn="0"/>
             <w:tcW w:w="3020" w:type="dxa"/>
           </w:tcPr>
           <w:p>
@@ -622,7 +622,7 @@
           <w:p>
             <w:pPr>
               <w:jc w:val="both"/>
-              <w:cnfStyle w:val="000000100000"/>
+              <w:cnfStyle w:val="000000100000" w:firstRow="0" w:lastRow="0" w:firstColumn="0" w:lastColumn="0" w:oddVBand="0" w:evenVBand="0" w:oddHBand="1" w:evenHBand="0" w:firstRowFirstColumn="0" w:firstRowLastColumn="0" w:lastRowFirstColumn="0" w:lastRowLastColumn="0"/>
             </w:pPr>
           </w:p>
         </w:tc>
@@ -633,7 +633,7 @@
           <w:p>
             <w:pPr>
               <w:jc w:val="both"/>
-              <w:cnfStyle w:val="000000100000"/>
+              <w:cnfStyle w:val="000000100000" w:firstRow="0" w:lastRow="0" w:firstColumn="0" w:lastColumn="0" w:oddVBand="0" w:evenVBand="0" w:oddHBand="1" w:evenHBand="0" w:firstRowFirstColumn="0" w:firstRowLastColumn="0" w:lastRowFirstColumn="0" w:lastRowLastColumn="0"/>
             </w:pPr>
             <w:r>
               <w:t>X</w:t>
@@ -644,7 +644,7 @@
       <w:tr>
         <w:tc>
           <w:tcPr>
-            <w:cnfStyle w:val="001000000000"/>
+            <w:cnfStyle w:val="001000000000" w:firstRow="0" w:lastRow="0" w:firstColumn="1" w:lastColumn="0" w:oddVBand="0" w:evenVBand="0" w:oddHBand="0" w:evenHBand="0" w:firstRowFirstColumn="0" w:firstRowLastColumn="0" w:lastRowFirstColumn="0" w:lastRowLastColumn="0"/>
             <w:tcW w:w="3020" w:type="dxa"/>
           </w:tcPr>
           <w:p>
@@ -663,7 +663,7 @@
           <w:p>
             <w:pPr>
               <w:jc w:val="both"/>
-              <w:cnfStyle w:val="000000000000"/>
+              <w:cnfStyle w:val="000000000000" w:firstRow="0" w:lastRow="0" w:firstColumn="0" w:lastColumn="0" w:oddVBand="0" w:evenVBand="0" w:oddHBand="0" w:evenHBand="0" w:firstRowFirstColumn="0" w:firstRowLastColumn="0" w:lastRowFirstColumn="0" w:lastRowLastColumn="0"/>
             </w:pPr>
           </w:p>
         </w:tc>
@@ -674,7 +674,7 @@
           <w:p>
             <w:pPr>
               <w:jc w:val="both"/>
-              <w:cnfStyle w:val="000000000000"/>
+              <w:cnfStyle w:val="000000000000" w:firstRow="0" w:lastRow="0" w:firstColumn="0" w:lastColumn="0" w:oddVBand="0" w:evenVBand="0" w:oddHBand="0" w:evenHBand="0" w:firstRowFirstColumn="0" w:firstRowLastColumn="0" w:lastRowFirstColumn="0" w:lastRowLastColumn="0"/>
             </w:pPr>
             <w:r>
               <w:t>X</w:t>
@@ -684,11 +684,11 @@
       </w:tr>
       <w:tr>
         <w:trPr>
-          <w:cnfStyle w:val="000000100000"/>
+          <w:cnfStyle w:val="000000100000" w:firstRow="0" w:lastRow="0" w:firstColumn="0" w:lastColumn="0" w:oddVBand="0" w:evenVBand="0" w:oddHBand="1" w:evenHBand="0" w:firstRowFirstColumn="0" w:firstRowLastColumn="0" w:lastRowFirstColumn="0" w:lastRowLastColumn="0"/>
         </w:trPr>
         <w:tc>
           <w:tcPr>
-            <w:cnfStyle w:val="001000000000"/>
+            <w:cnfStyle w:val="001000000000" w:firstRow="0" w:lastRow="0" w:firstColumn="1" w:lastColumn="0" w:oddVBand="0" w:evenVBand="0" w:oddHBand="0" w:evenHBand="0" w:firstRowFirstColumn="0" w:firstRowLastColumn="0" w:lastRowFirstColumn="0" w:lastRowLastColumn="0"/>
             <w:tcW w:w="3020" w:type="dxa"/>
           </w:tcPr>
           <w:p>
@@ -707,7 +707,7 @@
           <w:p>
             <w:pPr>
               <w:jc w:val="both"/>
-              <w:cnfStyle w:val="000000100000"/>
+              <w:cnfStyle w:val="000000100000" w:firstRow="0" w:lastRow="0" w:firstColumn="0" w:lastColumn="0" w:oddVBand="0" w:evenVBand="0" w:oddHBand="1" w:evenHBand="0" w:firstRowFirstColumn="0" w:firstRowLastColumn="0" w:lastRowFirstColumn="0" w:lastRowLastColumn="0"/>
             </w:pPr>
           </w:p>
         </w:tc>
@@ -718,7 +718,7 @@
           <w:p>
             <w:pPr>
               <w:jc w:val="both"/>
-              <w:cnfStyle w:val="000000100000"/>
+              <w:cnfStyle w:val="000000100000" w:firstRow="0" w:lastRow="0" w:firstColumn="0" w:lastColumn="0" w:oddVBand="0" w:evenVBand="0" w:oddHBand="1" w:evenHBand="0" w:firstRowFirstColumn="0" w:firstRowLastColumn="0" w:lastRowFirstColumn="0" w:lastRowLastColumn="0"/>
             </w:pPr>
             <w:r>
               <w:t>X</w:t>
@@ -729,7 +729,7 @@
       <w:tr>
         <w:tc>
           <w:tcPr>
-            <w:cnfStyle w:val="001000000000"/>
+            <w:cnfStyle w:val="001000000000" w:firstRow="0" w:lastRow="0" w:firstColumn="1" w:lastColumn="0" w:oddVBand="0" w:evenVBand="0" w:oddHBand="0" w:evenHBand="0" w:firstRowFirstColumn="0" w:firstRowLastColumn="0" w:lastRowFirstColumn="0" w:lastRowLastColumn="0"/>
             <w:tcW w:w="3020" w:type="dxa"/>
           </w:tcPr>
           <w:p>
@@ -748,7 +748,7 @@
           <w:p>
             <w:pPr>
               <w:jc w:val="both"/>
-              <w:cnfStyle w:val="000000000000"/>
+              <w:cnfStyle w:val="000000000000" w:firstRow="0" w:lastRow="0" w:firstColumn="0" w:lastColumn="0" w:oddVBand="0" w:evenVBand="0" w:oddHBand="0" w:evenHBand="0" w:firstRowFirstColumn="0" w:firstRowLastColumn="0" w:lastRowFirstColumn="0" w:lastRowLastColumn="0"/>
             </w:pPr>
             <w:r>
               <w:t>X</w:t>
@@ -762,7 +762,7 @@
           <w:p>
             <w:pPr>
               <w:jc w:val="both"/>
-              <w:cnfStyle w:val="000000000000"/>
+              <w:cnfStyle w:val="000000000000" w:firstRow="0" w:lastRow="0" w:firstColumn="0" w:lastColumn="0" w:oddVBand="0" w:evenVBand="0" w:oddHBand="0" w:evenHBand="0" w:firstRowFirstColumn="0" w:firstRowLastColumn="0" w:lastRowFirstColumn="0" w:lastRowLastColumn="0"/>
             </w:pPr>
             <w:r>
               <w:t>X</w:t>
@@ -987,7 +987,11 @@
         <w:t>menu</w:t>
       </w:r>
       <w:r>
-        <w:t xml:space="preserve"> on the left and name your main story file that has to include the </w:t>
+        <w:t xml:space="preserve"> on the left and name your main story file that has to include </w:t>
+      </w:r>
+      <w:proofErr w:type="gramStart"/>
+      <w:r>
+        <w:t xml:space="preserve">the </w:t>
       </w:r>
       <w:r>
         <w:rPr>
@@ -995,6 +999,7 @@
         </w:rPr>
         <w:t>::Start</w:t>
       </w:r>
+      <w:proofErr w:type="gramEnd"/>
       <w:r>
         <w:t xml:space="preserve"> paragraph</w:t>
       </w:r>
@@ -1121,7 +1126,11 @@
         <w:t xml:space="preserve"> </w:t>
       </w:r>
       <w:r>
-        <w:t>From time to time there are differences between the Professional and the Free Edition. Features only included in the Professional Edition are marked with a</w:t>
+        <w:t xml:space="preserve">From time to time there are differences between the Professional and the Free Edition. Features only included in the Professional Edition are marked with </w:t>
+      </w:r>
+      <w:proofErr w:type="gramStart"/>
+      <w:r>
+        <w:t>a</w:t>
       </w:r>
       <w:r>
         <w:t xml:space="preserve"> </w:t>
@@ -1137,6 +1146,7 @@
         </w:rPr>
         <w:t>-</w:t>
       </w:r>
+      <w:proofErr w:type="gramEnd"/>
       <w:r>
         <w:rPr>
           <w:color w:val="FFFFFF" w:themeColor="background1"/>
@@ -1335,6 +1345,7 @@
         </w:rPr>
         <w:t>-</w:t>
       </w:r>
+      <w:proofErr w:type="gramStart"/>
       <w:r>
         <w:rPr>
           <w:color w:val="FFFFFF" w:themeColor="background1"/>
@@ -1352,6 +1363,7 @@
       <w:r>
         <w:t>ing</w:t>
       </w:r>
+      <w:proofErr w:type="gramEnd"/>
     </w:p>
     <w:p>
       <w:pPr>
@@ -1370,6 +1382,7 @@
         </w:rPr>
         <w:t>-</w:t>
       </w:r>
+      <w:proofErr w:type="gramStart"/>
       <w:r>
         <w:rPr>
           <w:color w:val="FFFFFF" w:themeColor="background1"/>
@@ -1392,6 +1405,7 @@
       <w:r>
         <w:t>Stats</w:t>
       </w:r>
+      <w:proofErr w:type="gramEnd"/>
     </w:p>
     <w:p>
       <w:pPr>
@@ -1410,6 +1424,7 @@
         </w:rPr>
         <w:t>-</w:t>
       </w:r>
+      <w:proofErr w:type="gramStart"/>
       <w:r>
         <w:rPr>
           <w:color w:val="FFFFFF" w:themeColor="background1"/>
@@ -1424,6 +1439,7 @@
       <w:r>
         <w:t>Daytime</w:t>
       </w:r>
+      <w:proofErr w:type="gramEnd"/>
     </w:p>
     <w:p>
       <w:pPr>
@@ -1468,6 +1484,7 @@
         </w:rPr>
         <w:t>-</w:t>
       </w:r>
+      <w:proofErr w:type="gramStart"/>
       <w:r>
         <w:rPr>
           <w:color w:val="FFFFFF" w:themeColor="background1"/>
@@ -1482,6 +1499,7 @@
       <w:r>
         <w:t>Jobs</w:t>
       </w:r>
+      <w:proofErr w:type="gramEnd"/>
     </w:p>
     <w:p>
       <w:pPr>
@@ -1500,6 +1518,7 @@
         </w:rPr>
         <w:t>-</w:t>
       </w:r>
+      <w:proofErr w:type="gramStart"/>
       <w:r>
         <w:rPr>
           <w:color w:val="FFFFFF" w:themeColor="background1"/>
@@ -1514,6 +1533,7 @@
       <w:r>
         <w:t>Characters</w:t>
       </w:r>
+      <w:proofErr w:type="gramEnd"/>
     </w:p>
     <w:p>
       <w:pPr>
@@ -1793,7 +1813,7 @@
                     <a:blip r:embed="rId9" cstate="print">
                       <a:extLst>
                         <a:ext uri="{28A0092B-C50C-407E-A947-70E740481C1C}">
-                          <a14:useLocalDpi xmlns="" xmlns:wpc="http://schemas.microsoft.com/office/word/2010/wordprocessingCanvas" xmlns:cx="http://schemas.microsoft.com/office/drawing/2014/chartex" xmlns:cx1="http://schemas.microsoft.com/office/drawing/2015/9/8/chartex" xmlns:cx2="http://schemas.microsoft.com/office/drawing/2015/10/21/chartex" xmlns:cx3="http://schemas.microsoft.com/office/drawing/2016/5/9/chartex" xmlns:cx4="http://schemas.microsoft.com/office/drawing/2016/5/10/chartex" xmlns:cx5="http://schemas.microsoft.com/office/drawing/2016/5/11/chartex" xmlns:cx6="http://schemas.microsoft.com/office/drawing/2016/5/12/chartex" xmlns:cx7="http://schemas.microsoft.com/office/drawing/2016/5/13/chartex" xmlns:cx8="http://schemas.microsoft.com/office/drawing/2016/5/14/chartex" xmlns:mc="http://schemas.openxmlformats.org/markup-compatibility/2006" xmlns:aink="http://schemas.microsoft.com/office/drawing/2016/ink" xmlns:am3d="http://schemas.microsoft.com/office/drawing/2017/model3d" xmlns:o="urn:schemas-microsoft-com:office:office" xmlns:v="urn:schemas-microsoft-com:vml" xmlns:wp14="http://schemas.microsoft.com/office/word/2010/wordprocessingDrawing" xmlns:w10="urn:schemas-microsoft-com:office:word" xmlns:w="http://schemas.openxmlformats.org/wordprocessingml/2006/main" xmlns:w14="http://schemas.microsoft.com/office/word/2010/wordml" xmlns:w15="http://schemas.microsoft.com/office/word/2012/wordml" xmlns:w16cid="http://schemas.microsoft.com/office/word/2016/wordml/cid" xmlns:w16se="http://schemas.microsoft.com/office/word/2015/wordml/symex" xmlns:wpg="http://schemas.microsoft.com/office/word/2010/wordprocessingGroup" xmlns:wpi="http://schemas.microsoft.com/office/word/2010/wordprocessingInk" xmlns:wps="http://schemas.microsoft.com/office/word/2010/wordprocessingShape" xmlns:a14="http://schemas.microsoft.com/office/drawing/2010/main" val="0"/>
+                          <a14:useLocalDpi xmlns:a14="http://schemas.microsoft.com/office/drawing/2010/main" val="0"/>
                         </a:ext>
                       </a:extLst>
                     </a:blip>
@@ -1851,7 +1871,11 @@
         <w:t>Twee2</w:t>
       </w:r>
       <w:r>
-        <w:t xml:space="preserve"> file (*.tw2) that contains your story. This main file should contain a paragraph </w:t>
+        <w:t xml:space="preserve"> file (*.tw2) that contains your story. This main file should contain a </w:t>
+      </w:r>
+      <w:proofErr w:type="gramStart"/>
+      <w:r>
+        <w:t xml:space="preserve">paragraph </w:t>
       </w:r>
       <w:r>
         <w:rPr>
@@ -1859,6 +1883,7 @@
         </w:rPr>
         <w:t>::Start</w:t>
       </w:r>
+      <w:proofErr w:type="gramEnd"/>
       <w:r>
         <w:t xml:space="preserve">. I had to design the program like that to make sure that your story is not overwritten any time you regenerate the </w:t>
       </w:r>
@@ -2160,15 +2185,7 @@
     </w:p>
     <w:p>
       <w:r>
-        <w:t xml:space="preserve">As already mentioned, you can take influence on what the player sees in menus or tooltips by checking or </w:t>
-      </w:r>
-      <w:proofErr w:type="spellStart"/>
-      <w:r>
-        <w:t>unchecking</w:t>
-      </w:r>
-      <w:proofErr w:type="spellEnd"/>
-      <w:r>
-        <w:t xml:space="preserve"> properties in the </w:t>
+        <w:t xml:space="preserve">As already mentioned, you can take influence on what the player sees in menus or tooltips by checking or unchecking properties in the </w:t>
       </w:r>
       <w:r>
         <w:rPr>
@@ -2283,22 +2300,38 @@
         <w:t xml:space="preserve">Internally, all items defined (no matter if the player owns the item or not) can be accessed via the list in the JavaScript list </w:t>
       </w:r>
       <w:proofErr w:type="spellStart"/>
-      <w:r>
-        <w:rPr>
-          <w:i/>
-        </w:rPr>
-        <w:t>state.active.variables.items</w:t>
+      <w:proofErr w:type="gramStart"/>
+      <w:r>
+        <w:rPr>
+          <w:i/>
+        </w:rPr>
+        <w:t>state.active</w:t>
+      </w:r>
+      <w:proofErr w:type="gramEnd"/>
+      <w:r>
+        <w:rPr>
+          <w:i/>
+        </w:rPr>
+        <w:t>.variables.items</w:t>
       </w:r>
       <w:proofErr w:type="spellEnd"/>
       <w:r>
         <w:t xml:space="preserve">. The items actually owned by the user are stored in </w:t>
       </w:r>
       <w:proofErr w:type="spellStart"/>
-      <w:r>
-        <w:rPr>
-          <w:i/>
-        </w:rPr>
-        <w:t>state.active.variables.inventory</w:t>
+      <w:proofErr w:type="gramStart"/>
+      <w:r>
+        <w:rPr>
+          <w:i/>
+        </w:rPr>
+        <w:t>state.active</w:t>
+      </w:r>
+      <w:proofErr w:type="gramEnd"/>
+      <w:r>
+        <w:rPr>
+          <w:i/>
+        </w:rPr>
+        <w:t>.variables.inventory</w:t>
       </w:r>
       <w:proofErr w:type="spellEnd"/>
       <w:r>
@@ -2347,7 +2380,7 @@
                     <a:blip r:embed="rId10" cstate="print">
                       <a:extLst>
                         <a:ext uri="{28A0092B-C50C-407E-A947-70E740481C1C}">
-                          <a14:useLocalDpi xmlns="" xmlns:wpc="http://schemas.microsoft.com/office/word/2010/wordprocessingCanvas" xmlns:cx="http://schemas.microsoft.com/office/drawing/2014/chartex" xmlns:cx1="http://schemas.microsoft.com/office/drawing/2015/9/8/chartex" xmlns:cx2="http://schemas.microsoft.com/office/drawing/2015/10/21/chartex" xmlns:cx3="http://schemas.microsoft.com/office/drawing/2016/5/9/chartex" xmlns:cx4="http://schemas.microsoft.com/office/drawing/2016/5/10/chartex" xmlns:cx5="http://schemas.microsoft.com/office/drawing/2016/5/11/chartex" xmlns:cx6="http://schemas.microsoft.com/office/drawing/2016/5/12/chartex" xmlns:cx7="http://schemas.microsoft.com/office/drawing/2016/5/13/chartex" xmlns:cx8="http://schemas.microsoft.com/office/drawing/2016/5/14/chartex" xmlns:mc="http://schemas.openxmlformats.org/markup-compatibility/2006" xmlns:aink="http://schemas.microsoft.com/office/drawing/2016/ink" xmlns:am3d="http://schemas.microsoft.com/office/drawing/2017/model3d" xmlns:o="urn:schemas-microsoft-com:office:office" xmlns:v="urn:schemas-microsoft-com:vml" xmlns:wp14="http://schemas.microsoft.com/office/word/2010/wordprocessingDrawing" xmlns:w10="urn:schemas-microsoft-com:office:word" xmlns:w="http://schemas.openxmlformats.org/wordprocessingml/2006/main" xmlns:w14="http://schemas.microsoft.com/office/word/2010/wordml" xmlns:w15="http://schemas.microsoft.com/office/word/2012/wordml" xmlns:w16cid="http://schemas.microsoft.com/office/word/2016/wordml/cid" xmlns:w16se="http://schemas.microsoft.com/office/word/2015/wordml/symex" xmlns:wpg="http://schemas.microsoft.com/office/word/2010/wordprocessingGroup" xmlns:wpi="http://schemas.microsoft.com/office/word/2010/wordprocessingInk" xmlns:wps="http://schemas.microsoft.com/office/word/2010/wordprocessingShape" xmlns:a14="http://schemas.microsoft.com/office/drawing/2010/main" val="0"/>
+                          <a14:useLocalDpi xmlns:a14="http://schemas.microsoft.com/office/drawing/2010/main" val="0"/>
                         </a:ext>
                       </a:extLst>
                     </a:blip>
@@ -2682,7 +2715,7 @@
       <w:tblPr>
         <w:tblStyle w:val="Gitternetztabelle1hell1"/>
         <w:tblW w:w="0" w:type="auto"/>
-        <w:tblLook w:val="04A0"/>
+        <w:tblLook w:val="04A0" w:firstRow="1" w:lastRow="0" w:firstColumn="1" w:lastColumn="0" w:noHBand="0" w:noVBand="1"/>
       </w:tblPr>
       <w:tblGrid>
         <w:gridCol w:w="2547"/>
@@ -2690,11 +2723,11 @@
       </w:tblGrid>
       <w:tr>
         <w:trPr>
-          <w:cnfStyle w:val="100000000000"/>
+          <w:cnfStyle w:val="100000000000" w:firstRow="1" w:lastRow="0" w:firstColumn="0" w:lastColumn="0" w:oddVBand="0" w:evenVBand="0" w:oddHBand="0" w:evenHBand="0" w:firstRowFirstColumn="0" w:firstRowLastColumn="0" w:lastRowFirstColumn="0" w:lastRowLastColumn="0"/>
         </w:trPr>
         <w:tc>
           <w:tcPr>
-            <w:cnfStyle w:val="001000000000"/>
+            <w:cnfStyle w:val="001000000000" w:firstRow="0" w:lastRow="0" w:firstColumn="1" w:lastColumn="0" w:oddVBand="0" w:evenVBand="0" w:oddHBand="0" w:evenHBand="0" w:firstRowFirstColumn="0" w:firstRowLastColumn="0" w:lastRowFirstColumn="0" w:lastRowLastColumn="0"/>
             <w:tcW w:w="2547" w:type="dxa"/>
           </w:tcPr>
           <w:p>
@@ -2713,7 +2746,7 @@
           <w:p>
             <w:pPr>
               <w:jc w:val="both"/>
-              <w:cnfStyle w:val="100000000000"/>
+              <w:cnfStyle w:val="100000000000" w:firstRow="1" w:lastRow="0" w:firstColumn="0" w:lastColumn="0" w:oddVBand="0" w:evenVBand="0" w:oddHBand="0" w:evenHBand="0" w:firstRowFirstColumn="0" w:firstRowLastColumn="0" w:lastRowFirstColumn="0" w:lastRowLastColumn="0"/>
             </w:pPr>
             <w:r>
               <w:t>Description</w:t>
@@ -2724,7 +2757,7 @@
       <w:tr>
         <w:tc>
           <w:tcPr>
-            <w:cnfStyle w:val="001000000000"/>
+            <w:cnfStyle w:val="001000000000" w:firstRow="0" w:lastRow="0" w:firstColumn="1" w:lastColumn="0" w:oddVBand="0" w:evenVBand="0" w:oddHBand="0" w:evenHBand="0" w:firstRowFirstColumn="0" w:firstRowLastColumn="0" w:lastRowFirstColumn="0" w:lastRowLastColumn="0"/>
             <w:tcW w:w="2547" w:type="dxa"/>
           </w:tcPr>
           <w:p>
@@ -2745,7 +2778,7 @@
           <w:p>
             <w:pPr>
               <w:jc w:val="both"/>
-              <w:cnfStyle w:val="000000000000"/>
+              <w:cnfStyle w:val="000000000000" w:firstRow="0" w:lastRow="0" w:firstColumn="0" w:lastColumn="0" w:oddVBand="0" w:evenVBand="0" w:oddHBand="0" w:evenHBand="0" w:firstRowFirstColumn="0" w:firstRowLastColumn="0" w:lastRowFirstColumn="0" w:lastRowLastColumn="0"/>
             </w:pPr>
             <w:r>
               <w:t>Initializes your items (no need to call)</w:t>
@@ -2756,7 +2789,7 @@
       <w:tr>
         <w:tc>
           <w:tcPr>
-            <w:cnfStyle w:val="001000000000"/>
+            <w:cnfStyle w:val="001000000000" w:firstRow="0" w:lastRow="0" w:firstColumn="1" w:lastColumn="0" w:oddVBand="0" w:evenVBand="0" w:oddHBand="0" w:evenHBand="0" w:firstRowFirstColumn="0" w:firstRowLastColumn="0" w:lastRowFirstColumn="0" w:lastRowLastColumn="0"/>
             <w:tcW w:w="2547" w:type="dxa"/>
           </w:tcPr>
           <w:p>
@@ -2777,7 +2810,7 @@
           <w:p>
             <w:pPr>
               <w:jc w:val="both"/>
-              <w:cnfStyle w:val="000000000000"/>
+              <w:cnfStyle w:val="000000000000" w:firstRow="0" w:lastRow="0" w:firstColumn="0" w:lastColumn="0" w:oddVBand="0" w:evenVBand="0" w:oddHBand="0" w:evenHBand="0" w:firstRowFirstColumn="0" w:firstRowLastColumn="0" w:lastRowFirstColumn="0" w:lastRowLastColumn="0"/>
             </w:pPr>
             <w:r>
               <w:t>Initializes your inventory (no need to call)</w:t>
@@ -2788,7 +2821,7 @@
       <w:tr>
         <w:tc>
           <w:tcPr>
-            <w:cnfStyle w:val="001000000000"/>
+            <w:cnfStyle w:val="001000000000" w:firstRow="0" w:lastRow="0" w:firstColumn="1" w:lastColumn="0" w:oddVBand="0" w:evenVBand="0" w:oddHBand="0" w:evenHBand="0" w:firstRowFirstColumn="0" w:firstRowLastColumn="0" w:lastRowFirstColumn="0" w:lastRowLastColumn="0"/>
             <w:tcW w:w="2547" w:type="dxa"/>
           </w:tcPr>
           <w:p>
@@ -2809,7 +2842,7 @@
           <w:p>
             <w:pPr>
               <w:jc w:val="both"/>
-              <w:cnfStyle w:val="000000000000"/>
+              <w:cnfStyle w:val="000000000000" w:firstRow="0" w:lastRow="0" w:firstColumn="0" w:lastColumn="0" w:oddVBand="0" w:evenVBand="0" w:oddHBand="0" w:evenHBand="0" w:firstRowFirstColumn="0" w:firstRowLastColumn="0" w:lastRowFirstColumn="0" w:lastRowLastColumn="0"/>
             </w:pPr>
             <w:r>
               <w:t>Adds an item to the inventory. Requires two parameters: Item ID and the amount to be added.</w:t>
@@ -2820,7 +2853,7 @@
       <w:tr>
         <w:tc>
           <w:tcPr>
-            <w:cnfStyle w:val="001000000000"/>
+            <w:cnfStyle w:val="001000000000" w:firstRow="0" w:lastRow="0" w:firstColumn="1" w:lastColumn="0" w:oddVBand="0" w:evenVBand="0" w:oddHBand="0" w:evenHBand="0" w:firstRowFirstColumn="0" w:firstRowLastColumn="0" w:lastRowFirstColumn="0" w:lastRowLastColumn="0"/>
             <w:tcW w:w="2547" w:type="dxa"/>
           </w:tcPr>
           <w:p>
@@ -2841,7 +2874,7 @@
           <w:p>
             <w:pPr>
               <w:jc w:val="both"/>
-              <w:cnfStyle w:val="000000000000"/>
+              <w:cnfStyle w:val="000000000000" w:firstRow="0" w:lastRow="0" w:firstColumn="0" w:lastColumn="0" w:oddVBand="0" w:evenVBand="0" w:oddHBand="0" w:evenHBand="0" w:firstRowFirstColumn="0" w:firstRowLastColumn="0" w:lastRowFirstColumn="0" w:lastRowLastColumn="0"/>
             </w:pPr>
             <w:r>
               <w:t>Removes one or multiple items from your inventory.</w:t>
@@ -2855,7 +2888,7 @@
                 <w:numId w:val="2"/>
               </w:numPr>
               <w:jc w:val="both"/>
-              <w:cnfStyle w:val="000000000000"/>
+              <w:cnfStyle w:val="000000000000" w:firstRow="0" w:lastRow="0" w:firstColumn="0" w:lastColumn="0" w:oddVBand="0" w:evenVBand="0" w:oddHBand="0" w:evenHBand="0" w:firstRowFirstColumn="0" w:firstRowLastColumn="0" w:lastRowFirstColumn="0" w:lastRowLastColumn="0"/>
             </w:pPr>
             <w:r>
               <w:t>If one parameter is specified: All items with the specified ID (parameter 1) are removed.</w:t>
@@ -2869,7 +2902,7 @@
                 <w:numId w:val="2"/>
               </w:numPr>
               <w:jc w:val="both"/>
-              <w:cnfStyle w:val="000000000000"/>
+              <w:cnfStyle w:val="000000000000" w:firstRow="0" w:lastRow="0" w:firstColumn="0" w:lastColumn="0" w:oddVBand="0" w:evenVBand="0" w:oddHBand="0" w:evenHBand="0" w:firstRowFirstColumn="0" w:firstRowLastColumn="0" w:lastRowFirstColumn="0" w:lastRowLastColumn="0"/>
             </w:pPr>
             <w:r>
               <w:lastRenderedPageBreak/>
@@ -2881,7 +2914,7 @@
       <w:tr>
         <w:tc>
           <w:tcPr>
-            <w:cnfStyle w:val="001000000000"/>
+            <w:cnfStyle w:val="001000000000" w:firstRow="0" w:lastRow="0" w:firstColumn="1" w:lastColumn="0" w:oddVBand="0" w:evenVBand="0" w:oddHBand="0" w:evenHBand="0" w:firstRowFirstColumn="0" w:firstRowLastColumn="0" w:lastRowFirstColumn="0" w:lastRowLastColumn="0"/>
             <w:tcW w:w="2547" w:type="dxa"/>
           </w:tcPr>
           <w:p>
@@ -2901,7 +2934,7 @@
           <w:p>
             <w:pPr>
               <w:jc w:val="both"/>
-              <w:cnfStyle w:val="000000000000"/>
+              <w:cnfStyle w:val="000000000000" w:firstRow="0" w:lastRow="0" w:firstColumn="0" w:lastColumn="0" w:oddVBand="0" w:evenVBand="0" w:oddHBand="0" w:evenHBand="0" w:firstRowFirstColumn="0" w:firstRowLastColumn="0" w:lastRowFirstColumn="0" w:lastRowLastColumn="0"/>
             </w:pPr>
             <w:r>
               <w:t xml:space="preserve">Renders an inventory table for the paragraph section. All properties marked in the </w:t>
@@ -2921,7 +2954,7 @@
       <w:tr>
         <w:tc>
           <w:tcPr>
-            <w:cnfStyle w:val="001000000000"/>
+            <w:cnfStyle w:val="001000000000" w:firstRow="0" w:lastRow="0" w:firstColumn="1" w:lastColumn="0" w:oddVBand="0" w:evenVBand="0" w:oddHBand="0" w:evenHBand="0" w:firstRowFirstColumn="0" w:firstRowLastColumn="0" w:lastRowFirstColumn="0" w:lastRowLastColumn="0"/>
             <w:tcW w:w="2547" w:type="dxa"/>
           </w:tcPr>
           <w:p>
@@ -2942,7 +2975,7 @@
           <w:p>
             <w:pPr>
               <w:jc w:val="both"/>
-              <w:cnfStyle w:val="000000000000"/>
+              <w:cnfStyle w:val="000000000000" w:firstRow="0" w:lastRow="0" w:firstColumn="0" w:lastColumn="0" w:oddVBand="0" w:evenVBand="0" w:oddHBand="0" w:evenHBand="0" w:firstRowFirstColumn="0" w:firstRowLastColumn="0" w:lastRowFirstColumn="0" w:lastRowLastColumn="0"/>
             </w:pPr>
             <w:r>
               <w:t>Renders a two-column inventory table for the sidebar with a tooltip giving information on each item when the corresponding checkbox is checked.</w:t>
@@ -2995,7 +3028,7 @@
                     <a:blip r:embed="rId11" cstate="print">
                       <a:extLst>
                         <a:ext uri="{28A0092B-C50C-407E-A947-70E740481C1C}">
-                          <a14:useLocalDpi xmlns="" xmlns:wpc="http://schemas.microsoft.com/office/word/2010/wordprocessingCanvas" xmlns:cx="http://schemas.microsoft.com/office/drawing/2014/chartex" xmlns:cx1="http://schemas.microsoft.com/office/drawing/2015/9/8/chartex" xmlns:cx2="http://schemas.microsoft.com/office/drawing/2015/10/21/chartex" xmlns:cx3="http://schemas.microsoft.com/office/drawing/2016/5/9/chartex" xmlns:cx4="http://schemas.microsoft.com/office/drawing/2016/5/10/chartex" xmlns:cx5="http://schemas.microsoft.com/office/drawing/2016/5/11/chartex" xmlns:cx6="http://schemas.microsoft.com/office/drawing/2016/5/12/chartex" xmlns:cx7="http://schemas.microsoft.com/office/drawing/2016/5/13/chartex" xmlns:cx8="http://schemas.microsoft.com/office/drawing/2016/5/14/chartex" xmlns:mc="http://schemas.openxmlformats.org/markup-compatibility/2006" xmlns:aink="http://schemas.microsoft.com/office/drawing/2016/ink" xmlns:am3d="http://schemas.microsoft.com/office/drawing/2017/model3d" xmlns:o="urn:schemas-microsoft-com:office:office" xmlns:v="urn:schemas-microsoft-com:vml" xmlns:wp14="http://schemas.microsoft.com/office/word/2010/wordprocessingDrawing" xmlns:w10="urn:schemas-microsoft-com:office:word" xmlns:w="http://schemas.openxmlformats.org/wordprocessingml/2006/main" xmlns:w14="http://schemas.microsoft.com/office/word/2010/wordml" xmlns:w15="http://schemas.microsoft.com/office/word/2012/wordml" xmlns:w16cid="http://schemas.microsoft.com/office/word/2016/wordml/cid" xmlns:w16se="http://schemas.microsoft.com/office/word/2015/wordml/symex" xmlns:wpg="http://schemas.microsoft.com/office/word/2010/wordprocessingGroup" xmlns:wpi="http://schemas.microsoft.com/office/word/2010/wordprocessingInk" xmlns:wps="http://schemas.microsoft.com/office/word/2010/wordprocessingShape" xmlns:a14="http://schemas.microsoft.com/office/drawing/2010/main" val="0"/>
+                          <a14:useLocalDpi xmlns:a14="http://schemas.microsoft.com/office/drawing/2010/main" val="0"/>
                         </a:ext>
                       </a:extLst>
                     </a:blip>
@@ -3114,11 +3147,19 @@
         <w:t xml:space="preserve"> in the game (</w:t>
       </w:r>
       <w:proofErr w:type="spellStart"/>
-      <w:r>
-        <w:rPr>
-          <w:i/>
-        </w:rPr>
-        <w:t>state.active.variables.allC</w:t>
+      <w:proofErr w:type="gramStart"/>
+      <w:r>
+        <w:rPr>
+          <w:i/>
+        </w:rPr>
+        <w:t>state.active</w:t>
+      </w:r>
+      <w:proofErr w:type="gramEnd"/>
+      <w:r>
+        <w:rPr>
+          <w:i/>
+        </w:rPr>
+        <w:t>.variables.allC</w:t>
       </w:r>
       <w:r>
         <w:rPr>
@@ -3150,11 +3191,19 @@
         <w:t>A list for all cloth owned by the player (</w:t>
       </w:r>
       <w:proofErr w:type="spellStart"/>
-      <w:r>
-        <w:rPr>
-          <w:i/>
-        </w:rPr>
-        <w:t>state.active.variables.wardrobe</w:t>
+      <w:proofErr w:type="gramStart"/>
+      <w:r>
+        <w:rPr>
+          <w:i/>
+        </w:rPr>
+        <w:t>state.active</w:t>
+      </w:r>
+      <w:proofErr w:type="gramEnd"/>
+      <w:r>
+        <w:rPr>
+          <w:i/>
+        </w:rPr>
+        <w:t>.variables.wardrobe</w:t>
       </w:r>
       <w:proofErr w:type="spellEnd"/>
       <w:r>
@@ -3174,11 +3223,19 @@
         <w:t>And a dictionary for each cloth worn at a specific place (</w:t>
       </w:r>
       <w:proofErr w:type="spellStart"/>
-      <w:r>
-        <w:rPr>
-          <w:i/>
-        </w:rPr>
-        <w:t>state.active.variables.</w:t>
+      <w:proofErr w:type="gramStart"/>
+      <w:r>
+        <w:rPr>
+          <w:i/>
+        </w:rPr>
+        <w:t>state.active</w:t>
+      </w:r>
+      <w:proofErr w:type="gramEnd"/>
+      <w:r>
+        <w:rPr>
+          <w:i/>
+        </w:rPr>
+        <w:t>.variables.</w:t>
       </w:r>
       <w:r>
         <w:rPr>
@@ -3403,7 +3460,15 @@
         <w:t>Body part</w:t>
       </w:r>
       <w:r>
-        <w:t>: Where this clothing is worn (see the drop down list in the clothing box for possible values).</w:t>
+        <w:t xml:space="preserve">: Where this clothing is worn (see the </w:t>
+      </w:r>
+      <w:proofErr w:type="gramStart"/>
+      <w:r>
+        <w:t>drop down</w:t>
+      </w:r>
+      <w:proofErr w:type="gramEnd"/>
+      <w:r>
+        <w:t xml:space="preserve"> list in the clothing box for possible values).</w:t>
       </w:r>
     </w:p>
     <w:p>
@@ -3603,7 +3668,7 @@
       <w:tblPr>
         <w:tblStyle w:val="Gitternetztabelle1hell1"/>
         <w:tblW w:w="0" w:type="auto"/>
-        <w:tblLook w:val="04A0"/>
+        <w:tblLook w:val="04A0" w:firstRow="1" w:lastRow="0" w:firstColumn="1" w:lastColumn="0" w:noHBand="0" w:noVBand="1"/>
       </w:tblPr>
       <w:tblGrid>
         <w:gridCol w:w="2547"/>
@@ -3611,11 +3676,11 @@
       </w:tblGrid>
       <w:tr>
         <w:trPr>
-          <w:cnfStyle w:val="100000000000"/>
+          <w:cnfStyle w:val="100000000000" w:firstRow="1" w:lastRow="0" w:firstColumn="0" w:lastColumn="0" w:oddVBand="0" w:evenVBand="0" w:oddHBand="0" w:evenHBand="0" w:firstRowFirstColumn="0" w:firstRowLastColumn="0" w:lastRowFirstColumn="0" w:lastRowLastColumn="0"/>
         </w:trPr>
         <w:tc>
           <w:tcPr>
-            <w:cnfStyle w:val="001000000000"/>
+            <w:cnfStyle w:val="001000000000" w:firstRow="0" w:lastRow="0" w:firstColumn="1" w:lastColumn="0" w:oddVBand="0" w:evenVBand="0" w:oddHBand="0" w:evenHBand="0" w:firstRowFirstColumn="0" w:firstRowLastColumn="0" w:lastRowFirstColumn="0" w:lastRowLastColumn="0"/>
             <w:tcW w:w="2547" w:type="dxa"/>
           </w:tcPr>
           <w:p>
@@ -3634,7 +3699,7 @@
           <w:p>
             <w:pPr>
               <w:jc w:val="both"/>
-              <w:cnfStyle w:val="100000000000"/>
+              <w:cnfStyle w:val="100000000000" w:firstRow="1" w:lastRow="0" w:firstColumn="0" w:lastColumn="0" w:oddVBand="0" w:evenVBand="0" w:oddHBand="0" w:evenHBand="0" w:firstRowFirstColumn="0" w:firstRowLastColumn="0" w:lastRowFirstColumn="0" w:lastRowLastColumn="0"/>
             </w:pPr>
             <w:r>
               <w:t>Description</w:t>
@@ -3645,7 +3710,7 @@
       <w:tr>
         <w:tc>
           <w:tcPr>
-            <w:cnfStyle w:val="001000000000"/>
+            <w:cnfStyle w:val="001000000000" w:firstRow="0" w:lastRow="0" w:firstColumn="1" w:lastColumn="0" w:oddVBand="0" w:evenVBand="0" w:oddHBand="0" w:evenHBand="0" w:firstRowFirstColumn="0" w:firstRowLastColumn="0" w:lastRowFirstColumn="0" w:lastRowLastColumn="0"/>
             <w:tcW w:w="2547" w:type="dxa"/>
           </w:tcPr>
           <w:p>
@@ -3666,7 +3731,7 @@
           <w:p>
             <w:pPr>
               <w:jc w:val="both"/>
-              <w:cnfStyle w:val="000000000000"/>
+              <w:cnfStyle w:val="000000000000" w:firstRow="0" w:lastRow="0" w:firstColumn="0" w:lastColumn="0" w:oddVBand="0" w:evenVBand="0" w:oddHBand="0" w:evenHBand="0" w:firstRowFirstColumn="0" w:firstRowLastColumn="0" w:lastRowFirstColumn="0" w:lastRowLastColumn="0"/>
             </w:pPr>
             <w:r>
               <w:t>Initializes all clothing in the game.</w:t>
@@ -3677,7 +3742,7 @@
       <w:tr>
         <w:tc>
           <w:tcPr>
-            <w:cnfStyle w:val="001000000000"/>
+            <w:cnfStyle w:val="001000000000" w:firstRow="0" w:lastRow="0" w:firstColumn="1" w:lastColumn="0" w:oddVBand="0" w:evenVBand="0" w:oddHBand="0" w:evenHBand="0" w:firstRowFirstColumn="0" w:firstRowLastColumn="0" w:lastRowFirstColumn="0" w:lastRowLastColumn="0"/>
             <w:tcW w:w="2547" w:type="dxa"/>
           </w:tcPr>
           <w:p>
@@ -3698,7 +3763,7 @@
           <w:p>
             <w:pPr>
               <w:jc w:val="both"/>
-              <w:cnfStyle w:val="000000000000"/>
+              <w:cnfStyle w:val="000000000000" w:firstRow="0" w:lastRow="0" w:firstColumn="0" w:lastColumn="0" w:oddVBand="0" w:evenVBand="0" w:oddHBand="0" w:evenHBand="0" w:firstRowFirstColumn="0" w:firstRowLastColumn="0" w:lastRowFirstColumn="0" w:lastRowLastColumn="0"/>
             </w:pPr>
             <w:r>
               <w:t>Initializes all clothing the player is wearing.</w:t>
@@ -3709,7 +3774,7 @@
       <w:tr>
         <w:tc>
           <w:tcPr>
-            <w:cnfStyle w:val="001000000000"/>
+            <w:cnfStyle w:val="001000000000" w:firstRow="0" w:lastRow="0" w:firstColumn="1" w:lastColumn="0" w:oddVBand="0" w:evenVBand="0" w:oddHBand="0" w:evenHBand="0" w:firstRowFirstColumn="0" w:firstRowLastColumn="0" w:lastRowFirstColumn="0" w:lastRowLastColumn="0"/>
             <w:tcW w:w="2547" w:type="dxa"/>
           </w:tcPr>
           <w:p>
@@ -3730,7 +3795,7 @@
           <w:p>
             <w:pPr>
               <w:jc w:val="both"/>
-              <w:cnfStyle w:val="000000000000"/>
+              <w:cnfStyle w:val="000000000000" w:firstRow="0" w:lastRow="0" w:firstColumn="0" w:lastColumn="0" w:oddVBand="0" w:evenVBand="0" w:oddHBand="0" w:evenHBand="0" w:firstRowFirstColumn="0" w:firstRowLastColumn="0" w:lastRowFirstColumn="0" w:lastRowLastColumn="0"/>
             </w:pPr>
             <w:r>
               <w:t>Initializes all clothing in the player's wardrobe.</w:t>
@@ -3741,7 +3806,7 @@
       <w:tr>
         <w:tc>
           <w:tcPr>
-            <w:cnfStyle w:val="001000000000"/>
+            <w:cnfStyle w:val="001000000000" w:firstRow="0" w:lastRow="0" w:firstColumn="1" w:lastColumn="0" w:oddVBand="0" w:evenVBand="0" w:oddHBand="0" w:evenHBand="0" w:firstRowFirstColumn="0" w:firstRowLastColumn="0" w:lastRowFirstColumn="0" w:lastRowLastColumn="0"/>
             <w:tcW w:w="2547" w:type="dxa"/>
           </w:tcPr>
           <w:p>
@@ -3761,7 +3826,7 @@
           <w:p>
             <w:pPr>
               <w:jc w:val="both"/>
-              <w:cnfStyle w:val="000000000000"/>
+              <w:cnfStyle w:val="000000000000" w:firstRow="0" w:lastRow="0" w:firstColumn="0" w:lastColumn="0" w:oddVBand="0" w:evenVBand="0" w:oddHBand="0" w:evenHBand="0" w:firstRowFirstColumn="0" w:firstRowLastColumn="0" w:lastRowFirstColumn="0" w:lastRowLastColumn="0"/>
             </w:pPr>
             <w:r>
               <w:t>Prints a table with the clothing the player wears.</w:t>
@@ -3772,7 +3837,7 @@
       <w:tr>
         <w:tc>
           <w:tcPr>
-            <w:cnfStyle w:val="001000000000"/>
+            <w:cnfStyle w:val="001000000000" w:firstRow="0" w:lastRow="0" w:firstColumn="1" w:lastColumn="0" w:oddVBand="0" w:evenVBand="0" w:oddHBand="0" w:evenHBand="0" w:firstRowFirstColumn="0" w:firstRowLastColumn="0" w:lastRowFirstColumn="0" w:lastRowLastColumn="0"/>
             <w:tcW w:w="2547" w:type="dxa"/>
           </w:tcPr>
           <w:p>
@@ -3796,7 +3861,7 @@
           <w:p>
             <w:pPr>
               <w:jc w:val="both"/>
-              <w:cnfStyle w:val="000000000000"/>
+              <w:cnfStyle w:val="000000000000" w:firstRow="0" w:lastRow="0" w:firstColumn="0" w:lastColumn="0" w:oddVBand="0" w:evenVBand="0" w:oddHBand="0" w:evenHBand="0" w:firstRowFirstColumn="0" w:firstRowLastColumn="0" w:lastRowFirstColumn="0" w:lastRowLastColumn="0"/>
             </w:pPr>
             <w:r>
               <w:t>Creates a table of images in the sidebar with the clothing worn by the player.</w:t>
@@ -3807,7 +3872,7 @@
       <w:tr>
         <w:tc>
           <w:tcPr>
-            <w:cnfStyle w:val="001000000000"/>
+            <w:cnfStyle w:val="001000000000" w:firstRow="0" w:lastRow="0" w:firstColumn="1" w:lastColumn="0" w:oddVBand="0" w:evenVBand="0" w:oddHBand="0" w:evenHBand="0" w:firstRowFirstColumn="0" w:firstRowLastColumn="0" w:lastRowFirstColumn="0" w:lastRowLastColumn="0"/>
             <w:tcW w:w="2547" w:type="dxa"/>
           </w:tcPr>
           <w:p>
@@ -3829,7 +3894,7 @@
           <w:p>
             <w:pPr>
               <w:jc w:val="both"/>
-              <w:cnfStyle w:val="000000000000"/>
+              <w:cnfStyle w:val="000000000000" w:firstRow="0" w:lastRow="0" w:firstColumn="0" w:lastColumn="0" w:oddVBand="0" w:evenVBand="0" w:oddHBand="0" w:evenHBand="0" w:firstRowFirstColumn="0" w:firstRowLastColumn="0" w:lastRowFirstColumn="0" w:lastRowLastColumn="0"/>
             </w:pPr>
             <w:r>
               <w:t>Prints a table with all the player's clothing.</w:t>
@@ -3840,7 +3905,7 @@
       <w:tr>
         <w:tc>
           <w:tcPr>
-            <w:cnfStyle w:val="001000000000"/>
+            <w:cnfStyle w:val="001000000000" w:firstRow="0" w:lastRow="0" w:firstColumn="1" w:lastColumn="0" w:oddVBand="0" w:evenVBand="0" w:oddHBand="0" w:evenHBand="0" w:firstRowFirstColumn="0" w:firstRowLastColumn="0" w:lastRowFirstColumn="0" w:lastRowLastColumn="0"/>
             <w:tcW w:w="2547" w:type="dxa"/>
           </w:tcPr>
           <w:p>
@@ -3861,7 +3926,7 @@
           <w:p>
             <w:pPr>
               <w:jc w:val="both"/>
-              <w:cnfStyle w:val="000000000000"/>
+              <w:cnfStyle w:val="000000000000" w:firstRow="0" w:lastRow="0" w:firstColumn="0" w:lastColumn="0" w:oddVBand="0" w:evenVBand="0" w:oddHBand="0" w:evenHBand="0" w:firstRowFirstColumn="0" w:firstRowLastColumn="0" w:lastRowFirstColumn="0" w:lastRowLastColumn="0"/>
             </w:pPr>
             <w:r>
               <w:t>Adds clothing and expects two parameters: The clothing ID (parameter 1) and the amount to add (parameter 2).</w:t>
@@ -3923,7 +3988,7 @@
                     <a:blip r:embed="rId13" cstate="print">
                       <a:extLst>
                         <a:ext uri="{28A0092B-C50C-407E-A947-70E740481C1C}">
-                          <a14:useLocalDpi xmlns="" xmlns:wpc="http://schemas.microsoft.com/office/word/2010/wordprocessingCanvas" xmlns:cx="http://schemas.microsoft.com/office/drawing/2014/chartex" xmlns:cx1="http://schemas.microsoft.com/office/drawing/2015/9/8/chartex" xmlns:cx2="http://schemas.microsoft.com/office/drawing/2015/10/21/chartex" xmlns:cx3="http://schemas.microsoft.com/office/drawing/2016/5/9/chartex" xmlns:cx4="http://schemas.microsoft.com/office/drawing/2016/5/10/chartex" xmlns:cx5="http://schemas.microsoft.com/office/drawing/2016/5/11/chartex" xmlns:cx6="http://schemas.microsoft.com/office/drawing/2016/5/12/chartex" xmlns:cx7="http://schemas.microsoft.com/office/drawing/2016/5/13/chartex" xmlns:cx8="http://schemas.microsoft.com/office/drawing/2016/5/14/chartex" xmlns:mc="http://schemas.openxmlformats.org/markup-compatibility/2006" xmlns:aink="http://schemas.microsoft.com/office/drawing/2016/ink" xmlns:am3d="http://schemas.microsoft.com/office/drawing/2017/model3d" xmlns:o="urn:schemas-microsoft-com:office:office" xmlns:v="urn:schemas-microsoft-com:vml" xmlns:wp14="http://schemas.microsoft.com/office/word/2010/wordprocessingDrawing" xmlns:w10="urn:schemas-microsoft-com:office:word" xmlns:w="http://schemas.openxmlformats.org/wordprocessingml/2006/main" xmlns:w14="http://schemas.microsoft.com/office/word/2010/wordml" xmlns:w15="http://schemas.microsoft.com/office/word/2012/wordml" xmlns:w16cid="http://schemas.microsoft.com/office/word/2016/wordml/cid" xmlns:w16se="http://schemas.microsoft.com/office/word/2015/wordml/symex" xmlns:wpg="http://schemas.microsoft.com/office/word/2010/wordprocessingGroup" xmlns:wpi="http://schemas.microsoft.com/office/word/2010/wordprocessingInk" xmlns:wps="http://schemas.microsoft.com/office/word/2010/wordprocessingShape" xmlns:a14="http://schemas.microsoft.com/office/drawing/2010/main" val="0"/>
+                          <a14:useLocalDpi xmlns:a14="http://schemas.microsoft.com/office/drawing/2010/main" val="0"/>
                         </a:ext>
                       </a:extLst>
                     </a:blip>
@@ -4004,11 +4069,19 @@
         <w:t>The stats list is managed in one single list (</w:t>
       </w:r>
       <w:proofErr w:type="spellStart"/>
-      <w:r>
-        <w:rPr>
-          <w:i/>
-        </w:rPr>
-        <w:t>state.active.variables.stats</w:t>
+      <w:proofErr w:type="gramStart"/>
+      <w:r>
+        <w:rPr>
+          <w:i/>
+        </w:rPr>
+        <w:t>state.active</w:t>
+      </w:r>
+      <w:proofErr w:type="gramEnd"/>
+      <w:r>
+        <w:rPr>
+          <w:i/>
+        </w:rPr>
+        <w:t>.variables.stats</w:t>
       </w:r>
       <w:proofErr w:type="spellEnd"/>
       <w:r>
@@ -4049,7 +4122,7 @@
                     <a:blip r:embed="rId14" cstate="print">
                       <a:extLst>
                         <a:ext uri="{28A0092B-C50C-407E-A947-70E740481C1C}">
-                          <a14:useLocalDpi xmlns="" xmlns:wpc="http://schemas.microsoft.com/office/word/2010/wordprocessingCanvas" xmlns:cx="http://schemas.microsoft.com/office/drawing/2014/chartex" xmlns:cx1="http://schemas.microsoft.com/office/drawing/2015/9/8/chartex" xmlns:cx2="http://schemas.microsoft.com/office/drawing/2015/10/21/chartex" xmlns:cx3="http://schemas.microsoft.com/office/drawing/2016/5/9/chartex" xmlns:cx4="http://schemas.microsoft.com/office/drawing/2016/5/10/chartex" xmlns:cx5="http://schemas.microsoft.com/office/drawing/2016/5/11/chartex" xmlns:cx6="http://schemas.microsoft.com/office/drawing/2016/5/12/chartex" xmlns:cx7="http://schemas.microsoft.com/office/drawing/2016/5/13/chartex" xmlns:cx8="http://schemas.microsoft.com/office/drawing/2016/5/14/chartex" xmlns:mc="http://schemas.openxmlformats.org/markup-compatibility/2006" xmlns:aink="http://schemas.microsoft.com/office/drawing/2016/ink" xmlns:am3d="http://schemas.microsoft.com/office/drawing/2017/model3d" xmlns:o="urn:schemas-microsoft-com:office:office" xmlns:v="urn:schemas-microsoft-com:vml" xmlns:wp14="http://schemas.microsoft.com/office/word/2010/wordprocessingDrawing" xmlns:w10="urn:schemas-microsoft-com:office:word" xmlns:w="http://schemas.openxmlformats.org/wordprocessingml/2006/main" xmlns:w14="http://schemas.microsoft.com/office/word/2010/wordml" xmlns:w15="http://schemas.microsoft.com/office/word/2012/wordml" xmlns:w16cid="http://schemas.microsoft.com/office/word/2016/wordml/cid" xmlns:w16se="http://schemas.microsoft.com/office/word/2015/wordml/symex" xmlns:wpg="http://schemas.microsoft.com/office/word/2010/wordprocessingGroup" xmlns:wpi="http://schemas.microsoft.com/office/word/2010/wordprocessingInk" xmlns:wps="http://schemas.microsoft.com/office/word/2010/wordprocessingShape" xmlns:a14="http://schemas.microsoft.com/office/drawing/2010/main" val="0"/>
+                          <a14:useLocalDpi xmlns:a14="http://schemas.microsoft.com/office/drawing/2010/main" val="0"/>
                         </a:ext>
                       </a:extLst>
                     </a:blip>
@@ -4268,7 +4341,7 @@
       <w:tblPr>
         <w:tblStyle w:val="Gitternetztabelle1hell1"/>
         <w:tblW w:w="0" w:type="auto"/>
-        <w:tblLook w:val="04A0"/>
+        <w:tblLook w:val="04A0" w:firstRow="1" w:lastRow="0" w:firstColumn="1" w:lastColumn="0" w:noHBand="0" w:noVBand="1"/>
       </w:tblPr>
       <w:tblGrid>
         <w:gridCol w:w="2518"/>
@@ -4276,11 +4349,11 @@
       </w:tblGrid>
       <w:tr>
         <w:trPr>
-          <w:cnfStyle w:val="100000000000"/>
+          <w:cnfStyle w:val="100000000000" w:firstRow="1" w:lastRow="0" w:firstColumn="0" w:lastColumn="0" w:oddVBand="0" w:evenVBand="0" w:oddHBand="0" w:evenHBand="0" w:firstRowFirstColumn="0" w:firstRowLastColumn="0" w:lastRowFirstColumn="0" w:lastRowLastColumn="0"/>
         </w:trPr>
         <w:tc>
           <w:tcPr>
-            <w:cnfStyle w:val="001000000000"/>
+            <w:cnfStyle w:val="001000000000" w:firstRow="0" w:lastRow="0" w:firstColumn="1" w:lastColumn="0" w:oddVBand="0" w:evenVBand="0" w:oddHBand="0" w:evenHBand="0" w:firstRowFirstColumn="0" w:firstRowLastColumn="0" w:lastRowFirstColumn="0" w:lastRowLastColumn="0"/>
             <w:tcW w:w="2518" w:type="dxa"/>
           </w:tcPr>
           <w:p>
@@ -4295,7 +4368,7 @@
           </w:tcPr>
           <w:p>
             <w:pPr>
-              <w:cnfStyle w:val="100000000000"/>
+              <w:cnfStyle w:val="100000000000" w:firstRow="1" w:lastRow="0" w:firstColumn="0" w:lastColumn="0" w:oddVBand="0" w:evenVBand="0" w:oddHBand="0" w:evenHBand="0" w:firstRowFirstColumn="0" w:firstRowLastColumn="0" w:lastRowFirstColumn="0" w:lastRowLastColumn="0"/>
             </w:pPr>
             <w:r>
               <w:t>Description</w:t>
@@ -4306,7 +4379,7 @@
       <w:tr>
         <w:tc>
           <w:tcPr>
-            <w:cnfStyle w:val="001000000000"/>
+            <w:cnfStyle w:val="001000000000" w:firstRow="0" w:lastRow="0" w:firstColumn="1" w:lastColumn="0" w:oddVBand="0" w:evenVBand="0" w:oddHBand="0" w:evenHBand="0" w:firstRowFirstColumn="0" w:firstRowLastColumn="0" w:lastRowFirstColumn="0" w:lastRowLastColumn="0"/>
             <w:tcW w:w="2518" w:type="dxa"/>
           </w:tcPr>
           <w:p>
@@ -4323,7 +4396,7 @@
           </w:tcPr>
           <w:p>
             <w:pPr>
-              <w:cnfStyle w:val="000000000000"/>
+              <w:cnfStyle w:val="000000000000" w:firstRow="0" w:lastRow="0" w:firstColumn="0" w:lastColumn="0" w:oddVBand="0" w:evenVBand="0" w:oddHBand="0" w:evenHBand="0" w:firstRowFirstColumn="0" w:firstRowLastColumn="0" w:lastRowFirstColumn="0" w:lastRowLastColumn="0"/>
             </w:pPr>
             <w:r>
               <w:t>Initializes all stats.</w:t>
@@ -4334,7 +4407,7 @@
       <w:tr>
         <w:tc>
           <w:tcPr>
-            <w:cnfStyle w:val="001000000000"/>
+            <w:cnfStyle w:val="001000000000" w:firstRow="0" w:lastRow="0" w:firstColumn="1" w:lastColumn="0" w:oddVBand="0" w:evenVBand="0" w:oddHBand="0" w:evenHBand="0" w:firstRowFirstColumn="0" w:firstRowLastColumn="0" w:lastRowFirstColumn="0" w:lastRowLastColumn="0"/>
             <w:tcW w:w="2518" w:type="dxa"/>
           </w:tcPr>
           <w:p>
@@ -4351,7 +4424,7 @@
           </w:tcPr>
           <w:p>
             <w:pPr>
-              <w:cnfStyle w:val="000000000000"/>
+              <w:cnfStyle w:val="000000000000" w:firstRow="0" w:lastRow="0" w:firstColumn="0" w:lastColumn="0" w:oddVBand="0" w:evenVBand="0" w:oddHBand="0" w:evenHBand="0" w:firstRowFirstColumn="0" w:firstRowLastColumn="0" w:lastRowFirstColumn="0" w:lastRowLastColumn="0"/>
             </w:pPr>
             <w:r>
               <w:t>Change a stat’s value. The first parameter is the stat ID, the second parameter is the value.</w:t>
@@ -4362,7 +4435,7 @@
       <w:tr>
         <w:tc>
           <w:tcPr>
-            <w:cnfStyle w:val="001000000000"/>
+            <w:cnfStyle w:val="001000000000" w:firstRow="0" w:lastRow="0" w:firstColumn="1" w:lastColumn="0" w:oddVBand="0" w:evenVBand="0" w:oddHBand="0" w:evenHBand="0" w:firstRowFirstColumn="0" w:firstRowLastColumn="0" w:lastRowFirstColumn="0" w:lastRowLastColumn="0"/>
             <w:tcW w:w="2518" w:type="dxa"/>
           </w:tcPr>
           <w:p>
@@ -4382,7 +4455,7 @@
           </w:tcPr>
           <w:p>
             <w:pPr>
-              <w:cnfStyle w:val="000000000000"/>
+              <w:cnfStyle w:val="000000000000" w:firstRow="0" w:lastRow="0" w:firstColumn="0" w:lastColumn="0" w:oddVBand="0" w:evenVBand="0" w:oddHBand="0" w:evenHBand="0" w:firstRowFirstColumn="0" w:firstRowLastColumn="0" w:lastRowFirstColumn="0" w:lastRowLastColumn="0"/>
             </w:pPr>
             <w:r>
               <w:t>Prints a stat by a given ID (first parameter).</w:t>
@@ -4393,7 +4466,7 @@
       <w:tr>
         <w:tc>
           <w:tcPr>
-            <w:cnfStyle w:val="001000000000"/>
+            <w:cnfStyle w:val="001000000000" w:firstRow="0" w:lastRow="0" w:firstColumn="1" w:lastColumn="0" w:oddVBand="0" w:evenVBand="0" w:oddHBand="0" w:evenHBand="0" w:firstRowFirstColumn="0" w:firstRowLastColumn="0" w:lastRowFirstColumn="0" w:lastRowLastColumn="0"/>
             <w:tcW w:w="2518" w:type="dxa"/>
           </w:tcPr>
           <w:p>
@@ -4413,7 +4486,7 @@
           </w:tcPr>
           <w:p>
             <w:pPr>
-              <w:cnfStyle w:val="000000000000"/>
+              <w:cnfStyle w:val="000000000000" w:firstRow="0" w:lastRow="0" w:firstColumn="0" w:lastColumn="0" w:oddVBand="0" w:evenVBand="0" w:oddHBand="0" w:evenHBand="0" w:firstRowFirstColumn="0" w:firstRowLastColumn="0" w:lastRowFirstColumn="0" w:lastRowLastColumn="0"/>
             </w:pPr>
             <w:r>
               <w:t>Adds a specific value (parameter 2) to a given stat (ID in parameter 1).</w:t>
@@ -4424,7 +4497,7 @@
       <w:tr>
         <w:tc>
           <w:tcPr>
-            <w:cnfStyle w:val="001000000000"/>
+            <w:cnfStyle w:val="001000000000" w:firstRow="0" w:lastRow="0" w:firstColumn="1" w:lastColumn="0" w:oddVBand="0" w:evenVBand="0" w:oddHBand="0" w:evenHBand="0" w:firstRowFirstColumn="0" w:firstRowLastColumn="0" w:lastRowFirstColumn="0" w:lastRowLastColumn="0"/>
             <w:tcW w:w="2518" w:type="dxa"/>
           </w:tcPr>
           <w:p>
@@ -4442,7 +4515,7 @@
           </w:tcPr>
           <w:p>
             <w:pPr>
-              <w:cnfStyle w:val="000000000000"/>
+              <w:cnfStyle w:val="000000000000" w:firstRow="0" w:lastRow="0" w:firstColumn="0" w:lastColumn="0" w:oddVBand="0" w:evenVBand="0" w:oddHBand="0" w:evenHBand="0" w:firstRowFirstColumn="0" w:firstRowLastColumn="0" w:lastRowFirstColumn="0" w:lastRowLastColumn="0"/>
             </w:pPr>
             <w:r>
               <w:t>Renders a stats table in the paragraph section.</w:t>
@@ -4453,7 +4526,7 @@
       <w:tr>
         <w:tc>
           <w:tcPr>
-            <w:cnfStyle w:val="001000000000"/>
+            <w:cnfStyle w:val="001000000000" w:firstRow="0" w:lastRow="0" w:firstColumn="1" w:lastColumn="0" w:oddVBand="0" w:evenVBand="0" w:oddHBand="0" w:evenHBand="0" w:firstRowFirstColumn="0" w:firstRowLastColumn="0" w:lastRowFirstColumn="0" w:lastRowLastColumn="0"/>
             <w:tcW w:w="2518" w:type="dxa"/>
           </w:tcPr>
           <w:p>
@@ -4470,7 +4543,7 @@
           </w:tcPr>
           <w:p>
             <w:pPr>
-              <w:cnfStyle w:val="000000000000"/>
+              <w:cnfStyle w:val="000000000000" w:firstRow="0" w:lastRow="0" w:firstColumn="0" w:lastColumn="0" w:oddVBand="0" w:evenVBand="0" w:oddHBand="0" w:evenHBand="0" w:firstRowFirstColumn="0" w:firstRowLastColumn="0" w:lastRowFirstColumn="0" w:lastRowLastColumn="0"/>
             </w:pPr>
             <w:r>
               <w:t>Renders the stats list in the sidebar (just name and value)</w:t>
@@ -4497,7 +4570,15 @@
         <w:jc w:val="both"/>
       </w:pPr>
       <w:r>
-        <w:t xml:space="preserve">The daytime tab is somewhat different since it does not contain individual objects. The daytime can be shown in the sidebar. The format </w:t>
+        <w:t xml:space="preserve">The daytime tab is somewhat different since it does not </w:t>
+      </w:r>
+      <w:proofErr w:type="gramStart"/>
+      <w:r>
+        <w:t>contain</w:t>
+      </w:r>
+      <w:proofErr w:type="gramEnd"/>
+      <w:r>
+        <w:t xml:space="preserve"> individual objects. The daytime can be shown in the sidebar. The format </w:t>
       </w:r>
       <w:proofErr w:type="spellStart"/>
       <w:r>
@@ -4563,7 +4644,7 @@
                     <a:blip r:embed="rId15" cstate="print">
                       <a:extLst>
                         <a:ext uri="{28A0092B-C50C-407E-A947-70E740481C1C}">
-                          <a14:useLocalDpi xmlns="" xmlns:wpc="http://schemas.microsoft.com/office/word/2010/wordprocessingCanvas" xmlns:cx="http://schemas.microsoft.com/office/drawing/2014/chartex" xmlns:cx1="http://schemas.microsoft.com/office/drawing/2015/9/8/chartex" xmlns:cx2="http://schemas.microsoft.com/office/drawing/2015/10/21/chartex" xmlns:cx3="http://schemas.microsoft.com/office/drawing/2016/5/9/chartex" xmlns:cx4="http://schemas.microsoft.com/office/drawing/2016/5/10/chartex" xmlns:cx5="http://schemas.microsoft.com/office/drawing/2016/5/11/chartex" xmlns:cx6="http://schemas.microsoft.com/office/drawing/2016/5/12/chartex" xmlns:cx7="http://schemas.microsoft.com/office/drawing/2016/5/13/chartex" xmlns:cx8="http://schemas.microsoft.com/office/drawing/2016/5/14/chartex" xmlns:mc="http://schemas.openxmlformats.org/markup-compatibility/2006" xmlns:aink="http://schemas.microsoft.com/office/drawing/2016/ink" xmlns:am3d="http://schemas.microsoft.com/office/drawing/2017/model3d" xmlns:o="urn:schemas-microsoft-com:office:office" xmlns:v="urn:schemas-microsoft-com:vml" xmlns:wp14="http://schemas.microsoft.com/office/word/2010/wordprocessingDrawing" xmlns:w10="urn:schemas-microsoft-com:office:word" xmlns:w="http://schemas.openxmlformats.org/wordprocessingml/2006/main" xmlns:w14="http://schemas.microsoft.com/office/word/2010/wordml" xmlns:w15="http://schemas.microsoft.com/office/word/2012/wordml" xmlns:w16cid="http://schemas.microsoft.com/office/word/2016/wordml/cid" xmlns:w16se="http://schemas.microsoft.com/office/word/2015/wordml/symex" xmlns:wpg="http://schemas.microsoft.com/office/word/2010/wordprocessingGroup" xmlns:wpi="http://schemas.microsoft.com/office/word/2010/wordprocessingInk" xmlns:wps="http://schemas.microsoft.com/office/word/2010/wordprocessingShape" xmlns:a14="http://schemas.microsoft.com/office/drawing/2010/main" val="0"/>
+                          <a14:useLocalDpi xmlns:a14="http://schemas.microsoft.com/office/drawing/2010/main" val="0"/>
                         </a:ext>
                       </a:extLst>
                     </a:blip>
@@ -4631,7 +4712,7 @@
       <w:tblPr>
         <w:tblStyle w:val="Gitternetztabelle1hell1"/>
         <w:tblW w:w="0" w:type="auto"/>
-        <w:tblLook w:val="04A0"/>
+        <w:tblLook w:val="04A0" w:firstRow="1" w:lastRow="0" w:firstColumn="1" w:lastColumn="0" w:noHBand="0" w:noVBand="1"/>
       </w:tblPr>
       <w:tblGrid>
         <w:gridCol w:w="2093"/>
@@ -4639,11 +4720,11 @@
       </w:tblGrid>
       <w:tr>
         <w:trPr>
-          <w:cnfStyle w:val="100000000000"/>
+          <w:cnfStyle w:val="100000000000" w:firstRow="1" w:lastRow="0" w:firstColumn="0" w:lastColumn="0" w:oddVBand="0" w:evenVBand="0" w:oddHBand="0" w:evenHBand="0" w:firstRowFirstColumn="0" w:firstRowLastColumn="0" w:lastRowFirstColumn="0" w:lastRowLastColumn="0"/>
         </w:trPr>
         <w:tc>
           <w:tcPr>
-            <w:cnfStyle w:val="001000000000"/>
+            <w:cnfStyle w:val="001000000000" w:firstRow="0" w:lastRow="0" w:firstColumn="1" w:lastColumn="0" w:oddVBand="0" w:evenVBand="0" w:oddHBand="0" w:evenHBand="0" w:firstRowFirstColumn="0" w:firstRowLastColumn="0" w:lastRowFirstColumn="0" w:lastRowLastColumn="0"/>
             <w:tcW w:w="2093" w:type="dxa"/>
           </w:tcPr>
           <w:p>
@@ -4658,7 +4739,7 @@
           </w:tcPr>
           <w:p>
             <w:pPr>
-              <w:cnfStyle w:val="100000000000"/>
+              <w:cnfStyle w:val="100000000000" w:firstRow="1" w:lastRow="0" w:firstColumn="0" w:lastColumn="0" w:oddVBand="0" w:evenVBand="0" w:oddHBand="0" w:evenHBand="0" w:firstRowFirstColumn="0" w:firstRowLastColumn="0" w:lastRowFirstColumn="0" w:lastRowLastColumn="0"/>
             </w:pPr>
             <w:r>
               <w:t>Description</w:t>
@@ -4669,7 +4750,7 @@
       <w:tr>
         <w:tc>
           <w:tcPr>
-            <w:cnfStyle w:val="001000000000"/>
+            <w:cnfStyle w:val="001000000000" w:firstRow="0" w:lastRow="0" w:firstColumn="1" w:lastColumn="0" w:oddVBand="0" w:evenVBand="0" w:oddHBand="0" w:evenHBand="0" w:firstRowFirstColumn="0" w:firstRowLastColumn="0" w:lastRowFirstColumn="0" w:lastRowLastColumn="0"/>
             <w:tcW w:w="2093" w:type="dxa"/>
           </w:tcPr>
           <w:p>
@@ -4686,10 +4767,8 @@
           </w:tcPr>
           <w:p>
             <w:pPr>
-              <w:cnfStyle w:val="000000000000"/>
+              <w:cnfStyle w:val="000000000000" w:firstRow="0" w:lastRow="0" w:firstColumn="0" w:lastColumn="0" w:oddVBand="0" w:evenVBand="0" w:oddHBand="0" w:evenHBand="0" w:firstRowFirstColumn="0" w:firstRowLastColumn="0" w:lastRowFirstColumn="0" w:lastRowLastColumn="0"/>
             </w:pPr>
-            <w:bookmarkStart w:id="0" w:name="_GoBack"/>
-            <w:bookmarkEnd w:id="0"/>
             <w:r>
               <w:t>Initializes the daytime system.</w:t>
             </w:r>
@@ -4699,7 +4778,7 @@
       <w:tr>
         <w:tc>
           <w:tcPr>
-            <w:cnfStyle w:val="001000000000"/>
+            <w:cnfStyle w:val="001000000000" w:firstRow="0" w:lastRow="0" w:firstColumn="1" w:lastColumn="0" w:oddVBand="0" w:evenVBand="0" w:oddHBand="0" w:evenHBand="0" w:firstRowFirstColumn="0" w:firstRowLastColumn="0" w:lastRowFirstColumn="0" w:lastRowLastColumn="0"/>
             <w:tcW w:w="2093" w:type="dxa"/>
           </w:tcPr>
           <w:p>
@@ -4716,7 +4795,7 @@
           </w:tcPr>
           <w:p>
             <w:pPr>
-              <w:cnfStyle w:val="000000000000"/>
+              <w:cnfStyle w:val="000000000000" w:firstRow="0" w:lastRow="0" w:firstColumn="0" w:lastColumn="0" w:oddVBand="0" w:evenVBand="0" w:oddHBand="0" w:evenHBand="0" w:firstRowFirstColumn="0" w:firstRowLastColumn="0" w:lastRowFirstColumn="0" w:lastRowLastColumn="0"/>
             </w:pPr>
             <w:r>
               <w:t>Returns time in format 23:59:59.</w:t>
@@ -4727,7 +4806,7 @@
       <w:tr>
         <w:tc>
           <w:tcPr>
-            <w:cnfStyle w:val="001000000000"/>
+            <w:cnfStyle w:val="001000000000" w:firstRow="0" w:lastRow="0" w:firstColumn="1" w:lastColumn="0" w:oddVBand="0" w:evenVBand="0" w:oddHBand="0" w:evenHBand="0" w:firstRowFirstColumn="0" w:firstRowLastColumn="0" w:lastRowFirstColumn="0" w:lastRowLastColumn="0"/>
             <w:tcW w:w="2093" w:type="dxa"/>
           </w:tcPr>
           <w:p>
@@ -4744,7 +4823,7 @@
           </w:tcPr>
           <w:p>
             <w:pPr>
-              <w:cnfStyle w:val="000000000000"/>
+              <w:cnfStyle w:val="000000000000" w:firstRow="0" w:lastRow="0" w:firstColumn="0" w:lastColumn="0" w:oddVBand="0" w:evenVBand="0" w:oddHBand="0" w:evenHBand="0" w:firstRowFirstColumn="0" w:firstRowLastColumn="0" w:lastRowFirstColumn="0" w:lastRowLastColumn="0"/>
             </w:pPr>
             <w:r>
               <w:t>Returns date in format 01 August 2018.</w:t>
@@ -4755,7 +4834,7 @@
       <w:tr>
         <w:tc>
           <w:tcPr>
-            <w:cnfStyle w:val="001000000000"/>
+            <w:cnfStyle w:val="001000000000" w:firstRow="0" w:lastRow="0" w:firstColumn="1" w:lastColumn="0" w:oddVBand="0" w:evenVBand="0" w:oddHBand="0" w:evenHBand="0" w:firstRowFirstColumn="0" w:firstRowLastColumn="0" w:lastRowFirstColumn="0" w:lastRowLastColumn="0"/>
             <w:tcW w:w="2093" w:type="dxa"/>
           </w:tcPr>
           <w:p>
@@ -4772,7 +4851,7 @@
           </w:tcPr>
           <w:p>
             <w:pPr>
-              <w:cnfStyle w:val="000000000000"/>
+              <w:cnfStyle w:val="000000000000" w:firstRow="0" w:lastRow="0" w:firstColumn="0" w:lastColumn="0" w:oddVBand="0" w:evenVBand="0" w:oddHBand="0" w:evenHBand="0" w:firstRowFirstColumn="0" w:firstRowLastColumn="0" w:lastRowFirstColumn="0" w:lastRowLastColumn="0"/>
             </w:pPr>
             <w:r>
               <w:t>Returns time and date in format 01 August 2018 23:59:59.</w:t>
@@ -4783,7 +4862,7 @@
       <w:tr>
         <w:tc>
           <w:tcPr>
-            <w:cnfStyle w:val="001000000000"/>
+            <w:cnfStyle w:val="001000000000" w:firstRow="0" w:lastRow="0" w:firstColumn="1" w:lastColumn="0" w:oddVBand="0" w:evenVBand="0" w:oddHBand="0" w:evenHBand="0" w:firstRowFirstColumn="0" w:firstRowLastColumn="0" w:lastRowFirstColumn="0" w:lastRowLastColumn="0"/>
             <w:tcW w:w="2093" w:type="dxa"/>
           </w:tcPr>
           <w:p>
@@ -4800,7 +4879,7 @@
           </w:tcPr>
           <w:p>
             <w:pPr>
-              <w:cnfStyle w:val="000000000000"/>
+              <w:cnfStyle w:val="000000000000" w:firstRow="0" w:lastRow="0" w:firstColumn="0" w:lastColumn="0" w:oddVBand="0" w:evenVBand="0" w:oddHBand="0" w:evenHBand="0" w:firstRowFirstColumn="0" w:firstRowLastColumn="0" w:lastRowFirstColumn="0" w:lastRowLastColumn="0"/>
             </w:pPr>
             <w:r>
               <w:t xml:space="preserve">Returns </w:t>
@@ -4817,7 +4896,7 @@
       <w:tr>
         <w:tc>
           <w:tcPr>
-            <w:cnfStyle w:val="001000000000"/>
+            <w:cnfStyle w:val="001000000000" w:firstRow="0" w:lastRow="0" w:firstColumn="1" w:lastColumn="0" w:oddVBand="0" w:evenVBand="0" w:oddHBand="0" w:evenHBand="0" w:firstRowFirstColumn="0" w:firstRowLastColumn="0" w:lastRowFirstColumn="0" w:lastRowLastColumn="0"/>
             <w:tcW w:w="2093" w:type="dxa"/>
           </w:tcPr>
           <w:p>
@@ -4834,7 +4913,7 @@
           </w:tcPr>
           <w:p>
             <w:pPr>
-              <w:cnfStyle w:val="000000000000"/>
+              <w:cnfStyle w:val="000000000000" w:firstRow="0" w:lastRow="0" w:firstColumn="0" w:lastColumn="0" w:oddVBand="0" w:evenVBand="0" w:oddHBand="0" w:evenHBand="0" w:firstRowFirstColumn="0" w:firstRowLastColumn="0" w:lastRowFirstColumn="0" w:lastRowLastColumn="0"/>
             </w:pPr>
             <w:r>
               <w:t>Sets the time and expects three parameters: hours, minutes, seconds (parameter 1 to 3).</w:t>
@@ -4845,7 +4924,7 @@
       <w:tr>
         <w:tc>
           <w:tcPr>
-            <w:cnfStyle w:val="001000000000"/>
+            <w:cnfStyle w:val="001000000000" w:firstRow="0" w:lastRow="0" w:firstColumn="1" w:lastColumn="0" w:oddVBand="0" w:evenVBand="0" w:oddHBand="0" w:evenHBand="0" w:firstRowFirstColumn="0" w:firstRowLastColumn="0" w:lastRowFirstColumn="0" w:lastRowLastColumn="0"/>
             <w:tcW w:w="2093" w:type="dxa"/>
           </w:tcPr>
           <w:p>
@@ -4862,7 +4941,7 @@
           </w:tcPr>
           <w:p>
             <w:pPr>
-              <w:cnfStyle w:val="000000000000"/>
+              <w:cnfStyle w:val="000000000000" w:firstRow="0" w:lastRow="0" w:firstColumn="0" w:lastColumn="0" w:oddVBand="0" w:evenVBand="0" w:oddHBand="0" w:evenHBand="0" w:firstRowFirstColumn="0" w:firstRowLastColumn="0" w:lastRowFirstColumn="0" w:lastRowLastColumn="0"/>
             </w:pPr>
             <w:r>
               <w:t>Sets the date and expects three parameters: year, month, day (parameter 1 to 3).</w:t>
@@ -4873,7 +4952,7 @@
       <w:tr>
         <w:tc>
           <w:tcPr>
-            <w:cnfStyle w:val="001000000000"/>
+            <w:cnfStyle w:val="001000000000" w:firstRow="0" w:lastRow="0" w:firstColumn="1" w:lastColumn="0" w:oddVBand="0" w:evenVBand="0" w:oddHBand="0" w:evenHBand="0" w:firstRowFirstColumn="0" w:firstRowLastColumn="0" w:lastRowFirstColumn="0" w:lastRowLastColumn="0"/>
             <w:tcW w:w="2093" w:type="dxa"/>
           </w:tcPr>
           <w:p>
@@ -4890,7 +4969,7 @@
           </w:tcPr>
           <w:p>
             <w:pPr>
-              <w:cnfStyle w:val="000000000000"/>
+              <w:cnfStyle w:val="000000000000" w:firstRow="0" w:lastRow="0" w:firstColumn="0" w:lastColumn="0" w:oddVBand="0" w:evenVBand="0" w:oddHBand="0" w:evenHBand="0" w:firstRowFirstColumn="0" w:firstRowLastColumn="0" w:lastRowFirstColumn="0" w:lastRowLastColumn="0"/>
             </w:pPr>
             <w:r>
               <w:t>Sets date and time and expects six parameters: year, month, day, hours, minutes and seconds (parameters 1 to 6).</w:t>
@@ -4901,7 +4980,7 @@
       <w:tr>
         <w:tc>
           <w:tcPr>
-            <w:cnfStyle w:val="001000000000"/>
+            <w:cnfStyle w:val="001000000000" w:firstRow="0" w:lastRow="0" w:firstColumn="1" w:lastColumn="0" w:oddVBand="0" w:evenVBand="0" w:oddHBand="0" w:evenHBand="0" w:firstRowFirstColumn="0" w:firstRowLastColumn="0" w:lastRowFirstColumn="0" w:lastRowLastColumn="0"/>
             <w:tcW w:w="2093" w:type="dxa"/>
           </w:tcPr>
           <w:p>
@@ -4918,7 +4997,7 @@
           </w:tcPr>
           <w:p>
             <w:pPr>
-              <w:cnfStyle w:val="000000000000"/>
+              <w:cnfStyle w:val="000000000000" w:firstRow="0" w:lastRow="0" w:firstColumn="0" w:lastColumn="0" w:oddVBand="0" w:evenVBand="0" w:oddHBand="0" w:evenHBand="0" w:firstRowFirstColumn="0" w:firstRowLastColumn="0" w:lastRowFirstColumn="0" w:lastRowLastColumn="0"/>
             </w:pPr>
             <w:r>
               <w:t>Adds minutes (parameter 1) to current time.</w:t>
@@ -4929,7 +5008,7 @@
       <w:tr>
         <w:tc>
           <w:tcPr>
-            <w:cnfStyle w:val="001000000000"/>
+            <w:cnfStyle w:val="001000000000" w:firstRow="0" w:lastRow="0" w:firstColumn="1" w:lastColumn="0" w:oddVBand="0" w:evenVBand="0" w:oddHBand="0" w:evenHBand="0" w:firstRowFirstColumn="0" w:firstRowLastColumn="0" w:lastRowFirstColumn="0" w:lastRowLastColumn="0"/>
             <w:tcW w:w="2093" w:type="dxa"/>
           </w:tcPr>
           <w:p>
@@ -4946,7 +5025,7 @@
           </w:tcPr>
           <w:p>
             <w:pPr>
-              <w:cnfStyle w:val="000000000000"/>
+              <w:cnfStyle w:val="000000000000" w:firstRow="0" w:lastRow="0" w:firstColumn="0" w:lastColumn="0" w:oddVBand="0" w:evenVBand="0" w:oddHBand="0" w:evenHBand="0" w:firstRowFirstColumn="0" w:firstRowLastColumn="0" w:lastRowFirstColumn="0" w:lastRowLastColumn="0"/>
             </w:pPr>
             <w:r>
               <w:t>Adds day (parameter 1) to current date.</w:t>
@@ -4973,11 +5052,19 @@
         <w:t>Shops are stored in a list (</w:t>
       </w:r>
       <w:proofErr w:type="spellStart"/>
-      <w:r>
-        <w:rPr>
-          <w:i/>
-        </w:rPr>
-        <w:t>state.active.variables.shops</w:t>
+      <w:proofErr w:type="gramStart"/>
+      <w:r>
+        <w:rPr>
+          <w:i/>
+        </w:rPr>
+        <w:t>state.active</w:t>
+      </w:r>
+      <w:proofErr w:type="gramEnd"/>
+      <w:r>
+        <w:rPr>
+          <w:i/>
+        </w:rPr>
+        <w:t>.variables.shops</w:t>
       </w:r>
       <w:proofErr w:type="spellEnd"/>
       <w:r>
@@ -5072,14 +5159,36 @@
       <w:r>
         <w:t xml:space="preserve">Figure </w:t>
       </w:r>
-      <w:fldSimple w:instr=" SEQ Figure \* ARABIC ">
-        <w:r>
-          <w:rPr>
-            <w:noProof/>
-          </w:rPr>
-          <w:t>9</w:t>
-        </w:r>
-      </w:fldSimple>
+      <w:r>
+        <w:rPr>
+          <w:noProof/>
+        </w:rPr>
+        <w:fldChar w:fldCharType="begin"/>
+      </w:r>
+      <w:r>
+        <w:rPr>
+          <w:noProof/>
+        </w:rPr>
+        <w:instrText xml:space="preserve"> SEQ Figure \* ARABIC </w:instrText>
+      </w:r>
+      <w:r>
+        <w:rPr>
+          <w:noProof/>
+        </w:rPr>
+        <w:fldChar w:fldCharType="separate"/>
+      </w:r>
+      <w:r>
+        <w:rPr>
+          <w:noProof/>
+        </w:rPr>
+        <w:t>9</w:t>
+      </w:r>
+      <w:r>
+        <w:rPr>
+          <w:noProof/>
+        </w:rPr>
+        <w:fldChar w:fldCharType="end"/>
+      </w:r>
       <w:r>
         <w:t>: The shop tab</w:t>
       </w:r>
@@ -5296,7 +5405,7 @@
       <w:tblPr>
         <w:tblStyle w:val="Gitternetztabelle1hell1"/>
         <w:tblW w:w="0" w:type="auto"/>
-        <w:tblLook w:val="04A0"/>
+        <w:tblLook w:val="04A0" w:firstRow="1" w:lastRow="0" w:firstColumn="1" w:lastColumn="0" w:noHBand="0" w:noVBand="1"/>
       </w:tblPr>
       <w:tblGrid>
         <w:gridCol w:w="4606"/>
@@ -5304,11 +5413,11 @@
       </w:tblGrid>
       <w:tr>
         <w:trPr>
-          <w:cnfStyle w:val="100000000000"/>
+          <w:cnfStyle w:val="100000000000" w:firstRow="1" w:lastRow="0" w:firstColumn="0" w:lastColumn="0" w:oddVBand="0" w:evenVBand="0" w:oddHBand="0" w:evenHBand="0" w:firstRowFirstColumn="0" w:firstRowLastColumn="0" w:lastRowFirstColumn="0" w:lastRowLastColumn="0"/>
         </w:trPr>
         <w:tc>
           <w:tcPr>
-            <w:cnfStyle w:val="001000000000"/>
+            <w:cnfStyle w:val="001000000000" w:firstRow="0" w:lastRow="0" w:firstColumn="1" w:lastColumn="0" w:oddVBand="0" w:evenVBand="0" w:oddHBand="0" w:evenHBand="0" w:firstRowFirstColumn="0" w:firstRowLastColumn="0" w:lastRowFirstColumn="0" w:lastRowLastColumn="0"/>
             <w:tcW w:w="4606" w:type="dxa"/>
           </w:tcPr>
           <w:p>
@@ -5327,7 +5436,7 @@
           <w:p>
             <w:pPr>
               <w:jc w:val="both"/>
-              <w:cnfStyle w:val="100000000000"/>
+              <w:cnfStyle w:val="100000000000" w:firstRow="1" w:lastRow="0" w:firstColumn="0" w:lastColumn="0" w:oddVBand="0" w:evenVBand="0" w:oddHBand="0" w:evenHBand="0" w:firstRowFirstColumn="0" w:firstRowLastColumn="0" w:lastRowFirstColumn="0" w:lastRowLastColumn="0"/>
             </w:pPr>
             <w:r>
               <w:t>Description</w:t>
@@ -5338,7 +5447,7 @@
       <w:tr>
         <w:tc>
           <w:tcPr>
-            <w:cnfStyle w:val="001000000000"/>
+            <w:cnfStyle w:val="001000000000" w:firstRow="0" w:lastRow="0" w:firstColumn="1" w:lastColumn="0" w:oddVBand="0" w:evenVBand="0" w:oddHBand="0" w:evenHBand="0" w:firstRowFirstColumn="0" w:firstRowLastColumn="0" w:lastRowFirstColumn="0" w:lastRowLastColumn="0"/>
             <w:tcW w:w="4606" w:type="dxa"/>
           </w:tcPr>
           <w:p>
@@ -5359,7 +5468,7 @@
           <w:p>
             <w:pPr>
               <w:jc w:val="both"/>
-              <w:cnfStyle w:val="000000000000"/>
+              <w:cnfStyle w:val="000000000000" w:firstRow="0" w:lastRow="0" w:firstColumn="0" w:lastColumn="0" w:oddVBand="0" w:evenVBand="0" w:oddHBand="0" w:evenHBand="0" w:firstRowFirstColumn="0" w:firstRowLastColumn="0" w:lastRowFirstColumn="0" w:lastRowLastColumn="0"/>
             </w:pPr>
             <w:r>
               <w:t>Initializes all shops and their items.</w:t>
@@ -5370,7 +5479,7 @@
       <w:tr>
         <w:tc>
           <w:tcPr>
-            <w:cnfStyle w:val="001000000000"/>
+            <w:cnfStyle w:val="001000000000" w:firstRow="0" w:lastRow="0" w:firstColumn="1" w:lastColumn="0" w:oddVBand="0" w:evenVBand="0" w:oddHBand="0" w:evenHBand="0" w:firstRowFirstColumn="0" w:firstRowLastColumn="0" w:lastRowFirstColumn="0" w:lastRowLastColumn="0"/>
             <w:tcW w:w="4606" w:type="dxa"/>
           </w:tcPr>
           <w:p>
@@ -5390,7 +5499,7 @@
             <w:pPr>
               <w:keepNext/>
               <w:jc w:val="both"/>
-              <w:cnfStyle w:val="000000000000"/>
+              <w:cnfStyle w:val="000000000000" w:firstRow="0" w:lastRow="0" w:firstColumn="0" w:lastColumn="0" w:oddVBand="0" w:evenVBand="0" w:oddHBand="0" w:evenHBand="0" w:firstRowFirstColumn="0" w:firstRowLastColumn="0" w:lastRowFirstColumn="0" w:lastRowLastColumn="0"/>
             </w:pPr>
             <w:r>
               <w:t>Displays a shop with a given ID (parameter 1) in the paragraph section.</w:t>
@@ -5406,14 +5515,36 @@
       <w:r>
         <w:t xml:space="preserve">Table </w:t>
       </w:r>
-      <w:fldSimple w:instr=" SEQ Table \* ARABIC ">
-        <w:r>
-          <w:rPr>
-            <w:noProof/>
-          </w:rPr>
-          <w:t>5</w:t>
-        </w:r>
-      </w:fldSimple>
+      <w:r>
+        <w:rPr>
+          <w:noProof/>
+        </w:rPr>
+        <w:fldChar w:fldCharType="begin"/>
+      </w:r>
+      <w:r>
+        <w:rPr>
+          <w:noProof/>
+        </w:rPr>
+        <w:instrText xml:space="preserve"> SEQ Table \* ARABIC </w:instrText>
+      </w:r>
+      <w:r>
+        <w:rPr>
+          <w:noProof/>
+        </w:rPr>
+        <w:fldChar w:fldCharType="separate"/>
+      </w:r>
+      <w:r>
+        <w:rPr>
+          <w:noProof/>
+        </w:rPr>
+        <w:t>5</w:t>
+      </w:r>
+      <w:r>
+        <w:rPr>
+          <w:noProof/>
+        </w:rPr>
+        <w:fldChar w:fldCharType="end"/>
+      </w:r>
       <w:r>
         <w:t>: Macros of the shop system.</w:t>
       </w:r>
@@ -5495,14 +5626,36 @@
       <w:r>
         <w:t xml:space="preserve">Figure </w:t>
       </w:r>
-      <w:fldSimple w:instr=" SEQ Figure \* ARABIC ">
-        <w:r>
-          <w:rPr>
-            <w:noProof/>
-          </w:rPr>
-          <w:t>10</w:t>
-        </w:r>
-      </w:fldSimple>
+      <w:r>
+        <w:rPr>
+          <w:noProof/>
+        </w:rPr>
+        <w:fldChar w:fldCharType="begin"/>
+      </w:r>
+      <w:r>
+        <w:rPr>
+          <w:noProof/>
+        </w:rPr>
+        <w:instrText xml:space="preserve"> SEQ Figure \* ARABIC </w:instrText>
+      </w:r>
+      <w:r>
+        <w:rPr>
+          <w:noProof/>
+        </w:rPr>
+        <w:fldChar w:fldCharType="separate"/>
+      </w:r>
+      <w:r>
+        <w:rPr>
+          <w:noProof/>
+        </w:rPr>
+        <w:t>10</w:t>
+      </w:r>
+      <w:r>
+        <w:rPr>
+          <w:noProof/>
+        </w:rPr>
+        <w:fldChar w:fldCharType="end"/>
+      </w:r>
       <w:r>
         <w:t>: A sample shop.</w:t>
       </w:r>
@@ -5525,11 +5678,19 @@
         <w:t xml:space="preserve">The money system uses two variables: </w:t>
       </w:r>
       <w:proofErr w:type="spellStart"/>
-      <w:r>
-        <w:rPr>
-          <w:i/>
-        </w:rPr>
-        <w:t>state.active.variables.money</w:t>
+      <w:proofErr w:type="gramStart"/>
+      <w:r>
+        <w:rPr>
+          <w:i/>
+        </w:rPr>
+        <w:t>state.active</w:t>
+      </w:r>
+      <w:proofErr w:type="gramEnd"/>
+      <w:r>
+        <w:rPr>
+          <w:i/>
+        </w:rPr>
+        <w:t>.variables.money</w:t>
       </w:r>
       <w:proofErr w:type="spellEnd"/>
       <w:r>
@@ -5610,14 +5771,36 @@
       <w:r>
         <w:t xml:space="preserve">Figure </w:t>
       </w:r>
-      <w:fldSimple w:instr=" SEQ Figure \* ARABIC ">
-        <w:r>
-          <w:rPr>
-            <w:noProof/>
-          </w:rPr>
-          <w:t>11</w:t>
-        </w:r>
-      </w:fldSimple>
+      <w:r>
+        <w:rPr>
+          <w:noProof/>
+        </w:rPr>
+        <w:fldChar w:fldCharType="begin"/>
+      </w:r>
+      <w:r>
+        <w:rPr>
+          <w:noProof/>
+        </w:rPr>
+        <w:instrText xml:space="preserve"> SEQ Figure \* ARABIC </w:instrText>
+      </w:r>
+      <w:r>
+        <w:rPr>
+          <w:noProof/>
+        </w:rPr>
+        <w:fldChar w:fldCharType="separate"/>
+      </w:r>
+      <w:r>
+        <w:rPr>
+          <w:noProof/>
+        </w:rPr>
+        <w:t>11</w:t>
+      </w:r>
+      <w:r>
+        <w:rPr>
+          <w:noProof/>
+        </w:rPr>
+        <w:fldChar w:fldCharType="end"/>
+      </w:r>
       <w:r>
         <w:t>: The money tab</w:t>
       </w:r>
@@ -5732,14 +5915,36 @@
       <w:r>
         <w:t xml:space="preserve">Figure </w:t>
       </w:r>
-      <w:fldSimple w:instr=" SEQ Figure \* ARABIC ">
-        <w:r>
-          <w:rPr>
-            <w:noProof/>
-          </w:rPr>
-          <w:t>12</w:t>
-        </w:r>
-      </w:fldSimple>
+      <w:r>
+        <w:rPr>
+          <w:noProof/>
+        </w:rPr>
+        <w:fldChar w:fldCharType="begin"/>
+      </w:r>
+      <w:r>
+        <w:rPr>
+          <w:noProof/>
+        </w:rPr>
+        <w:instrText xml:space="preserve"> SEQ Figure \* ARABIC </w:instrText>
+      </w:r>
+      <w:r>
+        <w:rPr>
+          <w:noProof/>
+        </w:rPr>
+        <w:fldChar w:fldCharType="separate"/>
+      </w:r>
+      <w:r>
+        <w:rPr>
+          <w:noProof/>
+        </w:rPr>
+        <w:t>12</w:t>
+      </w:r>
+      <w:r>
+        <w:rPr>
+          <w:noProof/>
+        </w:rPr>
+        <w:fldChar w:fldCharType="end"/>
+      </w:r>
       <w:r>
         <w:t>: Money in sidebar.</w:t>
       </w:r>
@@ -5754,7 +5959,7 @@
       <w:tblPr>
         <w:tblStyle w:val="Gitternetztabelle1hell1"/>
         <w:tblW w:w="0" w:type="auto"/>
-        <w:tblLook w:val="04A0"/>
+        <w:tblLook w:val="04A0" w:firstRow="1" w:lastRow="0" w:firstColumn="1" w:lastColumn="0" w:noHBand="0" w:noVBand="1"/>
       </w:tblPr>
       <w:tblGrid>
         <w:gridCol w:w="4606"/>
@@ -5762,11 +5967,11 @@
       </w:tblGrid>
       <w:tr>
         <w:trPr>
-          <w:cnfStyle w:val="100000000000"/>
+          <w:cnfStyle w:val="100000000000" w:firstRow="1" w:lastRow="0" w:firstColumn="0" w:lastColumn="0" w:oddVBand="0" w:evenVBand="0" w:oddHBand="0" w:evenHBand="0" w:firstRowFirstColumn="0" w:firstRowLastColumn="0" w:lastRowFirstColumn="0" w:lastRowLastColumn="0"/>
         </w:trPr>
         <w:tc>
           <w:tcPr>
-            <w:cnfStyle w:val="001000000000"/>
+            <w:cnfStyle w:val="001000000000" w:firstRow="0" w:lastRow="0" w:firstColumn="1" w:lastColumn="0" w:oddVBand="0" w:evenVBand="0" w:oddHBand="0" w:evenHBand="0" w:firstRowFirstColumn="0" w:firstRowLastColumn="0" w:lastRowFirstColumn="0" w:lastRowLastColumn="0"/>
             <w:tcW w:w="4606" w:type="dxa"/>
           </w:tcPr>
           <w:p>
@@ -5781,7 +5986,7 @@
           </w:tcPr>
           <w:p>
             <w:pPr>
-              <w:cnfStyle w:val="100000000000"/>
+              <w:cnfStyle w:val="100000000000" w:firstRow="1" w:lastRow="0" w:firstColumn="0" w:lastColumn="0" w:oddVBand="0" w:evenVBand="0" w:oddHBand="0" w:evenHBand="0" w:firstRowFirstColumn="0" w:firstRowLastColumn="0" w:lastRowFirstColumn="0" w:lastRowLastColumn="0"/>
             </w:pPr>
             <w:r>
               <w:t>Description</w:t>
@@ -5792,7 +5997,7 @@
       <w:tr>
         <w:tc>
           <w:tcPr>
-            <w:cnfStyle w:val="001000000000"/>
+            <w:cnfStyle w:val="001000000000" w:firstRow="0" w:lastRow="0" w:firstColumn="1" w:lastColumn="0" w:oddVBand="0" w:evenVBand="0" w:oddHBand="0" w:evenHBand="0" w:firstRowFirstColumn="0" w:firstRowLastColumn="0" w:lastRowFirstColumn="0" w:lastRowLastColumn="0"/>
             <w:tcW w:w="4606" w:type="dxa"/>
           </w:tcPr>
           <w:p>
@@ -5809,7 +6014,7 @@
           </w:tcPr>
           <w:p>
             <w:pPr>
-              <w:cnfStyle w:val="000000000000"/>
+              <w:cnfStyle w:val="000000000000" w:firstRow="0" w:lastRow="0" w:firstColumn="0" w:lastColumn="0" w:oddVBand="0" w:evenVBand="0" w:oddHBand="0" w:evenHBand="0" w:firstRowFirstColumn="0" w:firstRowLastColumn="0" w:lastRowFirstColumn="0" w:lastRowLastColumn="0"/>
             </w:pPr>
             <w:r>
               <w:t>Initializes the money system.</w:t>
@@ -5820,7 +6025,7 @@
       <w:tr>
         <w:tc>
           <w:tcPr>
-            <w:cnfStyle w:val="001000000000"/>
+            <w:cnfStyle w:val="001000000000" w:firstRow="0" w:lastRow="0" w:firstColumn="1" w:lastColumn="0" w:oddVBand="0" w:evenVBand="0" w:oddHBand="0" w:evenHBand="0" w:firstRowFirstColumn="0" w:firstRowLastColumn="0" w:lastRowFirstColumn="0" w:lastRowLastColumn="0"/>
             <w:tcW w:w="4606" w:type="dxa"/>
           </w:tcPr>
           <w:p>
@@ -5838,7 +6043,7 @@
           <w:p>
             <w:pPr>
               <w:keepNext/>
-              <w:cnfStyle w:val="000000000000"/>
+              <w:cnfStyle w:val="000000000000" w:firstRow="0" w:lastRow="0" w:firstColumn="0" w:lastColumn="0" w:oddVBand="0" w:evenVBand="0" w:oddHBand="0" w:evenHBand="0" w:firstRowFirstColumn="0" w:firstRowLastColumn="0" w:lastRowFirstColumn="0" w:lastRowLastColumn="0"/>
             </w:pPr>
             <w:r>
               <w:t>Outputs the money without the unit.</w:t>
@@ -5854,14 +6059,36 @@
       <w:r>
         <w:t xml:space="preserve">Table </w:t>
       </w:r>
-      <w:fldSimple w:instr=" SEQ Table \* ARABIC ">
-        <w:r>
-          <w:rPr>
-            <w:noProof/>
-          </w:rPr>
-          <w:t>6</w:t>
-        </w:r>
-      </w:fldSimple>
+      <w:r>
+        <w:rPr>
+          <w:noProof/>
+        </w:rPr>
+        <w:fldChar w:fldCharType="begin"/>
+      </w:r>
+      <w:r>
+        <w:rPr>
+          <w:noProof/>
+        </w:rPr>
+        <w:instrText xml:space="preserve"> SEQ Table \* ARABIC </w:instrText>
+      </w:r>
+      <w:r>
+        <w:rPr>
+          <w:noProof/>
+        </w:rPr>
+        <w:fldChar w:fldCharType="separate"/>
+      </w:r>
+      <w:r>
+        <w:rPr>
+          <w:noProof/>
+        </w:rPr>
+        <w:t>6</w:t>
+      </w:r>
+      <w:r>
+        <w:rPr>
+          <w:noProof/>
+        </w:rPr>
+        <w:fldChar w:fldCharType="end"/>
+      </w:r>
       <w:r>
         <w:t>: Macros for the money system</w:t>
       </w:r>
@@ -5882,14 +6109,20 @@
       <w:r>
         <w:t>The jobs are stored in a list (</w:t>
       </w:r>
-      <w:proofErr w:type="spellStart"/>
-      <w:r>
-        <w:rPr>
-          <w:i/>
-        </w:rPr>
-        <w:t>state.active.variables.jobs</w:t>
-      </w:r>
-      <w:proofErr w:type="spellEnd"/>
+      <w:proofErr w:type="gramStart"/>
+      <w:r>
+        <w:rPr>
+          <w:i/>
+        </w:rPr>
+        <w:t>state.active</w:t>
+      </w:r>
+      <w:proofErr w:type="gramEnd"/>
+      <w:r>
+        <w:rPr>
+          <w:i/>
+        </w:rPr>
+        <w:t>.variables.jobs</w:t>
+      </w:r>
       <w:r>
         <w:t xml:space="preserve">) and each job contains next to its properties a list of reward items that are given to the player when the job is </w:t>
       </w:r>
@@ -5963,14 +6196,36 @@
       <w:r>
         <w:t xml:space="preserve">Figure </w:t>
       </w:r>
-      <w:fldSimple w:instr=" SEQ Figure \* ARABIC ">
-        <w:r>
-          <w:rPr>
-            <w:noProof/>
-          </w:rPr>
-          <w:t>13</w:t>
-        </w:r>
-      </w:fldSimple>
+      <w:r>
+        <w:rPr>
+          <w:noProof/>
+        </w:rPr>
+        <w:fldChar w:fldCharType="begin"/>
+      </w:r>
+      <w:r>
+        <w:rPr>
+          <w:noProof/>
+        </w:rPr>
+        <w:instrText xml:space="preserve"> SEQ Figure \* ARABIC </w:instrText>
+      </w:r>
+      <w:r>
+        <w:rPr>
+          <w:noProof/>
+        </w:rPr>
+        <w:fldChar w:fldCharType="separate"/>
+      </w:r>
+      <w:r>
+        <w:rPr>
+          <w:noProof/>
+        </w:rPr>
+        <w:t>13</w:t>
+      </w:r>
+      <w:r>
+        <w:rPr>
+          <w:noProof/>
+        </w:rPr>
+        <w:fldChar w:fldCharType="end"/>
+      </w:r>
       <w:r>
         <w:t>: The jobs tab.</w:t>
       </w:r>
@@ -6096,14 +6351,12 @@
           <w:numId w:val="14"/>
         </w:numPr>
       </w:pPr>
-      <w:proofErr w:type="spellStart"/>
       <w:r>
         <w:rPr>
           <w:i/>
         </w:rPr>
         <w:t>Cooldown</w:t>
       </w:r>
-      <w:proofErr w:type="spellEnd"/>
       <w:r>
         <w:t>: Minutes to wait until the job is available again.</w:t>
       </w:r>
@@ -6213,7 +6466,7 @@
       <w:tblPr>
         <w:tblStyle w:val="Gitternetztabelle1hell1"/>
         <w:tblW w:w="0" w:type="auto"/>
-        <w:tblLook w:val="04A0"/>
+        <w:tblLook w:val="04A0" w:firstRow="1" w:lastRow="0" w:firstColumn="1" w:lastColumn="0" w:noHBand="0" w:noVBand="1"/>
       </w:tblPr>
       <w:tblGrid>
         <w:gridCol w:w="4606"/>
@@ -6221,11 +6474,11 @@
       </w:tblGrid>
       <w:tr>
         <w:trPr>
-          <w:cnfStyle w:val="100000000000"/>
+          <w:cnfStyle w:val="100000000000" w:firstRow="1" w:lastRow="0" w:firstColumn="0" w:lastColumn="0" w:oddVBand="0" w:evenVBand="0" w:oddHBand="0" w:evenHBand="0" w:firstRowFirstColumn="0" w:firstRowLastColumn="0" w:lastRowFirstColumn="0" w:lastRowLastColumn="0"/>
         </w:trPr>
         <w:tc>
           <w:tcPr>
-            <w:cnfStyle w:val="001000000000"/>
+            <w:cnfStyle w:val="001000000000" w:firstRow="0" w:lastRow="0" w:firstColumn="1" w:lastColumn="0" w:oddVBand="0" w:evenVBand="0" w:oddHBand="0" w:evenHBand="0" w:firstRowFirstColumn="0" w:firstRowLastColumn="0" w:lastRowFirstColumn="0" w:lastRowLastColumn="0"/>
             <w:tcW w:w="4606" w:type="dxa"/>
           </w:tcPr>
           <w:p>
@@ -6240,7 +6493,7 @@
           </w:tcPr>
           <w:p>
             <w:pPr>
-              <w:cnfStyle w:val="100000000000"/>
+              <w:cnfStyle w:val="100000000000" w:firstRow="1" w:lastRow="0" w:firstColumn="0" w:lastColumn="0" w:oddVBand="0" w:evenVBand="0" w:oddHBand="0" w:evenHBand="0" w:firstRowFirstColumn="0" w:firstRowLastColumn="0" w:lastRowFirstColumn="0" w:lastRowLastColumn="0"/>
             </w:pPr>
             <w:r>
               <w:t>Description</w:t>
@@ -6251,7 +6504,7 @@
       <w:tr>
         <w:tc>
           <w:tcPr>
-            <w:cnfStyle w:val="001000000000"/>
+            <w:cnfStyle w:val="001000000000" w:firstRow="0" w:lastRow="0" w:firstColumn="1" w:lastColumn="0" w:oddVBand="0" w:evenVBand="0" w:oddHBand="0" w:evenHBand="0" w:firstRowFirstColumn="0" w:firstRowLastColumn="0" w:lastRowFirstColumn="0" w:lastRowLastColumn="0"/>
             <w:tcW w:w="4606" w:type="dxa"/>
           </w:tcPr>
           <w:p>
@@ -6268,7 +6521,7 @@
           </w:tcPr>
           <w:p>
             <w:pPr>
-              <w:cnfStyle w:val="000000000000"/>
+              <w:cnfStyle w:val="000000000000" w:firstRow="0" w:lastRow="0" w:firstColumn="0" w:lastColumn="0" w:oddVBand="0" w:evenVBand="0" w:oddHBand="0" w:evenHBand="0" w:firstRowFirstColumn="0" w:firstRowLastColumn="0" w:lastRowFirstColumn="0" w:lastRowLastColumn="0"/>
             </w:pPr>
             <w:r>
               <w:t>Initializes all jobs.</w:t>
@@ -6279,7 +6532,7 @@
       <w:tr>
         <w:tc>
           <w:tcPr>
-            <w:cnfStyle w:val="001000000000"/>
+            <w:cnfStyle w:val="001000000000" w:firstRow="0" w:lastRow="0" w:firstColumn="1" w:lastColumn="0" w:oddVBand="0" w:evenVBand="0" w:oddHBand="0" w:evenHBand="0" w:firstRowFirstColumn="0" w:firstRowLastColumn="0" w:lastRowFirstColumn="0" w:lastRowLastColumn="0"/>
             <w:tcW w:w="4606" w:type="dxa"/>
           </w:tcPr>
           <w:p>
@@ -6297,7 +6550,7 @@
           <w:p>
             <w:pPr>
               <w:keepNext/>
-              <w:cnfStyle w:val="000000000000"/>
+              <w:cnfStyle w:val="000000000000" w:firstRow="0" w:lastRow="0" w:firstColumn="0" w:lastColumn="0" w:oddVBand="0" w:evenVBand="0" w:oddHBand="0" w:evenHBand="0" w:firstRowFirstColumn="0" w:firstRowLastColumn="0" w:lastRowFirstColumn="0" w:lastRowLastColumn="0"/>
             </w:pPr>
             <w:r>
               <w:t>Shows a number of jobs. Has an arbitrary parameter count. Each parameter is a job ID that is displayed in the job list shown.</w:t>
@@ -6313,14 +6566,36 @@
       <w:r>
         <w:t xml:space="preserve">Table </w:t>
       </w:r>
-      <w:fldSimple w:instr=" SEQ Table \* ARABIC ">
-        <w:r>
-          <w:rPr>
-            <w:noProof/>
-          </w:rPr>
-          <w:t>7</w:t>
-        </w:r>
-      </w:fldSimple>
+      <w:r>
+        <w:rPr>
+          <w:noProof/>
+        </w:rPr>
+        <w:fldChar w:fldCharType="begin"/>
+      </w:r>
+      <w:r>
+        <w:rPr>
+          <w:noProof/>
+        </w:rPr>
+        <w:instrText xml:space="preserve"> SEQ Table \* ARABIC </w:instrText>
+      </w:r>
+      <w:r>
+        <w:rPr>
+          <w:noProof/>
+        </w:rPr>
+        <w:fldChar w:fldCharType="separate"/>
+      </w:r>
+      <w:r>
+        <w:rPr>
+          <w:noProof/>
+        </w:rPr>
+        <w:t>7</w:t>
+      </w:r>
+      <w:r>
+        <w:rPr>
+          <w:noProof/>
+        </w:rPr>
+        <w:fldChar w:fldCharType="end"/>
+      </w:r>
       <w:r>
         <w:t>: Macros for the job system.</w:t>
       </w:r>
@@ -6348,11 +6623,19 @@
         <w:t xml:space="preserve">The characters are stored in the list </w:t>
       </w:r>
       <w:proofErr w:type="spellStart"/>
-      <w:r>
-        <w:rPr>
-          <w:i/>
-        </w:rPr>
-        <w:t>state.active.variables.characters</w:t>
+      <w:proofErr w:type="gramStart"/>
+      <w:r>
+        <w:rPr>
+          <w:i/>
+        </w:rPr>
+        <w:t>state.active</w:t>
+      </w:r>
+      <w:proofErr w:type="gramEnd"/>
+      <w:r>
+        <w:rPr>
+          <w:i/>
+        </w:rPr>
+        <w:t>.variables.characters</w:t>
       </w:r>
       <w:proofErr w:type="spellEnd"/>
       <w:r>
@@ -6422,14 +6705,36 @@
       <w:r>
         <w:t xml:space="preserve">Figure </w:t>
       </w:r>
-      <w:fldSimple w:instr=" SEQ Figure \* ARABIC ">
-        <w:r>
-          <w:rPr>
-            <w:noProof/>
-          </w:rPr>
-          <w:t>14</w:t>
-        </w:r>
-      </w:fldSimple>
+      <w:r>
+        <w:rPr>
+          <w:noProof/>
+        </w:rPr>
+        <w:fldChar w:fldCharType="begin"/>
+      </w:r>
+      <w:r>
+        <w:rPr>
+          <w:noProof/>
+        </w:rPr>
+        <w:instrText xml:space="preserve"> SEQ Figure \* ARABIC </w:instrText>
+      </w:r>
+      <w:r>
+        <w:rPr>
+          <w:noProof/>
+        </w:rPr>
+        <w:fldChar w:fldCharType="separate"/>
+      </w:r>
+      <w:r>
+        <w:rPr>
+          <w:noProof/>
+        </w:rPr>
+        <w:t>14</w:t>
+      </w:r>
+      <w:r>
+        <w:rPr>
+          <w:noProof/>
+        </w:rPr>
+        <w:fldChar w:fldCharType="end"/>
+      </w:r>
       <w:r>
         <w:t>: The characters tab.</w:t>
       </w:r>
@@ -6528,6 +6833,11 @@
       <w:r>
         <w:t>: An information if the character is known.</w:t>
       </w:r>
+      <w:r>
+        <w:t xml:space="preserve"> Only known characters appear in the character list.</w:t>
+      </w:r>
+      <w:bookmarkStart w:id="0" w:name="_GoBack"/>
+      <w:bookmarkEnd w:id="0"/>
     </w:p>
     <w:p>
       <w:pPr>
@@ -6541,6 +6851,7 @@
         <w:rPr>
           <w:i/>
         </w:rPr>
+        <w:lastRenderedPageBreak/>
         <w:t>Age</w:t>
       </w:r>
       <w:r>
@@ -6559,7 +6870,6 @@
         <w:rPr>
           <w:i/>
         </w:rPr>
-        <w:lastRenderedPageBreak/>
         <w:t>Gender</w:t>
       </w:r>
       <w:r>
@@ -6719,14 +7029,36 @@
       <w:r>
         <w:t xml:space="preserve">Figure </w:t>
       </w:r>
-      <w:fldSimple w:instr=" SEQ Figure \* ARABIC ">
-        <w:r>
-          <w:rPr>
-            <w:noProof/>
-          </w:rPr>
-          <w:t>15</w:t>
-        </w:r>
-      </w:fldSimple>
+      <w:r>
+        <w:rPr>
+          <w:noProof/>
+        </w:rPr>
+        <w:fldChar w:fldCharType="begin"/>
+      </w:r>
+      <w:r>
+        <w:rPr>
+          <w:noProof/>
+        </w:rPr>
+        <w:instrText xml:space="preserve"> SEQ Figure \* ARABIC </w:instrText>
+      </w:r>
+      <w:r>
+        <w:rPr>
+          <w:noProof/>
+        </w:rPr>
+        <w:fldChar w:fldCharType="separate"/>
+      </w:r>
+      <w:r>
+        <w:rPr>
+          <w:noProof/>
+        </w:rPr>
+        <w:t>15</w:t>
+      </w:r>
+      <w:r>
+        <w:rPr>
+          <w:noProof/>
+        </w:rPr>
+        <w:fldChar w:fldCharType="end"/>
+      </w:r>
       <w:r>
         <w:t>: Characters in the paragraph and the sidebar.</w:t>
       </w:r>
@@ -6740,7 +7072,7 @@
       <w:tblPr>
         <w:tblStyle w:val="Gitternetztabelle1hell1"/>
         <w:tblW w:w="0" w:type="auto"/>
-        <w:tblLook w:val="04A0"/>
+        <w:tblLook w:val="04A0" w:firstRow="1" w:lastRow="0" w:firstColumn="1" w:lastColumn="0" w:noHBand="0" w:noVBand="1"/>
       </w:tblPr>
       <w:tblGrid>
         <w:gridCol w:w="4606"/>
@@ -6748,11 +7080,11 @@
       </w:tblGrid>
       <w:tr>
         <w:trPr>
-          <w:cnfStyle w:val="100000000000"/>
+          <w:cnfStyle w:val="100000000000" w:firstRow="1" w:lastRow="0" w:firstColumn="0" w:lastColumn="0" w:oddVBand="0" w:evenVBand="0" w:oddHBand="0" w:evenHBand="0" w:firstRowFirstColumn="0" w:firstRowLastColumn="0" w:lastRowFirstColumn="0" w:lastRowLastColumn="0"/>
         </w:trPr>
         <w:tc>
           <w:tcPr>
-            <w:cnfStyle w:val="001000000000"/>
+            <w:cnfStyle w:val="001000000000" w:firstRow="0" w:lastRow="0" w:firstColumn="1" w:lastColumn="0" w:oddVBand="0" w:evenVBand="0" w:oddHBand="0" w:evenHBand="0" w:firstRowFirstColumn="0" w:firstRowLastColumn="0" w:lastRowFirstColumn="0" w:lastRowLastColumn="0"/>
             <w:tcW w:w="4606" w:type="dxa"/>
           </w:tcPr>
           <w:p>
@@ -6767,7 +7099,7 @@
           </w:tcPr>
           <w:p>
             <w:pPr>
-              <w:cnfStyle w:val="100000000000"/>
+              <w:cnfStyle w:val="100000000000" w:firstRow="1" w:lastRow="0" w:firstColumn="0" w:lastColumn="0" w:oddVBand="0" w:evenVBand="0" w:oddHBand="0" w:evenHBand="0" w:firstRowFirstColumn="0" w:firstRowLastColumn="0" w:lastRowFirstColumn="0" w:lastRowLastColumn="0"/>
             </w:pPr>
             <w:r>
               <w:t>Description</w:t>
@@ -6778,7 +7110,7 @@
       <w:tr>
         <w:tc>
           <w:tcPr>
-            <w:cnfStyle w:val="001000000000"/>
+            <w:cnfStyle w:val="001000000000" w:firstRow="0" w:lastRow="0" w:firstColumn="1" w:lastColumn="0" w:oddVBand="0" w:evenVBand="0" w:oddHBand="0" w:evenHBand="0" w:firstRowFirstColumn="0" w:firstRowLastColumn="0" w:lastRowFirstColumn="0" w:lastRowLastColumn="0"/>
             <w:tcW w:w="4606" w:type="dxa"/>
           </w:tcPr>
           <w:p>
@@ -6795,7 +7127,7 @@
           </w:tcPr>
           <w:p>
             <w:pPr>
-              <w:cnfStyle w:val="000000000000"/>
+              <w:cnfStyle w:val="000000000000" w:firstRow="0" w:lastRow="0" w:firstColumn="0" w:lastColumn="0" w:oddVBand="0" w:evenVBand="0" w:oddHBand="0" w:evenHBand="0" w:firstRowFirstColumn="0" w:firstRowLastColumn="0" w:lastRowFirstColumn="0" w:lastRowLastColumn="0"/>
             </w:pPr>
             <w:r>
               <w:t>Initializes the characters.</w:t>
@@ -6806,7 +7138,7 @@
       <w:tr>
         <w:tc>
           <w:tcPr>
-            <w:cnfStyle w:val="001000000000"/>
+            <w:cnfStyle w:val="001000000000" w:firstRow="0" w:lastRow="0" w:firstColumn="1" w:lastColumn="0" w:oddVBand="0" w:evenVBand="0" w:oddHBand="0" w:evenHBand="0" w:firstRowFirstColumn="0" w:firstRowLastColumn="0" w:lastRowFirstColumn="0" w:lastRowLastColumn="0"/>
             <w:tcW w:w="4606" w:type="dxa"/>
           </w:tcPr>
           <w:p>
@@ -6824,7 +7156,7 @@
           </w:tcPr>
           <w:p>
             <w:pPr>
-              <w:cnfStyle w:val="000000000000"/>
+              <w:cnfStyle w:val="000000000000" w:firstRow="0" w:lastRow="0" w:firstColumn="0" w:lastColumn="0" w:oddVBand="0" w:evenVBand="0" w:oddHBand="0" w:evenHBand="0" w:firstRowFirstColumn="0" w:firstRowLastColumn="0" w:lastRowFirstColumn="0" w:lastRowLastColumn="0"/>
             </w:pPr>
             <w:r>
               <w:t>Shows the characters in the paragraph section.</w:t>
@@ -6835,7 +7167,7 @@
       <w:tr>
         <w:tc>
           <w:tcPr>
-            <w:cnfStyle w:val="001000000000"/>
+            <w:cnfStyle w:val="001000000000" w:firstRow="0" w:lastRow="0" w:firstColumn="1" w:lastColumn="0" w:oddVBand="0" w:evenVBand="0" w:oddHBand="0" w:evenHBand="0" w:firstRowFirstColumn="0" w:firstRowLastColumn="0" w:lastRowFirstColumn="0" w:lastRowLastColumn="0"/>
             <w:tcW w:w="4606" w:type="dxa"/>
           </w:tcPr>
           <w:p>
@@ -6852,7 +7184,7 @@
           </w:tcPr>
           <w:p>
             <w:pPr>
-              <w:cnfStyle w:val="000000000000"/>
+              <w:cnfStyle w:val="000000000000" w:firstRow="0" w:lastRow="0" w:firstColumn="0" w:lastColumn="0" w:oddVBand="0" w:evenVBand="0" w:oddHBand="0" w:evenHBand="0" w:firstRowFirstColumn="0" w:firstRowLastColumn="0" w:lastRowFirstColumn="0" w:lastRowLastColumn="0"/>
             </w:pPr>
             <w:r>
               <w:t>Shows the characters in the sidebar.</w:t>
@@ -6863,7 +7195,35 @@
       <w:tr>
         <w:tc>
           <w:tcPr>
-            <w:cnfStyle w:val="001000000000"/>
+            <w:cnfStyle w:val="001000000000" w:firstRow="0" w:lastRow="0" w:firstColumn="1" w:lastColumn="0" w:oddVBand="0" w:evenVBand="0" w:oddHBand="0" w:evenHBand="0" w:firstRowFirstColumn="0" w:firstRowLastColumn="0" w:lastRowFirstColumn="0" w:lastRowLastColumn="0"/>
+            <w:tcW w:w="4606" w:type="dxa"/>
+          </w:tcPr>
+          <w:p>
+            <w:proofErr w:type="spellStart"/>
+            <w:r>
+              <w:t>setKnown</w:t>
+            </w:r>
+            <w:proofErr w:type="spellEnd"/>
+          </w:p>
+        </w:tc>
+        <w:tc>
+          <w:tcPr>
+            <w:tcW w:w="4606" w:type="dxa"/>
+          </w:tcPr>
+          <w:p>
+            <w:pPr>
+              <w:cnfStyle w:val="000000000000" w:firstRow="0" w:lastRow="0" w:firstColumn="0" w:lastColumn="0" w:oddVBand="0" w:evenVBand="0" w:oddHBand="0" w:evenHBand="0" w:firstRowFirstColumn="0" w:firstRowLastColumn="0" w:lastRowFirstColumn="0" w:lastRowLastColumn="0"/>
+            </w:pPr>
+            <w:r>
+              <w:t>Sets the character with a specific ID (parameter 1) to the state known.</w:t>
+            </w:r>
+          </w:p>
+        </w:tc>
+      </w:tr>
+      <w:tr>
+        <w:tc>
+          <w:tcPr>
+            <w:cnfStyle w:val="001000000000" w:firstRow="0" w:lastRow="0" w:firstColumn="1" w:lastColumn="0" w:oddVBand="0" w:evenVBand="0" w:oddHBand="0" w:evenHBand="0" w:firstRowFirstColumn="0" w:firstRowLastColumn="0" w:lastRowFirstColumn="0" w:lastRowLastColumn="0"/>
             <w:tcW w:w="4606" w:type="dxa"/>
           </w:tcPr>
           <w:p>
@@ -6879,7 +7239,7 @@
           <w:p>
             <w:pPr>
               <w:keepNext/>
-              <w:cnfStyle w:val="000000000000"/>
+              <w:cnfStyle w:val="000000000000" w:firstRow="0" w:lastRow="0" w:firstColumn="0" w:lastColumn="0" w:oddVBand="0" w:evenVBand="0" w:oddHBand="0" w:evenHBand="0" w:firstRowFirstColumn="0" w:firstRowLastColumn="0" w:lastRowFirstColumn="0" w:lastRowLastColumn="0"/>
             </w:pPr>
             <w:r>
               <w:t>Prints a simple dialog box. Requires a character ID (parameter 1) and a text (parameter 2) as input.</w:t>
@@ -6895,14 +7255,36 @@
       <w:r>
         <w:t xml:space="preserve">Table </w:t>
       </w:r>
-      <w:fldSimple w:instr=" SEQ Table \* ARABIC ">
-        <w:r>
-          <w:rPr>
-            <w:noProof/>
-          </w:rPr>
-          <w:t>8</w:t>
-        </w:r>
-      </w:fldSimple>
+      <w:r>
+        <w:rPr>
+          <w:noProof/>
+        </w:rPr>
+        <w:fldChar w:fldCharType="begin"/>
+      </w:r>
+      <w:r>
+        <w:rPr>
+          <w:noProof/>
+        </w:rPr>
+        <w:instrText xml:space="preserve"> SEQ Table \* ARABIC </w:instrText>
+      </w:r>
+      <w:r>
+        <w:rPr>
+          <w:noProof/>
+        </w:rPr>
+        <w:fldChar w:fldCharType="separate"/>
+      </w:r>
+      <w:r>
+        <w:rPr>
+          <w:noProof/>
+        </w:rPr>
+        <w:t>8</w:t>
+      </w:r>
+      <w:r>
+        <w:rPr>
+          <w:noProof/>
+        </w:rPr>
+        <w:fldChar w:fldCharType="end"/>
+      </w:r>
       <w:r>
         <w:t>: Macros of the character system.</w:t>
       </w:r>
@@ -7007,14 +7389,36 @@
       <w:r>
         <w:t xml:space="preserve">Figure </w:t>
       </w:r>
-      <w:fldSimple w:instr=" SEQ Figure \* ARABIC ">
-        <w:r>
-          <w:rPr>
-            <w:noProof/>
-          </w:rPr>
-          <w:t>16</w:t>
-        </w:r>
-      </w:fldSimple>
+      <w:r>
+        <w:rPr>
+          <w:noProof/>
+        </w:rPr>
+        <w:fldChar w:fldCharType="begin"/>
+      </w:r>
+      <w:r>
+        <w:rPr>
+          <w:noProof/>
+        </w:rPr>
+        <w:instrText xml:space="preserve"> SEQ Figure \* ARABIC </w:instrText>
+      </w:r>
+      <w:r>
+        <w:rPr>
+          <w:noProof/>
+        </w:rPr>
+        <w:fldChar w:fldCharType="separate"/>
+      </w:r>
+      <w:r>
+        <w:rPr>
+          <w:noProof/>
+        </w:rPr>
+        <w:t>16</w:t>
+      </w:r>
+      <w:r>
+        <w:rPr>
+          <w:noProof/>
+        </w:rPr>
+        <w:fldChar w:fldCharType="end"/>
+      </w:r>
       <w:r>
         <w:t>: The captions tab.</w:t>
       </w:r>
@@ -7119,14 +7523,36 @@
       <w:r>
         <w:t xml:space="preserve">Figure </w:t>
       </w:r>
-      <w:fldSimple w:instr=" SEQ Figure \* ARABIC ">
-        <w:r>
-          <w:rPr>
-            <w:noProof/>
-          </w:rPr>
-          <w:t>17</w:t>
-        </w:r>
-      </w:fldSimple>
+      <w:r>
+        <w:rPr>
+          <w:noProof/>
+        </w:rPr>
+        <w:fldChar w:fldCharType="begin"/>
+      </w:r>
+      <w:r>
+        <w:rPr>
+          <w:noProof/>
+        </w:rPr>
+        <w:instrText xml:space="preserve"> SEQ Figure \* ARABIC </w:instrText>
+      </w:r>
+      <w:r>
+        <w:rPr>
+          <w:noProof/>
+        </w:rPr>
+        <w:fldChar w:fldCharType="separate"/>
+      </w:r>
+      <w:r>
+        <w:rPr>
+          <w:noProof/>
+        </w:rPr>
+        <w:t>17</w:t>
+      </w:r>
+      <w:r>
+        <w:rPr>
+          <w:noProof/>
+        </w:rPr>
+        <w:fldChar w:fldCharType="end"/>
+      </w:r>
       <w:r>
         <w:t>: The configurations tab.</w:t>
       </w:r>
@@ -7202,6 +7628,7 @@
         </w:rPr>
         <w:t>-</w:t>
       </w:r>
+      <w:proofErr w:type="gramStart"/>
       <w:r>
         <w:rPr>
           <w:color w:val="FFFFFF" w:themeColor="background1"/>
@@ -7229,6 +7656,7 @@
       <w:r>
         <w:t>.</w:t>
       </w:r>
+      <w:proofErr w:type="gramEnd"/>
     </w:p>
     <w:p>
       <w:r>
@@ -7306,8 +7734,8 @@
 </file>
 
 <file path=word/numbering.xml><?xml version="1.0" encoding="utf-8"?>
-<w:numbering xmlns:ve="http://schemas.openxmlformats.org/markup-compatibility/2006" xmlns:o="urn:schemas-microsoft-com:office:office" xmlns:r="http://schemas.openxmlformats.org/officeDocument/2006/relationships" xmlns:m="http://schemas.openxmlformats.org/officeDocument/2006/math" xmlns:v="urn:schemas-microsoft-com:vml" xmlns:wp="http://schemas.openxmlformats.org/drawingml/2006/wordprocessingDrawing" xmlns:w10="urn:schemas-microsoft-com:office:word" xmlns:w="http://schemas.openxmlformats.org/wordprocessingml/2006/main" xmlns:wne="http://schemas.microsoft.com/office/word/2006/wordml">
-  <w:abstractNum w:abstractNumId="0">
+<w:numbering xmlns:wpc="http://schemas.microsoft.com/office/word/2010/wordprocessingCanvas" xmlns:cx="http://schemas.microsoft.com/office/drawing/2014/chartex" xmlns:cx1="http://schemas.microsoft.com/office/drawing/2015/9/8/chartex" xmlns:cx2="http://schemas.microsoft.com/office/drawing/2015/10/21/chartex" xmlns:cx3="http://schemas.microsoft.com/office/drawing/2016/5/9/chartex" xmlns:cx4="http://schemas.microsoft.com/office/drawing/2016/5/10/chartex" xmlns:cx5="http://schemas.microsoft.com/office/drawing/2016/5/11/chartex" xmlns:cx6="http://schemas.microsoft.com/office/drawing/2016/5/12/chartex" xmlns:cx7="http://schemas.microsoft.com/office/drawing/2016/5/13/chartex" xmlns:cx8="http://schemas.microsoft.com/office/drawing/2016/5/14/chartex" xmlns:mc="http://schemas.openxmlformats.org/markup-compatibility/2006" xmlns:aink="http://schemas.microsoft.com/office/drawing/2016/ink" xmlns:am3d="http://schemas.microsoft.com/office/drawing/2017/model3d" xmlns:o="urn:schemas-microsoft-com:office:office" xmlns:r="http://schemas.openxmlformats.org/officeDocument/2006/relationships" xmlns:m="http://schemas.openxmlformats.org/officeDocument/2006/math" xmlns:v="urn:schemas-microsoft-com:vml" xmlns:wp14="http://schemas.microsoft.com/office/word/2010/wordprocessingDrawing" xmlns:wp="http://schemas.openxmlformats.org/drawingml/2006/wordprocessingDrawing" xmlns:w10="urn:schemas-microsoft-com:office:word" xmlns:w="http://schemas.openxmlformats.org/wordprocessingml/2006/main" xmlns:w14="http://schemas.microsoft.com/office/word/2010/wordml" xmlns:w15="http://schemas.microsoft.com/office/word/2012/wordml" xmlns:w16cid="http://schemas.microsoft.com/office/word/2016/wordml/cid" xmlns:w16se="http://schemas.microsoft.com/office/word/2015/wordml/symex" xmlns:wpg="http://schemas.microsoft.com/office/word/2010/wordprocessingGroup" xmlns:wpi="http://schemas.microsoft.com/office/word/2010/wordprocessingInk" xmlns:wne="http://schemas.microsoft.com/office/word/2006/wordml" xmlns:wps="http://schemas.microsoft.com/office/word/2010/wordprocessingShape" mc:Ignorable="w14 w15 w16se w16cid wp14">
+  <w:abstractNum w:abstractNumId="0" w15:restartNumberingAfterBreak="0">
     <w:nsid w:val="023B346C"/>
     <w:multiLevelType w:val="hybridMultilevel"/>
     <w:tmpl w:val="A2204B04"/>
@@ -7393,7 +7821,7 @@
       </w:pPr>
     </w:lvl>
   </w:abstractNum>
-  <w:abstractNum w:abstractNumId="1">
+  <w:abstractNum w:abstractNumId="1" w15:restartNumberingAfterBreak="0">
     <w:nsid w:val="07FF0535"/>
     <w:multiLevelType w:val="hybridMultilevel"/>
     <w:tmpl w:val="E07EC572"/>
@@ -7479,7 +7907,7 @@
       </w:pPr>
     </w:lvl>
   </w:abstractNum>
-  <w:abstractNum w:abstractNumId="2">
+  <w:abstractNum w:abstractNumId="2" w15:restartNumberingAfterBreak="0">
     <w:nsid w:val="1283561A"/>
     <w:multiLevelType w:val="hybridMultilevel"/>
     <w:tmpl w:val="C840B322"/>
@@ -7591,7 +8019,7 @@
       </w:rPr>
     </w:lvl>
   </w:abstractNum>
-  <w:abstractNum w:abstractNumId="3">
+  <w:abstractNum w:abstractNumId="3" w15:restartNumberingAfterBreak="0">
     <w:nsid w:val="17762E93"/>
     <w:multiLevelType w:val="hybridMultilevel"/>
     <w:tmpl w:val="E930678C"/>
@@ -7703,7 +8131,7 @@
       </w:rPr>
     </w:lvl>
   </w:abstractNum>
-  <w:abstractNum w:abstractNumId="4">
+  <w:abstractNum w:abstractNumId="4" w15:restartNumberingAfterBreak="0">
     <w:nsid w:val="2D345FB5"/>
     <w:multiLevelType w:val="hybridMultilevel"/>
     <w:tmpl w:val="01265438"/>
@@ -7815,7 +8243,7 @@
       </w:rPr>
     </w:lvl>
   </w:abstractNum>
-  <w:abstractNum w:abstractNumId="5">
+  <w:abstractNum w:abstractNumId="5" w15:restartNumberingAfterBreak="0">
     <w:nsid w:val="2EC5745B"/>
     <w:multiLevelType w:val="hybridMultilevel"/>
     <w:tmpl w:val="20129F36"/>
@@ -7927,7 +8355,7 @@
       </w:rPr>
     </w:lvl>
   </w:abstractNum>
-  <w:abstractNum w:abstractNumId="6">
+  <w:abstractNum w:abstractNumId="6" w15:restartNumberingAfterBreak="0">
     <w:nsid w:val="4D4B7EF6"/>
     <w:multiLevelType w:val="hybridMultilevel"/>
     <w:tmpl w:val="DAEAC4C4"/>
@@ -8013,7 +8441,7 @@
       </w:pPr>
     </w:lvl>
   </w:abstractNum>
-  <w:abstractNum w:abstractNumId="7">
+  <w:abstractNum w:abstractNumId="7" w15:restartNumberingAfterBreak="0">
     <w:nsid w:val="58587D7F"/>
     <w:multiLevelType w:val="hybridMultilevel"/>
     <w:tmpl w:val="7AE05C62"/>
@@ -8125,7 +8553,7 @@
       </w:rPr>
     </w:lvl>
   </w:abstractNum>
-  <w:abstractNum w:abstractNumId="8">
+  <w:abstractNum w:abstractNumId="8" w15:restartNumberingAfterBreak="0">
     <w:nsid w:val="5E0366F1"/>
     <w:multiLevelType w:val="hybridMultilevel"/>
     <w:tmpl w:val="94E2113E"/>
@@ -8214,7 +8642,7 @@
       </w:pPr>
     </w:lvl>
   </w:abstractNum>
-  <w:abstractNum w:abstractNumId="9">
+  <w:abstractNum w:abstractNumId="9" w15:restartNumberingAfterBreak="0">
     <w:nsid w:val="619E3035"/>
     <w:multiLevelType w:val="hybridMultilevel"/>
     <w:tmpl w:val="2FF2B33C"/>
@@ -8326,7 +8754,7 @@
       </w:rPr>
     </w:lvl>
   </w:abstractNum>
-  <w:abstractNum w:abstractNumId="10">
+  <w:abstractNum w:abstractNumId="10" w15:restartNumberingAfterBreak="0">
     <w:nsid w:val="64002512"/>
     <w:multiLevelType w:val="hybridMultilevel"/>
     <w:tmpl w:val="B73616D4"/>
@@ -8417,7 +8845,7 @@
       </w:pPr>
     </w:lvl>
   </w:abstractNum>
-  <w:abstractNum w:abstractNumId="11">
+  <w:abstractNum w:abstractNumId="11" w15:restartNumberingAfterBreak="0">
     <w:nsid w:val="65C511CE"/>
     <w:multiLevelType w:val="hybridMultilevel"/>
     <w:tmpl w:val="5A503D70"/>
@@ -8530,7 +8958,7 @@
       </w:rPr>
     </w:lvl>
   </w:abstractNum>
-  <w:abstractNum w:abstractNumId="12">
+  <w:abstractNum w:abstractNumId="12" w15:restartNumberingAfterBreak="0">
     <w:nsid w:val="77C168C9"/>
     <w:multiLevelType w:val="hybridMultilevel"/>
     <w:tmpl w:val="6ABC147C"/>
@@ -8618,7 +9046,7 @@
       </w:pPr>
     </w:lvl>
   </w:abstractNum>
-  <w:abstractNum w:abstractNumId="13">
+  <w:abstractNum w:abstractNumId="13" w15:restartNumberingAfterBreak="0">
     <w:nsid w:val="78743F9E"/>
     <w:multiLevelType w:val="hybridMultilevel"/>
     <w:tmpl w:val="BA2EF736"/>
@@ -8730,7 +9158,7 @@
       </w:rPr>
     </w:lvl>
   </w:abstractNum>
-  <w:abstractNum w:abstractNumId="14">
+  <w:abstractNum w:abstractNumId="14" w15:restartNumberingAfterBreak="0">
     <w:nsid w:val="799C290A"/>
     <w:multiLevelType w:val="hybridMultilevel"/>
     <w:tmpl w:val="39E675A0"/>
@@ -8816,7 +9244,7 @@
       </w:pPr>
     </w:lvl>
   </w:abstractNum>
-  <w:abstractNum w:abstractNumId="15">
+  <w:abstractNum w:abstractNumId="15" w15:restartNumberingAfterBreak="0">
     <w:nsid w:val="7B8875B0"/>
     <w:multiLevelType w:val="hybridMultilevel"/>
     <w:tmpl w:val="8A2C2880"/>
@@ -8980,7 +9408,7 @@
 </file>
 
 <file path=word/styles.xml><?xml version="1.0" encoding="utf-8"?>
-<w:styles xmlns:r="http://schemas.openxmlformats.org/officeDocument/2006/relationships" xmlns:w="http://schemas.openxmlformats.org/wordprocessingml/2006/main">
+<w:styles xmlns:mc="http://schemas.openxmlformats.org/markup-compatibility/2006" xmlns:r="http://schemas.openxmlformats.org/officeDocument/2006/relationships" xmlns:w="http://schemas.openxmlformats.org/wordprocessingml/2006/main" xmlns:w14="http://schemas.microsoft.com/office/word/2010/wordml" xmlns:w15="http://schemas.microsoft.com/office/word/2012/wordml" xmlns:w16cid="http://schemas.microsoft.com/office/word/2016/wordml/cid" xmlns:w16se="http://schemas.microsoft.com/office/word/2015/wordml/symex" mc:Ignorable="w14 w15 w16se w16cid">
   <w:docDefaults>
     <w:rPrDefault>
       <w:rPr>
@@ -8996,144 +9424,382 @@
       </w:pPr>
     </w:pPrDefault>
   </w:docDefaults>
-  <w:latentStyles w:defLockedState="0" w:defUIPriority="99" w:defSemiHidden="1" w:defUnhideWhenUsed="1" w:defQFormat="0" w:count="267">
-    <w:lsdException w:name="Normal" w:semiHidden="0" w:uiPriority="0" w:unhideWhenUsed="0" w:qFormat="1"/>
-    <w:lsdException w:name="heading 1" w:semiHidden="0" w:uiPriority="9" w:unhideWhenUsed="0" w:qFormat="1"/>
-    <w:lsdException w:name="heading 2" w:uiPriority="9" w:qFormat="1"/>
-    <w:lsdException w:name="heading 3" w:uiPriority="9" w:qFormat="1"/>
-    <w:lsdException w:name="heading 4" w:uiPriority="9" w:qFormat="1"/>
-    <w:lsdException w:name="heading 5" w:uiPriority="9" w:qFormat="1"/>
-    <w:lsdException w:name="heading 6" w:uiPriority="9" w:qFormat="1"/>
-    <w:lsdException w:name="heading 7" w:uiPriority="9" w:qFormat="1"/>
-    <w:lsdException w:name="heading 8" w:uiPriority="9" w:qFormat="1"/>
-    <w:lsdException w:name="heading 9" w:uiPriority="9" w:qFormat="1"/>
-    <w:lsdException w:name="toc 1" w:uiPriority="39"/>
-    <w:lsdException w:name="toc 2" w:uiPriority="39"/>
-    <w:lsdException w:name="toc 3" w:uiPriority="39"/>
-    <w:lsdException w:name="toc 4" w:uiPriority="39"/>
-    <w:lsdException w:name="toc 5" w:uiPriority="39"/>
-    <w:lsdException w:name="toc 6" w:uiPriority="39"/>
-    <w:lsdException w:name="toc 7" w:uiPriority="39"/>
-    <w:lsdException w:name="toc 8" w:uiPriority="39"/>
-    <w:lsdException w:name="toc 9" w:uiPriority="39"/>
-    <w:lsdException w:name="caption" w:uiPriority="35" w:qFormat="1"/>
-    <w:lsdException w:name="Title" w:semiHidden="0" w:uiPriority="10" w:unhideWhenUsed="0" w:qFormat="1"/>
-    <w:lsdException w:name="Default Paragraph Font" w:uiPriority="1"/>
-    <w:lsdException w:name="Subtitle" w:semiHidden="0" w:uiPriority="11" w:unhideWhenUsed="0" w:qFormat="1"/>
-    <w:lsdException w:name="Strong" w:semiHidden="0" w:uiPriority="22" w:unhideWhenUsed="0" w:qFormat="1"/>
-    <w:lsdException w:name="Emphasis" w:semiHidden="0" w:uiPriority="20" w:unhideWhenUsed="0" w:qFormat="1"/>
-    <w:lsdException w:name="Table Grid" w:semiHidden="0" w:uiPriority="39" w:unhideWhenUsed="0"/>
-    <w:lsdException w:name="Placeholder Text" w:unhideWhenUsed="0"/>
-    <w:lsdException w:name="No Spacing" w:semiHidden="0" w:uiPriority="1" w:unhideWhenUsed="0" w:qFormat="1"/>
-    <w:lsdException w:name="Light Shading" w:semiHidden="0" w:uiPriority="60" w:unhideWhenUsed="0"/>
-    <w:lsdException w:name="Light List" w:semiHidden="0" w:uiPriority="61" w:unhideWhenUsed="0"/>
-    <w:lsdException w:name="Light Grid" w:semiHidden="0" w:uiPriority="62" w:unhideWhenUsed="0"/>
-    <w:lsdException w:name="Medium Shading 1" w:semiHidden="0" w:uiPriority="63" w:unhideWhenUsed="0"/>
-    <w:lsdException w:name="Medium Shading 2" w:semiHidden="0" w:uiPriority="64" w:unhideWhenUsed="0"/>
-    <w:lsdException w:name="Medium List 1" w:semiHidden="0" w:uiPriority="65" w:unhideWhenUsed="0"/>
-    <w:lsdException w:name="Medium List 2" w:semiHidden="0" w:uiPriority="66" w:unhideWhenUsed="0"/>
-    <w:lsdException w:name="Medium Grid 1" w:semiHidden="0" w:uiPriority="67" w:unhideWhenUsed="0"/>
-    <w:lsdException w:name="Medium Grid 2" w:semiHidden="0" w:uiPriority="68" w:unhideWhenUsed="0"/>
-    <w:lsdException w:name="Medium Grid 3" w:semiHidden="0" w:uiPriority="69" w:unhideWhenUsed="0"/>
-    <w:lsdException w:name="Dark List" w:semiHidden="0" w:uiPriority="70" w:unhideWhenUsed="0"/>
-    <w:lsdException w:name="Colorful Shading" w:semiHidden="0" w:uiPriority="71" w:unhideWhenUsed="0"/>
-    <w:lsdException w:name="Colorful List" w:semiHidden="0" w:uiPriority="72" w:unhideWhenUsed="0"/>
-    <w:lsdException w:name="Colorful Grid" w:semiHidden="0" w:uiPriority="73" w:unhideWhenUsed="0"/>
-    <w:lsdException w:name="Light Shading Accent 1" w:semiHidden="0" w:uiPriority="60" w:unhideWhenUsed="0"/>
-    <w:lsdException w:name="Light List Accent 1" w:semiHidden="0" w:uiPriority="61" w:unhideWhenUsed="0"/>
-    <w:lsdException w:name="Light Grid Accent 1" w:semiHidden="0" w:uiPriority="62" w:unhideWhenUsed="0"/>
-    <w:lsdException w:name="Medium Shading 1 Accent 1" w:semiHidden="0" w:uiPriority="63" w:unhideWhenUsed="0"/>
-    <w:lsdException w:name="Medium Shading 2 Accent 1" w:semiHidden="0" w:uiPriority="64" w:unhideWhenUsed="0"/>
-    <w:lsdException w:name="Medium List 1 Accent 1" w:semiHidden="0" w:uiPriority="65" w:unhideWhenUsed="0"/>
-    <w:lsdException w:name="Revision" w:unhideWhenUsed="0"/>
-    <w:lsdException w:name="List Paragraph" w:semiHidden="0" w:uiPriority="34" w:unhideWhenUsed="0" w:qFormat="1"/>
-    <w:lsdException w:name="Quote" w:semiHidden="0" w:uiPriority="29" w:unhideWhenUsed="0" w:qFormat="1"/>
-    <w:lsdException w:name="Intense Quote" w:semiHidden="0" w:uiPriority="30" w:unhideWhenUsed="0" w:qFormat="1"/>
-    <w:lsdException w:name="Medium List 2 Accent 1" w:semiHidden="0" w:uiPriority="66" w:unhideWhenUsed="0"/>
-    <w:lsdException w:name="Medium Grid 1 Accent 1" w:semiHidden="0" w:uiPriority="67" w:unhideWhenUsed="0"/>
-    <w:lsdException w:name="Medium Grid 2 Accent 1" w:semiHidden="0" w:uiPriority="68" w:unhideWhenUsed="0"/>
-    <w:lsdException w:name="Medium Grid 3 Accent 1" w:semiHidden="0" w:uiPriority="69" w:unhideWhenUsed="0"/>
-    <w:lsdException w:name="Dark List Accent 1" w:semiHidden="0" w:uiPriority="70" w:unhideWhenUsed="0"/>
-    <w:lsdException w:name="Colorful Shading Accent 1" w:semiHidden="0" w:uiPriority="71" w:unhideWhenUsed="0"/>
-    <w:lsdException w:name="Colorful List Accent 1" w:semiHidden="0" w:uiPriority="72" w:unhideWhenUsed="0"/>
-    <w:lsdException w:name="Colorful Grid Accent 1" w:semiHidden="0" w:uiPriority="73" w:unhideWhenUsed="0"/>
-    <w:lsdException w:name="Light Shading Accent 2" w:semiHidden="0" w:uiPriority="60" w:unhideWhenUsed="0"/>
-    <w:lsdException w:name="Light List Accent 2" w:semiHidden="0" w:uiPriority="61" w:unhideWhenUsed="0"/>
-    <w:lsdException w:name="Light Grid Accent 2" w:semiHidden="0" w:uiPriority="62" w:unhideWhenUsed="0"/>
-    <w:lsdException w:name="Medium Shading 1 Accent 2" w:semiHidden="0" w:uiPriority="63" w:unhideWhenUsed="0"/>
-    <w:lsdException w:name="Medium Shading 2 Accent 2" w:semiHidden="0" w:uiPriority="64" w:unhideWhenUsed="0"/>
-    <w:lsdException w:name="Medium List 1 Accent 2" w:semiHidden="0" w:uiPriority="65" w:unhideWhenUsed="0"/>
-    <w:lsdException w:name="Medium List 2 Accent 2" w:semiHidden="0" w:uiPriority="66" w:unhideWhenUsed="0"/>
-    <w:lsdException w:name="Medium Grid 1 Accent 2" w:semiHidden="0" w:uiPriority="67" w:unhideWhenUsed="0"/>
-    <w:lsdException w:name="Medium Grid 2 Accent 2" w:semiHidden="0" w:uiPriority="68" w:unhideWhenUsed="0"/>
-    <w:lsdException w:name="Medium Grid 3 Accent 2" w:semiHidden="0" w:uiPriority="69" w:unhideWhenUsed="0"/>
-    <w:lsdException w:name="Dark List Accent 2" w:semiHidden="0" w:uiPriority="70" w:unhideWhenUsed="0"/>
-    <w:lsdException w:name="Colorful Shading Accent 2" w:semiHidden="0" w:uiPriority="71" w:unhideWhenUsed="0"/>
-    <w:lsdException w:name="Colorful List Accent 2" w:semiHidden="0" w:uiPriority="72" w:unhideWhenUsed="0"/>
-    <w:lsdException w:name="Colorful Grid Accent 2" w:semiHidden="0" w:uiPriority="73" w:unhideWhenUsed="0"/>
-    <w:lsdException w:name="Light Shading Accent 3" w:semiHidden="0" w:uiPriority="60" w:unhideWhenUsed="0"/>
-    <w:lsdException w:name="Light List Accent 3" w:semiHidden="0" w:uiPriority="61" w:unhideWhenUsed="0"/>
-    <w:lsdException w:name="Light Grid Accent 3" w:semiHidden="0" w:uiPriority="62" w:unhideWhenUsed="0"/>
-    <w:lsdException w:name="Medium Shading 1 Accent 3" w:semiHidden="0" w:uiPriority="63" w:unhideWhenUsed="0"/>
-    <w:lsdException w:name="Medium Shading 2 Accent 3" w:semiHidden="0" w:uiPriority="64" w:unhideWhenUsed="0"/>
-    <w:lsdException w:name="Medium List 1 Accent 3" w:semiHidden="0" w:uiPriority="65" w:unhideWhenUsed="0"/>
-    <w:lsdException w:name="Medium List 2 Accent 3" w:semiHidden="0" w:uiPriority="66" w:unhideWhenUsed="0"/>
-    <w:lsdException w:name="Medium Grid 1 Accent 3" w:semiHidden="0" w:uiPriority="67" w:unhideWhenUsed="0"/>
-    <w:lsdException w:name="Medium Grid 2 Accent 3" w:semiHidden="0" w:uiPriority="68" w:unhideWhenUsed="0"/>
-    <w:lsdException w:name="Medium Grid 3 Accent 3" w:semiHidden="0" w:uiPriority="69" w:unhideWhenUsed="0"/>
-    <w:lsdException w:name="Dark List Accent 3" w:semiHidden="0" w:uiPriority="70" w:unhideWhenUsed="0"/>
-    <w:lsdException w:name="Colorful Shading Accent 3" w:semiHidden="0" w:uiPriority="71" w:unhideWhenUsed="0"/>
-    <w:lsdException w:name="Colorful List Accent 3" w:semiHidden="0" w:uiPriority="72" w:unhideWhenUsed="0"/>
-    <w:lsdException w:name="Colorful Grid Accent 3" w:semiHidden="0" w:uiPriority="73" w:unhideWhenUsed="0"/>
-    <w:lsdException w:name="Light Shading Accent 4" w:semiHidden="0" w:uiPriority="60" w:unhideWhenUsed="0"/>
-    <w:lsdException w:name="Light List Accent 4" w:semiHidden="0" w:uiPriority="61" w:unhideWhenUsed="0"/>
-    <w:lsdException w:name="Light Grid Accent 4" w:semiHidden="0" w:uiPriority="62" w:unhideWhenUsed="0"/>
-    <w:lsdException w:name="Medium Shading 1 Accent 4" w:semiHidden="0" w:uiPriority="63" w:unhideWhenUsed="0"/>
-    <w:lsdException w:name="Medium Shading 2 Accent 4" w:semiHidden="0" w:uiPriority="64" w:unhideWhenUsed="0"/>
-    <w:lsdException w:name="Medium List 1 Accent 4" w:semiHidden="0" w:uiPriority="65" w:unhideWhenUsed="0"/>
-    <w:lsdException w:name="Medium List 2 Accent 4" w:semiHidden="0" w:uiPriority="66" w:unhideWhenUsed="0"/>
-    <w:lsdException w:name="Medium Grid 1 Accent 4" w:semiHidden="0" w:uiPriority="67" w:unhideWhenUsed="0"/>
-    <w:lsdException w:name="Medium Grid 2 Accent 4" w:semiHidden="0" w:uiPriority="68" w:unhideWhenUsed="0"/>
-    <w:lsdException w:name="Medium Grid 3 Accent 4" w:semiHidden="0" w:uiPriority="69" w:unhideWhenUsed="0"/>
-    <w:lsdException w:name="Dark List Accent 4" w:semiHidden="0" w:uiPriority="70" w:unhideWhenUsed="0"/>
-    <w:lsdException w:name="Colorful Shading Accent 4" w:semiHidden="0" w:uiPriority="71" w:unhideWhenUsed="0"/>
-    <w:lsdException w:name="Colorful List Accent 4" w:semiHidden="0" w:uiPriority="72" w:unhideWhenUsed="0"/>
-    <w:lsdException w:name="Colorful Grid Accent 4" w:semiHidden="0" w:uiPriority="73" w:unhideWhenUsed="0"/>
-    <w:lsdException w:name="Light Shading Accent 5" w:semiHidden="0" w:uiPriority="60" w:unhideWhenUsed="0"/>
-    <w:lsdException w:name="Light List Accent 5" w:semiHidden="0" w:uiPriority="61" w:unhideWhenUsed="0"/>
-    <w:lsdException w:name="Light Grid Accent 5" w:semiHidden="0" w:uiPriority="62" w:unhideWhenUsed="0"/>
-    <w:lsdException w:name="Medium Shading 1 Accent 5" w:semiHidden="0" w:uiPriority="63" w:unhideWhenUsed="0"/>
-    <w:lsdException w:name="Medium Shading 2 Accent 5" w:semiHidden="0" w:uiPriority="64" w:unhideWhenUsed="0"/>
-    <w:lsdException w:name="Medium List 1 Accent 5" w:semiHidden="0" w:uiPriority="65" w:unhideWhenUsed="0"/>
-    <w:lsdException w:name="Medium List 2 Accent 5" w:semiHidden="0" w:uiPriority="66" w:unhideWhenUsed="0"/>
-    <w:lsdException w:name="Medium Grid 1 Accent 5" w:semiHidden="0" w:uiPriority="67" w:unhideWhenUsed="0"/>
-    <w:lsdException w:name="Medium Grid 2 Accent 5" w:semiHidden="0" w:uiPriority="68" w:unhideWhenUsed="0"/>
-    <w:lsdException w:name="Medium Grid 3 Accent 5" w:semiHidden="0" w:uiPriority="69" w:unhideWhenUsed="0"/>
-    <w:lsdException w:name="Dark List Accent 5" w:semiHidden="0" w:uiPriority="70" w:unhideWhenUsed="0"/>
-    <w:lsdException w:name="Colorful Shading Accent 5" w:semiHidden="0" w:uiPriority="71" w:unhideWhenUsed="0"/>
-    <w:lsdException w:name="Colorful List Accent 5" w:semiHidden="0" w:uiPriority="72" w:unhideWhenUsed="0"/>
-    <w:lsdException w:name="Colorful Grid Accent 5" w:semiHidden="0" w:uiPriority="73" w:unhideWhenUsed="0"/>
-    <w:lsdException w:name="Light Shading Accent 6" w:semiHidden="0" w:uiPriority="60" w:unhideWhenUsed="0"/>
-    <w:lsdException w:name="Light List Accent 6" w:semiHidden="0" w:uiPriority="61" w:unhideWhenUsed="0"/>
-    <w:lsdException w:name="Light Grid Accent 6" w:semiHidden="0" w:uiPriority="62" w:unhideWhenUsed="0"/>
-    <w:lsdException w:name="Medium Shading 1 Accent 6" w:semiHidden="0" w:uiPriority="63" w:unhideWhenUsed="0"/>
-    <w:lsdException w:name="Medium Shading 2 Accent 6" w:semiHidden="0" w:uiPriority="64" w:unhideWhenUsed="0"/>
-    <w:lsdException w:name="Medium List 1 Accent 6" w:semiHidden="0" w:uiPriority="65" w:unhideWhenUsed="0"/>
-    <w:lsdException w:name="Medium List 2 Accent 6" w:semiHidden="0" w:uiPriority="66" w:unhideWhenUsed="0"/>
-    <w:lsdException w:name="Medium Grid 1 Accent 6" w:semiHidden="0" w:uiPriority="67" w:unhideWhenUsed="0"/>
-    <w:lsdException w:name="Medium Grid 2 Accent 6" w:semiHidden="0" w:uiPriority="68" w:unhideWhenUsed="0"/>
-    <w:lsdException w:name="Medium Grid 3 Accent 6" w:semiHidden="0" w:uiPriority="69" w:unhideWhenUsed="0"/>
-    <w:lsdException w:name="Dark List Accent 6" w:semiHidden="0" w:uiPriority="70" w:unhideWhenUsed="0"/>
-    <w:lsdException w:name="Colorful Shading Accent 6" w:semiHidden="0" w:uiPriority="71" w:unhideWhenUsed="0"/>
-    <w:lsdException w:name="Colorful List Accent 6" w:semiHidden="0" w:uiPriority="72" w:unhideWhenUsed="0"/>
-    <w:lsdException w:name="Colorful Grid Accent 6" w:semiHidden="0" w:uiPriority="73" w:unhideWhenUsed="0"/>
-    <w:lsdException w:name="Subtle Emphasis" w:semiHidden="0" w:uiPriority="19" w:unhideWhenUsed="0" w:qFormat="1"/>
-    <w:lsdException w:name="Intense Emphasis" w:semiHidden="0" w:uiPriority="21" w:unhideWhenUsed="0" w:qFormat="1"/>
-    <w:lsdException w:name="Subtle Reference" w:semiHidden="0" w:uiPriority="31" w:unhideWhenUsed="0" w:qFormat="1"/>
-    <w:lsdException w:name="Intense Reference" w:semiHidden="0" w:uiPriority="32" w:unhideWhenUsed="0" w:qFormat="1"/>
-    <w:lsdException w:name="Book Title" w:semiHidden="0" w:uiPriority="33" w:unhideWhenUsed="0" w:qFormat="1"/>
-    <w:lsdException w:name="Bibliography" w:uiPriority="37"/>
-    <w:lsdException w:name="TOC Heading" w:uiPriority="39" w:qFormat="1"/>
+  <w:latentStyles w:defLockedState="0" w:defUIPriority="99" w:defSemiHidden="0" w:defUnhideWhenUsed="0" w:defQFormat="0" w:count="375">
+    <w:lsdException w:name="Normal" w:uiPriority="0" w:qFormat="1"/>
+    <w:lsdException w:name="heading 1" w:uiPriority="9" w:qFormat="1"/>
+    <w:lsdException w:name="heading 2" w:semiHidden="1" w:uiPriority="9" w:unhideWhenUsed="1" w:qFormat="1"/>
+    <w:lsdException w:name="heading 3" w:semiHidden="1" w:uiPriority="9" w:unhideWhenUsed="1" w:qFormat="1"/>
+    <w:lsdException w:name="heading 4" w:semiHidden="1" w:uiPriority="9" w:unhideWhenUsed="1" w:qFormat="1"/>
+    <w:lsdException w:name="heading 5" w:semiHidden="1" w:uiPriority="9" w:unhideWhenUsed="1" w:qFormat="1"/>
+    <w:lsdException w:name="heading 6" w:semiHidden="1" w:uiPriority="9" w:unhideWhenUsed="1" w:qFormat="1"/>
+    <w:lsdException w:name="heading 7" w:semiHidden="1" w:uiPriority="9" w:unhideWhenUsed="1" w:qFormat="1"/>
+    <w:lsdException w:name="heading 8" w:semiHidden="1" w:uiPriority="9" w:unhideWhenUsed="1" w:qFormat="1"/>
+    <w:lsdException w:name="heading 9" w:semiHidden="1" w:uiPriority="9" w:unhideWhenUsed="1" w:qFormat="1"/>
+    <w:lsdException w:name="index 1" w:semiHidden="1" w:unhideWhenUsed="1"/>
+    <w:lsdException w:name="index 2" w:semiHidden="1" w:unhideWhenUsed="1"/>
+    <w:lsdException w:name="index 3" w:semiHidden="1" w:unhideWhenUsed="1"/>
+    <w:lsdException w:name="index 4" w:semiHidden="1" w:unhideWhenUsed="1"/>
+    <w:lsdException w:name="index 5" w:semiHidden="1" w:unhideWhenUsed="1"/>
+    <w:lsdException w:name="index 6" w:semiHidden="1" w:unhideWhenUsed="1"/>
+    <w:lsdException w:name="index 7" w:semiHidden="1" w:unhideWhenUsed="1"/>
+    <w:lsdException w:name="index 8" w:semiHidden="1" w:unhideWhenUsed="1"/>
+    <w:lsdException w:name="index 9" w:semiHidden="1" w:unhideWhenUsed="1"/>
+    <w:lsdException w:name="toc 1" w:semiHidden="1" w:uiPriority="39" w:unhideWhenUsed="1"/>
+    <w:lsdException w:name="toc 2" w:semiHidden="1" w:uiPriority="39" w:unhideWhenUsed="1"/>
+    <w:lsdException w:name="toc 3" w:semiHidden="1" w:uiPriority="39" w:unhideWhenUsed="1"/>
+    <w:lsdException w:name="toc 4" w:semiHidden="1" w:uiPriority="39" w:unhideWhenUsed="1"/>
+    <w:lsdException w:name="toc 5" w:semiHidden="1" w:uiPriority="39" w:unhideWhenUsed="1"/>
+    <w:lsdException w:name="toc 6" w:semiHidden="1" w:uiPriority="39" w:unhideWhenUsed="1"/>
+    <w:lsdException w:name="toc 7" w:semiHidden="1" w:uiPriority="39" w:unhideWhenUsed="1"/>
+    <w:lsdException w:name="toc 8" w:semiHidden="1" w:uiPriority="39" w:unhideWhenUsed="1"/>
+    <w:lsdException w:name="toc 9" w:semiHidden="1" w:uiPriority="39" w:unhideWhenUsed="1"/>
+    <w:lsdException w:name="Normal Indent" w:semiHidden="1" w:unhideWhenUsed="1"/>
+    <w:lsdException w:name="footnote text" w:semiHidden="1" w:unhideWhenUsed="1"/>
+    <w:lsdException w:name="annotation text" w:semiHidden="1" w:unhideWhenUsed="1"/>
+    <w:lsdException w:name="header" w:semiHidden="1" w:unhideWhenUsed="1"/>
+    <w:lsdException w:name="footer" w:semiHidden="1" w:unhideWhenUsed="1"/>
+    <w:lsdException w:name="index heading" w:semiHidden="1" w:unhideWhenUsed="1"/>
+    <w:lsdException w:name="caption" w:semiHidden="1" w:uiPriority="35" w:unhideWhenUsed="1" w:qFormat="1"/>
+    <w:lsdException w:name="table of figures" w:semiHidden="1" w:unhideWhenUsed="1"/>
+    <w:lsdException w:name="envelope address" w:semiHidden="1" w:unhideWhenUsed="1"/>
+    <w:lsdException w:name="envelope return" w:semiHidden="1" w:unhideWhenUsed="1"/>
+    <w:lsdException w:name="footnote reference" w:semiHidden="1" w:unhideWhenUsed="1"/>
+    <w:lsdException w:name="annotation reference" w:semiHidden="1" w:unhideWhenUsed="1"/>
+    <w:lsdException w:name="line number" w:semiHidden="1" w:unhideWhenUsed="1"/>
+    <w:lsdException w:name="page number" w:semiHidden="1" w:unhideWhenUsed="1"/>
+    <w:lsdException w:name="endnote reference" w:semiHidden="1" w:unhideWhenUsed="1"/>
+    <w:lsdException w:name="endnote text" w:semiHidden="1" w:unhideWhenUsed="1"/>
+    <w:lsdException w:name="table of authorities" w:semiHidden="1" w:unhideWhenUsed="1"/>
+    <w:lsdException w:name="macro" w:semiHidden="1" w:unhideWhenUsed="1"/>
+    <w:lsdException w:name="toa heading" w:semiHidden="1" w:unhideWhenUsed="1"/>
+    <w:lsdException w:name="List" w:semiHidden="1" w:unhideWhenUsed="1"/>
+    <w:lsdException w:name="List Bullet" w:semiHidden="1" w:unhideWhenUsed="1"/>
+    <w:lsdException w:name="List Number" w:semiHidden="1" w:unhideWhenUsed="1"/>
+    <w:lsdException w:name="List 2" w:semiHidden="1" w:unhideWhenUsed="1"/>
+    <w:lsdException w:name="List 3" w:semiHidden="1" w:unhideWhenUsed="1"/>
+    <w:lsdException w:name="List 4" w:semiHidden="1" w:unhideWhenUsed="1"/>
+    <w:lsdException w:name="List 5" w:semiHidden="1" w:unhideWhenUsed="1"/>
+    <w:lsdException w:name="List Bullet 2" w:semiHidden="1" w:unhideWhenUsed="1"/>
+    <w:lsdException w:name="List Bullet 3" w:semiHidden="1" w:unhideWhenUsed="1"/>
+    <w:lsdException w:name="List Bullet 4" w:semiHidden="1" w:unhideWhenUsed="1"/>
+    <w:lsdException w:name="List Bullet 5" w:semiHidden="1" w:unhideWhenUsed="1"/>
+    <w:lsdException w:name="List Number 2" w:semiHidden="1" w:unhideWhenUsed="1"/>
+    <w:lsdException w:name="List Number 3" w:semiHidden="1" w:unhideWhenUsed="1"/>
+    <w:lsdException w:name="List Number 4" w:semiHidden="1" w:unhideWhenUsed="1"/>
+    <w:lsdException w:name="List Number 5" w:semiHidden="1" w:unhideWhenUsed="1"/>
+    <w:lsdException w:name="Title" w:uiPriority="10" w:qFormat="1"/>
+    <w:lsdException w:name="Closing" w:semiHidden="1" w:unhideWhenUsed="1"/>
+    <w:lsdException w:name="Signature" w:semiHidden="1" w:unhideWhenUsed="1"/>
+    <w:lsdException w:name="Default Paragraph Font" w:semiHidden="1" w:uiPriority="1" w:unhideWhenUsed="1"/>
+    <w:lsdException w:name="Body Text" w:semiHidden="1" w:unhideWhenUsed="1"/>
+    <w:lsdException w:name="Body Text Indent" w:semiHidden="1" w:unhideWhenUsed="1"/>
+    <w:lsdException w:name="List Continue" w:semiHidden="1" w:unhideWhenUsed="1"/>
+    <w:lsdException w:name="List Continue 2" w:semiHidden="1" w:unhideWhenUsed="1"/>
+    <w:lsdException w:name="List Continue 3" w:semiHidden="1" w:unhideWhenUsed="1"/>
+    <w:lsdException w:name="List Continue 4" w:semiHidden="1" w:unhideWhenUsed="1"/>
+    <w:lsdException w:name="List Continue 5" w:semiHidden="1" w:unhideWhenUsed="1"/>
+    <w:lsdException w:name="Message Header" w:semiHidden="1" w:unhideWhenUsed="1"/>
+    <w:lsdException w:name="Subtitle" w:uiPriority="11" w:qFormat="1"/>
+    <w:lsdException w:name="Salutation" w:semiHidden="1" w:unhideWhenUsed="1"/>
+    <w:lsdException w:name="Date" w:semiHidden="1" w:unhideWhenUsed="1"/>
+    <w:lsdException w:name="Body Text First Indent" w:semiHidden="1" w:unhideWhenUsed="1"/>
+    <w:lsdException w:name="Body Text First Indent 2" w:semiHidden="1" w:unhideWhenUsed="1"/>
+    <w:lsdException w:name="Note Heading" w:semiHidden="1" w:unhideWhenUsed="1"/>
+    <w:lsdException w:name="Body Text 2" w:semiHidden="1" w:unhideWhenUsed="1"/>
+    <w:lsdException w:name="Body Text 3" w:semiHidden="1" w:unhideWhenUsed="1"/>
+    <w:lsdException w:name="Body Text Indent 2" w:semiHidden="1" w:unhideWhenUsed="1"/>
+    <w:lsdException w:name="Body Text Indent 3" w:semiHidden="1" w:unhideWhenUsed="1"/>
+    <w:lsdException w:name="Block Text" w:semiHidden="1" w:unhideWhenUsed="1"/>
+    <w:lsdException w:name="Hyperlink" w:semiHidden="1" w:unhideWhenUsed="1"/>
+    <w:lsdException w:name="FollowedHyperlink" w:semiHidden="1" w:unhideWhenUsed="1"/>
+    <w:lsdException w:name="Strong" w:uiPriority="22" w:qFormat="1"/>
+    <w:lsdException w:name="Emphasis" w:uiPriority="20" w:qFormat="1"/>
+    <w:lsdException w:name="Document Map" w:semiHidden="1" w:unhideWhenUsed="1"/>
+    <w:lsdException w:name="Plain Text" w:semiHidden="1" w:unhideWhenUsed="1"/>
+    <w:lsdException w:name="E-mail Signature" w:semiHidden="1" w:unhideWhenUsed="1"/>
+    <w:lsdException w:name="HTML Top of Form" w:semiHidden="1" w:unhideWhenUsed="1"/>
+    <w:lsdException w:name="HTML Bottom of Form" w:semiHidden="1" w:unhideWhenUsed="1"/>
+    <w:lsdException w:name="Normal (Web)" w:semiHidden="1" w:unhideWhenUsed="1"/>
+    <w:lsdException w:name="HTML Acronym" w:semiHidden="1" w:unhideWhenUsed="1"/>
+    <w:lsdException w:name="HTML Address" w:semiHidden="1" w:unhideWhenUsed="1"/>
+    <w:lsdException w:name="HTML Cite" w:semiHidden="1" w:unhideWhenUsed="1"/>
+    <w:lsdException w:name="HTML Code" w:semiHidden="1" w:unhideWhenUsed="1"/>
+    <w:lsdException w:name="HTML Definition" w:semiHidden="1" w:unhideWhenUsed="1"/>
+    <w:lsdException w:name="HTML Keyboard" w:semiHidden="1" w:unhideWhenUsed="1"/>
+    <w:lsdException w:name="HTML Preformatted" w:semiHidden="1" w:unhideWhenUsed="1"/>
+    <w:lsdException w:name="HTML Sample" w:semiHidden="1" w:unhideWhenUsed="1"/>
+    <w:lsdException w:name="HTML Typewriter" w:semiHidden="1" w:unhideWhenUsed="1"/>
+    <w:lsdException w:name="HTML Variable" w:semiHidden="1" w:unhideWhenUsed="1"/>
+    <w:lsdException w:name="Normal Table" w:semiHidden="1" w:unhideWhenUsed="1"/>
+    <w:lsdException w:name="annotation subject" w:semiHidden="1" w:unhideWhenUsed="1"/>
+    <w:lsdException w:name="No List" w:semiHidden="1" w:unhideWhenUsed="1"/>
+    <w:lsdException w:name="Outline List 1" w:semiHidden="1" w:unhideWhenUsed="1"/>
+    <w:lsdException w:name="Outline List 2" w:semiHidden="1" w:unhideWhenUsed="1"/>
+    <w:lsdException w:name="Outline List 3" w:semiHidden="1" w:unhideWhenUsed="1"/>
+    <w:lsdException w:name="Table Simple 1" w:semiHidden="1" w:unhideWhenUsed="1"/>
+    <w:lsdException w:name="Table Simple 2" w:semiHidden="1" w:unhideWhenUsed="1"/>
+    <w:lsdException w:name="Table Simple 3" w:semiHidden="1" w:unhideWhenUsed="1"/>
+    <w:lsdException w:name="Table Classic 1" w:semiHidden="1" w:unhideWhenUsed="1"/>
+    <w:lsdException w:name="Table Classic 2" w:semiHidden="1" w:unhideWhenUsed="1"/>
+    <w:lsdException w:name="Table Classic 3" w:semiHidden="1" w:unhideWhenUsed="1"/>
+    <w:lsdException w:name="Table Classic 4" w:semiHidden="1" w:unhideWhenUsed="1"/>
+    <w:lsdException w:name="Table Colorful 1" w:semiHidden="1" w:unhideWhenUsed="1"/>
+    <w:lsdException w:name="Table Colorful 2" w:semiHidden="1" w:unhideWhenUsed="1"/>
+    <w:lsdException w:name="Table Colorful 3" w:semiHidden="1" w:unhideWhenUsed="1"/>
+    <w:lsdException w:name="Table Columns 1" w:semiHidden="1" w:unhideWhenUsed="1"/>
+    <w:lsdException w:name="Table Columns 2" w:semiHidden="1" w:unhideWhenUsed="1"/>
+    <w:lsdException w:name="Table Columns 3" w:semiHidden="1" w:unhideWhenUsed="1"/>
+    <w:lsdException w:name="Table Columns 4" w:semiHidden="1" w:unhideWhenUsed="1"/>
+    <w:lsdException w:name="Table Columns 5" w:semiHidden="1" w:unhideWhenUsed="1"/>
+    <w:lsdException w:name="Table Grid 1" w:semiHidden="1" w:unhideWhenUsed="1"/>
+    <w:lsdException w:name="Table Grid 2" w:semiHidden="1" w:unhideWhenUsed="1"/>
+    <w:lsdException w:name="Table Grid 3" w:semiHidden="1" w:unhideWhenUsed="1"/>
+    <w:lsdException w:name="Table Grid 4" w:semiHidden="1" w:unhideWhenUsed="1"/>
+    <w:lsdException w:name="Table Grid 5" w:semiHidden="1" w:unhideWhenUsed="1"/>
+    <w:lsdException w:name="Table Grid 6" w:semiHidden="1" w:unhideWhenUsed="1"/>
+    <w:lsdException w:name="Table Grid 7" w:semiHidden="1" w:unhideWhenUsed="1"/>
+    <w:lsdException w:name="Table Grid 8" w:semiHidden="1" w:unhideWhenUsed="1"/>
+    <w:lsdException w:name="Table List 1" w:semiHidden="1" w:unhideWhenUsed="1"/>
+    <w:lsdException w:name="Table List 2" w:semiHidden="1" w:unhideWhenUsed="1"/>
+    <w:lsdException w:name="Table List 3" w:semiHidden="1" w:unhideWhenUsed="1"/>
+    <w:lsdException w:name="Table List 4" w:semiHidden="1" w:unhideWhenUsed="1"/>
+    <w:lsdException w:name="Table List 5" w:semiHidden="1" w:unhideWhenUsed="1"/>
+    <w:lsdException w:name="Table List 6" w:semiHidden="1" w:unhideWhenUsed="1"/>
+    <w:lsdException w:name="Table List 7" w:semiHidden="1" w:unhideWhenUsed="1"/>
+    <w:lsdException w:name="Table List 8" w:semiHidden="1" w:unhideWhenUsed="1"/>
+    <w:lsdException w:name="Table 3D effects 1" w:semiHidden="1" w:unhideWhenUsed="1"/>
+    <w:lsdException w:name="Table 3D effects 2" w:semiHidden="1" w:unhideWhenUsed="1"/>
+    <w:lsdException w:name="Table 3D effects 3" w:semiHidden="1" w:unhideWhenUsed="1"/>
+    <w:lsdException w:name="Table Contemporary" w:semiHidden="1" w:unhideWhenUsed="1"/>
+    <w:lsdException w:name="Table Elegant" w:semiHidden="1" w:unhideWhenUsed="1"/>
+    <w:lsdException w:name="Table Professional" w:semiHidden="1" w:unhideWhenUsed="1"/>
+    <w:lsdException w:name="Table Subtle 1" w:semiHidden="1" w:unhideWhenUsed="1"/>
+    <w:lsdException w:name="Table Subtle 2" w:semiHidden="1" w:unhideWhenUsed="1"/>
+    <w:lsdException w:name="Table Web 1" w:semiHidden="1" w:unhideWhenUsed="1"/>
+    <w:lsdException w:name="Table Web 2" w:semiHidden="1" w:unhideWhenUsed="1"/>
+    <w:lsdException w:name="Table Web 3" w:semiHidden="1" w:unhideWhenUsed="1"/>
+    <w:lsdException w:name="Balloon Text" w:semiHidden="1" w:unhideWhenUsed="1"/>
+    <w:lsdException w:name="Table Grid" w:semiHidden="1" w:uiPriority="39" w:unhideWhenUsed="1"/>
+    <w:lsdException w:name="Table Theme" w:semiHidden="1" w:unhideWhenUsed="1"/>
+    <w:lsdException w:name="Placeholder Text" w:semiHidden="1"/>
+    <w:lsdException w:name="No Spacing" w:uiPriority="1" w:qFormat="1"/>
+    <w:lsdException w:name="Light Shading" w:uiPriority="60"/>
+    <w:lsdException w:name="Light List" w:uiPriority="61"/>
+    <w:lsdException w:name="Light Grid" w:uiPriority="62"/>
+    <w:lsdException w:name="Medium Shading 1" w:uiPriority="63"/>
+    <w:lsdException w:name="Medium Shading 2" w:uiPriority="64"/>
+    <w:lsdException w:name="Medium List 1" w:uiPriority="65"/>
+    <w:lsdException w:name="Medium List 2" w:uiPriority="66"/>
+    <w:lsdException w:name="Medium Grid 1" w:uiPriority="67"/>
+    <w:lsdException w:name="Medium Grid 2" w:uiPriority="68"/>
+    <w:lsdException w:name="Medium Grid 3" w:uiPriority="69"/>
+    <w:lsdException w:name="Dark List" w:uiPriority="70"/>
+    <w:lsdException w:name="Colorful Shading" w:uiPriority="71"/>
+    <w:lsdException w:name="Colorful List" w:uiPriority="72"/>
+    <w:lsdException w:name="Colorful Grid" w:uiPriority="73"/>
+    <w:lsdException w:name="Light Shading Accent 1" w:uiPriority="60"/>
+    <w:lsdException w:name="Light List Accent 1" w:uiPriority="61"/>
+    <w:lsdException w:name="Light Grid Accent 1" w:uiPriority="62"/>
+    <w:lsdException w:name="Medium Shading 1 Accent 1" w:uiPriority="63"/>
+    <w:lsdException w:name="Medium Shading 2 Accent 1" w:uiPriority="64"/>
+    <w:lsdException w:name="Medium List 1 Accent 1" w:uiPriority="65"/>
+    <w:lsdException w:name="Revision" w:semiHidden="1"/>
+    <w:lsdException w:name="List Paragraph" w:uiPriority="34" w:qFormat="1"/>
+    <w:lsdException w:name="Quote" w:uiPriority="29" w:qFormat="1"/>
+    <w:lsdException w:name="Intense Quote" w:uiPriority="30" w:qFormat="1"/>
+    <w:lsdException w:name="Medium List 2 Accent 1" w:uiPriority="66"/>
+    <w:lsdException w:name="Medium Grid 1 Accent 1" w:uiPriority="67"/>
+    <w:lsdException w:name="Medium Grid 2 Accent 1" w:uiPriority="68"/>
+    <w:lsdException w:name="Medium Grid 3 Accent 1" w:uiPriority="69"/>
+    <w:lsdException w:name="Dark List Accent 1" w:uiPriority="70"/>
+    <w:lsdException w:name="Colorful Shading Accent 1" w:uiPriority="71"/>
+    <w:lsdException w:name="Colorful List Accent 1" w:uiPriority="72"/>
+    <w:lsdException w:name="Colorful Grid Accent 1" w:uiPriority="73"/>
+    <w:lsdException w:name="Light Shading Accent 2" w:uiPriority="60"/>
+    <w:lsdException w:name="Light List Accent 2" w:uiPriority="61"/>
+    <w:lsdException w:name="Light Grid Accent 2" w:uiPriority="62"/>
+    <w:lsdException w:name="Medium Shading 1 Accent 2" w:uiPriority="63"/>
+    <w:lsdException w:name="Medium Shading 2 Accent 2" w:uiPriority="64"/>
+    <w:lsdException w:name="Medium List 1 Accent 2" w:uiPriority="65"/>
+    <w:lsdException w:name="Medium List 2 Accent 2" w:uiPriority="66"/>
+    <w:lsdException w:name="Medium Grid 1 Accent 2" w:uiPriority="67"/>
+    <w:lsdException w:name="Medium Grid 2 Accent 2" w:uiPriority="68"/>
+    <w:lsdException w:name="Medium Grid 3 Accent 2" w:uiPriority="69"/>
+    <w:lsdException w:name="Dark List Accent 2" w:uiPriority="70"/>
+    <w:lsdException w:name="Colorful Shading Accent 2" w:uiPriority="71"/>
+    <w:lsdException w:name="Colorful List Accent 2" w:uiPriority="72"/>
+    <w:lsdException w:name="Colorful Grid Accent 2" w:uiPriority="73"/>
+    <w:lsdException w:name="Light Shading Accent 3" w:uiPriority="60"/>
+    <w:lsdException w:name="Light List Accent 3" w:uiPriority="61"/>
+    <w:lsdException w:name="Light Grid Accent 3" w:uiPriority="62"/>
+    <w:lsdException w:name="Medium Shading 1 Accent 3" w:uiPriority="63"/>
+    <w:lsdException w:name="Medium Shading 2 Accent 3" w:uiPriority="64"/>
+    <w:lsdException w:name="Medium List 1 Accent 3" w:uiPriority="65"/>
+    <w:lsdException w:name="Medium List 2 Accent 3" w:uiPriority="66"/>
+    <w:lsdException w:name="Medium Grid 1 Accent 3" w:uiPriority="67"/>
+    <w:lsdException w:name="Medium Grid 2 Accent 3" w:uiPriority="68"/>
+    <w:lsdException w:name="Medium Grid 3 Accent 3" w:uiPriority="69"/>
+    <w:lsdException w:name="Dark List Accent 3" w:uiPriority="70"/>
+    <w:lsdException w:name="Colorful Shading Accent 3" w:uiPriority="71"/>
+    <w:lsdException w:name="Colorful List Accent 3" w:uiPriority="72"/>
+    <w:lsdException w:name="Colorful Grid Accent 3" w:uiPriority="73"/>
+    <w:lsdException w:name="Light Shading Accent 4" w:uiPriority="60"/>
+    <w:lsdException w:name="Light List Accent 4" w:uiPriority="61"/>
+    <w:lsdException w:name="Light Grid Accent 4" w:uiPriority="62"/>
+    <w:lsdException w:name="Medium Shading 1 Accent 4" w:uiPriority="63"/>
+    <w:lsdException w:name="Medium Shading 2 Accent 4" w:uiPriority="64"/>
+    <w:lsdException w:name="Medium List 1 Accent 4" w:uiPriority="65"/>
+    <w:lsdException w:name="Medium List 2 Accent 4" w:uiPriority="66"/>
+    <w:lsdException w:name="Medium Grid 1 Accent 4" w:uiPriority="67"/>
+    <w:lsdException w:name="Medium Grid 2 Accent 4" w:uiPriority="68"/>
+    <w:lsdException w:name="Medium Grid 3 Accent 4" w:uiPriority="69"/>
+    <w:lsdException w:name="Dark List Accent 4" w:uiPriority="70"/>
+    <w:lsdException w:name="Colorful Shading Accent 4" w:uiPriority="71"/>
+    <w:lsdException w:name="Colorful List Accent 4" w:uiPriority="72"/>
+    <w:lsdException w:name="Colorful Grid Accent 4" w:uiPriority="73"/>
+    <w:lsdException w:name="Light Shading Accent 5" w:uiPriority="60"/>
+    <w:lsdException w:name="Light List Accent 5" w:uiPriority="61"/>
+    <w:lsdException w:name="Light Grid Accent 5" w:uiPriority="62"/>
+    <w:lsdException w:name="Medium Shading 1 Accent 5" w:uiPriority="63"/>
+    <w:lsdException w:name="Medium Shading 2 Accent 5" w:uiPriority="64"/>
+    <w:lsdException w:name="Medium List 1 Accent 5" w:uiPriority="65"/>
+    <w:lsdException w:name="Medium List 2 Accent 5" w:uiPriority="66"/>
+    <w:lsdException w:name="Medium Grid 1 Accent 5" w:uiPriority="67"/>
+    <w:lsdException w:name="Medium Grid 2 Accent 5" w:uiPriority="68"/>
+    <w:lsdException w:name="Medium Grid 3 Accent 5" w:uiPriority="69"/>
+    <w:lsdException w:name="Dark List Accent 5" w:uiPriority="70"/>
+    <w:lsdException w:name="Colorful Shading Accent 5" w:uiPriority="71"/>
+    <w:lsdException w:name="Colorful List Accent 5" w:uiPriority="72"/>
+    <w:lsdException w:name="Colorful Grid Accent 5" w:uiPriority="73"/>
+    <w:lsdException w:name="Light Shading Accent 6" w:uiPriority="60"/>
+    <w:lsdException w:name="Light List Accent 6" w:uiPriority="61"/>
+    <w:lsdException w:name="Light Grid Accent 6" w:uiPriority="62"/>
+    <w:lsdException w:name="Medium Shading 1 Accent 6" w:uiPriority="63"/>
+    <w:lsdException w:name="Medium Shading 2 Accent 6" w:uiPriority="64"/>
+    <w:lsdException w:name="Medium List 1 Accent 6" w:uiPriority="65"/>
+    <w:lsdException w:name="Medium List 2 Accent 6" w:uiPriority="66"/>
+    <w:lsdException w:name="Medium Grid 1 Accent 6" w:uiPriority="67"/>
+    <w:lsdException w:name="Medium Grid 2 Accent 6" w:uiPriority="68"/>
+    <w:lsdException w:name="Medium Grid 3 Accent 6" w:uiPriority="69"/>
+    <w:lsdException w:name="Dark List Accent 6" w:uiPriority="70"/>
+    <w:lsdException w:name="Colorful Shading Accent 6" w:uiPriority="71"/>
+    <w:lsdException w:name="Colorful List Accent 6" w:uiPriority="72"/>
+    <w:lsdException w:name="Colorful Grid Accent 6" w:uiPriority="73"/>
+    <w:lsdException w:name="Subtle Emphasis" w:uiPriority="19" w:qFormat="1"/>
+    <w:lsdException w:name="Intense Emphasis" w:uiPriority="21" w:qFormat="1"/>
+    <w:lsdException w:name="Subtle Reference" w:uiPriority="31" w:qFormat="1"/>
+    <w:lsdException w:name="Intense Reference" w:uiPriority="32" w:qFormat="1"/>
+    <w:lsdException w:name="Book Title" w:uiPriority="33" w:qFormat="1"/>
+    <w:lsdException w:name="Bibliography" w:semiHidden="1" w:uiPriority="37" w:unhideWhenUsed="1"/>
+    <w:lsdException w:name="TOC Heading" w:semiHidden="1" w:uiPriority="39" w:unhideWhenUsed="1" w:qFormat="1"/>
+    <w:lsdException w:name="Plain Table 1" w:uiPriority="41"/>
+    <w:lsdException w:name="Plain Table 2" w:uiPriority="42"/>
+    <w:lsdException w:name="Plain Table 3" w:uiPriority="43"/>
+    <w:lsdException w:name="Plain Table 4" w:uiPriority="44"/>
+    <w:lsdException w:name="Plain Table 5" w:uiPriority="45"/>
+    <w:lsdException w:name="Grid Table Light" w:uiPriority="40"/>
+    <w:lsdException w:name="Grid Table 1 Light" w:uiPriority="46"/>
+    <w:lsdException w:name="Grid Table 2" w:uiPriority="47"/>
+    <w:lsdException w:name="Grid Table 3" w:uiPriority="48"/>
+    <w:lsdException w:name="Grid Table 4" w:uiPriority="49"/>
+    <w:lsdException w:name="Grid Table 5 Dark" w:uiPriority="50"/>
+    <w:lsdException w:name="Grid Table 6 Colorful" w:uiPriority="51"/>
+    <w:lsdException w:name="Grid Table 7 Colorful" w:uiPriority="52"/>
+    <w:lsdException w:name="Grid Table 1 Light Accent 1" w:uiPriority="46"/>
+    <w:lsdException w:name="Grid Table 2 Accent 1" w:uiPriority="47"/>
+    <w:lsdException w:name="Grid Table 3 Accent 1" w:uiPriority="48"/>
+    <w:lsdException w:name="Grid Table 4 Accent 1" w:uiPriority="49"/>
+    <w:lsdException w:name="Grid Table 5 Dark Accent 1" w:uiPriority="50"/>
+    <w:lsdException w:name="Grid Table 6 Colorful Accent 1" w:uiPriority="51"/>
+    <w:lsdException w:name="Grid Table 7 Colorful Accent 1" w:uiPriority="52"/>
+    <w:lsdException w:name="Grid Table 1 Light Accent 2" w:uiPriority="46"/>
+    <w:lsdException w:name="Grid Table 2 Accent 2" w:uiPriority="47"/>
+    <w:lsdException w:name="Grid Table 3 Accent 2" w:uiPriority="48"/>
+    <w:lsdException w:name="Grid Table 4 Accent 2" w:uiPriority="49"/>
+    <w:lsdException w:name="Grid Table 5 Dark Accent 2" w:uiPriority="50"/>
+    <w:lsdException w:name="Grid Table 6 Colorful Accent 2" w:uiPriority="51"/>
+    <w:lsdException w:name="Grid Table 7 Colorful Accent 2" w:uiPriority="52"/>
+    <w:lsdException w:name="Grid Table 1 Light Accent 3" w:uiPriority="46"/>
+    <w:lsdException w:name="Grid Table 2 Accent 3" w:uiPriority="47"/>
+    <w:lsdException w:name="Grid Table 3 Accent 3" w:uiPriority="48"/>
+    <w:lsdException w:name="Grid Table 4 Accent 3" w:uiPriority="49"/>
+    <w:lsdException w:name="Grid Table 5 Dark Accent 3" w:uiPriority="50"/>
+    <w:lsdException w:name="Grid Table 6 Colorful Accent 3" w:uiPriority="51"/>
+    <w:lsdException w:name="Grid Table 7 Colorful Accent 3" w:uiPriority="52"/>
+    <w:lsdException w:name="Grid Table 1 Light Accent 4" w:uiPriority="46"/>
+    <w:lsdException w:name="Grid Table 2 Accent 4" w:uiPriority="47"/>
+    <w:lsdException w:name="Grid Table 3 Accent 4" w:uiPriority="48"/>
+    <w:lsdException w:name="Grid Table 4 Accent 4" w:uiPriority="49"/>
+    <w:lsdException w:name="Grid Table 5 Dark Accent 4" w:uiPriority="50"/>
+    <w:lsdException w:name="Grid Table 6 Colorful Accent 4" w:uiPriority="51"/>
+    <w:lsdException w:name="Grid Table 7 Colorful Accent 4" w:uiPriority="52"/>
+    <w:lsdException w:name="Grid Table 1 Light Accent 5" w:uiPriority="46"/>
+    <w:lsdException w:name="Grid Table 2 Accent 5" w:uiPriority="47"/>
+    <w:lsdException w:name="Grid Table 3 Accent 5" w:uiPriority="48"/>
+    <w:lsdException w:name="Grid Table 4 Accent 5" w:uiPriority="49"/>
+    <w:lsdException w:name="Grid Table 5 Dark Accent 5" w:uiPriority="50"/>
+    <w:lsdException w:name="Grid Table 6 Colorful Accent 5" w:uiPriority="51"/>
+    <w:lsdException w:name="Grid Table 7 Colorful Accent 5" w:uiPriority="52"/>
+    <w:lsdException w:name="Grid Table 1 Light Accent 6" w:uiPriority="46"/>
+    <w:lsdException w:name="Grid Table 2 Accent 6" w:uiPriority="47"/>
+    <w:lsdException w:name="Grid Table 3 Accent 6" w:uiPriority="48"/>
+    <w:lsdException w:name="Grid Table 4 Accent 6" w:uiPriority="49"/>
+    <w:lsdException w:name="Grid Table 5 Dark Accent 6" w:uiPriority="50"/>
+    <w:lsdException w:name="Grid Table 6 Colorful Accent 6" w:uiPriority="51"/>
+    <w:lsdException w:name="Grid Table 7 Colorful Accent 6" w:uiPriority="52"/>
+    <w:lsdException w:name="List Table 1 Light" w:uiPriority="46"/>
+    <w:lsdException w:name="List Table 2" w:uiPriority="47"/>
+    <w:lsdException w:name="List Table 3" w:uiPriority="48"/>
+    <w:lsdException w:name="List Table 4" w:uiPriority="49"/>
+    <w:lsdException w:name="List Table 5 Dark" w:uiPriority="50"/>
+    <w:lsdException w:name="List Table 6 Colorful" w:uiPriority="51"/>
+    <w:lsdException w:name="List Table 7 Colorful" w:uiPriority="52"/>
+    <w:lsdException w:name="List Table 1 Light Accent 1" w:uiPriority="46"/>
+    <w:lsdException w:name="List Table 2 Accent 1" w:uiPriority="47"/>
+    <w:lsdException w:name="List Table 3 Accent 1" w:uiPriority="48"/>
+    <w:lsdException w:name="List Table 4 Accent 1" w:uiPriority="49"/>
+    <w:lsdException w:name="List Table 5 Dark Accent 1" w:uiPriority="50"/>
+    <w:lsdException w:name="List Table 6 Colorful Accent 1" w:uiPriority="51"/>
+    <w:lsdException w:name="List Table 7 Colorful Accent 1" w:uiPriority="52"/>
+    <w:lsdException w:name="List Table 1 Light Accent 2" w:uiPriority="46"/>
+    <w:lsdException w:name="List Table 2 Accent 2" w:uiPriority="47"/>
+    <w:lsdException w:name="List Table 3 Accent 2" w:uiPriority="48"/>
+    <w:lsdException w:name="List Table 4 Accent 2" w:uiPriority="49"/>
+    <w:lsdException w:name="List Table 5 Dark Accent 2" w:uiPriority="50"/>
+    <w:lsdException w:name="List Table 6 Colorful Accent 2" w:uiPriority="51"/>
+    <w:lsdException w:name="List Table 7 Colorful Accent 2" w:uiPriority="52"/>
+    <w:lsdException w:name="List Table 1 Light Accent 3" w:uiPriority="46"/>
+    <w:lsdException w:name="List Table 2 Accent 3" w:uiPriority="47"/>
+    <w:lsdException w:name="List Table 3 Accent 3" w:uiPriority="48"/>
+    <w:lsdException w:name="List Table 4 Accent 3" w:uiPriority="49"/>
+    <w:lsdException w:name="List Table 5 Dark Accent 3" w:uiPriority="50"/>
+    <w:lsdException w:name="List Table 6 Colorful Accent 3" w:uiPriority="51"/>
+    <w:lsdException w:name="List Table 7 Colorful Accent 3" w:uiPriority="52"/>
+    <w:lsdException w:name="List Table 1 Light Accent 4" w:uiPriority="46"/>
+    <w:lsdException w:name="List Table 2 Accent 4" w:uiPriority="47"/>
+    <w:lsdException w:name="List Table 3 Accent 4" w:uiPriority="48"/>
+    <w:lsdException w:name="List Table 4 Accent 4" w:uiPriority="49"/>
+    <w:lsdException w:name="List Table 5 Dark Accent 4" w:uiPriority="50"/>
+    <w:lsdException w:name="List Table 6 Colorful Accent 4" w:uiPriority="51"/>
+    <w:lsdException w:name="List Table 7 Colorful Accent 4" w:uiPriority="52"/>
+    <w:lsdException w:name="List Table 1 Light Accent 5" w:uiPriority="46"/>
+    <w:lsdException w:name="List Table 2 Accent 5" w:uiPriority="47"/>
+    <w:lsdException w:name="List Table 3 Accent 5" w:uiPriority="48"/>
+    <w:lsdException w:name="List Table 4 Accent 5" w:uiPriority="49"/>
+    <w:lsdException w:name="List Table 5 Dark Accent 5" w:uiPriority="50"/>
+    <w:lsdException w:name="List Table 6 Colorful Accent 5" w:uiPriority="51"/>
+    <w:lsdException w:name="List Table 7 Colorful Accent 5" w:uiPriority="52"/>
+    <w:lsdException w:name="List Table 1 Light Accent 6" w:uiPriority="46"/>
+    <w:lsdException w:name="List Table 2 Accent 6" w:uiPriority="47"/>
+    <w:lsdException w:name="List Table 3 Accent 6" w:uiPriority="48"/>
+    <w:lsdException w:name="List Table 4 Accent 6" w:uiPriority="49"/>
+    <w:lsdException w:name="List Table 5 Dark Accent 6" w:uiPriority="50"/>
+    <w:lsdException w:name="List Table 6 Colorful Accent 6" w:uiPriority="51"/>
+    <w:lsdException w:name="List Table 7 Colorful Accent 6" w:uiPriority="52"/>
+    <w:lsdException w:name="Mention" w:semiHidden="1" w:unhideWhenUsed="1"/>
+    <w:lsdException w:name="Smart Hyperlink" w:semiHidden="1" w:unhideWhenUsed="1"/>
+    <w:lsdException w:name="Hashtag" w:semiHidden="1" w:unhideWhenUsed="1"/>
+    <w:lsdException w:name="Unresolved Mention" w:semiHidden="1" w:unhideWhenUsed="1"/>
   </w:latentStyles>
   <w:style w:type="paragraph" w:default="1" w:styleId="Standard">
     <w:name w:val="Normal"/>
@@ -9219,7 +9885,6 @@
     <w:uiPriority w:val="99"/>
     <w:semiHidden/>
     <w:unhideWhenUsed/>
-    <w:qFormat/>
     <w:tblPr>
       <w:tblInd w:w="0" w:type="dxa"/>
       <w:tblCellMar>
@@ -9327,7 +9992,7 @@
       <w:szCs w:val="26"/>
     </w:rPr>
   </w:style>
-  <w:style w:type="table" w:styleId="Tabellengitternetz">
+  <w:style w:type="table" w:styleId="Tabellenraster">
     <w:name w:val="Table Grid"/>
     <w:basedOn w:val="NormaleTabelle"/>
     <w:uiPriority w:val="39"/>
@@ -9336,7 +10001,6 @@
       <w:spacing w:after="0" w:line="240" w:lineRule="auto"/>
     </w:pPr>
     <w:tblPr>
-      <w:tblInd w:w="0" w:type="dxa"/>
       <w:tblBorders>
         <w:top w:val="single" w:sz="4" w:space="0" w:color="auto"/>
         <w:left w:val="single" w:sz="4" w:space="0" w:color="auto"/>
@@ -9345,12 +10009,6 @@
         <w:insideH w:val="single" w:sz="4" w:space="0" w:color="auto"/>
         <w:insideV w:val="single" w:sz="4" w:space="0" w:color="auto"/>
       </w:tblBorders>
-      <w:tblCellMar>
-        <w:top w:w="0" w:type="dxa"/>
-        <w:left w:w="108" w:type="dxa"/>
-        <w:bottom w:w="0" w:type="dxa"/>
-        <w:right w:w="108" w:type="dxa"/>
-      </w:tblCellMar>
     </w:tblPr>
   </w:style>
   <w:style w:type="table" w:customStyle="1" w:styleId="Gitternetztabelle31">
@@ -9364,7 +10022,6 @@
     <w:tblPr>
       <w:tblStyleRowBandSize w:val="1"/>
       <w:tblStyleColBandSize w:val="1"/>
-      <w:tblInd w:w="0" w:type="dxa"/>
       <w:tblBorders>
         <w:top w:val="single" w:sz="4" w:space="0" w:color="666666" w:themeColor="text1" w:themeTint="99"/>
         <w:left w:val="single" w:sz="4" w:space="0" w:color="666666" w:themeColor="text1" w:themeTint="99"/>
@@ -9373,12 +10030,6 @@
         <w:insideH w:val="single" w:sz="4" w:space="0" w:color="666666" w:themeColor="text1" w:themeTint="99"/>
         <w:insideV w:val="single" w:sz="4" w:space="0" w:color="666666" w:themeColor="text1" w:themeTint="99"/>
       </w:tblBorders>
-      <w:tblCellMar>
-        <w:top w:w="0" w:type="dxa"/>
-        <w:left w:w="108" w:type="dxa"/>
-        <w:bottom w:w="0" w:type="dxa"/>
-        <w:right w:w="108" w:type="dxa"/>
-      </w:tblCellMar>
     </w:tblPr>
     <w:tblStylePr w:type="firstRow">
       <w:rPr>
@@ -9586,7 +10237,6 @@
     <w:tblPr>
       <w:tblStyleRowBandSize w:val="1"/>
       <w:tblStyleColBandSize w:val="1"/>
-      <w:tblInd w:w="0" w:type="dxa"/>
       <w:tblBorders>
         <w:top w:val="single" w:sz="4" w:space="0" w:color="999999" w:themeColor="text1" w:themeTint="66"/>
         <w:left w:val="single" w:sz="4" w:space="0" w:color="999999" w:themeColor="text1" w:themeTint="66"/>
@@ -9595,12 +10245,6 @@
         <w:insideH w:val="single" w:sz="4" w:space="0" w:color="999999" w:themeColor="text1" w:themeTint="66"/>
         <w:insideV w:val="single" w:sz="4" w:space="0" w:color="999999" w:themeColor="text1" w:themeTint="66"/>
       </w:tblBorders>
-      <w:tblCellMar>
-        <w:top w:w="0" w:type="dxa"/>
-        <w:left w:w="108" w:type="dxa"/>
-        <w:bottom w:w="0" w:type="dxa"/>
-        <w:right w:w="108" w:type="dxa"/>
-      </w:tblCellMar>
     </w:tblPr>
     <w:tblStylePr w:type="firstRow">
       <w:rPr>
@@ -9950,7 +10594,7 @@
   <a:extraClrSchemeLst/>
   <a:extLst>
     <a:ext uri="{05A4C25C-085E-4340-85A3-A5531E510DB2}">
-      <thm15:themeFamily xmlns="" xmlns:thm15="http://schemas.microsoft.com/office/thememl/2012/main" name="Office Theme" id="{62F939B6-93AF-4DB8-9C6B-D6C7DFDC589F}" vid="{4A3C46E8-61CC-4603-A589-7422A47A8E4A}"/>
+      <thm15:themeFamily xmlns:thm15="http://schemas.microsoft.com/office/thememl/2012/main" name="Office Theme" id="{62F939B6-93AF-4DB8-9C6B-D6C7DFDC589F}" vid="{4A3C46E8-61CC-4603-A589-7422A47A8E4A}"/>
     </a:ext>
   </a:extLst>
 </a:theme>
@@ -9961,7 +10605,7 @@
 </file>
 
 <file path=customXml/itemProps1.xml><?xml version="1.0" encoding="utf-8"?>
-<ds:datastoreItem xmlns:ds="http://schemas.openxmlformats.org/officeDocument/2006/customXml" ds:itemID="{E5B22E3C-5F1C-46BE-AD94-3E2DFC3A3D5E}">
+<ds:datastoreItem xmlns:ds="http://schemas.openxmlformats.org/officeDocument/2006/customXml" ds:itemID="{3458F5CC-5878-409A-BB5E-1089C5E09F29}">
   <ds:schemaRefs>
     <ds:schemaRef ds:uri="http://schemas.openxmlformats.org/officeDocument/2006/bibliography"/>
   </ds:schemaRefs>

</xml_diff>

<commit_message>
Bug fixes, story, images.
</commit_message>
<xml_diff>
--- a/Manual/TweeFly Documentation.docx
+++ b/Manual/TweeFly Documentation.docx
@@ -6836,8 +6836,6 @@
       <w:r>
         <w:t xml:space="preserve"> Only known characters appear in the character list.</w:t>
       </w:r>
-      <w:bookmarkStart w:id="0" w:name="_GoBack"/>
-      <w:bookmarkEnd w:id="0"/>
     </w:p>
     <w:p>
       <w:pPr>
@@ -7217,6 +7215,36 @@
             <w:r>
               <w:t>Sets the character with a specific ID (parameter 1) to the state known.</w:t>
             </w:r>
+          </w:p>
+        </w:tc>
+      </w:tr>
+      <w:tr>
+        <w:tc>
+          <w:tcPr>
+            <w:cnfStyle w:val="001000000000" w:firstRow="0" w:lastRow="0" w:firstColumn="1" w:lastColumn="0" w:oddVBand="0" w:evenVBand="0" w:oddHBand="0" w:evenHBand="0" w:firstRowFirstColumn="0" w:firstRowLastColumn="0" w:lastRowFirstColumn="0" w:lastRowLastColumn="0"/>
+            <w:tcW w:w="4606" w:type="dxa"/>
+          </w:tcPr>
+          <w:p>
+            <w:proofErr w:type="spellStart"/>
+            <w:r>
+              <w:t>renameCharacter</w:t>
+            </w:r>
+            <w:proofErr w:type="spellEnd"/>
+          </w:p>
+        </w:tc>
+        <w:tc>
+          <w:tcPr>
+            <w:tcW w:w="4606" w:type="dxa"/>
+          </w:tcPr>
+          <w:p>
+            <w:pPr>
+              <w:cnfStyle w:val="000000000000" w:firstRow="0" w:lastRow="0" w:firstColumn="0" w:lastColumn="0" w:oddVBand="0" w:evenVBand="0" w:oddHBand="0" w:evenHBand="0" w:firstRowFirstColumn="0" w:firstRowLastColumn="0" w:lastRowFirstColumn="0" w:lastRowLastColumn="0"/>
+            </w:pPr>
+            <w:r>
+              <w:t>Sets the name of a character with a specific ID (parameter 1) to a new name (parameter 2).</w:t>
+            </w:r>
+            <w:bookmarkStart w:id="0" w:name="_GoBack"/>
+            <w:bookmarkEnd w:id="0"/>
           </w:p>
         </w:tc>
       </w:tr>
@@ -9579,7 +9607,7 @@
     <w:lsdException w:name="Table Web 2" w:semiHidden="1" w:unhideWhenUsed="1"/>
     <w:lsdException w:name="Table Web 3" w:semiHidden="1" w:unhideWhenUsed="1"/>
     <w:lsdException w:name="Balloon Text" w:semiHidden="1" w:unhideWhenUsed="1"/>
-    <w:lsdException w:name="Table Grid" w:semiHidden="1" w:uiPriority="39" w:unhideWhenUsed="1"/>
+    <w:lsdException w:name="Table Grid" w:uiPriority="39"/>
     <w:lsdException w:name="Table Theme" w:semiHidden="1" w:unhideWhenUsed="1"/>
     <w:lsdException w:name="Placeholder Text" w:semiHidden="1"/>
     <w:lsdException w:name="No Spacing" w:uiPriority="1" w:qFormat="1"/>
@@ -10605,7 +10633,7 @@
 </file>
 
 <file path=customXml/itemProps1.xml><?xml version="1.0" encoding="utf-8"?>
-<ds:datastoreItem xmlns:ds="http://schemas.openxmlformats.org/officeDocument/2006/customXml" ds:itemID="{3458F5CC-5878-409A-BB5E-1089C5E09F29}">
+<ds:datastoreItem xmlns:ds="http://schemas.openxmlformats.org/officeDocument/2006/customXml" ds:itemID="{3E99E3A7-6BA0-43BA-ABAD-5741D26B7971}">
   <ds:schemaRefs>
     <ds:schemaRef ds:uri="http://schemas.openxmlformats.org/officeDocument/2006/bibliography"/>
   </ds:schemaRefs>

</xml_diff>